<commit_message>
add layout to report
</commit_message>
<xml_diff>
--- a/document/BAOCAO-Group04_report.docx
+++ b/document/BAOCAO-Group04_report.docx
@@ -4820,7 +4820,7 @@
           <w:r>
             <w:fldChar w:fldCharType="separate"/>
           </w:r>
-          <w:hyperlink w:anchor="_Toc88428633" w:history="1">
+          <w:hyperlink w:anchor="_Toc88495233" w:history="1">
             <w:r>
               <w:rPr>
                 <w:rStyle w:val="Siuktni"/>
@@ -4847,7 +4847,7 @@
                 <w:noProof/>
                 <w:webHidden/>
               </w:rPr>
-              <w:instrText xml:space="preserve"> PAGEREF _Toc88428633 \h </w:instrText>
+              <w:instrText xml:space="preserve"> PAGEREF _Toc88495233 \h </w:instrText>
             </w:r>
             <w:r>
               <w:rPr>
@@ -4891,7 +4891,7 @@
               <w:lang w:val="en-US"/>
             </w:rPr>
           </w:pPr>
-          <w:hyperlink w:anchor="_Toc88428634" w:history="1">
+          <w:hyperlink w:anchor="_Toc88495234" w:history="1">
             <w:r>
               <w:rPr>
                 <w:rStyle w:val="Siuktni"/>
@@ -4918,7 +4918,7 @@
                 <w:noProof/>
                 <w:webHidden/>
               </w:rPr>
-              <w:instrText xml:space="preserve"> PAGEREF _Toc88428634 \h </w:instrText>
+              <w:instrText xml:space="preserve"> PAGEREF _Toc88495234 \h </w:instrText>
             </w:r>
             <w:r>
               <w:rPr>
@@ -4962,7 +4962,7 @@
               <w:lang w:val="en-US"/>
             </w:rPr>
           </w:pPr>
-          <w:hyperlink w:anchor="_Toc88428635" w:history="1">
+          <w:hyperlink w:anchor="_Toc88495235" w:history="1">
             <w:r>
               <w:rPr>
                 <w:rStyle w:val="Siuktni"/>
@@ -4989,7 +4989,7 @@
                 <w:noProof/>
                 <w:webHidden/>
               </w:rPr>
-              <w:instrText xml:space="preserve"> PAGEREF _Toc88428635 \h </w:instrText>
+              <w:instrText xml:space="preserve"> PAGEREF _Toc88495235 \h </w:instrText>
             </w:r>
             <w:r>
               <w:rPr>
@@ -5033,7 +5033,7 @@
               <w:lang w:val="en-US"/>
             </w:rPr>
           </w:pPr>
-          <w:hyperlink w:anchor="_Toc88428636" w:history="1">
+          <w:hyperlink w:anchor="_Toc88495236" w:history="1">
             <w:r>
               <w:rPr>
                 <w:rStyle w:val="Siuktni"/>
@@ -5060,7 +5060,7 @@
                 <w:noProof/>
                 <w:webHidden/>
               </w:rPr>
-              <w:instrText xml:space="preserve"> PAGEREF _Toc88428636 \h </w:instrText>
+              <w:instrText xml:space="preserve"> PAGEREF _Toc88495236 \h </w:instrText>
             </w:r>
             <w:r>
               <w:rPr>
@@ -5104,7 +5104,7 @@
               <w:lang w:val="en-US"/>
             </w:rPr>
           </w:pPr>
-          <w:hyperlink w:anchor="_Toc88428637" w:history="1">
+          <w:hyperlink w:anchor="_Toc88495237" w:history="1">
             <w:r>
               <w:rPr>
                 <w:rStyle w:val="Siuktni"/>
@@ -5131,7 +5131,7 @@
                 <w:noProof/>
                 <w:webHidden/>
               </w:rPr>
-              <w:instrText xml:space="preserve"> PAGEREF _Toc88428637 \h </w:instrText>
+              <w:instrText xml:space="preserve"> PAGEREF _Toc88495237 \h </w:instrText>
             </w:r>
             <w:r>
               <w:rPr>
@@ -5175,7 +5175,7 @@
               <w:lang w:val="en-US"/>
             </w:rPr>
           </w:pPr>
-          <w:hyperlink w:anchor="_Toc88428638" w:history="1">
+          <w:hyperlink w:anchor="_Toc88495238" w:history="1">
             <w:r>
               <w:rPr>
                 <w:rStyle w:val="Siuktni"/>
@@ -5202,7 +5202,7 @@
                 <w:noProof/>
                 <w:webHidden/>
               </w:rPr>
-              <w:instrText xml:space="preserve"> PAGEREF _Toc88428638 \h </w:instrText>
+              <w:instrText xml:space="preserve"> PAGEREF _Toc88495238 \h </w:instrText>
             </w:r>
             <w:r>
               <w:rPr>
@@ -5222,7 +5222,7 @@
                 <w:noProof/>
                 <w:webHidden/>
               </w:rPr>
-              <w:t>8</w:t>
+              <w:t>9</w:t>
             </w:r>
             <w:r>
               <w:rPr>
@@ -5247,7 +5247,7 @@
               <w:lang w:val="en-US"/>
             </w:rPr>
           </w:pPr>
-          <w:hyperlink w:anchor="_Toc88428639" w:history="1">
+          <w:hyperlink w:anchor="_Toc88495239" w:history="1">
             <w:r>
               <w:rPr>
                 <w:rStyle w:val="Siuktni"/>
@@ -5290,7 +5290,7 @@
                 <w:noProof/>
                 <w:webHidden/>
               </w:rPr>
-              <w:instrText xml:space="preserve"> PAGEREF _Toc88428639 \h </w:instrText>
+              <w:instrText xml:space="preserve"> PAGEREF _Toc88495239 \h </w:instrText>
             </w:r>
             <w:r>
               <w:rPr>
@@ -5310,7 +5310,7 @@
                 <w:noProof/>
                 <w:webHidden/>
               </w:rPr>
-              <w:t>8</w:t>
+              <w:t>9</w:t>
             </w:r>
             <w:r>
               <w:rPr>
@@ -5335,7 +5335,7 @@
               <w:lang w:val="en-US"/>
             </w:rPr>
           </w:pPr>
-          <w:hyperlink w:anchor="_Toc88428640" w:history="1">
+          <w:hyperlink w:anchor="_Toc88495240" w:history="1">
             <w:r>
               <w:rPr>
                 <w:rStyle w:val="Siuktni"/>
@@ -5378,7 +5378,7 @@
                 <w:noProof/>
                 <w:webHidden/>
               </w:rPr>
-              <w:instrText xml:space="preserve"> PAGEREF _Toc88428640 \h </w:instrText>
+              <w:instrText xml:space="preserve"> PAGEREF _Toc88495240 \h </w:instrText>
             </w:r>
             <w:r>
               <w:rPr>
@@ -5398,7 +5398,7 @@
                 <w:noProof/>
                 <w:webHidden/>
               </w:rPr>
-              <w:t>8</w:t>
+              <w:t>9</w:t>
             </w:r>
             <w:r>
               <w:rPr>
@@ -5423,7 +5423,7 @@
               <w:lang w:val="en-US"/>
             </w:rPr>
           </w:pPr>
-          <w:hyperlink w:anchor="_Toc88428641" w:history="1">
+          <w:hyperlink w:anchor="_Toc88495241" w:history="1">
             <w:r>
               <w:rPr>
                 <w:rStyle w:val="Siuktni"/>
@@ -5466,7 +5466,7 @@
                 <w:noProof/>
                 <w:webHidden/>
               </w:rPr>
-              <w:instrText xml:space="preserve"> PAGEREF _Toc88428641 \h </w:instrText>
+              <w:instrText xml:space="preserve"> PAGEREF _Toc88495241 \h </w:instrText>
             </w:r>
             <w:r>
               <w:rPr>
@@ -5486,7 +5486,7 @@
                 <w:noProof/>
                 <w:webHidden/>
               </w:rPr>
-              <w:t>10</w:t>
+              <w:t>11</w:t>
             </w:r>
             <w:r>
               <w:rPr>
@@ -5510,7 +5510,7 @@
               <w:lang w:val="en-US"/>
             </w:rPr>
           </w:pPr>
-          <w:hyperlink w:anchor="_Toc88428642" w:history="1">
+          <w:hyperlink w:anchor="_Toc88495242" w:history="1">
             <w:r>
               <w:rPr>
                 <w:rStyle w:val="Siuktni"/>
@@ -5537,7 +5537,7 @@
                 <w:noProof/>
                 <w:webHidden/>
               </w:rPr>
-              <w:instrText xml:space="preserve"> PAGEREF _Toc88428642 \h </w:instrText>
+              <w:instrText xml:space="preserve"> PAGEREF _Toc88495242 \h </w:instrText>
             </w:r>
             <w:r>
               <w:rPr>
@@ -5557,7 +5557,7 @@
                 <w:noProof/>
                 <w:webHidden/>
               </w:rPr>
-              <w:t>14</w:t>
+              <w:t>15</w:t>
             </w:r>
             <w:r>
               <w:rPr>
@@ -5582,7 +5582,7 @@
               <w:lang w:val="en-US"/>
             </w:rPr>
           </w:pPr>
-          <w:hyperlink w:anchor="_Toc88428643" w:history="1">
+          <w:hyperlink w:anchor="_Toc88495243" w:history="1">
             <w:r>
               <w:rPr>
                 <w:rStyle w:val="Siuktni"/>
@@ -5625,7 +5625,7 @@
                 <w:noProof/>
                 <w:webHidden/>
               </w:rPr>
-              <w:instrText xml:space="preserve"> PAGEREF _Toc88428643 \h </w:instrText>
+              <w:instrText xml:space="preserve"> PAGEREF _Toc88495243 \h </w:instrText>
             </w:r>
             <w:r>
               <w:rPr>
@@ -5645,7 +5645,7 @@
                 <w:noProof/>
                 <w:webHidden/>
               </w:rPr>
-              <w:t>14</w:t>
+              <w:t>15</w:t>
             </w:r>
             <w:r>
               <w:rPr>
@@ -5669,7 +5669,7 @@
               <w:lang w:val="en-US"/>
             </w:rPr>
           </w:pPr>
-          <w:hyperlink w:anchor="_Toc88428644" w:history="1">
+          <w:hyperlink w:anchor="_Toc88495244" w:history="1">
             <w:r>
               <w:rPr>
                 <w:rStyle w:val="Siuktni"/>
@@ -5696,7 +5696,7 @@
                 <w:noProof/>
                 <w:webHidden/>
               </w:rPr>
-              <w:instrText xml:space="preserve"> PAGEREF _Toc88428644 \h </w:instrText>
+              <w:instrText xml:space="preserve"> PAGEREF _Toc88495244 \h </w:instrText>
             </w:r>
             <w:r>
               <w:rPr>
@@ -5716,7 +5716,7 @@
                 <w:noProof/>
                 <w:webHidden/>
               </w:rPr>
-              <w:t>16</w:t>
+              <w:t>17</w:t>
             </w:r>
             <w:r>
               <w:rPr>
@@ -5740,27 +5740,13 @@
               <w:lang w:val="en-US"/>
             </w:rPr>
           </w:pPr>
-          <w:hyperlink w:anchor="_Toc88428645" w:history="1">
+          <w:hyperlink w:anchor="_Toc88495245" w:history="1">
             <w:r>
               <w:rPr>
                 <w:rStyle w:val="Siuktni"/>
                 <w:noProof/>
               </w:rPr>
-              <w:t xml:space="preserve">5. </w:t>
-            </w:r>
-            <w:r>
-              <w:rPr>
-                <w:rStyle w:val="Siuktni"/>
-                <w:noProof/>
-              </w:rPr>
-              <w:t xml:space="preserve">     </w:t>
-            </w:r>
-            <w:r>
-              <w:rPr>
-                <w:rStyle w:val="Siuktni"/>
-                <w:noProof/>
-              </w:rPr>
-              <w:t>Mô tả chức năng:</w:t>
+              <w:t>5. Mô tả chức năng:</w:t>
             </w:r>
             <w:r>
               <w:rPr>
@@ -5781,7 +5767,7 @@
                 <w:noProof/>
                 <w:webHidden/>
               </w:rPr>
-              <w:instrText xml:space="preserve"> PAGEREF _Toc88428645 \h </w:instrText>
+              <w:instrText xml:space="preserve"> PAGEREF _Toc88495245 \h </w:instrText>
             </w:r>
             <w:r>
               <w:rPr>
@@ -5801,7 +5787,7 @@
                 <w:noProof/>
                 <w:webHidden/>
               </w:rPr>
-              <w:t>16</w:t>
+              <w:t>17</w:t>
             </w:r>
             <w:r>
               <w:rPr>
@@ -5825,27 +5811,13 @@
               <w:lang w:val="en-US"/>
             </w:rPr>
           </w:pPr>
-          <w:hyperlink w:anchor="_Toc88428646" w:history="1">
+          <w:hyperlink w:anchor="_Toc88495246" w:history="1">
             <w:r>
               <w:rPr>
                 <w:rStyle w:val="Siuktni"/>
                 <w:noProof/>
               </w:rPr>
-              <w:t xml:space="preserve">6. </w:t>
-            </w:r>
-            <w:r>
-              <w:rPr>
-                <w:rStyle w:val="Siuktni"/>
-                <w:noProof/>
-              </w:rPr>
-              <w:t xml:space="preserve">     </w:t>
-            </w:r>
-            <w:r>
-              <w:rPr>
-                <w:rStyle w:val="Siuktni"/>
-                <w:noProof/>
-              </w:rPr>
-              <w:t>Mô tả stored procerdure:</w:t>
+              <w:t>6. Mô tả stored procerdure:</w:t>
             </w:r>
             <w:r>
               <w:rPr>
@@ -5866,7 +5838,7 @@
                 <w:noProof/>
                 <w:webHidden/>
               </w:rPr>
-              <w:instrText xml:space="preserve"> PAGEREF _Toc88428646 \h </w:instrText>
+              <w:instrText xml:space="preserve"> PAGEREF _Toc88495246 \h </w:instrText>
             </w:r>
             <w:r>
               <w:rPr>
@@ -5886,7 +5858,7 @@
                 <w:noProof/>
                 <w:webHidden/>
               </w:rPr>
-              <w:t>16</w:t>
+              <w:t>17</w:t>
             </w:r>
             <w:r>
               <w:rPr>
@@ -5910,27 +5882,13 @@
               <w:lang w:val="en-US"/>
             </w:rPr>
           </w:pPr>
-          <w:hyperlink w:anchor="_Toc88428647" w:history="1">
+          <w:hyperlink w:anchor="_Toc88495247" w:history="1">
             <w:r>
               <w:rPr>
                 <w:rStyle w:val="Siuktni"/>
                 <w:noProof/>
               </w:rPr>
-              <w:t xml:space="preserve">7. </w:t>
-            </w:r>
-            <w:r>
-              <w:rPr>
-                <w:rStyle w:val="Siuktni"/>
-                <w:noProof/>
-              </w:rPr>
-              <w:t xml:space="preserve">     </w:t>
-            </w:r>
-            <w:r>
-              <w:rPr>
-                <w:rStyle w:val="Siuktni"/>
-                <w:noProof/>
-              </w:rPr>
-              <w:t>Mô tả kịch bản của các tình huống lỗi tranh chấp đồng thời:</w:t>
+              <w:t>7. Mô tả kịch bản của các tình huống lỗi tranh chấp đồng thời:</w:t>
             </w:r>
             <w:r>
               <w:rPr>
@@ -5951,7 +5909,7 @@
                 <w:noProof/>
                 <w:webHidden/>
               </w:rPr>
-              <w:instrText xml:space="preserve"> PAGEREF _Toc88428647 \h </w:instrText>
+              <w:instrText xml:space="preserve"> PAGEREF _Toc88495247 \h </w:instrText>
             </w:r>
             <w:r>
               <w:rPr>
@@ -5971,7 +5929,7 @@
                 <w:noProof/>
                 <w:webHidden/>
               </w:rPr>
-              <w:t>25</w:t>
+              <w:t>26</w:t>
             </w:r>
             <w:r>
               <w:rPr>
@@ -5995,7 +5953,7 @@
               <w:lang w:val="en-US"/>
             </w:rPr>
           </w:pPr>
-          <w:hyperlink w:anchor="_Toc88428648" w:history="1">
+          <w:hyperlink w:anchor="_Toc88495248" w:history="1">
             <w:r>
               <w:rPr>
                 <w:rStyle w:val="Siuktni"/>
@@ -6022,7 +5980,7 @@
                 <w:noProof/>
                 <w:webHidden/>
               </w:rPr>
-              <w:instrText xml:space="preserve"> PAGEREF _Toc88428648 \h </w:instrText>
+              <w:instrText xml:space="preserve"> PAGEREF _Toc88495248 \h </w:instrText>
             </w:r>
             <w:r>
               <w:rPr>
@@ -6042,7 +6000,7 @@
                 <w:noProof/>
                 <w:webHidden/>
               </w:rPr>
-              <w:t>25</w:t>
+              <w:t>26</w:t>
             </w:r>
             <w:r>
               <w:rPr>
@@ -6067,7 +6025,7 @@
               <w:lang w:val="en-US"/>
             </w:rPr>
           </w:pPr>
-          <w:hyperlink w:anchor="_Toc88428649" w:history="1">
+          <w:hyperlink w:anchor="_Toc88495249" w:history="1">
             <w:r>
               <w:rPr>
                 <w:rStyle w:val="Siuktni"/>
@@ -6112,7 +6070,7 @@
                 <w:noProof/>
                 <w:webHidden/>
               </w:rPr>
-              <w:instrText xml:space="preserve"> PAGEREF _Toc88428649 \h </w:instrText>
+              <w:instrText xml:space="preserve"> PAGEREF _Toc88495249 \h </w:instrText>
             </w:r>
             <w:r>
               <w:rPr>
@@ -6132,7 +6090,7 @@
                 <w:noProof/>
                 <w:webHidden/>
               </w:rPr>
-              <w:t>25</w:t>
+              <w:t>26</w:t>
             </w:r>
             <w:r>
               <w:rPr>
@@ -6157,7 +6115,7 @@
               <w:lang w:val="en-US"/>
             </w:rPr>
           </w:pPr>
-          <w:hyperlink w:anchor="_Toc88428650" w:history="1">
+          <w:hyperlink w:anchor="_Toc88495250" w:history="1">
             <w:r>
               <w:rPr>
                 <w:rStyle w:val="Siuktni"/>
@@ -6202,7 +6160,7 @@
                 <w:noProof/>
                 <w:webHidden/>
               </w:rPr>
-              <w:instrText xml:space="preserve"> PAGEREF _Toc88428650 \h </w:instrText>
+              <w:instrText xml:space="preserve"> PAGEREF _Toc88495250 \h </w:instrText>
             </w:r>
             <w:r>
               <w:rPr>
@@ -6222,7 +6180,7 @@
                 <w:noProof/>
                 <w:webHidden/>
               </w:rPr>
-              <w:t>26</w:t>
+              <w:t>27</w:t>
             </w:r>
             <w:r>
               <w:rPr>
@@ -6247,7 +6205,7 @@
               <w:lang w:val="en-US"/>
             </w:rPr>
           </w:pPr>
-          <w:hyperlink w:anchor="_Toc88428651" w:history="1">
+          <w:hyperlink w:anchor="_Toc88495251" w:history="1">
             <w:r>
               <w:rPr>
                 <w:rStyle w:val="Siuktni"/>
@@ -6292,7 +6250,7 @@
                 <w:noProof/>
                 <w:webHidden/>
               </w:rPr>
-              <w:instrText xml:space="preserve"> PAGEREF _Toc88428651 \h </w:instrText>
+              <w:instrText xml:space="preserve"> PAGEREF _Toc88495251 \h </w:instrText>
             </w:r>
             <w:r>
               <w:rPr>
@@ -6312,7 +6270,7 @@
                 <w:noProof/>
                 <w:webHidden/>
               </w:rPr>
-              <w:t>27</w:t>
+              <w:t>28</w:t>
             </w:r>
             <w:r>
               <w:rPr>
@@ -6336,7 +6294,7 @@
               <w:lang w:val="en-US"/>
             </w:rPr>
           </w:pPr>
-          <w:hyperlink w:anchor="_Toc88428652" w:history="1">
+          <w:hyperlink w:anchor="_Toc88495252" w:history="1">
             <w:r>
               <w:rPr>
                 <w:rStyle w:val="Siuktni"/>
@@ -6363,7 +6321,7 @@
                 <w:noProof/>
                 <w:webHidden/>
               </w:rPr>
-              <w:instrText xml:space="preserve"> PAGEREF _Toc88428652 \h </w:instrText>
+              <w:instrText xml:space="preserve"> PAGEREF _Toc88495252 \h </w:instrText>
             </w:r>
             <w:r>
               <w:rPr>
@@ -6383,7 +6341,7 @@
                 <w:noProof/>
                 <w:webHidden/>
               </w:rPr>
-              <w:t>28</w:t>
+              <w:t>29</w:t>
             </w:r>
             <w:r>
               <w:rPr>
@@ -6408,7 +6366,7 @@
               <w:lang w:val="en-US"/>
             </w:rPr>
           </w:pPr>
-          <w:hyperlink w:anchor="_Toc88428653" w:history="1">
+          <w:hyperlink w:anchor="_Toc88495253" w:history="1">
             <w:r>
               <w:rPr>
                 <w:rStyle w:val="Siuktni"/>
@@ -6464,7 +6422,7 @@
                 <w:noProof/>
                 <w:webHidden/>
               </w:rPr>
-              <w:instrText xml:space="preserve"> PAGEREF _Toc88428653 \h </w:instrText>
+              <w:instrText xml:space="preserve"> PAGEREF _Toc88495253 \h </w:instrText>
             </w:r>
             <w:r>
               <w:rPr>
@@ -6484,7 +6442,7 @@
                 <w:noProof/>
                 <w:webHidden/>
               </w:rPr>
-              <w:t>28</w:t>
+              <w:t>29</w:t>
             </w:r>
             <w:r>
               <w:rPr>
@@ -6509,7 +6467,7 @@
               <w:lang w:val="en-US"/>
             </w:rPr>
           </w:pPr>
-          <w:hyperlink w:anchor="_Toc88428654" w:history="1">
+          <w:hyperlink w:anchor="_Toc88495254" w:history="1">
             <w:r>
               <w:rPr>
                 <w:rStyle w:val="Siuktni"/>
@@ -6565,7 +6523,7 @@
                 <w:noProof/>
                 <w:webHidden/>
               </w:rPr>
-              <w:instrText xml:space="preserve"> PAGEREF _Toc88428654 \h </w:instrText>
+              <w:instrText xml:space="preserve"> PAGEREF _Toc88495254 \h </w:instrText>
             </w:r>
             <w:r>
               <w:rPr>
@@ -6585,7 +6543,7 @@
                 <w:noProof/>
                 <w:webHidden/>
               </w:rPr>
-              <w:t>29</w:t>
+              <w:t>30</w:t>
             </w:r>
             <w:r>
               <w:rPr>
@@ -6610,7 +6568,7 @@
               <w:lang w:val="en-US"/>
             </w:rPr>
           </w:pPr>
-          <w:hyperlink w:anchor="_Toc88428655" w:history="1">
+          <w:hyperlink w:anchor="_Toc88495255" w:history="1">
             <w:r>
               <w:rPr>
                 <w:rStyle w:val="Siuktni"/>
@@ -6666,7 +6624,7 @@
                 <w:noProof/>
                 <w:webHidden/>
               </w:rPr>
-              <w:instrText xml:space="preserve"> PAGEREF _Toc88428655 \h </w:instrText>
+              <w:instrText xml:space="preserve"> PAGEREF _Toc88495255 \h </w:instrText>
             </w:r>
             <w:r>
               <w:rPr>
@@ -6686,7 +6644,7 @@
                 <w:noProof/>
                 <w:webHidden/>
               </w:rPr>
-              <w:t>30</w:t>
+              <w:t>31</w:t>
             </w:r>
             <w:r>
               <w:rPr>
@@ -6710,7 +6668,7 @@
               <w:lang w:val="en-US"/>
             </w:rPr>
           </w:pPr>
-          <w:hyperlink w:anchor="_Toc88428656" w:history="1">
+          <w:hyperlink w:anchor="_Toc88495256" w:history="1">
             <w:r>
               <w:rPr>
                 <w:rStyle w:val="Siuktni"/>
@@ -6745,7 +6703,7 @@
                 <w:noProof/>
                 <w:webHidden/>
               </w:rPr>
-              <w:instrText xml:space="preserve"> PAGEREF _Toc88428656 \h </w:instrText>
+              <w:instrText xml:space="preserve"> PAGEREF _Toc88495256 \h </w:instrText>
             </w:r>
             <w:r>
               <w:rPr>
@@ -6765,7 +6723,7 @@
                 <w:noProof/>
                 <w:webHidden/>
               </w:rPr>
-              <w:t>30</w:t>
+              <w:t>32</w:t>
             </w:r>
             <w:r>
               <w:rPr>
@@ -6790,7 +6748,7 @@
               <w:lang w:val="en-US"/>
             </w:rPr>
           </w:pPr>
-          <w:hyperlink w:anchor="_Toc88428657" w:history="1">
+          <w:hyperlink w:anchor="_Toc88495257" w:history="1">
             <w:r>
               <w:rPr>
                 <w:rStyle w:val="Siuktni"/>
@@ -6837,7 +6795,7 @@
                 <w:noProof/>
                 <w:webHidden/>
               </w:rPr>
-              <w:instrText xml:space="preserve"> PAGEREF _Toc88428657 \h </w:instrText>
+              <w:instrText xml:space="preserve"> PAGEREF _Toc88495257 \h </w:instrText>
             </w:r>
             <w:r>
               <w:rPr>
@@ -6857,7 +6815,7 @@
                 <w:noProof/>
                 <w:webHidden/>
               </w:rPr>
-              <w:t>30</w:t>
+              <w:t>32</w:t>
             </w:r>
             <w:r>
               <w:rPr>
@@ -6882,7 +6840,7 @@
               <w:lang w:val="en-US"/>
             </w:rPr>
           </w:pPr>
-          <w:hyperlink w:anchor="_Toc88428658" w:history="1">
+          <w:hyperlink w:anchor="_Toc88495258" w:history="1">
             <w:r>
               <w:rPr>
                 <w:rStyle w:val="Siuktni"/>
@@ -6929,7 +6887,7 @@
                 <w:noProof/>
                 <w:webHidden/>
               </w:rPr>
-              <w:instrText xml:space="preserve"> PAGEREF _Toc88428658 \h </w:instrText>
+              <w:instrText xml:space="preserve"> PAGEREF _Toc88495258 \h </w:instrText>
             </w:r>
             <w:r>
               <w:rPr>
@@ -6949,7 +6907,7 @@
                 <w:noProof/>
                 <w:webHidden/>
               </w:rPr>
-              <w:t>33</w:t>
+              <w:t>35</w:t>
             </w:r>
             <w:r>
               <w:rPr>
@@ -6973,7 +6931,7 @@
               <w:lang w:val="en-US"/>
             </w:rPr>
           </w:pPr>
-          <w:hyperlink w:anchor="_Toc88428659" w:history="1">
+          <w:hyperlink w:anchor="_Toc88495259" w:history="1">
             <w:r>
               <w:rPr>
                 <w:rStyle w:val="Siuktni"/>
@@ -7001,7 +6959,7 @@
                 <w:noProof/>
                 <w:webHidden/>
               </w:rPr>
-              <w:instrText xml:space="preserve"> PAGEREF _Toc88428659 \h </w:instrText>
+              <w:instrText xml:space="preserve"> PAGEREF _Toc88495259 \h </w:instrText>
             </w:r>
             <w:r>
               <w:rPr>
@@ -7021,7 +6979,7 @@
                 <w:noProof/>
                 <w:webHidden/>
               </w:rPr>
-              <w:t>35</w:t>
+              <w:t>37</w:t>
             </w:r>
             <w:r>
               <w:rPr>
@@ -7046,7 +7004,7 @@
               <w:lang w:val="en-US"/>
             </w:rPr>
           </w:pPr>
-          <w:hyperlink w:anchor="_Toc88428660" w:history="1">
+          <w:hyperlink w:anchor="_Toc88495260" w:history="1">
             <w:r>
               <w:rPr>
                 <w:rStyle w:val="Siuktni"/>
@@ -7093,7 +7051,7 @@
                 <w:noProof/>
                 <w:webHidden/>
               </w:rPr>
-              <w:instrText xml:space="preserve"> PAGEREF _Toc88428660 \h </w:instrText>
+              <w:instrText xml:space="preserve"> PAGEREF _Toc88495260 \h </w:instrText>
             </w:r>
             <w:r>
               <w:rPr>
@@ -7113,7 +7071,7 @@
                 <w:noProof/>
                 <w:webHidden/>
               </w:rPr>
-              <w:t>35</w:t>
+              <w:t>37</w:t>
             </w:r>
             <w:r>
               <w:rPr>
@@ -7137,7 +7095,7 @@
               <w:lang w:val="en-US"/>
             </w:rPr>
           </w:pPr>
-          <w:hyperlink w:anchor="_Toc88428661" w:history="1">
+          <w:hyperlink w:anchor="_Toc88495261" w:history="1">
             <w:r>
               <w:rPr>
                 <w:rStyle w:val="Siuktni"/>
@@ -7165,7 +7123,7 @@
                 <w:noProof/>
                 <w:webHidden/>
               </w:rPr>
-              <w:instrText xml:space="preserve"> PAGEREF _Toc88428661 \h </w:instrText>
+              <w:instrText xml:space="preserve"> PAGEREF _Toc88495261 \h </w:instrText>
             </w:r>
             <w:r>
               <w:rPr>
@@ -7185,7 +7143,7 @@
                 <w:noProof/>
                 <w:webHidden/>
               </w:rPr>
-              <w:t>36</w:t>
+              <w:t>38</w:t>
             </w:r>
             <w:r>
               <w:rPr>
@@ -7209,7 +7167,7 @@
               <w:lang w:val="en-US"/>
             </w:rPr>
           </w:pPr>
-          <w:hyperlink w:anchor="_Toc88428662" w:history="1">
+          <w:hyperlink w:anchor="_Toc88495262" w:history="1">
             <w:r>
               <w:rPr>
                 <w:rStyle w:val="Siuktni"/>
@@ -7237,7 +7195,7 @@
                 <w:noProof/>
                 <w:webHidden/>
               </w:rPr>
-              <w:instrText xml:space="preserve"> PAGEREF _Toc88428662 \h </w:instrText>
+              <w:instrText xml:space="preserve"> PAGEREF _Toc88495262 \h </w:instrText>
             </w:r>
             <w:r>
               <w:rPr>
@@ -7257,7 +7215,7 @@
                 <w:noProof/>
                 <w:webHidden/>
               </w:rPr>
-              <w:t>36</w:t>
+              <w:t>38</w:t>
             </w:r>
             <w:r>
               <w:rPr>
@@ -7282,7 +7240,7 @@
               <w:lang w:val="en-US"/>
             </w:rPr>
           </w:pPr>
-          <w:hyperlink w:anchor="_Toc88428663" w:history="1">
+          <w:hyperlink w:anchor="_Toc88495263" w:history="1">
             <w:r>
               <w:rPr>
                 <w:rStyle w:val="Siuktni"/>
@@ -7329,7 +7287,7 @@
                 <w:noProof/>
                 <w:webHidden/>
               </w:rPr>
-              <w:instrText xml:space="preserve"> PAGEREF _Toc88428663 \h </w:instrText>
+              <w:instrText xml:space="preserve"> PAGEREF _Toc88495263 \h </w:instrText>
             </w:r>
             <w:r>
               <w:rPr>
@@ -7349,7 +7307,7 @@
                 <w:noProof/>
                 <w:webHidden/>
               </w:rPr>
-              <w:t>36</w:t>
+              <w:t>38</w:t>
             </w:r>
             <w:r>
               <w:rPr>
@@ -7373,7 +7331,7 @@
               <w:lang w:val="en-US"/>
             </w:rPr>
           </w:pPr>
-          <w:hyperlink w:anchor="_Toc88428664" w:history="1">
+          <w:hyperlink w:anchor="_Toc88495264" w:history="1">
             <w:r>
               <w:rPr>
                 <w:rStyle w:val="Siuktni"/>
@@ -7402,7 +7360,7 @@
                 <w:noProof/>
                 <w:webHidden/>
               </w:rPr>
-              <w:instrText xml:space="preserve"> PAGEREF _Toc88428664 \h </w:instrText>
+              <w:instrText xml:space="preserve"> PAGEREF _Toc88495264 \h </w:instrText>
             </w:r>
             <w:r>
               <w:rPr>
@@ -7422,7 +7380,7 @@
                 <w:noProof/>
                 <w:webHidden/>
               </w:rPr>
-              <w:t>38</w:t>
+              <w:t>40</w:t>
             </w:r>
             <w:r>
               <w:rPr>
@@ -7447,7 +7405,7 @@
               <w:lang w:val="en-US"/>
             </w:rPr>
           </w:pPr>
-          <w:hyperlink w:anchor="_Toc88428665" w:history="1">
+          <w:hyperlink w:anchor="_Toc88495265" w:history="1">
             <w:r>
               <w:rPr>
                 <w:rStyle w:val="Siuktni"/>
@@ -7494,7 +7452,7 @@
                 <w:noProof/>
                 <w:webHidden/>
               </w:rPr>
-              <w:instrText xml:space="preserve"> PAGEREF _Toc88428665 \h </w:instrText>
+              <w:instrText xml:space="preserve"> PAGEREF _Toc88495265 \h </w:instrText>
             </w:r>
             <w:r>
               <w:rPr>
@@ -7514,7 +7472,606 @@
                 <w:noProof/>
                 <w:webHidden/>
               </w:rPr>
-              <w:t>38</w:t>
+              <w:t>40</w:t>
+            </w:r>
+            <w:r>
+              <w:rPr>
+                <w:noProof/>
+                <w:webHidden/>
+              </w:rPr>
+              <w:fldChar w:fldCharType="end"/>
+            </w:r>
+          </w:hyperlink>
+        </w:p>
+        <w:p>
+          <w:pPr>
+            <w:pStyle w:val="Mucluc1"/>
+            <w:tabs>
+              <w:tab w:val="right" w:leader="dot" w:pos="9350"/>
+            </w:tabs>
+            <w:rPr>
+              <w:rFonts w:asciiTheme="minorHAnsi" w:eastAsiaTheme="minorEastAsia" w:hAnsiTheme="minorHAnsi" w:cstheme="minorBidi"/>
+              <w:noProof/>
+              <w:sz w:val="22"/>
+              <w:lang w:val="en-US"/>
+            </w:rPr>
+          </w:pPr>
+          <w:hyperlink w:anchor="_Toc88495266" w:history="1">
+            <w:r>
+              <w:rPr>
+                <w:rStyle w:val="Siuktni"/>
+                <w:noProof/>
+              </w:rPr>
+              <w:t>Mô tả thiết kế giao diện</w:t>
+            </w:r>
+            <w:r>
+              <w:rPr>
+                <w:noProof/>
+                <w:webHidden/>
+              </w:rPr>
+              <w:tab/>
+            </w:r>
+            <w:r>
+              <w:rPr>
+                <w:noProof/>
+                <w:webHidden/>
+              </w:rPr>
+              <w:fldChar w:fldCharType="begin"/>
+            </w:r>
+            <w:r>
+              <w:rPr>
+                <w:noProof/>
+                <w:webHidden/>
+              </w:rPr>
+              <w:instrText xml:space="preserve"> PAGEREF _Toc88495266 \h </w:instrText>
+            </w:r>
+            <w:r>
+              <w:rPr>
+                <w:noProof/>
+                <w:webHidden/>
+              </w:rPr>
+            </w:r>
+            <w:r>
+              <w:rPr>
+                <w:noProof/>
+                <w:webHidden/>
+              </w:rPr>
+              <w:fldChar w:fldCharType="separate"/>
+            </w:r>
+            <w:r>
+              <w:rPr>
+                <w:noProof/>
+                <w:webHidden/>
+              </w:rPr>
+              <w:t>42</w:t>
+            </w:r>
+            <w:r>
+              <w:rPr>
+                <w:noProof/>
+                <w:webHidden/>
+              </w:rPr>
+              <w:fldChar w:fldCharType="end"/>
+            </w:r>
+          </w:hyperlink>
+        </w:p>
+        <w:p>
+          <w:pPr>
+            <w:pStyle w:val="Mucluc2"/>
+            <w:tabs>
+              <w:tab w:val="left" w:pos="880"/>
+              <w:tab w:val="right" w:leader="dot" w:pos="9350"/>
+            </w:tabs>
+            <w:rPr>
+              <w:rFonts w:asciiTheme="minorHAnsi" w:eastAsiaTheme="minorEastAsia" w:hAnsiTheme="minorHAnsi" w:cstheme="minorBidi"/>
+              <w:noProof/>
+              <w:sz w:val="22"/>
+              <w:lang w:val="en-US"/>
+            </w:rPr>
+          </w:pPr>
+          <w:hyperlink w:anchor="_Toc88495267" w:history="1">
+            <w:r>
+              <w:rPr>
+                <w:rStyle w:val="Siuktni"/>
+                <w:noProof/>
+              </w:rPr>
+              <w:t>1.</w:t>
+            </w:r>
+            <w:r>
+              <w:rPr>
+                <w:rFonts w:asciiTheme="minorHAnsi" w:eastAsiaTheme="minorEastAsia" w:hAnsiTheme="minorHAnsi" w:cstheme="minorBidi"/>
+                <w:noProof/>
+                <w:sz w:val="22"/>
+                <w:lang w:val="en-US"/>
+              </w:rPr>
+              <w:tab/>
+            </w:r>
+            <w:r>
+              <w:rPr>
+                <w:rStyle w:val="Siuktni"/>
+                <w:noProof/>
+              </w:rPr>
+              <w:t>Giao diện chính:</w:t>
+            </w:r>
+            <w:r>
+              <w:rPr>
+                <w:noProof/>
+                <w:webHidden/>
+              </w:rPr>
+              <w:tab/>
+            </w:r>
+            <w:r>
+              <w:rPr>
+                <w:noProof/>
+                <w:webHidden/>
+              </w:rPr>
+              <w:fldChar w:fldCharType="begin"/>
+            </w:r>
+            <w:r>
+              <w:rPr>
+                <w:noProof/>
+                <w:webHidden/>
+              </w:rPr>
+              <w:instrText xml:space="preserve"> PAGEREF _Toc88495267 \h </w:instrText>
+            </w:r>
+            <w:r>
+              <w:rPr>
+                <w:noProof/>
+                <w:webHidden/>
+              </w:rPr>
+            </w:r>
+            <w:r>
+              <w:rPr>
+                <w:noProof/>
+                <w:webHidden/>
+              </w:rPr>
+              <w:fldChar w:fldCharType="separate"/>
+            </w:r>
+            <w:r>
+              <w:rPr>
+                <w:noProof/>
+                <w:webHidden/>
+              </w:rPr>
+              <w:t>42</w:t>
+            </w:r>
+            <w:r>
+              <w:rPr>
+                <w:noProof/>
+                <w:webHidden/>
+              </w:rPr>
+              <w:fldChar w:fldCharType="end"/>
+            </w:r>
+          </w:hyperlink>
+        </w:p>
+        <w:p>
+          <w:pPr>
+            <w:pStyle w:val="Mucluc2"/>
+            <w:tabs>
+              <w:tab w:val="left" w:pos="880"/>
+              <w:tab w:val="right" w:leader="dot" w:pos="9350"/>
+            </w:tabs>
+            <w:rPr>
+              <w:rFonts w:asciiTheme="minorHAnsi" w:eastAsiaTheme="minorEastAsia" w:hAnsiTheme="minorHAnsi" w:cstheme="minorBidi"/>
+              <w:noProof/>
+              <w:sz w:val="22"/>
+              <w:lang w:val="en-US"/>
+            </w:rPr>
+          </w:pPr>
+          <w:hyperlink w:anchor="_Toc88495268" w:history="1">
+            <w:r>
+              <w:rPr>
+                <w:rStyle w:val="Siuktni"/>
+                <w:noProof/>
+              </w:rPr>
+              <w:t>2.</w:t>
+            </w:r>
+            <w:r>
+              <w:rPr>
+                <w:rFonts w:asciiTheme="minorHAnsi" w:eastAsiaTheme="minorEastAsia" w:hAnsiTheme="minorHAnsi" w:cstheme="minorBidi"/>
+                <w:noProof/>
+                <w:sz w:val="22"/>
+                <w:lang w:val="en-US"/>
+              </w:rPr>
+              <w:tab/>
+            </w:r>
+            <w:r>
+              <w:rPr>
+                <w:rStyle w:val="Siuktni"/>
+                <w:noProof/>
+              </w:rPr>
+              <w:t>Giao diện layout  test case 1 của Dirty read:</w:t>
+            </w:r>
+            <w:r>
+              <w:rPr>
+                <w:noProof/>
+                <w:webHidden/>
+              </w:rPr>
+              <w:tab/>
+            </w:r>
+            <w:r>
+              <w:rPr>
+                <w:noProof/>
+                <w:webHidden/>
+              </w:rPr>
+              <w:fldChar w:fldCharType="begin"/>
+            </w:r>
+            <w:r>
+              <w:rPr>
+                <w:noProof/>
+                <w:webHidden/>
+              </w:rPr>
+              <w:instrText xml:space="preserve"> PAGEREF _Toc88495268 \h </w:instrText>
+            </w:r>
+            <w:r>
+              <w:rPr>
+                <w:noProof/>
+                <w:webHidden/>
+              </w:rPr>
+            </w:r>
+            <w:r>
+              <w:rPr>
+                <w:noProof/>
+                <w:webHidden/>
+              </w:rPr>
+              <w:fldChar w:fldCharType="separate"/>
+            </w:r>
+            <w:r>
+              <w:rPr>
+                <w:noProof/>
+                <w:webHidden/>
+              </w:rPr>
+              <w:t>43</w:t>
+            </w:r>
+            <w:r>
+              <w:rPr>
+                <w:noProof/>
+                <w:webHidden/>
+              </w:rPr>
+              <w:fldChar w:fldCharType="end"/>
+            </w:r>
+          </w:hyperlink>
+        </w:p>
+        <w:p>
+          <w:pPr>
+            <w:pStyle w:val="Mucluc2"/>
+            <w:tabs>
+              <w:tab w:val="left" w:pos="880"/>
+              <w:tab w:val="right" w:leader="dot" w:pos="9350"/>
+            </w:tabs>
+            <w:rPr>
+              <w:rFonts w:asciiTheme="minorHAnsi" w:eastAsiaTheme="minorEastAsia" w:hAnsiTheme="minorHAnsi" w:cstheme="minorBidi"/>
+              <w:noProof/>
+              <w:sz w:val="22"/>
+              <w:lang w:val="en-US"/>
+            </w:rPr>
+          </w:pPr>
+          <w:hyperlink w:anchor="_Toc88495269" w:history="1">
+            <w:r>
+              <w:rPr>
+                <w:rStyle w:val="Siuktni"/>
+                <w:noProof/>
+              </w:rPr>
+              <w:t>3.</w:t>
+            </w:r>
+            <w:r>
+              <w:rPr>
+                <w:rFonts w:asciiTheme="minorHAnsi" w:eastAsiaTheme="minorEastAsia" w:hAnsiTheme="minorHAnsi" w:cstheme="minorBidi"/>
+                <w:noProof/>
+                <w:sz w:val="22"/>
+                <w:lang w:val="en-US"/>
+              </w:rPr>
+              <w:tab/>
+            </w:r>
+            <w:r>
+              <w:rPr>
+                <w:rStyle w:val="Siuktni"/>
+                <w:noProof/>
+              </w:rPr>
+              <w:t>Giao diện layout test case 1 của Lost Update::</w:t>
+            </w:r>
+            <w:r>
+              <w:rPr>
+                <w:noProof/>
+                <w:webHidden/>
+              </w:rPr>
+              <w:tab/>
+            </w:r>
+            <w:r>
+              <w:rPr>
+                <w:noProof/>
+                <w:webHidden/>
+              </w:rPr>
+              <w:fldChar w:fldCharType="begin"/>
+            </w:r>
+            <w:r>
+              <w:rPr>
+                <w:noProof/>
+                <w:webHidden/>
+              </w:rPr>
+              <w:instrText xml:space="preserve"> PAGEREF _Toc88495269 \h </w:instrText>
+            </w:r>
+            <w:r>
+              <w:rPr>
+                <w:noProof/>
+                <w:webHidden/>
+              </w:rPr>
+            </w:r>
+            <w:r>
+              <w:rPr>
+                <w:noProof/>
+                <w:webHidden/>
+              </w:rPr>
+              <w:fldChar w:fldCharType="separate"/>
+            </w:r>
+            <w:r>
+              <w:rPr>
+                <w:noProof/>
+                <w:webHidden/>
+              </w:rPr>
+              <w:t>45</w:t>
+            </w:r>
+            <w:r>
+              <w:rPr>
+                <w:noProof/>
+                <w:webHidden/>
+              </w:rPr>
+              <w:fldChar w:fldCharType="end"/>
+            </w:r>
+          </w:hyperlink>
+        </w:p>
+        <w:p>
+          <w:pPr>
+            <w:pStyle w:val="Mucluc2"/>
+            <w:tabs>
+              <w:tab w:val="left" w:pos="880"/>
+              <w:tab w:val="right" w:leader="dot" w:pos="9350"/>
+            </w:tabs>
+            <w:rPr>
+              <w:rFonts w:asciiTheme="minorHAnsi" w:eastAsiaTheme="minorEastAsia" w:hAnsiTheme="minorHAnsi" w:cstheme="minorBidi"/>
+              <w:noProof/>
+              <w:sz w:val="22"/>
+              <w:lang w:val="en-US"/>
+            </w:rPr>
+          </w:pPr>
+          <w:hyperlink w:anchor="_Toc88495270" w:history="1">
+            <w:r>
+              <w:rPr>
+                <w:rStyle w:val="Siuktni"/>
+                <w:noProof/>
+              </w:rPr>
+              <w:t>4.</w:t>
+            </w:r>
+            <w:r>
+              <w:rPr>
+                <w:rFonts w:asciiTheme="minorHAnsi" w:eastAsiaTheme="minorEastAsia" w:hAnsiTheme="minorHAnsi" w:cstheme="minorBidi"/>
+                <w:noProof/>
+                <w:sz w:val="22"/>
+                <w:lang w:val="en-US"/>
+              </w:rPr>
+              <w:tab/>
+            </w:r>
+            <w:r>
+              <w:rPr>
+                <w:rStyle w:val="Siuktni"/>
+                <w:noProof/>
+              </w:rPr>
+              <w:t>Giao diện layout test case 1 của Unrepeatable read:</w:t>
+            </w:r>
+            <w:r>
+              <w:rPr>
+                <w:noProof/>
+                <w:webHidden/>
+              </w:rPr>
+              <w:tab/>
+            </w:r>
+            <w:r>
+              <w:rPr>
+                <w:noProof/>
+                <w:webHidden/>
+              </w:rPr>
+              <w:fldChar w:fldCharType="begin"/>
+            </w:r>
+            <w:r>
+              <w:rPr>
+                <w:noProof/>
+                <w:webHidden/>
+              </w:rPr>
+              <w:instrText xml:space="preserve"> PAGEREF _Toc88495270 \h </w:instrText>
+            </w:r>
+            <w:r>
+              <w:rPr>
+                <w:noProof/>
+                <w:webHidden/>
+              </w:rPr>
+            </w:r>
+            <w:r>
+              <w:rPr>
+                <w:noProof/>
+                <w:webHidden/>
+              </w:rPr>
+              <w:fldChar w:fldCharType="separate"/>
+            </w:r>
+            <w:r>
+              <w:rPr>
+                <w:noProof/>
+                <w:webHidden/>
+              </w:rPr>
+              <w:t>48</w:t>
+            </w:r>
+            <w:r>
+              <w:rPr>
+                <w:noProof/>
+                <w:webHidden/>
+              </w:rPr>
+              <w:fldChar w:fldCharType="end"/>
+            </w:r>
+          </w:hyperlink>
+        </w:p>
+        <w:p>
+          <w:pPr>
+            <w:pStyle w:val="Mucluc2"/>
+            <w:tabs>
+              <w:tab w:val="left" w:pos="880"/>
+              <w:tab w:val="right" w:leader="dot" w:pos="9350"/>
+            </w:tabs>
+            <w:rPr>
+              <w:rFonts w:asciiTheme="minorHAnsi" w:eastAsiaTheme="minorEastAsia" w:hAnsiTheme="minorHAnsi" w:cstheme="minorBidi"/>
+              <w:noProof/>
+              <w:sz w:val="22"/>
+              <w:lang w:val="en-US"/>
+            </w:rPr>
+          </w:pPr>
+          <w:hyperlink w:anchor="_Toc88495271" w:history="1">
+            <w:r>
+              <w:rPr>
+                <w:rStyle w:val="Siuktni"/>
+                <w:noProof/>
+              </w:rPr>
+              <w:t>5.</w:t>
+            </w:r>
+            <w:r>
+              <w:rPr>
+                <w:rFonts w:asciiTheme="minorHAnsi" w:eastAsiaTheme="minorEastAsia" w:hAnsiTheme="minorHAnsi" w:cstheme="minorBidi"/>
+                <w:noProof/>
+                <w:sz w:val="22"/>
+                <w:lang w:val="en-US"/>
+              </w:rPr>
+              <w:tab/>
+            </w:r>
+            <w:r>
+              <w:rPr>
+                <w:rStyle w:val="Siuktni"/>
+                <w:noProof/>
+              </w:rPr>
+              <w:t>Giao diện layout test case 1 của Phantom:</w:t>
+            </w:r>
+            <w:r>
+              <w:rPr>
+                <w:noProof/>
+                <w:webHidden/>
+              </w:rPr>
+              <w:tab/>
+            </w:r>
+            <w:r>
+              <w:rPr>
+                <w:noProof/>
+                <w:webHidden/>
+              </w:rPr>
+              <w:fldChar w:fldCharType="begin"/>
+            </w:r>
+            <w:r>
+              <w:rPr>
+                <w:noProof/>
+                <w:webHidden/>
+              </w:rPr>
+              <w:instrText xml:space="preserve"> PAGEREF _Toc88495271 \h </w:instrText>
+            </w:r>
+            <w:r>
+              <w:rPr>
+                <w:noProof/>
+                <w:webHidden/>
+              </w:rPr>
+            </w:r>
+            <w:r>
+              <w:rPr>
+                <w:noProof/>
+                <w:webHidden/>
+              </w:rPr>
+              <w:fldChar w:fldCharType="separate"/>
+            </w:r>
+            <w:r>
+              <w:rPr>
+                <w:noProof/>
+                <w:webHidden/>
+              </w:rPr>
+              <w:t>50</w:t>
+            </w:r>
+            <w:r>
+              <w:rPr>
+                <w:noProof/>
+                <w:webHidden/>
+              </w:rPr>
+              <w:fldChar w:fldCharType="end"/>
+            </w:r>
+          </w:hyperlink>
+        </w:p>
+        <w:p>
+          <w:pPr>
+            <w:pStyle w:val="Mucluc2"/>
+            <w:tabs>
+              <w:tab w:val="left" w:pos="880"/>
+              <w:tab w:val="right" w:leader="dot" w:pos="9350"/>
+            </w:tabs>
+            <w:rPr>
+              <w:rFonts w:asciiTheme="minorHAnsi" w:eastAsiaTheme="minorEastAsia" w:hAnsiTheme="minorHAnsi" w:cstheme="minorBidi"/>
+              <w:noProof/>
+              <w:sz w:val="22"/>
+              <w:lang w:val="en-US"/>
+            </w:rPr>
+          </w:pPr>
+          <w:hyperlink w:anchor="_Toc88495272" w:history="1">
+            <w:r>
+              <w:rPr>
+                <w:rStyle w:val="Siuktni"/>
+                <w:noProof/>
+              </w:rPr>
+              <w:t>6.</w:t>
+            </w:r>
+            <w:r>
+              <w:rPr>
+                <w:rFonts w:asciiTheme="minorHAnsi" w:eastAsiaTheme="minorEastAsia" w:hAnsiTheme="minorHAnsi" w:cstheme="minorBidi"/>
+                <w:noProof/>
+                <w:sz w:val="22"/>
+                <w:lang w:val="en-US"/>
+              </w:rPr>
+              <w:tab/>
+            </w:r>
+            <w:r>
+              <w:rPr>
+                <w:rStyle w:val="Siuktni"/>
+                <w:noProof/>
+              </w:rPr>
+              <w:t>Giao diện layout test case 1 của Deadlock:</w:t>
+            </w:r>
+            <w:r>
+              <w:rPr>
+                <w:noProof/>
+                <w:webHidden/>
+              </w:rPr>
+              <w:tab/>
+            </w:r>
+            <w:r>
+              <w:rPr>
+                <w:noProof/>
+                <w:webHidden/>
+              </w:rPr>
+              <w:fldChar w:fldCharType="begin"/>
+            </w:r>
+            <w:r>
+              <w:rPr>
+                <w:noProof/>
+                <w:webHidden/>
+              </w:rPr>
+              <w:instrText xml:space="preserve"> PAGEREF _Toc88495272 \h </w:instrText>
+            </w:r>
+            <w:r>
+              <w:rPr>
+                <w:noProof/>
+                <w:webHidden/>
+              </w:rPr>
+            </w:r>
+            <w:r>
+              <w:rPr>
+                <w:noProof/>
+                <w:webHidden/>
+              </w:rPr>
+              <w:fldChar w:fldCharType="separate"/>
+            </w:r>
+            <w:r>
+              <w:rPr>
+                <w:noProof/>
+                <w:webHidden/>
+              </w:rPr>
+              <w:t>52</w:t>
             </w:r>
             <w:r>
               <w:rPr>
@@ -7558,7 +8115,7 @@
       <w:pPr>
         <w:pStyle w:val="u1"/>
       </w:pPr>
-      <w:bookmarkStart w:id="1" w:name="_Toc88428633"/>
+      <w:bookmarkStart w:id="1" w:name="_Toc88495233"/>
       <w:r>
         <w:lastRenderedPageBreak/>
         <w:t>Thông tin nhóm</w:t>
@@ -8154,7 +8711,7 @@
         <w:lastRenderedPageBreak/>
         <w:t xml:space="preserve"> </w:t>
       </w:r>
-      <w:bookmarkStart w:id="2" w:name="_Toc88428634"/>
+      <w:bookmarkStart w:id="2" w:name="_Toc88495234"/>
       <w:r>
         <w:t>Bảng đ</w:t>
       </w:r>
@@ -8561,7 +9118,7 @@
       <w:pPr>
         <w:pStyle w:val="u1"/>
       </w:pPr>
-      <w:bookmarkStart w:id="3" w:name="_Toc88428635"/>
+      <w:bookmarkStart w:id="3" w:name="_Toc88495235"/>
       <w:r>
         <w:lastRenderedPageBreak/>
         <w:t xml:space="preserve">Bảng </w:t>
@@ -9709,7 +10266,7 @@
       <w:pPr>
         <w:pStyle w:val="u1"/>
       </w:pPr>
-      <w:bookmarkStart w:id="5" w:name="_Toc88428636"/>
+      <w:bookmarkStart w:id="5" w:name="_Toc88495236"/>
       <w:r>
         <w:lastRenderedPageBreak/>
         <w:t>Bảng phân công công việc</w:t>
@@ -10548,7 +11105,7 @@
         <w:pStyle w:val="u1"/>
       </w:pPr>
       <w:bookmarkStart w:id="6" w:name="_Toc70231260"/>
-      <w:bookmarkStart w:id="7" w:name="_Toc88428637"/>
+      <w:bookmarkStart w:id="7" w:name="_Toc88495237"/>
       <w:r>
         <w:lastRenderedPageBreak/>
         <w:t>Bảng đ</w:t>
@@ -11447,25 +12004,7 @@
               <w:rPr>
                 <w:lang w:val="en-US"/>
               </w:rPr>
-              <w:t>P</w:t>
-            </w:r>
-            <w:r>
-              <w:rPr>
-                <w:lang w:val="en-US"/>
-              </w:rPr>
-              <w:t>hân tích yêu cầu</w:t>
-            </w:r>
-            <w:r>
-              <w:rPr>
-                <w:lang w:val="en-US"/>
-              </w:rPr>
-              <w:t xml:space="preserve"> chức năng</w:t>
-            </w:r>
-            <w:r>
-              <w:rPr>
-                <w:lang w:val="en-US"/>
-              </w:rPr>
-              <w:t xml:space="preserve"> và nhận biết lỗi</w:t>
+              <w:t>Phân tích yêu cầu chức năng và nhận biết lỗi</w:t>
             </w:r>
           </w:p>
         </w:tc>
@@ -11962,19 +12501,7 @@
               <w:rPr>
                 <w:lang w:val="en-US"/>
               </w:rPr>
-              <w:t>Viết script test case cho loại lỗi</w:t>
-            </w:r>
-            <w:r>
-              <w:rPr>
-                <w:lang w:val="en-US"/>
-              </w:rPr>
-              <w:t xml:space="preserve"> Phantom read </w:t>
-            </w:r>
-            <w:r>
-              <w:rPr>
-                <w:lang w:val="en-US"/>
-              </w:rPr>
-              <w:t xml:space="preserve"> và Unrepeatable </w:t>
+              <w:t xml:space="preserve">Viết script test case cho loại lỗi Phantom read  và Unrepeatable </w:t>
             </w:r>
             <w:r>
               <w:rPr>
@@ -12080,19 +12607,7 @@
               <w:rPr>
                 <w:lang w:val="en-US"/>
               </w:rPr>
-              <w:t>Viết script test case cho loại lỗi</w:t>
-            </w:r>
-            <w:r>
-              <w:rPr>
-                <w:lang w:val="en-US"/>
-              </w:rPr>
-              <w:t xml:space="preserve"> Deadlock</w:t>
-            </w:r>
-            <w:r>
-              <w:rPr>
-                <w:lang w:val="en-US"/>
-              </w:rPr>
-              <w:t>. Viết document mô tả test case đó.</w:t>
+              <w:t>Viết script test case cho loại lỗi Deadlock. Viết document mô tả test case đó.</w:t>
             </w:r>
           </w:p>
         </w:tc>
@@ -12288,25 +12803,7 @@
               <w:rPr>
                 <w:lang w:val="en-US"/>
               </w:rPr>
-              <w:t xml:space="preserve">Thiết kế layout cho các loại lỗi liên quan </w:t>
-            </w:r>
-            <w:r>
-              <w:rPr>
-                <w:lang w:val="en-US"/>
-              </w:rPr>
-              <w:t>đơn hàng</w:t>
-            </w:r>
-            <w:r>
-              <w:rPr>
-                <w:lang w:val="en-US"/>
-              </w:rPr>
-              <w:t>.</w:t>
-            </w:r>
-            <w:r>
-              <w:rPr>
-                <w:lang w:val="en-US"/>
-              </w:rPr>
-              <w:t xml:space="preserve"> Thiết kế trang chủ và menu.</w:t>
+              <w:t>Thiết kế layout cho các loại lỗi liên quan đơn hàng. Thiết kế trang chủ và menu.</w:t>
             </w:r>
           </w:p>
         </w:tc>
@@ -12484,7 +12981,7 @@
       <w:pPr>
         <w:pStyle w:val="u1"/>
       </w:pPr>
-      <w:bookmarkStart w:id="8" w:name="_Toc88428638"/>
+      <w:bookmarkStart w:id="8" w:name="_Toc88495238"/>
       <w:r>
         <w:lastRenderedPageBreak/>
         <w:t>Thiết kế cơ sở dữ liệu</w:t>
@@ -12499,7 +12996,7 @@
           <w:numId w:val="10"/>
         </w:numPr>
       </w:pPr>
-      <w:bookmarkStart w:id="9" w:name="_Toc88428639"/>
+      <w:bookmarkStart w:id="9" w:name="_Toc88495239"/>
       <w:r>
         <w:t>Mô hình cơ sở dữ liệu:</w:t>
       </w:r>
@@ -12566,7 +13063,7 @@
           <w:numId w:val="10"/>
         </w:numPr>
       </w:pPr>
-      <w:bookmarkStart w:id="10" w:name="_Toc88428640"/>
+      <w:bookmarkStart w:id="10" w:name="_Toc88495240"/>
       <w:r>
         <w:t>Đặc tả cơ sở dữ liệu</w:t>
       </w:r>
@@ -12996,7 +13493,7 @@
           <w:numId w:val="10"/>
         </w:numPr>
       </w:pPr>
-      <w:bookmarkStart w:id="13" w:name="_Toc88428641"/>
+      <w:bookmarkStart w:id="13" w:name="_Toc88495241"/>
       <w:r>
         <w:t>Mô tả thuộc tính</w:t>
       </w:r>
@@ -20535,7 +21032,7 @@
       <w:pPr>
         <w:pStyle w:val="u1"/>
       </w:pPr>
-      <w:bookmarkStart w:id="14" w:name="_Toc88428642"/>
+      <w:bookmarkStart w:id="14" w:name="_Toc88495242"/>
       <w:bookmarkStart w:id="15" w:name="_Hlk88407208"/>
       <w:r>
         <w:lastRenderedPageBreak/>
@@ -20551,7 +21048,7 @@
           <w:numId w:val="10"/>
         </w:numPr>
       </w:pPr>
-      <w:bookmarkStart w:id="16" w:name="_Toc88428643"/>
+      <w:bookmarkStart w:id="16" w:name="_Toc88495243"/>
       <w:bookmarkEnd w:id="15"/>
       <w:r>
         <w:t>Phân quyền trên các role user:</w:t>
@@ -21057,7 +21554,7 @@
       <w:pPr>
         <w:pStyle w:val="u1"/>
       </w:pPr>
-      <w:bookmarkStart w:id="17" w:name="_Toc88428644"/>
+      <w:bookmarkStart w:id="17" w:name="_Toc88495244"/>
       <w:r>
         <w:lastRenderedPageBreak/>
         <w:t>Xác định tình huống tranh chấp</w:t>
@@ -21071,7 +21568,7 @@
       <w:r>
         <w:t xml:space="preserve">     </w:t>
       </w:r>
-      <w:bookmarkStart w:id="18" w:name="_Toc88428645"/>
+      <w:bookmarkStart w:id="18" w:name="_Toc88495245"/>
       <w:r>
         <w:t>5. Mô tả chức năng:</w:t>
       </w:r>
@@ -21689,7 +22186,7 @@
       <w:r>
         <w:t xml:space="preserve">     </w:t>
       </w:r>
-      <w:bookmarkStart w:id="19" w:name="_Toc88428646"/>
+      <w:bookmarkStart w:id="19" w:name="_Toc88495246"/>
       <w:r>
         <w:t>6</w:t>
       </w:r>
@@ -22620,13 +23117,7 @@
               <w:rPr>
                 <w:lang w:val="en-US"/>
               </w:rPr>
-              <w:t xml:space="preserve"> không</w:t>
-            </w:r>
-            <w:r>
-              <w:rPr>
-                <w:lang w:val="en-US"/>
-              </w:rPr>
-              <w:t xml:space="preserve"> thõa hai điều kiện trên</w:t>
+              <w:t xml:space="preserve"> không thõa hai điều kiện trên</w:t>
             </w:r>
             <w:r>
               <w:rPr>
@@ -23139,6 +23630,7 @@
               <w:rPr>
                 <w:lang w:val="en-US"/>
               </w:rPr>
+              <w:lastRenderedPageBreak/>
               <w:t>sp</w:t>
             </w:r>
             <w:r>
@@ -24713,6 +25205,7 @@
               <w:rPr>
                 <w:lang w:val="en-US"/>
               </w:rPr>
+              <w:lastRenderedPageBreak/>
               <w:t>sp</w:t>
             </w:r>
             <w:r>
@@ -25530,6 +26023,7 @@
               <w:rPr>
                 <w:lang w:val="en-US"/>
               </w:rPr>
+              <w:lastRenderedPageBreak/>
               <w:t>spConfirmContract</w:t>
             </w:r>
           </w:p>
@@ -25698,13 +26192,7 @@
               <w:rPr>
                 <w:lang w:val="en-US"/>
               </w:rPr>
-              <w:t>sự tồn tại của đối tác</w:t>
-            </w:r>
-            <w:r>
-              <w:rPr>
-                <w:lang w:val="en-US"/>
-              </w:rPr>
-              <w:t xml:space="preserve">, mã hợp đồng hay thời gian hiệu lực và phần trăm hoa hồng truyền vào có hợp lê không </w:t>
+              <w:t xml:space="preserve">sự tồn tại của đối tác, mã hợp đồng hay thời gian hiệu lực và phần trăm hoa hồng truyền vào có hợp lê không </w:t>
             </w:r>
             <w:r>
               <w:rPr>
@@ -25833,13 +26321,7 @@
               <w:rPr>
                 <w:lang w:val="en-US"/>
               </w:rPr>
-              <w:t>Nhân viên</w:t>
-            </w:r>
-            <w:r>
-              <w:rPr>
-                <w:lang w:val="en-US"/>
-              </w:rPr>
-              <w:t xml:space="preserve"> cập nhật thời gian hiệu lực và phần trăm hoa hồng của hợp đồng</w:t>
+              <w:t>Nhân viên cập nhật thời gian hiệu lực và phần trăm hoa hồng của hợp đồng</w:t>
             </w:r>
           </w:p>
         </w:tc>
@@ -25877,19 +26359,7 @@
               <w:rPr>
                 <w:lang w:val="en-US"/>
               </w:rPr>
-              <w:t>Kiểm tra có phải là “</w:t>
-            </w:r>
-            <w:r>
-              <w:rPr>
-                <w:lang w:val="en-US"/>
-              </w:rPr>
-              <w:t>nhan_vien</w:t>
-            </w:r>
-            <w:r>
-              <w:rPr>
-                <w:lang w:val="en-US"/>
-              </w:rPr>
-              <w:t>” và “Chủ sở hữu cơ sở dữ liệu”:</w:t>
+              <w:t>Kiểm tra có phải là “nhan_vien” và “Chủ sở hữu cơ sở dữ liệu”:</w:t>
             </w:r>
           </w:p>
           <w:p>
@@ -26442,6 +26912,7 @@
               <w:rPr>
                 <w:lang w:val="en-US"/>
               </w:rPr>
+              <w:lastRenderedPageBreak/>
               <w:t>sp</w:t>
             </w:r>
             <w:r>
@@ -29216,7 +29687,7 @@
       <w:r>
         <w:t xml:space="preserve">     </w:t>
       </w:r>
-      <w:bookmarkStart w:id="20" w:name="_Toc88428647"/>
+      <w:bookmarkStart w:id="20" w:name="_Toc88495247"/>
       <w:r>
         <w:t>7</w:t>
       </w:r>
@@ -29240,7 +29711,7 @@
         </w:rPr>
         <w:t xml:space="preserve">            </w:t>
       </w:r>
-      <w:bookmarkStart w:id="21" w:name="_Toc88428648"/>
+      <w:bookmarkStart w:id="21" w:name="_Toc88495248"/>
       <w:r>
         <w:rPr>
           <w:sz w:val="26"/>
@@ -29263,7 +29734,7 @@
           <w:rFonts w:eastAsia="Calibri"/>
         </w:rPr>
       </w:pPr>
-      <w:bookmarkStart w:id="22" w:name="_Toc88428649"/>
+      <w:bookmarkStart w:id="22" w:name="_Toc88495249"/>
       <w:r>
         <w:rPr>
           <w:rFonts w:eastAsia="Calibri"/>
@@ -29679,6 +30150,7 @@
               <w:rPr>
                 <w:rFonts w:eastAsia="Calibri"/>
               </w:rPr>
+              <w:lastRenderedPageBreak/>
               <w:t>UPDATE HOP_DONG SET TG_HieuLucHD = @tg_hlhd</w:t>
             </w:r>
           </w:p>
@@ -29719,6 +30191,7 @@
               <w:rPr>
                 <w:rFonts w:eastAsia="Calibri"/>
               </w:rPr>
+              <w:lastRenderedPageBreak/>
               <w:t>Nhân viên B của đối tác  cập nhật thành công thời gian hiệu lực hợp đồng</w:t>
             </w:r>
           </w:p>
@@ -30033,7 +30506,7 @@
           <w:rFonts w:eastAsia="Calibri"/>
         </w:rPr>
       </w:pPr>
-      <w:bookmarkStart w:id="23" w:name="_Toc88428650"/>
+      <w:bookmarkStart w:id="23" w:name="_Toc88495250"/>
       <w:r>
         <w:rPr>
           <w:rFonts w:eastAsia="Calibri"/>
@@ -30338,6 +30811,7 @@
               <w:rPr>
                 <w:rFonts w:eastAsia="Calibri"/>
               </w:rPr>
+              <w:lastRenderedPageBreak/>
               <w:t>SELECT * FROM SAN_PHAM WHERE MaSP = @masp</w:t>
             </w:r>
           </w:p>
@@ -30862,7 +31336,7 @@
           <w:rFonts w:eastAsia="Calibri"/>
         </w:rPr>
       </w:pPr>
-      <w:bookmarkStart w:id="24" w:name="_Toc88428651"/>
+      <w:bookmarkStart w:id="24" w:name="_Toc88495251"/>
       <w:r>
         <w:rPr>
           <w:rFonts w:eastAsia="Calibri"/>
@@ -31671,7 +32145,7 @@
         </w:rPr>
         <w:t xml:space="preserve">      </w:t>
       </w:r>
-      <w:bookmarkStart w:id="25" w:name="_Toc88428652"/>
+      <w:bookmarkStart w:id="25" w:name="_Toc88495252"/>
       <w:r>
         <w:rPr>
           <w:sz w:val="26"/>
@@ -31695,7 +32169,7 @@
           <w:lang w:val="en-US"/>
         </w:rPr>
       </w:pPr>
-      <w:bookmarkStart w:id="26" w:name="_Toc88428653"/>
+      <w:bookmarkStart w:id="26" w:name="_Toc88495253"/>
       <w:r>
         <w:rPr>
           <w:rFonts w:eastAsia="Calibri"/>
@@ -31903,6 +32377,7 @@
                 <w:rFonts w:eastAsia="Calibri"/>
                 <w:szCs w:val="26"/>
               </w:rPr>
+              <w:lastRenderedPageBreak/>
               <w:t>Read</w:t>
             </w:r>
           </w:p>
@@ -32397,7 +32872,7 @@
           <w:lang w:val="en-US"/>
         </w:rPr>
       </w:pPr>
-      <w:bookmarkStart w:id="27" w:name="_Toc88428654"/>
+      <w:bookmarkStart w:id="27" w:name="_Toc88495254"/>
       <w:r>
         <w:rPr>
           <w:rFonts w:eastAsia="Calibri"/>
@@ -32653,6 +33128,7 @@
                 <w:rFonts w:eastAsia="Calibri"/>
                 <w:szCs w:val="26"/>
               </w:rPr>
+              <w:lastRenderedPageBreak/>
               <w:t>SELECT TG_HieuLucHD FROM HOP_DONG WHERE MaDT = @madt and MaHD = @mahd</w:t>
             </w:r>
           </w:p>
@@ -32682,6 +33158,7 @@
                 <w:rFonts w:eastAsia="Calibri"/>
                 <w:szCs w:val="26"/>
               </w:rPr>
+              <w:lastRenderedPageBreak/>
               <w:t>Đối tác xem thành công thời gian hiệu lực của hợp đồng</w:t>
             </w:r>
           </w:p>
@@ -33109,7 +33586,7 @@
           <w:lang w:val="en-US"/>
         </w:rPr>
       </w:pPr>
-      <w:bookmarkStart w:id="28" w:name="_Toc88428655"/>
+      <w:bookmarkStart w:id="28" w:name="_Toc88495255"/>
       <w:r>
         <w:rPr>
           <w:rFonts w:eastAsia="Calibri"/>
@@ -33334,6 +33811,7 @@
                 <w:rFonts w:eastAsia="Calibri"/>
                 <w:szCs w:val="26"/>
               </w:rPr>
+              <w:lastRenderedPageBreak/>
               <w:t>SELECT * FROM SAN_PHAM WHERE MaSP = @masp</w:t>
             </w:r>
           </w:p>
@@ -33790,7 +34268,7 @@
       <w:r>
         <w:t xml:space="preserve">           </w:t>
       </w:r>
-      <w:bookmarkStart w:id="29" w:name="_Toc88428656"/>
+      <w:bookmarkStart w:id="29" w:name="_Toc88495256"/>
       <w:r>
         <w:t>7.3. Unre</w:t>
       </w:r>
@@ -33816,7 +34294,7 @@
           <w:lang w:val="en-US"/>
         </w:rPr>
       </w:pPr>
-      <w:bookmarkStart w:id="30" w:name="_Toc88428657"/>
+      <w:bookmarkStart w:id="30" w:name="_Toc88495257"/>
       <w:r>
         <w:rPr>
           <w:rFonts w:eastAsia="Calibri"/>
@@ -34010,7 +34488,18 @@
           <w:szCs w:val="26"/>
           <w:lang w:val="en-US"/>
         </w:rPr>
-        <w:t>nên tài xế vẫn thấy tình trạng đơn hàng là “Đang giao hàng”</w:t>
+        <w:t xml:space="preserve">nên tài xế vẫn </w:t>
+      </w:r>
+      <w:r>
+        <w:rPr>
+          <w:rFonts w:eastAsia="Calibri"/>
+          <w:b/>
+          <w:bCs/>
+          <w:szCs w:val="26"/>
+          <w:lang w:val="en-US"/>
+        </w:rPr>
+        <w:lastRenderedPageBreak/>
+        <w:t>thấy tình trạng đơn hàng là “Đang giao hàng”</w:t>
       </w:r>
       <w:r>
         <w:rPr>
@@ -34672,6 +35161,7 @@
                 <w:bCs/>
                 <w:szCs w:val="26"/>
               </w:rPr>
+              <w:lastRenderedPageBreak/>
               <w:t>Tình trạng đơn hàng được select lúc này là: “Đang giao hàng”</w:t>
             </w:r>
           </w:p>
@@ -35259,7 +35749,7 @@
         </w:rPr>
         <w:br w:type="page"/>
       </w:r>
-      <w:bookmarkStart w:id="31" w:name="_Toc88428658"/>
+      <w:bookmarkStart w:id="31" w:name="_Toc88495258"/>
       <w:r>
         <w:rPr>
           <w:rFonts w:eastAsia="Calibri"/>
@@ -36269,6 +36759,7 @@
                 <w:rFonts w:eastAsia="Calibri"/>
                 <w:szCs w:val="26"/>
               </w:rPr>
+              <w:lastRenderedPageBreak/>
               <w:t>WHERE MaDT IN (SELECT MaDT FROM DOI_TAC WHERE MaSoThue = ‘123’)</w:t>
             </w:r>
           </w:p>
@@ -36422,7 +36913,7 @@
         </w:rPr>
         <w:t xml:space="preserve">          </w:t>
       </w:r>
-      <w:bookmarkStart w:id="32" w:name="_Toc88428659"/>
+      <w:bookmarkStart w:id="32" w:name="_Toc88495259"/>
       <w:r>
         <w:rPr>
           <w:lang w:val="en-US"/>
@@ -36445,7 +36936,7 @@
           <w:lang w:val="en-US"/>
         </w:rPr>
       </w:pPr>
-      <w:bookmarkStart w:id="33" w:name="_Toc88428660"/>
+      <w:bookmarkStart w:id="33" w:name="_Toc88495260"/>
       <w:r>
         <w:rPr>
           <w:rFonts w:eastAsia="Calibri"/>
@@ -37601,7 +38092,7 @@
         </w:rPr>
         <w:t xml:space="preserve">          </w:t>
       </w:r>
-      <w:bookmarkStart w:id="34" w:name="_Toc88428661"/>
+      <w:bookmarkStart w:id="34" w:name="_Toc88495261"/>
       <w:r>
         <w:rPr>
           <w:sz w:val="26"/>
@@ -37628,7 +38119,7 @@
         </w:rPr>
         <w:t xml:space="preserve">          </w:t>
       </w:r>
-      <w:bookmarkStart w:id="35" w:name="_Toc88428662"/>
+      <w:bookmarkStart w:id="35" w:name="_Toc88495262"/>
       <w:r>
         <w:rPr>
           <w:rFonts w:eastAsia="Calibri"/>
@@ -37669,7 +38160,7 @@
           <w:lang w:val="en-US"/>
         </w:rPr>
       </w:pPr>
-      <w:bookmarkStart w:id="36" w:name="_Toc88428663"/>
+      <w:bookmarkStart w:id="36" w:name="_Toc88495263"/>
       <w:r>
         <w:rPr>
           <w:rFonts w:eastAsia="Calibri"/>
@@ -37723,6 +38214,7 @@
           <w:szCs w:val="26"/>
           <w:lang w:val="en-US"/>
         </w:rPr>
+        <w:lastRenderedPageBreak/>
         <w:t xml:space="preserve">Giả sử khi đơn hàng có mã </w:t>
       </w:r>
       <w:r>
@@ -38426,6 +38918,7 @@
                 <w:rFonts w:eastAsia="Calibri"/>
                 <w:szCs w:val="26"/>
               </w:rPr>
+              <w:lastRenderedPageBreak/>
               <w:t>UPDATE DON_HANG (TinhTrangDH)</w:t>
             </w:r>
           </w:p>
@@ -38506,7 +38999,15 @@
                 <w:rFonts w:eastAsia="Calibri"/>
                 <w:szCs w:val="26"/>
               </w:rPr>
-              <w:t xml:space="preserve">Đối tác cũng không thể cập nhật được tình trạng đơn hàng vì không xin được khóa ghi do bảng đơn hàng đã bị chiếm bởi khóa đọc. </w:t>
+              <w:t xml:space="preserve">Đối tác cũng không thể cập nhật được tình trạng đơn hàng vì không xin được khóa ghi do </w:t>
+            </w:r>
+            <w:r>
+              <w:rPr>
+                <w:rFonts w:eastAsia="Calibri"/>
+                <w:szCs w:val="26"/>
+              </w:rPr>
+              <w:lastRenderedPageBreak/>
+              <w:t xml:space="preserve">bảng đơn hàng đã bị chiếm bởi khóa đọc. </w:t>
             </w:r>
           </w:p>
         </w:tc>
@@ -38527,6 +39028,7 @@
           <w:szCs w:val="26"/>
           <w:lang w:val="en-US"/>
         </w:rPr>
+        <w:lastRenderedPageBreak/>
         <w:t xml:space="preserve"> </w:t>
       </w:r>
     </w:p>
@@ -38556,7 +39058,7 @@
         </w:rPr>
         <w:t xml:space="preserve">        </w:t>
       </w:r>
-      <w:bookmarkStart w:id="37" w:name="_Toc88428664"/>
+      <w:bookmarkStart w:id="37" w:name="_Toc88495264"/>
       <w:r>
         <w:rPr>
           <w:rFonts w:eastAsia="Calibri"/>
@@ -38600,7 +39102,7 @@
           <w:lang w:val="en-US"/>
         </w:rPr>
       </w:pPr>
-      <w:bookmarkStart w:id="38" w:name="_Toc88428665"/>
+      <w:bookmarkStart w:id="38" w:name="_Toc88495265"/>
       <w:r>
         <w:rPr>
           <w:rFonts w:eastAsia="Calibri"/>
@@ -39126,6 +39628,7 @@
                 <w:rFonts w:eastAsia="Calibri"/>
                 <w:szCs w:val="26"/>
               </w:rPr>
+              <w:lastRenderedPageBreak/>
               <w:t>SET TinhTrangDH = ‘Đã xuất kho’</w:t>
             </w:r>
           </w:p>
@@ -39170,6 +39673,7 @@
                 <w:rFonts w:eastAsia="Calibri"/>
                 <w:szCs w:val="26"/>
               </w:rPr>
+              <w:lastRenderedPageBreak/>
               <w:t>Đối tác cập nhật thành công tình trạng đơn hàng vì đã chiếm được khóa độc quyền trước đó.</w:t>
             </w:r>
           </w:p>
@@ -39430,50 +39934,1747 @@
     </w:tbl>
     <w:p>
       <w:pPr>
-        <w:rPr>
-          <w:szCs w:val="26"/>
-          <w:lang w:val="en-US"/>
-        </w:rPr>
+        <w:pStyle w:val="u1"/>
+        <w:jc w:val="left"/>
       </w:pPr>
     </w:p>
     <w:p>
       <w:pPr>
         <w:rPr>
-          <w:szCs w:val="26"/>
+          <w:b/>
+          <w:sz w:val="32"/>
+          <w:szCs w:val="40"/>
         </w:rPr>
       </w:pPr>
-    </w:p>
-    <w:p>
-      <w:pPr>
-        <w:pStyle w:val="u1"/>
-      </w:pPr>
       <w:r>
-        <w:t>Mô tả thiết kế giao diện</w:t>
+        <w:br w:type="page"/>
       </w:r>
     </w:p>
     <w:p>
       <w:pPr>
-        <w:rPr>
-          <w:vertAlign w:val="superscript"/>
-        </w:rPr>
-      </w:pPr>
+        <w:pStyle w:val="u1"/>
+      </w:pPr>
+      <w:bookmarkStart w:id="39" w:name="_Toc88495266"/>
+      <w:r>
+        <w:lastRenderedPageBreak/>
+        <w:t>Mô tả thiết kế giao diện</w:t>
+      </w:r>
+      <w:bookmarkEnd w:id="39"/>
+    </w:p>
+    <w:p>
+      <w:pPr>
+        <w:pStyle w:val="u2"/>
+        <w:numPr>
+          <w:ilvl w:val="0"/>
+          <w:numId w:val="28"/>
+        </w:numPr>
+      </w:pPr>
+      <w:bookmarkStart w:id="40" w:name="_Toc88495267"/>
       <w:r>
         <w:t>Giao diện chính</w:t>
       </w:r>
       <w:r>
         <w:t>:</w:t>
       </w:r>
+      <w:bookmarkEnd w:id="40"/>
     </w:p>
     <w:p>
+      <w:pPr>
+        <w:rPr>
+          <w:lang w:val="en-US"/>
+        </w:rPr>
+      </w:pPr>
+      <w:r>
+        <w:rPr>
+          <w:lang w:val="en-US"/>
+        </w:rPr>
+        <w:tab/>
+        <w:t xml:space="preserve">Giao diện login: </w:t>
+      </w:r>
+      <w:r>
+        <w:rPr>
+          <w:lang w:val="en-US"/>
+        </w:rPr>
+        <w:t>Path: /login</w:t>
+      </w:r>
+    </w:p>
+    <w:p>
+      <w:pPr>
+        <w:jc w:val="center"/>
+        <w:rPr>
+          <w:lang w:val="en-US"/>
+        </w:rPr>
+      </w:pPr>
+      <w:r>
+        <w:rPr>
+          <w:noProof/>
+        </w:rPr>
+        <w:drawing>
+          <wp:inline distT="0" distB="0" distL="0" distR="0" wp14:anchorId="3883E300" wp14:editId="0CD71D65">
+            <wp:extent cx="4236720" cy="3035863"/>
+            <wp:effectExtent l="0" t="0" r="0" b="0"/>
+            <wp:docPr id="34" name="Hình ảnh 34"/>
+            <wp:cNvGraphicFramePr>
+              <a:graphicFrameLocks xmlns:a="http://schemas.openxmlformats.org/drawingml/2006/main" noChangeAspect="1"/>
+            </wp:cNvGraphicFramePr>
+            <a:graphic xmlns:a="http://schemas.openxmlformats.org/drawingml/2006/main">
+              <a:graphicData uri="http://schemas.openxmlformats.org/drawingml/2006/picture">
+                <pic:pic xmlns:pic="http://schemas.openxmlformats.org/drawingml/2006/picture">
+                  <pic:nvPicPr>
+                    <pic:cNvPr id="1" name=""/>
+                    <pic:cNvPicPr/>
+                  </pic:nvPicPr>
+                  <pic:blipFill>
+                    <a:blip r:embed="rId18"/>
+                    <a:stretch>
+                      <a:fillRect/>
+                    </a:stretch>
+                  </pic:blipFill>
+                  <pic:spPr>
+                    <a:xfrm>
+                      <a:off x="0" y="0"/>
+                      <a:ext cx="4255693" cy="3049459"/>
+                    </a:xfrm>
+                    <a:prstGeom prst="rect">
+                      <a:avLst/>
+                    </a:prstGeom>
+                  </pic:spPr>
+                </pic:pic>
+              </a:graphicData>
+            </a:graphic>
+          </wp:inline>
+        </w:drawing>
+      </w:r>
+    </w:p>
+    <w:p>
+      <w:r>
+        <w:tab/>
+      </w:r>
+    </w:p>
+    <w:p>
+      <w:pPr>
+        <w:ind w:firstLine="720"/>
+      </w:pPr>
       <w:r>
         <w:t xml:space="preserve">Giao diện </w:t>
       </w:r>
       <w:r>
-        <w:t>test case Dirty read:</w:t>
+        <w:t>lỗi</w:t>
+      </w:r>
+      <w:r>
+        <w:t>:</w:t>
+      </w:r>
+    </w:p>
+    <w:p>
+      <w:pPr>
+        <w:jc w:val="center"/>
+      </w:pPr>
+      <w:r>
+        <w:rPr>
+          <w:noProof/>
+        </w:rPr>
+        <w:drawing>
+          <wp:inline distT="0" distB="0" distL="0" distR="0" wp14:anchorId="53014340" wp14:editId="743D812F">
+            <wp:extent cx="4267200" cy="2873978"/>
+            <wp:effectExtent l="0" t="0" r="0" b="3175"/>
+            <wp:docPr id="35" name="Hình ảnh 35" descr="Ảnh có chứa văn bản&#10;&#10;Mô tả được tạo tự động"/>
+            <wp:cNvGraphicFramePr>
+              <a:graphicFrameLocks xmlns:a="http://schemas.openxmlformats.org/drawingml/2006/main" noChangeAspect="1"/>
+            </wp:cNvGraphicFramePr>
+            <a:graphic xmlns:a="http://schemas.openxmlformats.org/drawingml/2006/main">
+              <a:graphicData uri="http://schemas.openxmlformats.org/drawingml/2006/picture">
+                <pic:pic xmlns:pic="http://schemas.openxmlformats.org/drawingml/2006/picture">
+                  <pic:nvPicPr>
+                    <pic:cNvPr id="35" name="Hình ảnh 35" descr="Ảnh có chứa văn bản&#10;&#10;Mô tả được tạo tự động"/>
+                    <pic:cNvPicPr/>
+                  </pic:nvPicPr>
+                  <pic:blipFill>
+                    <a:blip r:embed="rId19"/>
+                    <a:stretch>
+                      <a:fillRect/>
+                    </a:stretch>
+                  </pic:blipFill>
+                  <pic:spPr>
+                    <a:xfrm>
+                      <a:off x="0" y="0"/>
+                      <a:ext cx="4277144" cy="2880675"/>
+                    </a:xfrm>
+                    <a:prstGeom prst="rect">
+                      <a:avLst/>
+                    </a:prstGeom>
+                  </pic:spPr>
+                </pic:pic>
+              </a:graphicData>
+            </a:graphic>
+          </wp:inline>
+        </w:drawing>
+      </w:r>
+    </w:p>
+    <w:p>
+      <w:r>
+        <w:tab/>
+      </w:r>
+    </w:p>
+    <w:p>
+      <w:r>
+        <w:tab/>
+      </w:r>
+    </w:p>
+    <w:p/>
+    <w:p>
+      <w:pPr>
+        <w:ind w:firstLine="720"/>
+      </w:pPr>
+      <w:r>
+        <w:lastRenderedPageBreak/>
+        <w:t>Giao diện fix lỗi:</w:t>
+      </w:r>
+    </w:p>
+    <w:p>
+      <w:pPr>
+        <w:jc w:val="center"/>
+        <w:rPr>
+          <w:vertAlign w:val="superscript"/>
+        </w:rPr>
+      </w:pPr>
+      <w:r>
+        <w:rPr>
+          <w:noProof/>
+        </w:rPr>
+        <w:drawing>
+          <wp:inline distT="0" distB="0" distL="0" distR="0" wp14:anchorId="23B02836" wp14:editId="5E48D663">
+            <wp:extent cx="4221480" cy="2845891"/>
+            <wp:effectExtent l="0" t="0" r="7620" b="0"/>
+            <wp:docPr id="36" name="Hình ảnh 36"/>
+            <wp:cNvGraphicFramePr>
+              <a:graphicFrameLocks xmlns:a="http://schemas.openxmlformats.org/drawingml/2006/main" noChangeAspect="1"/>
+            </wp:cNvGraphicFramePr>
+            <a:graphic xmlns:a="http://schemas.openxmlformats.org/drawingml/2006/main">
+              <a:graphicData uri="http://schemas.openxmlformats.org/drawingml/2006/picture">
+                <pic:pic xmlns:pic="http://schemas.openxmlformats.org/drawingml/2006/picture">
+                  <pic:nvPicPr>
+                    <pic:cNvPr id="1" name=""/>
+                    <pic:cNvPicPr/>
+                  </pic:nvPicPr>
+                  <pic:blipFill>
+                    <a:blip r:embed="rId20"/>
+                    <a:stretch>
+                      <a:fillRect/>
+                    </a:stretch>
+                  </pic:blipFill>
+                  <pic:spPr>
+                    <a:xfrm>
+                      <a:off x="0" y="0"/>
+                      <a:ext cx="4237415" cy="2856634"/>
+                    </a:xfrm>
+                    <a:prstGeom prst="rect">
+                      <a:avLst/>
+                    </a:prstGeom>
+                  </pic:spPr>
+                </pic:pic>
+              </a:graphicData>
+            </a:graphic>
+          </wp:inline>
+        </w:drawing>
+      </w:r>
+    </w:p>
+    <w:p>
+      <w:pPr>
+        <w:pStyle w:val="u2"/>
+        <w:numPr>
+          <w:ilvl w:val="0"/>
+          <w:numId w:val="28"/>
+        </w:numPr>
+      </w:pPr>
+      <w:bookmarkStart w:id="41" w:name="_Toc88495268"/>
+      <w:r>
+        <w:t>Giao diện</w:t>
+      </w:r>
+      <w:r>
+        <w:t xml:space="preserve"> layout </w:t>
+      </w:r>
+      <w:r>
+        <w:t xml:space="preserve"> </w:t>
+      </w:r>
+      <w:r>
+        <w:t>test case</w:t>
+      </w:r>
+      <w:r>
+        <w:t xml:space="preserve"> 1 của</w:t>
+      </w:r>
+      <w:r>
+        <w:t xml:space="preserve"> Dirty read:</w:t>
+      </w:r>
+      <w:bookmarkEnd w:id="41"/>
+    </w:p>
+    <w:p>
+      <w:pPr>
+        <w:pStyle w:val="oancuaDanhsach"/>
+        <w:numPr>
+          <w:ilvl w:val="0"/>
+          <w:numId w:val="27"/>
+        </w:numPr>
+      </w:pPr>
+      <w:r>
+        <w:t>Transacto</w:t>
+      </w:r>
+      <w:r>
+        <w:t>n</w:t>
+      </w:r>
+      <w:r>
+        <w:t xml:space="preserve"> 1</w:t>
+      </w:r>
+      <w:r>
+        <w:t xml:space="preserve">: </w:t>
+      </w:r>
+    </w:p>
+    <w:p>
+      <w:pPr>
+        <w:jc w:val="center"/>
+        <w:rPr>
+          <w:lang w:val="en-US"/>
+        </w:rPr>
+      </w:pPr>
+      <w:r>
+        <w:rPr>
+          <w:noProof/>
+        </w:rPr>
+        <w:drawing>
+          <wp:inline distT="0" distB="0" distL="0" distR="0" wp14:anchorId="193A0038" wp14:editId="0C90A90E">
+            <wp:extent cx="3976964" cy="2843784"/>
+            <wp:effectExtent l="0" t="0" r="5080" b="0"/>
+            <wp:docPr id="37" name="Hình ảnh 37"/>
+            <wp:cNvGraphicFramePr>
+              <a:graphicFrameLocks xmlns:a="http://schemas.openxmlformats.org/drawingml/2006/main" noChangeAspect="1"/>
+            </wp:cNvGraphicFramePr>
+            <a:graphic xmlns:a="http://schemas.openxmlformats.org/drawingml/2006/main">
+              <a:graphicData uri="http://schemas.openxmlformats.org/drawingml/2006/picture">
+                <pic:pic xmlns:pic="http://schemas.openxmlformats.org/drawingml/2006/picture">
+                  <pic:nvPicPr>
+                    <pic:cNvPr id="1" name=""/>
+                    <pic:cNvPicPr/>
+                  </pic:nvPicPr>
+                  <pic:blipFill>
+                    <a:blip r:embed="rId21"/>
+                    <a:stretch>
+                      <a:fillRect/>
+                    </a:stretch>
+                  </pic:blipFill>
+                  <pic:spPr>
+                    <a:xfrm>
+                      <a:off x="0" y="0"/>
+                      <a:ext cx="3976964" cy="2843784"/>
+                    </a:xfrm>
+                    <a:prstGeom prst="rect">
+                      <a:avLst/>
+                    </a:prstGeom>
+                  </pic:spPr>
+                </pic:pic>
+              </a:graphicData>
+            </a:graphic>
+          </wp:inline>
+        </w:drawing>
+      </w:r>
+    </w:p>
+    <w:p>
+      <w:pPr>
+        <w:rPr>
+          <w:lang w:val="en-US"/>
+        </w:rPr>
+      </w:pPr>
+    </w:p>
+    <w:p>
+      <w:pPr>
+        <w:jc w:val="center"/>
+        <w:rPr>
+          <w:lang w:val="en-US"/>
+        </w:rPr>
+      </w:pPr>
+      <w:r>
+        <w:rPr>
+          <w:noProof/>
+        </w:rPr>
+        <w:lastRenderedPageBreak/>
+        <w:drawing>
+          <wp:inline distT="0" distB="0" distL="0" distR="0" wp14:anchorId="53A4080E" wp14:editId="527825EF">
+            <wp:extent cx="3972809" cy="2843784"/>
+            <wp:effectExtent l="0" t="0" r="8890" b="0"/>
+            <wp:docPr id="38" name="Hình ảnh 38"/>
+            <wp:cNvGraphicFramePr>
+              <a:graphicFrameLocks xmlns:a="http://schemas.openxmlformats.org/drawingml/2006/main" noChangeAspect="1"/>
+            </wp:cNvGraphicFramePr>
+            <a:graphic xmlns:a="http://schemas.openxmlformats.org/drawingml/2006/main">
+              <a:graphicData uri="http://schemas.openxmlformats.org/drawingml/2006/picture">
+                <pic:pic xmlns:pic="http://schemas.openxmlformats.org/drawingml/2006/picture">
+                  <pic:nvPicPr>
+                    <pic:cNvPr id="1" name=""/>
+                    <pic:cNvPicPr/>
+                  </pic:nvPicPr>
+                  <pic:blipFill>
+                    <a:blip r:embed="rId22"/>
+                    <a:stretch>
+                      <a:fillRect/>
+                    </a:stretch>
+                  </pic:blipFill>
+                  <pic:spPr>
+                    <a:xfrm>
+                      <a:off x="0" y="0"/>
+                      <a:ext cx="3972809" cy="2843784"/>
+                    </a:xfrm>
+                    <a:prstGeom prst="rect">
+                      <a:avLst/>
+                    </a:prstGeom>
+                  </pic:spPr>
+                </pic:pic>
+              </a:graphicData>
+            </a:graphic>
+          </wp:inline>
+        </w:drawing>
+      </w:r>
+    </w:p>
+    <w:p>
+      <w:pPr>
+        <w:rPr>
+          <w:lang w:val="en-US"/>
+        </w:rPr>
+      </w:pPr>
+    </w:p>
+    <w:p>
+      <w:pPr>
+        <w:rPr>
+          <w:lang w:val="en-US"/>
+        </w:rPr>
+      </w:pPr>
+    </w:p>
+    <w:p>
+      <w:pPr>
+        <w:jc w:val="center"/>
+        <w:rPr>
+          <w:lang w:val="en-US"/>
+        </w:rPr>
+      </w:pPr>
+      <w:r>
+        <w:rPr>
+          <w:noProof/>
+        </w:rPr>
+        <w:drawing>
+          <wp:inline distT="0" distB="0" distL="0" distR="0" wp14:anchorId="079D4203" wp14:editId="2DF6BF28">
+            <wp:extent cx="3969254" cy="2843784"/>
+            <wp:effectExtent l="0" t="0" r="0" b="0"/>
+            <wp:docPr id="39" name="Hình ảnh 39"/>
+            <wp:cNvGraphicFramePr>
+              <a:graphicFrameLocks xmlns:a="http://schemas.openxmlformats.org/drawingml/2006/main" noChangeAspect="1"/>
+            </wp:cNvGraphicFramePr>
+            <a:graphic xmlns:a="http://schemas.openxmlformats.org/drawingml/2006/main">
+              <a:graphicData uri="http://schemas.openxmlformats.org/drawingml/2006/picture">
+                <pic:pic xmlns:pic="http://schemas.openxmlformats.org/drawingml/2006/picture">
+                  <pic:nvPicPr>
+                    <pic:cNvPr id="1" name=""/>
+                    <pic:cNvPicPr/>
+                  </pic:nvPicPr>
+                  <pic:blipFill>
+                    <a:blip r:embed="rId23"/>
+                    <a:stretch>
+                      <a:fillRect/>
+                    </a:stretch>
+                  </pic:blipFill>
+                  <pic:spPr>
+                    <a:xfrm>
+                      <a:off x="0" y="0"/>
+                      <a:ext cx="3969254" cy="2843784"/>
+                    </a:xfrm>
+                    <a:prstGeom prst="rect">
+                      <a:avLst/>
+                    </a:prstGeom>
+                  </pic:spPr>
+                </pic:pic>
+              </a:graphicData>
+            </a:graphic>
+          </wp:inline>
+        </w:drawing>
+      </w:r>
+    </w:p>
+    <w:p>
+      <w:pPr>
+        <w:rPr>
+          <w:lang w:val="en-US"/>
+        </w:rPr>
+      </w:pPr>
+    </w:p>
+    <w:p>
+      <w:pPr>
+        <w:pStyle w:val="oancuaDanhsach"/>
+        <w:numPr>
+          <w:ilvl w:val="0"/>
+          <w:numId w:val="27"/>
+        </w:numPr>
+      </w:pPr>
+      <w:r>
+        <w:t>Transaction 2</w:t>
+      </w:r>
+    </w:p>
+    <w:p>
+      <w:pPr>
+        <w:jc w:val="center"/>
+        <w:rPr>
+          <w:lang w:val="en-US"/>
+        </w:rPr>
+      </w:pPr>
+      <w:r>
+        <w:rPr>
+          <w:noProof/>
+        </w:rPr>
+        <w:lastRenderedPageBreak/>
+        <w:drawing>
+          <wp:inline distT="0" distB="0" distL="0" distR="0" wp14:anchorId="27234B10" wp14:editId="7DEB1264">
+            <wp:extent cx="3971623" cy="2843784"/>
+            <wp:effectExtent l="0" t="0" r="0" b="0"/>
+            <wp:docPr id="40" name="Hình ảnh 40"/>
+            <wp:cNvGraphicFramePr>
+              <a:graphicFrameLocks xmlns:a="http://schemas.openxmlformats.org/drawingml/2006/main" noChangeAspect="1"/>
+            </wp:cNvGraphicFramePr>
+            <a:graphic xmlns:a="http://schemas.openxmlformats.org/drawingml/2006/main">
+              <a:graphicData uri="http://schemas.openxmlformats.org/drawingml/2006/picture">
+                <pic:pic xmlns:pic="http://schemas.openxmlformats.org/drawingml/2006/picture">
+                  <pic:nvPicPr>
+                    <pic:cNvPr id="1" name=""/>
+                    <pic:cNvPicPr/>
+                  </pic:nvPicPr>
+                  <pic:blipFill>
+                    <a:blip r:embed="rId24"/>
+                    <a:stretch>
+                      <a:fillRect/>
+                    </a:stretch>
+                  </pic:blipFill>
+                  <pic:spPr>
+                    <a:xfrm>
+                      <a:off x="0" y="0"/>
+                      <a:ext cx="3971623" cy="2843784"/>
+                    </a:xfrm>
+                    <a:prstGeom prst="rect">
+                      <a:avLst/>
+                    </a:prstGeom>
+                  </pic:spPr>
+                </pic:pic>
+              </a:graphicData>
+            </a:graphic>
+          </wp:inline>
+        </w:drawing>
+      </w:r>
+    </w:p>
+    <w:p>
+      <w:pPr>
+        <w:rPr>
+          <w:lang w:val="en-US"/>
+        </w:rPr>
+      </w:pPr>
+    </w:p>
+    <w:p>
+      <w:pPr>
+        <w:jc w:val="center"/>
+        <w:rPr>
+          <w:lang w:val="en-US"/>
+        </w:rPr>
+      </w:pPr>
+      <w:r>
+        <w:rPr>
+          <w:noProof/>
+        </w:rPr>
+        <w:drawing>
+          <wp:inline distT="0" distB="0" distL="0" distR="0" wp14:anchorId="2B181B4A" wp14:editId="245DBB65">
+            <wp:extent cx="3946889" cy="2843784"/>
+            <wp:effectExtent l="0" t="0" r="0" b="0"/>
+            <wp:docPr id="41" name="Hình ảnh 41" descr="Ảnh có chứa văn bản&#10;&#10;Mô tả được tạo tự động"/>
+            <wp:cNvGraphicFramePr>
+              <a:graphicFrameLocks xmlns:a="http://schemas.openxmlformats.org/drawingml/2006/main" noChangeAspect="1"/>
+            </wp:cNvGraphicFramePr>
+            <a:graphic xmlns:a="http://schemas.openxmlformats.org/drawingml/2006/main">
+              <a:graphicData uri="http://schemas.openxmlformats.org/drawingml/2006/picture">
+                <pic:pic xmlns:pic="http://schemas.openxmlformats.org/drawingml/2006/picture">
+                  <pic:nvPicPr>
+                    <pic:cNvPr id="41" name="Hình ảnh 41" descr="Ảnh có chứa văn bản&#10;&#10;Mô tả được tạo tự động"/>
+                    <pic:cNvPicPr/>
+                  </pic:nvPicPr>
+                  <pic:blipFill>
+                    <a:blip r:embed="rId25"/>
+                    <a:stretch>
+                      <a:fillRect/>
+                    </a:stretch>
+                  </pic:blipFill>
+                  <pic:spPr>
+                    <a:xfrm>
+                      <a:off x="0" y="0"/>
+                      <a:ext cx="3946889" cy="2843784"/>
+                    </a:xfrm>
+                    <a:prstGeom prst="rect">
+                      <a:avLst/>
+                    </a:prstGeom>
+                  </pic:spPr>
+                </pic:pic>
+              </a:graphicData>
+            </a:graphic>
+          </wp:inline>
+        </w:drawing>
+      </w:r>
+    </w:p>
+    <w:p>
+      <w:pPr>
+        <w:rPr>
+          <w:lang w:val="en-US"/>
+        </w:rPr>
+      </w:pPr>
+    </w:p>
+    <w:p>
+      <w:pPr>
+        <w:pStyle w:val="u2"/>
+        <w:numPr>
+          <w:ilvl w:val="0"/>
+          <w:numId w:val="28"/>
+        </w:numPr>
+      </w:pPr>
+      <w:bookmarkStart w:id="42" w:name="_Toc88495269"/>
+      <w:r>
+        <w:t>Giao diện</w:t>
+      </w:r>
+      <w:r>
+        <w:t xml:space="preserve"> layout</w:t>
+      </w:r>
+      <w:r>
+        <w:t xml:space="preserve"> test case</w:t>
+      </w:r>
+      <w:r>
+        <w:t xml:space="preserve"> 1</w:t>
+      </w:r>
+      <w:r>
+        <w:t xml:space="preserve"> của Lost Update:</w:t>
+      </w:r>
+      <w:r>
+        <w:t>:</w:t>
+      </w:r>
+      <w:bookmarkEnd w:id="42"/>
+    </w:p>
+    <w:p>
+      <w:pPr>
+        <w:pStyle w:val="oancuaDanhsach"/>
+        <w:numPr>
+          <w:ilvl w:val="0"/>
+          <w:numId w:val="27"/>
+        </w:numPr>
+        <w:rPr>
+          <w:noProof/>
+        </w:rPr>
+      </w:pPr>
+      <w:r>
+        <w:rPr>
+          <w:noProof/>
+        </w:rPr>
+        <w:t>Transaction 1:</w:t>
+      </w:r>
+    </w:p>
+    <w:p>
+      <w:pPr>
+        <w:jc w:val="center"/>
+        <w:rPr>
+          <w:lang w:val="en-US"/>
+        </w:rPr>
+      </w:pPr>
+      <w:r>
+        <w:rPr>
+          <w:noProof/>
+        </w:rPr>
+        <w:lastRenderedPageBreak/>
+        <w:drawing>
+          <wp:inline distT="0" distB="0" distL="0" distR="0" wp14:anchorId="05B22385" wp14:editId="2806C6C6">
+            <wp:extent cx="3976939" cy="2843784"/>
+            <wp:effectExtent l="0" t="0" r="5080" b="0"/>
+            <wp:docPr id="42" name="Hình ảnh 42"/>
+            <wp:cNvGraphicFramePr>
+              <a:graphicFrameLocks xmlns:a="http://schemas.openxmlformats.org/drawingml/2006/main" noChangeAspect="1"/>
+            </wp:cNvGraphicFramePr>
+            <a:graphic xmlns:a="http://schemas.openxmlformats.org/drawingml/2006/main">
+              <a:graphicData uri="http://schemas.openxmlformats.org/drawingml/2006/picture">
+                <pic:pic xmlns:pic="http://schemas.openxmlformats.org/drawingml/2006/picture">
+                  <pic:nvPicPr>
+                    <pic:cNvPr id="1" name=""/>
+                    <pic:cNvPicPr/>
+                  </pic:nvPicPr>
+                  <pic:blipFill>
+                    <a:blip r:embed="rId26"/>
+                    <a:stretch>
+                      <a:fillRect/>
+                    </a:stretch>
+                  </pic:blipFill>
+                  <pic:spPr>
+                    <a:xfrm>
+                      <a:off x="0" y="0"/>
+                      <a:ext cx="3976939" cy="2843784"/>
+                    </a:xfrm>
+                    <a:prstGeom prst="rect">
+                      <a:avLst/>
+                    </a:prstGeom>
+                  </pic:spPr>
+                </pic:pic>
+              </a:graphicData>
+            </a:graphic>
+          </wp:inline>
+        </w:drawing>
+      </w:r>
+    </w:p>
+    <w:p>
+      <w:pPr>
+        <w:rPr>
+          <w:lang w:val="en-US"/>
+        </w:rPr>
+      </w:pPr>
+    </w:p>
+    <w:p>
+      <w:pPr>
+        <w:jc w:val="center"/>
+        <w:rPr>
+          <w:lang w:val="en-US"/>
+        </w:rPr>
+      </w:pPr>
+      <w:r>
+        <w:rPr>
+          <w:noProof/>
+        </w:rPr>
+        <w:drawing>
+          <wp:inline distT="0" distB="0" distL="0" distR="0" wp14:anchorId="318DF00A" wp14:editId="02BFCB21">
+            <wp:extent cx="3956333" cy="2843784"/>
+            <wp:effectExtent l="0" t="0" r="6350" b="0"/>
+            <wp:docPr id="44" name="Hình ảnh 44"/>
+            <wp:cNvGraphicFramePr>
+              <a:graphicFrameLocks xmlns:a="http://schemas.openxmlformats.org/drawingml/2006/main" noChangeAspect="1"/>
+            </wp:cNvGraphicFramePr>
+            <a:graphic xmlns:a="http://schemas.openxmlformats.org/drawingml/2006/main">
+              <a:graphicData uri="http://schemas.openxmlformats.org/drawingml/2006/picture">
+                <pic:pic xmlns:pic="http://schemas.openxmlformats.org/drawingml/2006/picture">
+                  <pic:nvPicPr>
+                    <pic:cNvPr id="1" name=""/>
+                    <pic:cNvPicPr/>
+                  </pic:nvPicPr>
+                  <pic:blipFill>
+                    <a:blip r:embed="rId27"/>
+                    <a:stretch>
+                      <a:fillRect/>
+                    </a:stretch>
+                  </pic:blipFill>
+                  <pic:spPr>
+                    <a:xfrm>
+                      <a:off x="0" y="0"/>
+                      <a:ext cx="3956333" cy="2843784"/>
+                    </a:xfrm>
+                    <a:prstGeom prst="rect">
+                      <a:avLst/>
+                    </a:prstGeom>
+                  </pic:spPr>
+                </pic:pic>
+              </a:graphicData>
+            </a:graphic>
+          </wp:inline>
+        </w:drawing>
+      </w:r>
+    </w:p>
+    <w:p>
+      <w:pPr>
+        <w:jc w:val="center"/>
+        <w:rPr>
+          <w:lang w:val="en-US"/>
+        </w:rPr>
+      </w:pPr>
+      <w:r>
+        <w:rPr>
+          <w:noProof/>
+        </w:rPr>
+        <w:lastRenderedPageBreak/>
+        <w:drawing>
+          <wp:inline distT="0" distB="0" distL="0" distR="0" wp14:anchorId="78C840D0" wp14:editId="669364F0">
+            <wp:extent cx="3997705" cy="2843784"/>
+            <wp:effectExtent l="0" t="0" r="3175" b="0"/>
+            <wp:docPr id="45" name="Hình ảnh 45"/>
+            <wp:cNvGraphicFramePr>
+              <a:graphicFrameLocks xmlns:a="http://schemas.openxmlformats.org/drawingml/2006/main" noChangeAspect="1"/>
+            </wp:cNvGraphicFramePr>
+            <a:graphic xmlns:a="http://schemas.openxmlformats.org/drawingml/2006/main">
+              <a:graphicData uri="http://schemas.openxmlformats.org/drawingml/2006/picture">
+                <pic:pic xmlns:pic="http://schemas.openxmlformats.org/drawingml/2006/picture">
+                  <pic:nvPicPr>
+                    <pic:cNvPr id="1" name=""/>
+                    <pic:cNvPicPr/>
+                  </pic:nvPicPr>
+                  <pic:blipFill>
+                    <a:blip r:embed="rId28"/>
+                    <a:stretch>
+                      <a:fillRect/>
+                    </a:stretch>
+                  </pic:blipFill>
+                  <pic:spPr>
+                    <a:xfrm>
+                      <a:off x="0" y="0"/>
+                      <a:ext cx="3997705" cy="2843784"/>
+                    </a:xfrm>
+                    <a:prstGeom prst="rect">
+                      <a:avLst/>
+                    </a:prstGeom>
+                  </pic:spPr>
+                </pic:pic>
+              </a:graphicData>
+            </a:graphic>
+          </wp:inline>
+        </w:drawing>
+      </w:r>
+    </w:p>
+    <w:p>
+      <w:pPr>
+        <w:rPr>
+          <w:lang w:val="en-US"/>
+        </w:rPr>
+      </w:pPr>
+    </w:p>
+    <w:p>
+      <w:pPr>
+        <w:pStyle w:val="oancuaDanhsach"/>
+        <w:numPr>
+          <w:ilvl w:val="0"/>
+          <w:numId w:val="27"/>
+        </w:numPr>
+      </w:pPr>
+      <w:r>
+        <w:t xml:space="preserve">Transaction 2: </w:t>
+      </w:r>
+    </w:p>
+    <w:p>
+      <w:pPr>
+        <w:jc w:val="center"/>
+        <w:rPr>
+          <w:lang w:val="en-US"/>
+        </w:rPr>
+      </w:pPr>
+      <w:r>
+        <w:rPr>
+          <w:noProof/>
+        </w:rPr>
+        <w:drawing>
+          <wp:inline distT="0" distB="0" distL="0" distR="0" wp14:anchorId="0DFC8656" wp14:editId="7ED1B7B0">
+            <wp:extent cx="3956863" cy="2843784"/>
+            <wp:effectExtent l="0" t="0" r="5715" b="0"/>
+            <wp:docPr id="192" name="Hình ảnh 192"/>
+            <wp:cNvGraphicFramePr>
+              <a:graphicFrameLocks xmlns:a="http://schemas.openxmlformats.org/drawingml/2006/main" noChangeAspect="1"/>
+            </wp:cNvGraphicFramePr>
+            <a:graphic xmlns:a="http://schemas.openxmlformats.org/drawingml/2006/main">
+              <a:graphicData uri="http://schemas.openxmlformats.org/drawingml/2006/picture">
+                <pic:pic xmlns:pic="http://schemas.openxmlformats.org/drawingml/2006/picture">
+                  <pic:nvPicPr>
+                    <pic:cNvPr id="1" name=""/>
+                    <pic:cNvPicPr/>
+                  </pic:nvPicPr>
+                  <pic:blipFill>
+                    <a:blip r:embed="rId29"/>
+                    <a:stretch>
+                      <a:fillRect/>
+                    </a:stretch>
+                  </pic:blipFill>
+                  <pic:spPr>
+                    <a:xfrm>
+                      <a:off x="0" y="0"/>
+                      <a:ext cx="3956863" cy="2843784"/>
+                    </a:xfrm>
+                    <a:prstGeom prst="rect">
+                      <a:avLst/>
+                    </a:prstGeom>
+                  </pic:spPr>
+                </pic:pic>
+              </a:graphicData>
+            </a:graphic>
+          </wp:inline>
+        </w:drawing>
+      </w:r>
+    </w:p>
+    <w:p>
+      <w:pPr>
+        <w:rPr>
+          <w:lang w:val="en-US"/>
+        </w:rPr>
+      </w:pPr>
+    </w:p>
+    <w:p>
+      <w:pPr>
+        <w:jc w:val="center"/>
+        <w:rPr>
+          <w:lang w:val="en-US"/>
+        </w:rPr>
+      </w:pPr>
+      <w:r>
+        <w:rPr>
+          <w:noProof/>
+        </w:rPr>
+        <w:lastRenderedPageBreak/>
+        <w:drawing>
+          <wp:inline distT="0" distB="0" distL="0" distR="0" wp14:anchorId="54052DB1" wp14:editId="75F5314A">
+            <wp:extent cx="3985300" cy="2843784"/>
+            <wp:effectExtent l="0" t="0" r="0" b="0"/>
+            <wp:docPr id="194" name="Hình ảnh 194"/>
+            <wp:cNvGraphicFramePr>
+              <a:graphicFrameLocks xmlns:a="http://schemas.openxmlformats.org/drawingml/2006/main" noChangeAspect="1"/>
+            </wp:cNvGraphicFramePr>
+            <a:graphic xmlns:a="http://schemas.openxmlformats.org/drawingml/2006/main">
+              <a:graphicData uri="http://schemas.openxmlformats.org/drawingml/2006/picture">
+                <pic:pic xmlns:pic="http://schemas.openxmlformats.org/drawingml/2006/picture">
+                  <pic:nvPicPr>
+                    <pic:cNvPr id="1" name=""/>
+                    <pic:cNvPicPr/>
+                  </pic:nvPicPr>
+                  <pic:blipFill>
+                    <a:blip r:embed="rId30"/>
+                    <a:stretch>
+                      <a:fillRect/>
+                    </a:stretch>
+                  </pic:blipFill>
+                  <pic:spPr>
+                    <a:xfrm>
+                      <a:off x="0" y="0"/>
+                      <a:ext cx="3985300" cy="2843784"/>
+                    </a:xfrm>
+                    <a:prstGeom prst="rect">
+                      <a:avLst/>
+                    </a:prstGeom>
+                  </pic:spPr>
+                </pic:pic>
+              </a:graphicData>
+            </a:graphic>
+          </wp:inline>
+        </w:drawing>
+      </w:r>
+    </w:p>
+    <w:p>
+      <w:pPr>
+        <w:rPr>
+          <w:lang w:val="en-US"/>
+        </w:rPr>
+      </w:pPr>
+    </w:p>
+    <w:p>
+      <w:pPr>
+        <w:jc w:val="center"/>
+        <w:rPr>
+          <w:lang w:val="en-US"/>
+        </w:rPr>
+      </w:pPr>
+      <w:r>
+        <w:rPr>
+          <w:noProof/>
+        </w:rPr>
+        <w:drawing>
+          <wp:inline distT="0" distB="0" distL="0" distR="0" wp14:anchorId="1DC6959C" wp14:editId="6CF14568">
+            <wp:extent cx="3987091" cy="2843784"/>
+            <wp:effectExtent l="0" t="0" r="0" b="0"/>
+            <wp:docPr id="195" name="Hình ảnh 195"/>
+            <wp:cNvGraphicFramePr>
+              <a:graphicFrameLocks xmlns:a="http://schemas.openxmlformats.org/drawingml/2006/main" noChangeAspect="1"/>
+            </wp:cNvGraphicFramePr>
+            <a:graphic xmlns:a="http://schemas.openxmlformats.org/drawingml/2006/main">
+              <a:graphicData uri="http://schemas.openxmlformats.org/drawingml/2006/picture">
+                <pic:pic xmlns:pic="http://schemas.openxmlformats.org/drawingml/2006/picture">
+                  <pic:nvPicPr>
+                    <pic:cNvPr id="1" name=""/>
+                    <pic:cNvPicPr/>
+                  </pic:nvPicPr>
+                  <pic:blipFill>
+                    <a:blip r:embed="rId31"/>
+                    <a:stretch>
+                      <a:fillRect/>
+                    </a:stretch>
+                  </pic:blipFill>
+                  <pic:spPr>
+                    <a:xfrm>
+                      <a:off x="0" y="0"/>
+                      <a:ext cx="3987091" cy="2843784"/>
+                    </a:xfrm>
+                    <a:prstGeom prst="rect">
+                      <a:avLst/>
+                    </a:prstGeom>
+                  </pic:spPr>
+                </pic:pic>
+              </a:graphicData>
+            </a:graphic>
+          </wp:inline>
+        </w:drawing>
+      </w:r>
+    </w:p>
+    <w:p>
+      <w:pPr>
+        <w:pStyle w:val="u2"/>
+        <w:numPr>
+          <w:ilvl w:val="0"/>
+          <w:numId w:val="28"/>
+        </w:numPr>
+      </w:pPr>
+      <w:bookmarkStart w:id="43" w:name="_Toc88495270"/>
+      <w:r>
+        <w:t>Giao diện layout test case 1 của Unrepeatable read:</w:t>
+      </w:r>
+      <w:bookmarkEnd w:id="43"/>
+    </w:p>
+    <w:p>
+      <w:pPr>
+        <w:pStyle w:val="oancuaDanhsach"/>
+        <w:numPr>
+          <w:ilvl w:val="0"/>
+          <w:numId w:val="27"/>
+        </w:numPr>
+      </w:pPr>
+      <w:r>
+        <w:t>Transaction 1:</w:t>
+      </w:r>
+    </w:p>
+    <w:p>
+      <w:pPr>
+        <w:jc w:val="center"/>
+        <w:rPr>
+          <w:lang w:val="en-US"/>
+        </w:rPr>
+      </w:pPr>
+      <w:r>
+        <w:rPr>
+          <w:noProof/>
+        </w:rPr>
+        <w:lastRenderedPageBreak/>
+        <w:drawing>
+          <wp:inline distT="0" distB="0" distL="0" distR="0" wp14:anchorId="1D024FAD" wp14:editId="7B3139F3">
+            <wp:extent cx="4209682" cy="2843784"/>
+            <wp:effectExtent l="0" t="0" r="635" b="0"/>
+            <wp:docPr id="58" name="Hình ảnh 58" descr="Ảnh có chứa văn bản&#10;&#10;Mô tả được tạo tự động"/>
+            <wp:cNvGraphicFramePr>
+              <a:graphicFrameLocks xmlns:a="http://schemas.openxmlformats.org/drawingml/2006/main" noChangeAspect="1"/>
+            </wp:cNvGraphicFramePr>
+            <a:graphic xmlns:a="http://schemas.openxmlformats.org/drawingml/2006/main">
+              <a:graphicData uri="http://schemas.openxmlformats.org/drawingml/2006/picture">
+                <pic:pic xmlns:pic="http://schemas.openxmlformats.org/drawingml/2006/picture">
+                  <pic:nvPicPr>
+                    <pic:cNvPr id="58" name="Hình ảnh 58" descr="Ảnh có chứa văn bản&#10;&#10;Mô tả được tạo tự động"/>
+                    <pic:cNvPicPr/>
+                  </pic:nvPicPr>
+                  <pic:blipFill>
+                    <a:blip r:embed="rId32"/>
+                    <a:stretch>
+                      <a:fillRect/>
+                    </a:stretch>
+                  </pic:blipFill>
+                  <pic:spPr>
+                    <a:xfrm>
+                      <a:off x="0" y="0"/>
+                      <a:ext cx="4209682" cy="2843784"/>
+                    </a:xfrm>
+                    <a:prstGeom prst="rect">
+                      <a:avLst/>
+                    </a:prstGeom>
+                  </pic:spPr>
+                </pic:pic>
+              </a:graphicData>
+            </a:graphic>
+          </wp:inline>
+        </w:drawing>
+      </w:r>
+    </w:p>
+    <w:p>
+      <w:pPr>
+        <w:rPr>
+          <w:lang w:val="en-US"/>
+        </w:rPr>
+      </w:pPr>
+    </w:p>
+    <w:p>
+      <w:pPr>
+        <w:jc w:val="center"/>
+        <w:rPr>
+          <w:lang w:val="en-US"/>
+        </w:rPr>
+      </w:pPr>
+      <w:r>
+        <w:rPr>
+          <w:noProof/>
+        </w:rPr>
+        <w:drawing>
+          <wp:inline distT="0" distB="0" distL="0" distR="0" wp14:anchorId="2DF07249" wp14:editId="41AF78A8">
+            <wp:extent cx="4221700" cy="2843784"/>
+            <wp:effectExtent l="0" t="0" r="7620" b="0"/>
+            <wp:docPr id="61" name="Hình ảnh 61"/>
+            <wp:cNvGraphicFramePr>
+              <a:graphicFrameLocks xmlns:a="http://schemas.openxmlformats.org/drawingml/2006/main" noChangeAspect="1"/>
+            </wp:cNvGraphicFramePr>
+            <a:graphic xmlns:a="http://schemas.openxmlformats.org/drawingml/2006/main">
+              <a:graphicData uri="http://schemas.openxmlformats.org/drawingml/2006/picture">
+                <pic:pic xmlns:pic="http://schemas.openxmlformats.org/drawingml/2006/picture">
+                  <pic:nvPicPr>
+                    <pic:cNvPr id="1" name=""/>
+                    <pic:cNvPicPr/>
+                  </pic:nvPicPr>
+                  <pic:blipFill>
+                    <a:blip r:embed="rId33"/>
+                    <a:stretch>
+                      <a:fillRect/>
+                    </a:stretch>
+                  </pic:blipFill>
+                  <pic:spPr>
+                    <a:xfrm>
+                      <a:off x="0" y="0"/>
+                      <a:ext cx="4221700" cy="2843784"/>
+                    </a:xfrm>
+                    <a:prstGeom prst="rect">
+                      <a:avLst/>
+                    </a:prstGeom>
+                  </pic:spPr>
+                </pic:pic>
+              </a:graphicData>
+            </a:graphic>
+          </wp:inline>
+        </w:drawing>
+      </w:r>
+    </w:p>
+    <w:p>
+      <w:pPr>
+        <w:rPr>
+          <w:lang w:val="en-US"/>
+        </w:rPr>
+      </w:pPr>
+    </w:p>
+    <w:p>
+      <w:pPr>
+        <w:pStyle w:val="oancuaDanhsach"/>
+        <w:numPr>
+          <w:ilvl w:val="0"/>
+          <w:numId w:val="27"/>
+        </w:numPr>
+      </w:pPr>
+      <w:r>
+        <w:t>Transaction 2:</w:t>
+      </w:r>
+    </w:p>
+    <w:p>
+      <w:pPr>
+        <w:jc w:val="center"/>
+        <w:rPr>
+          <w:lang w:val="en-US"/>
+        </w:rPr>
+      </w:pPr>
+      <w:r>
+        <w:rPr>
+          <w:noProof/>
+        </w:rPr>
+        <w:lastRenderedPageBreak/>
+        <w:drawing>
+          <wp:inline distT="0" distB="0" distL="0" distR="0" wp14:anchorId="1F74E69D" wp14:editId="4259AD08">
+            <wp:extent cx="4217961" cy="2843784"/>
+            <wp:effectExtent l="0" t="0" r="0" b="0"/>
+            <wp:docPr id="62" name="Hình ảnh 62" descr="Ảnh có chứa văn bản&#10;&#10;Mô tả được tạo tự động"/>
+            <wp:cNvGraphicFramePr>
+              <a:graphicFrameLocks xmlns:a="http://schemas.openxmlformats.org/drawingml/2006/main" noChangeAspect="1"/>
+            </wp:cNvGraphicFramePr>
+            <a:graphic xmlns:a="http://schemas.openxmlformats.org/drawingml/2006/main">
+              <a:graphicData uri="http://schemas.openxmlformats.org/drawingml/2006/picture">
+                <pic:pic xmlns:pic="http://schemas.openxmlformats.org/drawingml/2006/picture">
+                  <pic:nvPicPr>
+                    <pic:cNvPr id="62" name="Hình ảnh 62" descr="Ảnh có chứa văn bản&#10;&#10;Mô tả được tạo tự động"/>
+                    <pic:cNvPicPr/>
+                  </pic:nvPicPr>
+                  <pic:blipFill>
+                    <a:blip r:embed="rId34"/>
+                    <a:stretch>
+                      <a:fillRect/>
+                    </a:stretch>
+                  </pic:blipFill>
+                  <pic:spPr>
+                    <a:xfrm>
+                      <a:off x="0" y="0"/>
+                      <a:ext cx="4217961" cy="2843784"/>
+                    </a:xfrm>
+                    <a:prstGeom prst="rect">
+                      <a:avLst/>
+                    </a:prstGeom>
+                  </pic:spPr>
+                </pic:pic>
+              </a:graphicData>
+            </a:graphic>
+          </wp:inline>
+        </w:drawing>
+      </w:r>
+    </w:p>
+    <w:p>
+      <w:pPr>
+        <w:rPr>
+          <w:lang w:val="en-US"/>
+        </w:rPr>
+      </w:pPr>
+    </w:p>
+    <w:p>
+      <w:pPr>
+        <w:rPr>
+          <w:lang w:val="en-US"/>
+        </w:rPr>
+      </w:pPr>
+    </w:p>
+    <w:p>
+      <w:pPr>
+        <w:jc w:val="center"/>
+        <w:rPr>
+          <w:lang w:val="en-US"/>
+        </w:rPr>
+      </w:pPr>
+      <w:r>
+        <w:rPr>
+          <w:noProof/>
+        </w:rPr>
+        <w:drawing>
+          <wp:inline distT="0" distB="0" distL="0" distR="0" wp14:anchorId="56C03B8A" wp14:editId="092146DD">
+            <wp:extent cx="4204362" cy="2843784"/>
+            <wp:effectExtent l="0" t="0" r="5715" b="0"/>
+            <wp:docPr id="32" name="Hình ảnh 32"/>
+            <wp:cNvGraphicFramePr>
+              <a:graphicFrameLocks xmlns:a="http://schemas.openxmlformats.org/drawingml/2006/main" noChangeAspect="1"/>
+            </wp:cNvGraphicFramePr>
+            <a:graphic xmlns:a="http://schemas.openxmlformats.org/drawingml/2006/main">
+              <a:graphicData uri="http://schemas.openxmlformats.org/drawingml/2006/picture">
+                <pic:pic xmlns:pic="http://schemas.openxmlformats.org/drawingml/2006/picture">
+                  <pic:nvPicPr>
+                    <pic:cNvPr id="1" name=""/>
+                    <pic:cNvPicPr/>
+                  </pic:nvPicPr>
+                  <pic:blipFill>
+                    <a:blip r:embed="rId35"/>
+                    <a:stretch>
+                      <a:fillRect/>
+                    </a:stretch>
+                  </pic:blipFill>
+                  <pic:spPr>
+                    <a:xfrm>
+                      <a:off x="0" y="0"/>
+                      <a:ext cx="4204362" cy="2843784"/>
+                    </a:xfrm>
+                    <a:prstGeom prst="rect">
+                      <a:avLst/>
+                    </a:prstGeom>
+                  </pic:spPr>
+                </pic:pic>
+              </a:graphicData>
+            </a:graphic>
+          </wp:inline>
+        </w:drawing>
+      </w:r>
+    </w:p>
+    <w:p>
+      <w:pPr>
+        <w:pStyle w:val="u2"/>
+        <w:numPr>
+          <w:ilvl w:val="0"/>
+          <w:numId w:val="28"/>
+        </w:numPr>
+      </w:pPr>
+      <w:bookmarkStart w:id="44" w:name="_Toc88495271"/>
+      <w:r>
+        <w:t>Giao diện layout test case 1 của Phantom:</w:t>
+      </w:r>
+      <w:bookmarkEnd w:id="44"/>
+      <w:r>
+        <w:t xml:space="preserve"> </w:t>
+      </w:r>
+    </w:p>
+    <w:p>
+      <w:pPr>
+        <w:rPr>
+          <w:lang w:val="en-US"/>
+        </w:rPr>
+      </w:pPr>
+    </w:p>
+    <w:p>
+      <w:pPr>
+        <w:jc w:val="center"/>
+        <w:rPr>
+          <w:lang w:val="en-US"/>
+        </w:rPr>
+      </w:pPr>
+      <w:r>
+        <w:rPr>
+          <w:noProof/>
+        </w:rPr>
+        <w:lastRenderedPageBreak/>
+        <w:drawing>
+          <wp:inline distT="0" distB="0" distL="0" distR="0" wp14:anchorId="3231D539" wp14:editId="3CCDC506">
+            <wp:extent cx="3969220" cy="2843784"/>
+            <wp:effectExtent l="0" t="0" r="0" b="0"/>
+            <wp:docPr id="196" name="Hình ảnh 196"/>
+            <wp:cNvGraphicFramePr>
+              <a:graphicFrameLocks xmlns:a="http://schemas.openxmlformats.org/drawingml/2006/main" noChangeAspect="1"/>
+            </wp:cNvGraphicFramePr>
+            <a:graphic xmlns:a="http://schemas.openxmlformats.org/drawingml/2006/main">
+              <a:graphicData uri="http://schemas.openxmlformats.org/drawingml/2006/picture">
+                <pic:pic xmlns:pic="http://schemas.openxmlformats.org/drawingml/2006/picture">
+                  <pic:nvPicPr>
+                    <pic:cNvPr id="1" name=""/>
+                    <pic:cNvPicPr/>
+                  </pic:nvPicPr>
+                  <pic:blipFill>
+                    <a:blip r:embed="rId36">
+                      <a:extLst>
+                        <a:ext uri="{28A0092B-C50C-407E-A947-70E740481C1C}">
+                          <a14:useLocalDpi xmlns:a14="http://schemas.microsoft.com/office/drawing/2010/main" val="0"/>
+                        </a:ext>
+                      </a:extLst>
+                    </a:blip>
+                    <a:stretch>
+                      <a:fillRect/>
+                    </a:stretch>
+                  </pic:blipFill>
+                  <pic:spPr>
+                    <a:xfrm>
+                      <a:off x="0" y="0"/>
+                      <a:ext cx="3969220" cy="2843784"/>
+                    </a:xfrm>
+                    <a:prstGeom prst="rect">
+                      <a:avLst/>
+                    </a:prstGeom>
+                  </pic:spPr>
+                </pic:pic>
+              </a:graphicData>
+            </a:graphic>
+          </wp:inline>
+        </w:drawing>
+      </w:r>
+    </w:p>
+    <w:p>
+      <w:pPr>
+        <w:rPr>
+          <w:lang w:val="en-US"/>
+        </w:rPr>
+      </w:pPr>
+    </w:p>
+    <w:p>
+      <w:pPr>
+        <w:rPr>
+          <w:lang w:val="en-US"/>
+        </w:rPr>
+      </w:pPr>
+    </w:p>
+    <w:p>
+      <w:pPr>
+        <w:jc w:val="center"/>
+        <w:rPr>
+          <w:lang w:val="en-US"/>
+        </w:rPr>
+      </w:pPr>
+      <w:r>
+        <w:rPr>
+          <w:noProof/>
+        </w:rPr>
+        <w:drawing>
+          <wp:inline distT="0" distB="0" distL="0" distR="0" wp14:anchorId="473DA347" wp14:editId="62704FC0">
+            <wp:extent cx="3984604" cy="2843784"/>
+            <wp:effectExtent l="0" t="0" r="0" b="0"/>
+            <wp:docPr id="200" name="Hình ảnh 200"/>
+            <wp:cNvGraphicFramePr>
+              <a:graphicFrameLocks xmlns:a="http://schemas.openxmlformats.org/drawingml/2006/main" noChangeAspect="1"/>
+            </wp:cNvGraphicFramePr>
+            <a:graphic xmlns:a="http://schemas.openxmlformats.org/drawingml/2006/main">
+              <a:graphicData uri="http://schemas.openxmlformats.org/drawingml/2006/picture">
+                <pic:pic xmlns:pic="http://schemas.openxmlformats.org/drawingml/2006/picture">
+                  <pic:nvPicPr>
+                    <pic:cNvPr id="1" name=""/>
+                    <pic:cNvPicPr/>
+                  </pic:nvPicPr>
+                  <pic:blipFill>
+                    <a:blip r:embed="rId37"/>
+                    <a:stretch>
+                      <a:fillRect/>
+                    </a:stretch>
+                  </pic:blipFill>
+                  <pic:spPr>
+                    <a:xfrm>
+                      <a:off x="0" y="0"/>
+                      <a:ext cx="3984604" cy="2843784"/>
+                    </a:xfrm>
+                    <a:prstGeom prst="rect">
+                      <a:avLst/>
+                    </a:prstGeom>
+                  </pic:spPr>
+                </pic:pic>
+              </a:graphicData>
+            </a:graphic>
+          </wp:inline>
+        </w:drawing>
+      </w:r>
+    </w:p>
+    <w:p>
+      <w:pPr>
+        <w:jc w:val="center"/>
+        <w:rPr>
+          <w:lang w:val="en-US"/>
+        </w:rPr>
+      </w:pPr>
+      <w:r>
+        <w:rPr>
+          <w:noProof/>
+        </w:rPr>
+        <w:lastRenderedPageBreak/>
+        <w:drawing>
+          <wp:inline distT="0" distB="0" distL="0" distR="0" wp14:anchorId="276AA7EC" wp14:editId="4D882F14">
+            <wp:extent cx="3990677" cy="2843784"/>
+            <wp:effectExtent l="0" t="0" r="0" b="0"/>
+            <wp:docPr id="197" name="Hình ảnh 197"/>
+            <wp:cNvGraphicFramePr>
+              <a:graphicFrameLocks xmlns:a="http://schemas.openxmlformats.org/drawingml/2006/main" noChangeAspect="1"/>
+            </wp:cNvGraphicFramePr>
+            <a:graphic xmlns:a="http://schemas.openxmlformats.org/drawingml/2006/main">
+              <a:graphicData uri="http://schemas.openxmlformats.org/drawingml/2006/picture">
+                <pic:pic xmlns:pic="http://schemas.openxmlformats.org/drawingml/2006/picture">
+                  <pic:nvPicPr>
+                    <pic:cNvPr id="1" name=""/>
+                    <pic:cNvPicPr/>
+                  </pic:nvPicPr>
+                  <pic:blipFill>
+                    <a:blip r:embed="rId38"/>
+                    <a:stretch>
+                      <a:fillRect/>
+                    </a:stretch>
+                  </pic:blipFill>
+                  <pic:spPr>
+                    <a:xfrm>
+                      <a:off x="0" y="0"/>
+                      <a:ext cx="3990677" cy="2843784"/>
+                    </a:xfrm>
+                    <a:prstGeom prst="rect">
+                      <a:avLst/>
+                    </a:prstGeom>
+                  </pic:spPr>
+                </pic:pic>
+              </a:graphicData>
+            </a:graphic>
+          </wp:inline>
+        </w:drawing>
+      </w:r>
+      <w:r>
+        <w:rPr>
+          <w:lang w:val="en-US"/>
+        </w:rPr>
+        <w:br w:type="textWrapping" w:clear="all"/>
+      </w:r>
+    </w:p>
+    <w:p>
+      <w:pPr>
+        <w:pStyle w:val="u2"/>
+        <w:numPr>
+          <w:ilvl w:val="0"/>
+          <w:numId w:val="28"/>
+        </w:numPr>
+      </w:pPr>
+      <w:bookmarkStart w:id="45" w:name="_Toc88495272"/>
+      <w:r>
+        <w:t>Giao diện layout test case 1 của Deadlock:</w:t>
+      </w:r>
+      <w:bookmarkEnd w:id="45"/>
+    </w:p>
+    <w:p>
+      <w:pPr>
+        <w:pStyle w:val="oancuaDanhsach"/>
+        <w:numPr>
+          <w:ilvl w:val="0"/>
+          <w:numId w:val="27"/>
+        </w:numPr>
+      </w:pPr>
+      <w:r>
+        <w:t>Transaction 1:</w:t>
+      </w:r>
+    </w:p>
+    <w:p>
+      <w:pPr>
+        <w:rPr>
+          <w:lang w:val="en-US"/>
+        </w:rPr>
+      </w:pPr>
+    </w:p>
+    <w:p>
+      <w:pPr>
+        <w:jc w:val="center"/>
+        <w:rPr>
+          <w:lang w:val="en-US"/>
+        </w:rPr>
+      </w:pPr>
+      <w:r>
+        <w:rPr>
+          <w:noProof/>
+        </w:rPr>
+        <w:drawing>
+          <wp:inline distT="0" distB="0" distL="0" distR="0" wp14:anchorId="78D21A3B" wp14:editId="449A65A3">
+            <wp:extent cx="4007500" cy="2843784"/>
+            <wp:effectExtent l="0" t="0" r="0" b="0"/>
+            <wp:docPr id="47" name="Hình ảnh 47"/>
+            <wp:cNvGraphicFramePr>
+              <a:graphicFrameLocks xmlns:a="http://schemas.openxmlformats.org/drawingml/2006/main" noChangeAspect="1"/>
+            </wp:cNvGraphicFramePr>
+            <a:graphic xmlns:a="http://schemas.openxmlformats.org/drawingml/2006/main">
+              <a:graphicData uri="http://schemas.openxmlformats.org/drawingml/2006/picture">
+                <pic:pic xmlns:pic="http://schemas.openxmlformats.org/drawingml/2006/picture">
+                  <pic:nvPicPr>
+                    <pic:cNvPr id="1" name=""/>
+                    <pic:cNvPicPr/>
+                  </pic:nvPicPr>
+                  <pic:blipFill>
+                    <a:blip r:embed="rId39"/>
+                    <a:stretch>
+                      <a:fillRect/>
+                    </a:stretch>
+                  </pic:blipFill>
+                  <pic:spPr>
+                    <a:xfrm>
+                      <a:off x="0" y="0"/>
+                      <a:ext cx="4007500" cy="2843784"/>
+                    </a:xfrm>
+                    <a:prstGeom prst="rect">
+                      <a:avLst/>
+                    </a:prstGeom>
+                  </pic:spPr>
+                </pic:pic>
+              </a:graphicData>
+            </a:graphic>
+          </wp:inline>
+        </w:drawing>
+      </w:r>
+    </w:p>
+    <w:p>
+      <w:pPr>
+        <w:rPr>
+          <w:lang w:val="en-US"/>
+        </w:rPr>
+      </w:pPr>
+    </w:p>
+    <w:p>
+      <w:pPr>
+        <w:jc w:val="center"/>
+        <w:rPr>
+          <w:lang w:val="en-US"/>
+        </w:rPr>
+      </w:pPr>
+      <w:r>
+        <w:rPr>
+          <w:noProof/>
+        </w:rPr>
+        <w:lastRenderedPageBreak/>
+        <w:drawing>
+          <wp:inline distT="0" distB="0" distL="0" distR="0" wp14:anchorId="2EFA4781" wp14:editId="356C7D12">
+            <wp:extent cx="4217686" cy="2843784"/>
+            <wp:effectExtent l="0" t="0" r="0" b="0"/>
+            <wp:docPr id="48" name="Hình ảnh 48"/>
+            <wp:cNvGraphicFramePr>
+              <a:graphicFrameLocks xmlns:a="http://schemas.openxmlformats.org/drawingml/2006/main" noChangeAspect="1"/>
+            </wp:cNvGraphicFramePr>
+            <a:graphic xmlns:a="http://schemas.openxmlformats.org/drawingml/2006/main">
+              <a:graphicData uri="http://schemas.openxmlformats.org/drawingml/2006/picture">
+                <pic:pic xmlns:pic="http://schemas.openxmlformats.org/drawingml/2006/picture">
+                  <pic:nvPicPr>
+                    <pic:cNvPr id="1" name=""/>
+                    <pic:cNvPicPr/>
+                  </pic:nvPicPr>
+                  <pic:blipFill>
+                    <a:blip r:embed="rId40"/>
+                    <a:stretch>
+                      <a:fillRect/>
+                    </a:stretch>
+                  </pic:blipFill>
+                  <pic:spPr>
+                    <a:xfrm>
+                      <a:off x="0" y="0"/>
+                      <a:ext cx="4217686" cy="2843784"/>
+                    </a:xfrm>
+                    <a:prstGeom prst="rect">
+                      <a:avLst/>
+                    </a:prstGeom>
+                  </pic:spPr>
+                </pic:pic>
+              </a:graphicData>
+            </a:graphic>
+          </wp:inline>
+        </w:drawing>
+      </w:r>
+    </w:p>
+    <w:p>
+      <w:pPr>
+        <w:rPr>
+          <w:lang w:val="en-US"/>
+        </w:rPr>
+      </w:pPr>
+    </w:p>
+    <w:p>
+      <w:pPr>
+        <w:jc w:val="center"/>
+        <w:rPr>
+          <w:lang w:val="en-US"/>
+        </w:rPr>
+      </w:pPr>
+      <w:r>
+        <w:rPr>
+          <w:noProof/>
+        </w:rPr>
+        <w:drawing>
+          <wp:inline distT="0" distB="0" distL="0" distR="0" wp14:anchorId="66173605" wp14:editId="0D674C26">
+            <wp:extent cx="4231768" cy="2843784"/>
+            <wp:effectExtent l="0" t="0" r="0" b="0"/>
+            <wp:docPr id="53" name="Hình ảnh 53" descr="Ảnh có chứa văn bản&#10;&#10;Mô tả được tạo tự động"/>
+            <wp:cNvGraphicFramePr>
+              <a:graphicFrameLocks xmlns:a="http://schemas.openxmlformats.org/drawingml/2006/main" noChangeAspect="1"/>
+            </wp:cNvGraphicFramePr>
+            <a:graphic xmlns:a="http://schemas.openxmlformats.org/drawingml/2006/main">
+              <a:graphicData uri="http://schemas.openxmlformats.org/drawingml/2006/picture">
+                <pic:pic xmlns:pic="http://schemas.openxmlformats.org/drawingml/2006/picture">
+                  <pic:nvPicPr>
+                    <pic:cNvPr id="53" name="Hình ảnh 53" descr="Ảnh có chứa văn bản&#10;&#10;Mô tả được tạo tự động"/>
+                    <pic:cNvPicPr/>
+                  </pic:nvPicPr>
+                  <pic:blipFill>
+                    <a:blip r:embed="rId41"/>
+                    <a:stretch>
+                      <a:fillRect/>
+                    </a:stretch>
+                  </pic:blipFill>
+                  <pic:spPr>
+                    <a:xfrm>
+                      <a:off x="0" y="0"/>
+                      <a:ext cx="4231768" cy="2843784"/>
+                    </a:xfrm>
+                    <a:prstGeom prst="rect">
+                      <a:avLst/>
+                    </a:prstGeom>
+                  </pic:spPr>
+                </pic:pic>
+              </a:graphicData>
+            </a:graphic>
+          </wp:inline>
+        </w:drawing>
+      </w:r>
+    </w:p>
+    <w:p>
+      <w:pPr>
+        <w:rPr>
+          <w:lang w:val="en-US"/>
+        </w:rPr>
+      </w:pPr>
+    </w:p>
+    <w:p>
+      <w:pPr>
+        <w:pStyle w:val="oancuaDanhsach"/>
+        <w:numPr>
+          <w:ilvl w:val="0"/>
+          <w:numId w:val="27"/>
+        </w:numPr>
+      </w:pPr>
+      <w:r>
+        <w:t>Transaction 2</w:t>
+      </w:r>
+    </w:p>
+    <w:p>
+      <w:pPr>
+        <w:jc w:val="center"/>
+        <w:rPr>
+          <w:lang w:val="en-US"/>
+        </w:rPr>
+      </w:pPr>
+      <w:r>
+        <w:rPr>
+          <w:noProof/>
+        </w:rPr>
+        <w:lastRenderedPageBreak/>
+        <w:drawing>
+          <wp:inline distT="0" distB="0" distL="0" distR="0" wp14:anchorId="41BA1F20" wp14:editId="29205726">
+            <wp:extent cx="4217018" cy="2843784"/>
+            <wp:effectExtent l="0" t="0" r="0" b="0"/>
+            <wp:docPr id="54" name="Hình ảnh 54"/>
+            <wp:cNvGraphicFramePr>
+              <a:graphicFrameLocks xmlns:a="http://schemas.openxmlformats.org/drawingml/2006/main" noChangeAspect="1"/>
+            </wp:cNvGraphicFramePr>
+            <a:graphic xmlns:a="http://schemas.openxmlformats.org/drawingml/2006/main">
+              <a:graphicData uri="http://schemas.openxmlformats.org/drawingml/2006/picture">
+                <pic:pic xmlns:pic="http://schemas.openxmlformats.org/drawingml/2006/picture">
+                  <pic:nvPicPr>
+                    <pic:cNvPr id="1" name=""/>
+                    <pic:cNvPicPr/>
+                  </pic:nvPicPr>
+                  <pic:blipFill>
+                    <a:blip r:embed="rId42"/>
+                    <a:stretch>
+                      <a:fillRect/>
+                    </a:stretch>
+                  </pic:blipFill>
+                  <pic:spPr>
+                    <a:xfrm>
+                      <a:off x="0" y="0"/>
+                      <a:ext cx="4217018" cy="2843784"/>
+                    </a:xfrm>
+                    <a:prstGeom prst="rect">
+                      <a:avLst/>
+                    </a:prstGeom>
+                  </pic:spPr>
+                </pic:pic>
+              </a:graphicData>
+            </a:graphic>
+          </wp:inline>
+        </w:drawing>
+      </w:r>
+    </w:p>
+    <w:p>
+      <w:pPr>
+        <w:rPr>
+          <w:lang w:val="en-US"/>
+        </w:rPr>
+      </w:pPr>
+    </w:p>
+    <w:p>
+      <w:pPr>
+        <w:jc w:val="center"/>
+        <w:rPr>
+          <w:lang w:val="en-US"/>
+        </w:rPr>
+      </w:pPr>
+      <w:r>
+        <w:rPr>
+          <w:noProof/>
+        </w:rPr>
+        <w:drawing>
+          <wp:inline distT="0" distB="0" distL="0" distR="0" wp14:anchorId="5F1B2D5D" wp14:editId="70B54246">
+            <wp:extent cx="4227735" cy="2843784"/>
+            <wp:effectExtent l="0" t="0" r="1905" b="0"/>
+            <wp:docPr id="55" name="Hình ảnh 55" descr="Ảnh có chứa văn bản&#10;&#10;Mô tả được tạo tự động"/>
+            <wp:cNvGraphicFramePr>
+              <a:graphicFrameLocks xmlns:a="http://schemas.openxmlformats.org/drawingml/2006/main" noChangeAspect="1"/>
+            </wp:cNvGraphicFramePr>
+            <a:graphic xmlns:a="http://schemas.openxmlformats.org/drawingml/2006/main">
+              <a:graphicData uri="http://schemas.openxmlformats.org/drawingml/2006/picture">
+                <pic:pic xmlns:pic="http://schemas.openxmlformats.org/drawingml/2006/picture">
+                  <pic:nvPicPr>
+                    <pic:cNvPr id="55" name="Hình ảnh 55" descr="Ảnh có chứa văn bản&#10;&#10;Mô tả được tạo tự động"/>
+                    <pic:cNvPicPr/>
+                  </pic:nvPicPr>
+                  <pic:blipFill>
+                    <a:blip r:embed="rId43"/>
+                    <a:stretch>
+                      <a:fillRect/>
+                    </a:stretch>
+                  </pic:blipFill>
+                  <pic:spPr>
+                    <a:xfrm>
+                      <a:off x="0" y="0"/>
+                      <a:ext cx="4227735" cy="2843784"/>
+                    </a:xfrm>
+                    <a:prstGeom prst="rect">
+                      <a:avLst/>
+                    </a:prstGeom>
+                  </pic:spPr>
+                </pic:pic>
+              </a:graphicData>
+            </a:graphic>
+          </wp:inline>
+        </w:drawing>
       </w:r>
     </w:p>
     <w:sectPr>
-      <w:footerReference w:type="default" r:id="rId18"/>
+      <w:footerReference w:type="default" r:id="rId44"/>
       <w:pgSz w:w="12240" w:h="15840"/>
       <w:pgMar w:top="1440" w:right="1440" w:bottom="1440" w:left="1440" w:header="720" w:footer="720" w:gutter="0"/>
       <w:pgNumType w:start="0"/>
@@ -39672,7 +41873,7 @@
   <w:abstractNum w:abstractNumId="1" w15:restartNumberingAfterBreak="0">
     <w:nsid w:val="05583354"/>
     <w:multiLevelType w:val="hybridMultilevel"/>
-    <w:tmpl w:val="3B0A4400"/>
+    <w:tmpl w:val="63C87F44"/>
     <w:lvl w:ilvl="0" w:tplc="04090001">
       <w:start w:val="1"/>
       <w:numFmt w:val="bullet"/>
@@ -42301,6 +44502,92 @@
     </w:lvl>
   </w:abstractNum>
   <w:abstractNum w:abstractNumId="26" w15:restartNumberingAfterBreak="0">
+    <w:nsid w:val="6FCD6084"/>
+    <w:multiLevelType w:val="hybridMultilevel"/>
+    <w:tmpl w:val="F6B2D286"/>
+    <w:lvl w:ilvl="0" w:tplc="0409000F">
+      <w:start w:val="1"/>
+      <w:numFmt w:val="decimal"/>
+      <w:lvlText w:val="%1."/>
+      <w:lvlJc w:val="left"/>
+      <w:pPr>
+        <w:ind w:left="720" w:hanging="360"/>
+      </w:pPr>
+    </w:lvl>
+    <w:lvl w:ilvl="1" w:tplc="04090019">
+      <w:start w:val="1"/>
+      <w:numFmt w:val="lowerLetter"/>
+      <w:lvlText w:val="%2."/>
+      <w:lvlJc w:val="left"/>
+      <w:pPr>
+        <w:ind w:left="1440" w:hanging="360"/>
+      </w:pPr>
+    </w:lvl>
+    <w:lvl w:ilvl="2" w:tplc="0409001B" w:tentative="1">
+      <w:start w:val="1"/>
+      <w:numFmt w:val="lowerRoman"/>
+      <w:lvlText w:val="%3."/>
+      <w:lvlJc w:val="right"/>
+      <w:pPr>
+        <w:ind w:left="2160" w:hanging="180"/>
+      </w:pPr>
+    </w:lvl>
+    <w:lvl w:ilvl="3" w:tplc="0409000F" w:tentative="1">
+      <w:start w:val="1"/>
+      <w:numFmt w:val="decimal"/>
+      <w:lvlText w:val="%4."/>
+      <w:lvlJc w:val="left"/>
+      <w:pPr>
+        <w:ind w:left="2880" w:hanging="360"/>
+      </w:pPr>
+    </w:lvl>
+    <w:lvl w:ilvl="4" w:tplc="04090019" w:tentative="1">
+      <w:start w:val="1"/>
+      <w:numFmt w:val="lowerLetter"/>
+      <w:lvlText w:val="%5."/>
+      <w:lvlJc w:val="left"/>
+      <w:pPr>
+        <w:ind w:left="3600" w:hanging="360"/>
+      </w:pPr>
+    </w:lvl>
+    <w:lvl w:ilvl="5" w:tplc="0409001B" w:tentative="1">
+      <w:start w:val="1"/>
+      <w:numFmt w:val="lowerRoman"/>
+      <w:lvlText w:val="%6."/>
+      <w:lvlJc w:val="right"/>
+      <w:pPr>
+        <w:ind w:left="4320" w:hanging="180"/>
+      </w:pPr>
+    </w:lvl>
+    <w:lvl w:ilvl="6" w:tplc="0409000F" w:tentative="1">
+      <w:start w:val="1"/>
+      <w:numFmt w:val="decimal"/>
+      <w:lvlText w:val="%7."/>
+      <w:lvlJc w:val="left"/>
+      <w:pPr>
+        <w:ind w:left="5040" w:hanging="360"/>
+      </w:pPr>
+    </w:lvl>
+    <w:lvl w:ilvl="7" w:tplc="04090019" w:tentative="1">
+      <w:start w:val="1"/>
+      <w:numFmt w:val="lowerLetter"/>
+      <w:lvlText w:val="%8."/>
+      <w:lvlJc w:val="left"/>
+      <w:pPr>
+        <w:ind w:left="5760" w:hanging="360"/>
+      </w:pPr>
+    </w:lvl>
+    <w:lvl w:ilvl="8" w:tplc="0409001B" w:tentative="1">
+      <w:start w:val="1"/>
+      <w:numFmt w:val="lowerRoman"/>
+      <w:lvlText w:val="%9."/>
+      <w:lvlJc w:val="right"/>
+      <w:pPr>
+        <w:ind w:left="6480" w:hanging="180"/>
+      </w:pPr>
+    </w:lvl>
+  </w:abstractNum>
+  <w:abstractNum w:abstractNumId="27" w15:restartNumberingAfterBreak="0">
     <w:nsid w:val="7EF67D7A"/>
     <w:multiLevelType w:val="multilevel"/>
     <w:tmpl w:val="E4FAFFF0"/>
@@ -42471,7 +44758,7 @@
     <w:abstractNumId w:val="6"/>
   </w:num>
   <w:num w:numId="19">
-    <w:abstractNumId w:val="26"/>
+    <w:abstractNumId w:val="27"/>
     <w:lvlOverride w:ilvl="0"/>
     <w:lvlOverride w:ilvl="1">
       <w:startOverride w:val="1"/>
@@ -42596,6 +44883,9 @@
   </w:num>
   <w:num w:numId="27">
     <w:abstractNumId w:val="1"/>
+  </w:num>
+  <w:num w:numId="28">
+    <w:abstractNumId w:val="26"/>
   </w:num>
 </w:numbering>
 </file>
@@ -43872,21 +46162,10 @@
 </file>
 
 <file path=customXml/item2.xml><?xml version="1.0" encoding="utf-8"?>
-<p:properties xmlns:p="http://schemas.microsoft.com/office/2006/metadata/properties" xmlns:xsi="http://www.w3.org/2001/XMLSchema-instance" xmlns:pc="http://schemas.microsoft.com/office/infopath/2007/PartnerControls">
-  <documentManagement/>
-</p:properties>
+<b:Sources xmlns:b="http://schemas.openxmlformats.org/officeDocument/2006/bibliography" xmlns="http://schemas.openxmlformats.org/officeDocument/2006/bibliography" SelectedStyle="\APASixthEditionOfficeOnline.xsl" StyleName="APA" Version="6"/>
 </file>
 
 <file path=customXml/item3.xml><?xml version="1.0" encoding="utf-8"?>
-<?mso-contentType ?>
-<FormTemplates xmlns="http://schemas.microsoft.com/sharepoint/v3/contenttype/forms">
-  <Display>DocumentLibraryForm</Display>
-  <Edit>DocumentLibraryForm</Edit>
-  <New>DocumentLibraryForm</New>
-</FormTemplates>
-</file>
-
-<file path=customXml/item4.xml><?xml version="1.0" encoding="utf-8"?>
 <ct:contentTypeSchema xmlns:ct="http://schemas.microsoft.com/office/2006/metadata/contentType" xmlns:ma="http://schemas.microsoft.com/office/2006/metadata/properties/metaAttributes" ct:_="" ma:_="" ma:contentTypeName="Document" ma:contentTypeID="0x0101007750B8783F7CCE42992953BEDF8CD171" ma:contentTypeVersion="7" ma:contentTypeDescription="Create a new document." ma:contentTypeScope="" ma:versionID="59f96243fb608cef690e62da8c776747">
   <xsd:schema xmlns:xsd="http://www.w3.org/2001/XMLSchema" xmlns:xs="http://www.w3.org/2001/XMLSchema" xmlns:p="http://schemas.microsoft.com/office/2006/metadata/properties" xmlns:ns3="20274700-39b7-41b1-be3e-5561b0ea6bd7" xmlns:ns4="c67f3c91-0bdf-47f7-879d-8919b1e4d785" targetNamespace="http://schemas.microsoft.com/office/2006/metadata/properties" ma:root="true" ma:fieldsID="d34c84d20443e835891388321a3311f3" ns3:_="" ns4:_="">
     <xsd:import namespace="20274700-39b7-41b1-be3e-5561b0ea6bd7"/>
@@ -44071,8 +46350,19 @@
 </ct:contentTypeSchema>
 </file>
 
+<file path=customXml/item4.xml><?xml version="1.0" encoding="utf-8"?>
+<?mso-contentType ?>
+<FormTemplates xmlns="http://schemas.microsoft.com/sharepoint/v3/contenttype/forms">
+  <Display>DocumentLibraryForm</Display>
+  <Edit>DocumentLibraryForm</Edit>
+  <New>DocumentLibraryForm</New>
+</FormTemplates>
+</file>
+
 <file path=customXml/item5.xml><?xml version="1.0" encoding="utf-8"?>
-<b:Sources xmlns:b="http://schemas.openxmlformats.org/officeDocument/2006/bibliography" xmlns="http://schemas.openxmlformats.org/officeDocument/2006/bibliography" SelectedStyle="\APASixthEditionOfficeOnline.xsl" StyleName="APA" Version="6"/>
+<p:properties xmlns:p="http://schemas.microsoft.com/office/2006/metadata/properties" xmlns:xsi="http://www.w3.org/2001/XMLSchema-instance" xmlns:pc="http://schemas.microsoft.com/office/infopath/2007/PartnerControls">
+  <documentManagement/>
+</p:properties>
 </file>
 
 <file path=customXml/itemProps1.xml><?xml version="1.0" encoding="utf-8"?>
@@ -44084,23 +46374,14 @@
 </file>
 
 <file path=customXml/itemProps2.xml><?xml version="1.0" encoding="utf-8"?>
-<ds:datastoreItem xmlns:ds="http://schemas.openxmlformats.org/officeDocument/2006/customXml" ds:itemID="{41BA41BC-03BA-46F1-9FB9-487A85D678FF}">
+<ds:datastoreItem xmlns:ds="http://schemas.openxmlformats.org/officeDocument/2006/customXml" ds:itemID="{6FA4B7FB-B91E-450B-AEF9-6342627E4BEF}">
   <ds:schemaRefs>
-    <ds:schemaRef ds:uri="http://schemas.microsoft.com/office/2006/metadata/properties"/>
-    <ds:schemaRef ds:uri="http://schemas.microsoft.com/office/infopath/2007/PartnerControls"/>
+    <ds:schemaRef ds:uri="http://schemas.openxmlformats.org/officeDocument/2006/bibliography"/>
   </ds:schemaRefs>
 </ds:datastoreItem>
 </file>
 
 <file path=customXml/itemProps3.xml><?xml version="1.0" encoding="utf-8"?>
-<ds:datastoreItem xmlns:ds="http://schemas.openxmlformats.org/officeDocument/2006/customXml" ds:itemID="{EC005BE5-6565-49E5-A05E-E6746210F820}">
-  <ds:schemaRefs>
-    <ds:schemaRef ds:uri="http://schemas.microsoft.com/sharepoint/v3/contenttype/forms"/>
-  </ds:schemaRefs>
-</ds:datastoreItem>
-</file>
-
-<file path=customXml/itemProps4.xml><?xml version="1.0" encoding="utf-8"?>
 <ds:datastoreItem xmlns:ds="http://schemas.openxmlformats.org/officeDocument/2006/customXml" ds:itemID="{811EF7EC-2788-49AA-BFA1-17AA1B55F36D}">
   <ds:schemaRefs>
     <ds:schemaRef ds:uri="http://schemas.microsoft.com/office/2006/metadata/contentType"/>
@@ -44119,10 +46400,19 @@
 </ds:datastoreItem>
 </file>
 
+<file path=customXml/itemProps4.xml><?xml version="1.0" encoding="utf-8"?>
+<ds:datastoreItem xmlns:ds="http://schemas.openxmlformats.org/officeDocument/2006/customXml" ds:itemID="{EC005BE5-6565-49E5-A05E-E6746210F820}">
+  <ds:schemaRefs>
+    <ds:schemaRef ds:uri="http://schemas.microsoft.com/sharepoint/v3/contenttype/forms"/>
+  </ds:schemaRefs>
+</ds:datastoreItem>
+</file>
+
 <file path=customXml/itemProps5.xml><?xml version="1.0" encoding="utf-8"?>
-<ds:datastoreItem xmlns:ds="http://schemas.openxmlformats.org/officeDocument/2006/customXml" ds:itemID="{6FA4B7FB-B91E-450B-AEF9-6342627E4BEF}">
+<ds:datastoreItem xmlns:ds="http://schemas.openxmlformats.org/officeDocument/2006/customXml" ds:itemID="{41BA41BC-03BA-46F1-9FB9-487A85D678FF}">
   <ds:schemaRefs>
-    <ds:schemaRef ds:uri="http://schemas.openxmlformats.org/officeDocument/2006/bibliography"/>
+    <ds:schemaRef ds:uri="http://schemas.microsoft.com/office/2006/metadata/properties"/>
+    <ds:schemaRef ds:uri="http://schemas.microsoft.com/office/infopath/2007/PartnerControls"/>
   </ds:schemaRefs>
 </ds:datastoreItem>
 </file>
</xml_diff>

<commit_message>
update script and document of test case 2 (unrepeatable read)
</commit_message>
<xml_diff>
--- a/document/BAOCAO-Group04_report.docx
+++ b/document/BAOCAO-Group04_report.docx
@@ -136,6 +136,7 @@
                                   <w:calendar w:val="gregorian"/>
                                 </w:date>
                               </w:sdtPr>
+                              <w:sdtEndPr/>
                               <w:sdtContent>
                                 <w:p>
                                   <w:pPr>
@@ -3262,6 +3263,7 @@
                             <w:calendar w:val="gregorian"/>
                           </w:date>
                         </w:sdtPr>
+                        <w:sdtEndPr/>
                         <w:sdtContent>
                           <w:p>
                             <w:pPr>
@@ -3707,6 +3709,7 @@
           <w:docPartGallery w:val="AutoText"/>
         </w:docPartObj>
       </w:sdtPr>
+      <w:sdtEndPr/>
       <w:sdtContent>
         <w:p>
           <w:pPr>
@@ -4307,6 +4310,7 @@
                                     <w:dataBinding w:prefixMappings="xmlns:ns0='http://purl.org/dc/elements/1.1/' xmlns:ns1='http://schemas.openxmlformats.org/package/2006/metadata/core-properties' " w:xpath="/ns1:coreProperties[1]/ns0:title[1]" w:storeItemID="{6C3C8BC8-F283-45AE-878A-BAB7291924A1}"/>
                                     <w:text/>
                                   </w:sdtPr>
+                                  <w:sdtEndPr/>
                                   <w:sdtContent>
                                     <w:r>
                                       <w:rPr>
@@ -4346,6 +4350,7 @@
                                     <w:dataBinding w:prefixMappings="xmlns:ns0='http://purl.org/dc/elements/1.1/' xmlns:ns1='http://schemas.openxmlformats.org/package/2006/metadata/core-properties' " w:xpath="/ns1:coreProperties[1]/ns0:subject[1]" w:storeItemID="{6C3C8BC8-F283-45AE-878A-BAB7291924A1}"/>
                                     <w:text/>
                                   </w:sdtPr>
+                                  <w:sdtEndPr/>
                                   <w:sdtContent>
                                     <w:r>
                                       <w:rPr>
@@ -4403,6 +4408,7 @@
                               <w:dataBinding w:prefixMappings="xmlns:ns0='http://purl.org/dc/elements/1.1/' xmlns:ns1='http://schemas.openxmlformats.org/package/2006/metadata/core-properties' " w:xpath="/ns1:coreProperties[1]/ns0:title[1]" w:storeItemID="{6C3C8BC8-F283-45AE-878A-BAB7291924A1}"/>
                               <w:text/>
                             </w:sdtPr>
+                            <w:sdtEndPr/>
                             <w:sdtContent>
                               <w:r>
                                 <w:rPr>
@@ -4442,6 +4448,7 @@
                               <w:dataBinding w:prefixMappings="xmlns:ns0='http://purl.org/dc/elements/1.1/' xmlns:ns1='http://schemas.openxmlformats.org/package/2006/metadata/core-properties' " w:xpath="/ns1:coreProperties[1]/ns0:subject[1]" w:storeItemID="{6C3C8BC8-F283-45AE-878A-BAB7291924A1}"/>
                               <w:text/>
                             </w:sdtPr>
+                            <w:sdtEndPr/>
                             <w:sdtContent>
                               <w:r>
                                 <w:rPr>
@@ -11323,23 +11330,7 @@
                 <w:rFonts w:eastAsiaTheme="minorEastAsia" w:cstheme="minorBidi"/>
                 <w:lang w:val="en-US"/>
               </w:rPr>
-              <w:t xml:space="preserve">Viết script test case cho loại lỗi Phantom </w:t>
-            </w:r>
-            <w:proofErr w:type="gramStart"/>
-            <w:r>
-              <w:rPr>
-                <w:rFonts w:eastAsiaTheme="minorEastAsia" w:cstheme="minorBidi"/>
-                <w:lang w:val="en-US"/>
-              </w:rPr>
-              <w:t>read  và</w:t>
-            </w:r>
-            <w:proofErr w:type="gramEnd"/>
-            <w:r>
-              <w:rPr>
-                <w:rFonts w:eastAsiaTheme="minorEastAsia" w:cstheme="minorBidi"/>
-                <w:lang w:val="en-US"/>
-              </w:rPr>
-              <w:t xml:space="preserve"> Unrepeatable read. Viết document mô tả test case đó.</w:t>
+              <w:t>Viết script test case cho loại lỗi Phantom read  và Unrepeatable read. Viết document mô tả test case đó.</w:t>
             </w:r>
           </w:p>
         </w:tc>
@@ -11971,13 +11962,8 @@
         <w:ind w:left="360"/>
       </w:pPr>
       <w:r>
-        <w:t>DOI_</w:t>
+        <w:t>DOI_TAC(</w:t>
       </w:r>
-      <w:proofErr w:type="gramStart"/>
-      <w:r>
-        <w:t>TAC(</w:t>
-      </w:r>
-      <w:proofErr w:type="gramEnd"/>
       <w:r>
         <w:rPr>
           <w:b/>
@@ -12017,15 +12003,7 @@
         <w:t>MaCN</w:t>
       </w:r>
       <w:r>
-        <w:t xml:space="preserve">, MaDT, </w:t>
-      </w:r>
-      <w:proofErr w:type="gramStart"/>
-      <w:r>
-        <w:t>MaKV ,</w:t>
-      </w:r>
-      <w:proofErr w:type="gramEnd"/>
-      <w:r>
-        <w:t xml:space="preserve"> DiaChiCuThe)</w:t>
+        <w:t>, MaDT, MaKV , DiaChiCuThe)</w:t>
       </w:r>
     </w:p>
     <w:p>
@@ -12361,13 +12339,8 @@
         <w:ind w:left="360"/>
       </w:pPr>
       <w:r>
-        <w:t>GIAO_</w:t>
+        <w:t>GIAO_HANG(</w:t>
       </w:r>
-      <w:proofErr w:type="gramStart"/>
-      <w:r>
-        <w:t>HANG(</w:t>
-      </w:r>
-      <w:proofErr w:type="gramEnd"/>
       <w:r>
         <w:rPr>
           <w:b/>
@@ -12686,13 +12659,8 @@
               <w:spacing w:line="240" w:lineRule="auto"/>
               <w:jc w:val="center"/>
             </w:pPr>
-            <w:proofErr w:type="gramStart"/>
-            <w:r>
-              <w:t>varchar(</w:t>
-            </w:r>
-            <w:proofErr w:type="gramEnd"/>
-            <w:r>
-              <w:t>20)</w:t>
+            <w:r>
+              <w:t>varchar(20)</w:t>
             </w:r>
           </w:p>
         </w:tc>
@@ -12782,13 +12750,8 @@
               <w:spacing w:line="240" w:lineRule="auto"/>
               <w:jc w:val="center"/>
             </w:pPr>
-            <w:proofErr w:type="gramStart"/>
-            <w:r>
-              <w:t>nvarchar(</w:t>
-            </w:r>
-            <w:proofErr w:type="gramEnd"/>
-            <w:r>
-              <w:t>50)</w:t>
+            <w:r>
+              <w:t>nvarchar(50)</w:t>
             </w:r>
           </w:p>
         </w:tc>
@@ -12878,13 +12841,8 @@
               <w:spacing w:line="240" w:lineRule="auto"/>
               <w:jc w:val="center"/>
             </w:pPr>
-            <w:proofErr w:type="gramStart"/>
-            <w:r>
-              <w:t>nvarchar(</w:t>
-            </w:r>
-            <w:proofErr w:type="gramEnd"/>
-            <w:r>
-              <w:t>50)</w:t>
+            <w:r>
+              <w:t>nvarchar(50)</w:t>
             </w:r>
           </w:p>
         </w:tc>
@@ -12974,13 +12932,8 @@
               <w:spacing w:line="240" w:lineRule="auto"/>
               <w:jc w:val="center"/>
             </w:pPr>
-            <w:proofErr w:type="gramStart"/>
-            <w:r>
-              <w:t>varchar(</w:t>
-            </w:r>
-            <w:proofErr w:type="gramEnd"/>
-            <w:r>
-              <w:t>20)</w:t>
+            <w:r>
+              <w:t>varchar(20)</w:t>
             </w:r>
           </w:p>
         </w:tc>
@@ -13252,13 +13205,8 @@
               <w:spacing w:line="240" w:lineRule="auto"/>
               <w:jc w:val="center"/>
             </w:pPr>
-            <w:proofErr w:type="gramStart"/>
-            <w:r>
-              <w:t>varchar(</w:t>
-            </w:r>
-            <w:proofErr w:type="gramEnd"/>
-            <w:r>
-              <w:t>20)</w:t>
+            <w:r>
+              <w:t>varchar(20)</w:t>
             </w:r>
           </w:p>
         </w:tc>
@@ -13348,13 +13296,8 @@
               <w:spacing w:line="240" w:lineRule="auto"/>
               <w:jc w:val="center"/>
             </w:pPr>
-            <w:proofErr w:type="gramStart"/>
-            <w:r>
-              <w:t>nvarchar(</w:t>
-            </w:r>
-            <w:proofErr w:type="gramEnd"/>
-            <w:r>
-              <w:t>50)</w:t>
+            <w:r>
+              <w:t>nvarchar(50)</w:t>
             </w:r>
           </w:p>
         </w:tc>
@@ -13444,13 +13387,8 @@
               <w:spacing w:line="240" w:lineRule="auto"/>
               <w:jc w:val="center"/>
             </w:pPr>
-            <w:proofErr w:type="gramStart"/>
-            <w:r>
-              <w:t>varchar(</w:t>
-            </w:r>
-            <w:proofErr w:type="gramEnd"/>
-            <w:r>
-              <w:t>15)</w:t>
+            <w:r>
+              <w:t>varchar(15)</w:t>
             </w:r>
           </w:p>
         </w:tc>
@@ -13540,13 +13478,8 @@
               <w:spacing w:line="240" w:lineRule="auto"/>
               <w:jc w:val="center"/>
             </w:pPr>
-            <w:proofErr w:type="gramStart"/>
-            <w:r>
-              <w:t>varchar(</w:t>
-            </w:r>
-            <w:proofErr w:type="gramEnd"/>
-            <w:r>
-              <w:t>50)</w:t>
+            <w:r>
+              <w:t>varchar(50)</w:t>
             </w:r>
           </w:p>
         </w:tc>
@@ -13636,13 +13569,8 @@
               <w:spacing w:line="240" w:lineRule="auto"/>
               <w:jc w:val="center"/>
             </w:pPr>
-            <w:proofErr w:type="gramStart"/>
-            <w:r>
-              <w:t>varchar(</w:t>
-            </w:r>
-            <w:proofErr w:type="gramEnd"/>
-            <w:r>
-              <w:t>20)</w:t>
+            <w:r>
+              <w:t>varchar(20)</w:t>
             </w:r>
           </w:p>
         </w:tc>
@@ -13756,13 +13684,8 @@
               <w:spacing w:line="240" w:lineRule="auto"/>
               <w:jc w:val="center"/>
             </w:pPr>
-            <w:proofErr w:type="gramStart"/>
-            <w:r>
-              <w:t>varchar(</w:t>
-            </w:r>
-            <w:proofErr w:type="gramEnd"/>
-            <w:r>
-              <w:t>20)</w:t>
+            <w:r>
+              <w:t>varchar(20)</w:t>
             </w:r>
           </w:p>
         </w:tc>
@@ -13852,13 +13775,8 @@
               <w:spacing w:line="240" w:lineRule="auto"/>
               <w:jc w:val="center"/>
             </w:pPr>
-            <w:proofErr w:type="gramStart"/>
-            <w:r>
-              <w:t>varchar(</w:t>
-            </w:r>
-            <w:proofErr w:type="gramEnd"/>
-            <w:r>
-              <w:t>20)</w:t>
+            <w:r>
+              <w:t>varchar(20)</w:t>
             </w:r>
           </w:p>
         </w:tc>
@@ -13948,13 +13866,8 @@
               <w:spacing w:line="240" w:lineRule="auto"/>
               <w:jc w:val="center"/>
             </w:pPr>
-            <w:proofErr w:type="gramStart"/>
-            <w:r>
-              <w:t>varchar(</w:t>
-            </w:r>
-            <w:proofErr w:type="gramEnd"/>
-            <w:r>
-              <w:t>20)</w:t>
+            <w:r>
+              <w:t>varchar(20)</w:t>
             </w:r>
           </w:p>
         </w:tc>
@@ -14044,13 +13957,8 @@
               <w:spacing w:line="240" w:lineRule="auto"/>
               <w:jc w:val="center"/>
             </w:pPr>
-            <w:proofErr w:type="gramStart"/>
-            <w:r>
-              <w:t>nvarchar(</w:t>
-            </w:r>
-            <w:proofErr w:type="gramEnd"/>
-            <w:r>
-              <w:t>50)</w:t>
+            <w:r>
+              <w:t>nvarchar(50)</w:t>
             </w:r>
           </w:p>
         </w:tc>
@@ -14150,13 +14058,8 @@
               <w:spacing w:line="240" w:lineRule="auto"/>
               <w:jc w:val="center"/>
             </w:pPr>
-            <w:proofErr w:type="gramStart"/>
-            <w:r>
-              <w:t>varchar(</w:t>
-            </w:r>
-            <w:proofErr w:type="gramEnd"/>
-            <w:r>
-              <w:t>20)</w:t>
+            <w:r>
+              <w:t>varchar(20)</w:t>
             </w:r>
           </w:p>
         </w:tc>
@@ -14246,13 +14149,8 @@
               <w:spacing w:line="240" w:lineRule="auto"/>
               <w:jc w:val="center"/>
             </w:pPr>
-            <w:proofErr w:type="gramStart"/>
-            <w:r>
-              <w:t>nvarchar(</w:t>
-            </w:r>
-            <w:proofErr w:type="gramEnd"/>
-            <w:r>
-              <w:t>50)</w:t>
+            <w:r>
+              <w:t>nvarchar(50)</w:t>
             </w:r>
           </w:p>
         </w:tc>
@@ -14380,13 +14278,8 @@
               <w:spacing w:line="240" w:lineRule="auto"/>
               <w:jc w:val="center"/>
             </w:pPr>
-            <w:proofErr w:type="gramStart"/>
-            <w:r>
-              <w:t>varchar(</w:t>
-            </w:r>
-            <w:proofErr w:type="gramEnd"/>
-            <w:r>
-              <w:t>20)</w:t>
+            <w:r>
+              <w:t>varchar(20)</w:t>
             </w:r>
           </w:p>
         </w:tc>
@@ -14476,13 +14369,8 @@
               <w:spacing w:line="240" w:lineRule="auto"/>
               <w:jc w:val="center"/>
             </w:pPr>
-            <w:proofErr w:type="gramStart"/>
-            <w:r>
-              <w:t>varchar(</w:t>
-            </w:r>
-            <w:proofErr w:type="gramEnd"/>
-            <w:r>
-              <w:t>20)</w:t>
+            <w:r>
+              <w:t>varchar(20)</w:t>
             </w:r>
           </w:p>
         </w:tc>
@@ -14572,13 +14460,8 @@
               <w:spacing w:line="240" w:lineRule="auto"/>
               <w:jc w:val="center"/>
             </w:pPr>
-            <w:proofErr w:type="gramStart"/>
-            <w:r>
-              <w:t>varchar(</w:t>
-            </w:r>
-            <w:proofErr w:type="gramEnd"/>
-            <w:r>
-              <w:t>15)</w:t>
+            <w:r>
+              <w:t>varchar(15)</w:t>
             </w:r>
           </w:p>
         </w:tc>
@@ -14668,13 +14551,8 @@
               <w:spacing w:line="240" w:lineRule="auto"/>
               <w:jc w:val="center"/>
             </w:pPr>
-            <w:proofErr w:type="gramStart"/>
-            <w:r>
-              <w:t>nvarchar(</w:t>
-            </w:r>
-            <w:proofErr w:type="gramEnd"/>
-            <w:r>
-              <w:t>10)</w:t>
+            <w:r>
+              <w:t>nvarchar(10)</w:t>
             </w:r>
           </w:p>
         </w:tc>
@@ -14865,13 +14743,8 @@
               <w:spacing w:line="240" w:lineRule="auto"/>
               <w:jc w:val="center"/>
             </w:pPr>
-            <w:proofErr w:type="gramStart"/>
-            <w:r>
-              <w:t>varchar(</w:t>
-            </w:r>
-            <w:proofErr w:type="gramEnd"/>
-            <w:r>
-              <w:t>20)</w:t>
+            <w:r>
+              <w:t>varchar(20)</w:t>
             </w:r>
           </w:p>
         </w:tc>
@@ -14961,13 +14834,8 @@
               <w:spacing w:line="240" w:lineRule="auto"/>
               <w:jc w:val="center"/>
             </w:pPr>
-            <w:proofErr w:type="gramStart"/>
-            <w:r>
-              <w:t>varchar(</w:t>
-            </w:r>
-            <w:proofErr w:type="gramEnd"/>
-            <w:r>
-              <w:t>20)</w:t>
+            <w:r>
+              <w:t>varchar(20)</w:t>
             </w:r>
           </w:p>
         </w:tc>
@@ -15124,13 +14992,8 @@
               <w:spacing w:line="240" w:lineRule="auto"/>
               <w:jc w:val="center"/>
             </w:pPr>
-            <w:proofErr w:type="gramStart"/>
-            <w:r>
-              <w:t>varchar(</w:t>
-            </w:r>
-            <w:proofErr w:type="gramEnd"/>
-            <w:r>
-              <w:t>20)</w:t>
+            <w:r>
+              <w:t>varchar(20)</w:t>
             </w:r>
           </w:p>
         </w:tc>
@@ -15220,13 +15083,8 @@
               <w:spacing w:line="240" w:lineRule="auto"/>
               <w:jc w:val="center"/>
             </w:pPr>
-            <w:proofErr w:type="gramStart"/>
-            <w:r>
-              <w:t>varchar(</w:t>
-            </w:r>
-            <w:proofErr w:type="gramEnd"/>
-            <w:r>
-              <w:t>20)</w:t>
+            <w:r>
+              <w:t>varchar(20)</w:t>
             </w:r>
           </w:p>
         </w:tc>
@@ -15316,13 +15174,8 @@
               <w:spacing w:line="240" w:lineRule="auto"/>
               <w:jc w:val="center"/>
             </w:pPr>
-            <w:proofErr w:type="gramStart"/>
-            <w:r>
-              <w:t>varchar(</w:t>
-            </w:r>
-            <w:proofErr w:type="gramEnd"/>
-            <w:r>
-              <w:t>20)</w:t>
+            <w:r>
+              <w:t>varchar(20)</w:t>
             </w:r>
           </w:p>
         </w:tc>
@@ -15412,13 +15265,8 @@
               <w:spacing w:line="240" w:lineRule="auto"/>
               <w:jc w:val="center"/>
             </w:pPr>
-            <w:proofErr w:type="gramStart"/>
-            <w:r>
-              <w:t>nvarchar(</w:t>
-            </w:r>
-            <w:proofErr w:type="gramEnd"/>
-            <w:r>
-              <w:t>50)</w:t>
+            <w:r>
+              <w:t>nvarchar(50)</w:t>
             </w:r>
           </w:p>
         </w:tc>
@@ -15508,13 +15356,8 @@
               <w:spacing w:line="240" w:lineRule="auto"/>
               <w:jc w:val="center"/>
             </w:pPr>
-            <w:proofErr w:type="gramStart"/>
-            <w:r>
-              <w:t>nvarchar(</w:t>
-            </w:r>
-            <w:proofErr w:type="gramEnd"/>
-            <w:r>
-              <w:t>50)</w:t>
+            <w:r>
+              <w:t>nvarchar(50)</w:t>
             </w:r>
           </w:p>
         </w:tc>
@@ -15604,13 +15447,8 @@
               <w:spacing w:line="240" w:lineRule="auto"/>
               <w:jc w:val="center"/>
             </w:pPr>
-            <w:proofErr w:type="gramStart"/>
-            <w:r>
-              <w:t>varchar(</w:t>
-            </w:r>
-            <w:proofErr w:type="gramEnd"/>
-            <w:r>
-              <w:t>20)</w:t>
+            <w:r>
+              <w:t>varchar(20)</w:t>
             </w:r>
           </w:p>
         </w:tc>
@@ -15882,13 +15720,8 @@
               <w:spacing w:line="240" w:lineRule="auto"/>
               <w:jc w:val="center"/>
             </w:pPr>
-            <w:proofErr w:type="gramStart"/>
-            <w:r>
-              <w:t>nvarchar(</w:t>
-            </w:r>
-            <w:proofErr w:type="gramEnd"/>
-            <w:r>
-              <w:t>50)</w:t>
+            <w:r>
+              <w:t>nvarchar(50)</w:t>
             </w:r>
           </w:p>
         </w:tc>
@@ -15995,13 +15828,8 @@
               <w:spacing w:line="240" w:lineRule="auto"/>
               <w:jc w:val="center"/>
             </w:pPr>
-            <w:proofErr w:type="gramStart"/>
-            <w:r>
-              <w:t>varchar(</w:t>
-            </w:r>
-            <w:proofErr w:type="gramEnd"/>
-            <w:r>
-              <w:t>20)</w:t>
+            <w:r>
+              <w:t>varchar(20)</w:t>
             </w:r>
           </w:p>
         </w:tc>
@@ -16091,13 +15919,8 @@
               <w:spacing w:line="240" w:lineRule="auto"/>
               <w:jc w:val="center"/>
             </w:pPr>
-            <w:proofErr w:type="gramStart"/>
-            <w:r>
-              <w:t>varchar(</w:t>
-            </w:r>
-            <w:proofErr w:type="gramEnd"/>
-            <w:r>
-              <w:t>20)</w:t>
+            <w:r>
+              <w:t>varchar(20)</w:t>
             </w:r>
           </w:p>
         </w:tc>
@@ -16295,13 +16118,8 @@
               <w:spacing w:line="240" w:lineRule="auto"/>
               <w:jc w:val="center"/>
             </w:pPr>
-            <w:proofErr w:type="gramStart"/>
-            <w:r>
-              <w:t>varchar(</w:t>
-            </w:r>
-            <w:proofErr w:type="gramEnd"/>
-            <w:r>
-              <w:t>20)</w:t>
+            <w:r>
+              <w:t>varchar(20)</w:t>
             </w:r>
           </w:p>
         </w:tc>
@@ -16391,13 +16209,8 @@
               <w:spacing w:line="240" w:lineRule="auto"/>
               <w:jc w:val="center"/>
             </w:pPr>
-            <w:proofErr w:type="gramStart"/>
-            <w:r>
-              <w:t>nvarchar(</w:t>
-            </w:r>
-            <w:proofErr w:type="gramEnd"/>
-            <w:r>
-              <w:t>50)</w:t>
+            <w:r>
+              <w:t>nvarchar(50)</w:t>
             </w:r>
           </w:p>
         </w:tc>
@@ -16487,13 +16300,8 @@
               <w:spacing w:line="240" w:lineRule="auto"/>
               <w:jc w:val="center"/>
             </w:pPr>
-            <w:proofErr w:type="gramStart"/>
-            <w:r>
-              <w:t>varchar(</w:t>
-            </w:r>
-            <w:proofErr w:type="gramEnd"/>
-            <w:r>
-              <w:t>15)</w:t>
+            <w:r>
+              <w:t>varchar(15)</w:t>
             </w:r>
           </w:p>
         </w:tc>
@@ -16600,13 +16408,8 @@
               <w:spacing w:line="240" w:lineRule="auto"/>
               <w:jc w:val="center"/>
             </w:pPr>
-            <w:proofErr w:type="gramStart"/>
-            <w:r>
-              <w:t>varchar(</w:t>
-            </w:r>
-            <w:proofErr w:type="gramEnd"/>
-            <w:r>
-              <w:t>20)</w:t>
+            <w:r>
+              <w:t>varchar(20)</w:t>
             </w:r>
           </w:p>
         </w:tc>
@@ -16696,13 +16499,8 @@
               <w:spacing w:line="240" w:lineRule="auto"/>
               <w:jc w:val="center"/>
             </w:pPr>
-            <w:proofErr w:type="gramStart"/>
-            <w:r>
-              <w:t>nvarchar(</w:t>
-            </w:r>
-            <w:proofErr w:type="gramEnd"/>
-            <w:r>
-              <w:t>50)</w:t>
+            <w:r>
+              <w:t>nvarchar(50)</w:t>
             </w:r>
           </w:p>
         </w:tc>
@@ -16792,13 +16590,8 @@
               <w:spacing w:line="240" w:lineRule="auto"/>
               <w:jc w:val="center"/>
             </w:pPr>
-            <w:proofErr w:type="gramStart"/>
-            <w:r>
-              <w:t>nvarchar(</w:t>
-            </w:r>
-            <w:proofErr w:type="gramEnd"/>
-            <w:r>
-              <w:t>50)</w:t>
+            <w:r>
+              <w:t>nvarchar(50)</w:t>
             </w:r>
           </w:p>
         </w:tc>
@@ -16912,13 +16705,8 @@
               <w:spacing w:line="240" w:lineRule="auto"/>
               <w:jc w:val="center"/>
             </w:pPr>
-            <w:proofErr w:type="gramStart"/>
-            <w:r>
-              <w:t>varchar(</w:t>
-            </w:r>
-            <w:proofErr w:type="gramEnd"/>
-            <w:r>
-              <w:t>20)</w:t>
+            <w:r>
+              <w:t>varchar(20)</w:t>
             </w:r>
           </w:p>
         </w:tc>
@@ -17008,13 +16796,8 @@
               <w:spacing w:line="240" w:lineRule="auto"/>
               <w:jc w:val="center"/>
             </w:pPr>
-            <w:proofErr w:type="gramStart"/>
-            <w:r>
-              <w:t>varchar(</w:t>
-            </w:r>
-            <w:proofErr w:type="gramEnd"/>
-            <w:r>
-              <w:t>20)</w:t>
+            <w:r>
+              <w:t>varchar(20)</w:t>
             </w:r>
           </w:p>
         </w:tc>
@@ -17104,13 +16887,8 @@
               <w:spacing w:line="240" w:lineRule="auto"/>
               <w:jc w:val="center"/>
             </w:pPr>
-            <w:proofErr w:type="gramStart"/>
-            <w:r>
-              <w:t>nvarchar(</w:t>
-            </w:r>
-            <w:proofErr w:type="gramEnd"/>
-            <w:r>
-              <w:t>50)</w:t>
+            <w:r>
+              <w:t>nvarchar(50)</w:t>
             </w:r>
           </w:p>
         </w:tc>
@@ -17200,13 +16978,8 @@
               <w:spacing w:line="240" w:lineRule="auto"/>
               <w:jc w:val="center"/>
             </w:pPr>
-            <w:proofErr w:type="gramStart"/>
-            <w:r>
-              <w:t>varchar(</w:t>
-            </w:r>
-            <w:proofErr w:type="gramEnd"/>
-            <w:r>
-              <w:t>20)</w:t>
+            <w:r>
+              <w:t>varchar(20)</w:t>
             </w:r>
           </w:p>
         </w:tc>
@@ -17439,13 +17212,8 @@
               <w:spacing w:line="240" w:lineRule="auto"/>
               <w:jc w:val="center"/>
             </w:pPr>
-            <w:proofErr w:type="gramStart"/>
-            <w:r>
-              <w:t>varchar(</w:t>
-            </w:r>
-            <w:proofErr w:type="gramEnd"/>
-            <w:r>
-              <w:t>20)</w:t>
+            <w:r>
+              <w:t>varchar(20)</w:t>
             </w:r>
           </w:p>
         </w:tc>
@@ -17539,13 +17307,8 @@
               <w:spacing w:line="240" w:lineRule="auto"/>
               <w:jc w:val="center"/>
             </w:pPr>
-            <w:proofErr w:type="gramStart"/>
-            <w:r>
-              <w:t>nvarchar(</w:t>
-            </w:r>
-            <w:proofErr w:type="gramEnd"/>
-            <w:r>
-              <w:t>50)</w:t>
+            <w:r>
+              <w:t>nvarchar(50)</w:t>
             </w:r>
           </w:p>
         </w:tc>
@@ -17639,13 +17402,8 @@
               <w:spacing w:line="240" w:lineRule="auto"/>
               <w:jc w:val="center"/>
             </w:pPr>
-            <w:proofErr w:type="gramStart"/>
-            <w:r>
-              <w:t>varchar(</w:t>
-            </w:r>
-            <w:proofErr w:type="gramEnd"/>
-            <w:r>
-              <w:t>15)</w:t>
+            <w:r>
+              <w:t>varchar(15)</w:t>
             </w:r>
           </w:p>
         </w:tc>
@@ -17739,13 +17497,8 @@
               <w:spacing w:line="240" w:lineRule="auto"/>
               <w:jc w:val="center"/>
             </w:pPr>
-            <w:proofErr w:type="gramStart"/>
-            <w:r>
-              <w:t>varchar(</w:t>
-            </w:r>
-            <w:proofErr w:type="gramEnd"/>
-            <w:r>
-              <w:t>15)</w:t>
+            <w:r>
+              <w:t>varchar(15)</w:t>
             </w:r>
           </w:p>
         </w:tc>
@@ -17839,13 +17592,8 @@
               <w:spacing w:line="240" w:lineRule="auto"/>
               <w:jc w:val="center"/>
             </w:pPr>
-            <w:proofErr w:type="gramStart"/>
-            <w:r>
-              <w:t>nvarchar(</w:t>
-            </w:r>
-            <w:proofErr w:type="gramEnd"/>
-            <w:r>
-              <w:t>100)</w:t>
+            <w:r>
+              <w:t>nvarchar(100)</w:t>
             </w:r>
           </w:p>
         </w:tc>
@@ -17939,13 +17687,8 @@
               <w:spacing w:line="240" w:lineRule="auto"/>
               <w:jc w:val="center"/>
             </w:pPr>
-            <w:proofErr w:type="gramStart"/>
-            <w:r>
-              <w:t>varchar(</w:t>
-            </w:r>
-            <w:proofErr w:type="gramEnd"/>
-            <w:r>
-              <w:t>15)</w:t>
+            <w:r>
+              <w:t>varchar(15)</w:t>
             </w:r>
           </w:p>
         </w:tc>
@@ -18035,13 +17778,8 @@
               <w:spacing w:line="240" w:lineRule="auto"/>
               <w:jc w:val="center"/>
             </w:pPr>
-            <w:proofErr w:type="gramStart"/>
-            <w:r>
-              <w:t>varchar(</w:t>
-            </w:r>
-            <w:proofErr w:type="gramEnd"/>
-            <w:r>
-              <w:t>20)</w:t>
+            <w:r>
+              <w:t>varchar(20)</w:t>
             </w:r>
           </w:p>
         </w:tc>
@@ -18131,13 +17869,8 @@
               <w:spacing w:line="240" w:lineRule="auto"/>
               <w:jc w:val="center"/>
             </w:pPr>
-            <w:proofErr w:type="gramStart"/>
-            <w:r>
-              <w:t>varchar(</w:t>
-            </w:r>
-            <w:proofErr w:type="gramEnd"/>
-            <w:r>
-              <w:t>50)</w:t>
+            <w:r>
+              <w:t>varchar(50)</w:t>
             </w:r>
           </w:p>
         </w:tc>
@@ -18227,13 +17960,8 @@
               <w:spacing w:line="240" w:lineRule="auto"/>
               <w:jc w:val="center"/>
             </w:pPr>
-            <w:proofErr w:type="gramStart"/>
-            <w:r>
-              <w:t>nvarchar(</w:t>
-            </w:r>
-            <w:proofErr w:type="gramEnd"/>
-            <w:r>
-              <w:t>100)</w:t>
+            <w:r>
+              <w:t>nvarchar(100)</w:t>
             </w:r>
           </w:p>
         </w:tc>
@@ -18340,13 +18068,8 @@
               <w:spacing w:line="240" w:lineRule="auto"/>
               <w:jc w:val="center"/>
             </w:pPr>
-            <w:proofErr w:type="gramStart"/>
-            <w:r>
-              <w:t>varchar(</w:t>
-            </w:r>
-            <w:proofErr w:type="gramEnd"/>
-            <w:r>
-              <w:t>20)</w:t>
+            <w:r>
+              <w:t>varchar(20)</w:t>
             </w:r>
           </w:p>
         </w:tc>
@@ -18436,13 +18159,8 @@
               <w:spacing w:line="240" w:lineRule="auto"/>
               <w:jc w:val="center"/>
             </w:pPr>
-            <w:proofErr w:type="gramStart"/>
-            <w:r>
-              <w:t>varchar(</w:t>
-            </w:r>
-            <w:proofErr w:type="gramEnd"/>
-            <w:r>
-              <w:t>20)</w:t>
+            <w:r>
+              <w:t>varchar(20)</w:t>
             </w:r>
           </w:p>
         </w:tc>
@@ -18636,15 +18354,7 @@
         </w:numPr>
       </w:pPr>
       <w:r>
-        <w:t xml:space="preserve">Có quyền xem hai thuộc tính </w:t>
-      </w:r>
-      <w:proofErr w:type="gramStart"/>
-      <w:r>
-        <w:t>MADT(</w:t>
-      </w:r>
-      <w:proofErr w:type="gramEnd"/>
-      <w:r>
-        <w:t>mã đối tác) và TenDT(tên đối tác) trên bảng DOI_TAC</w:t>
+        <w:t>Có quyền xem hai thuộc tính MADT(mã đối tác) và TenDT(tên đối tác) trên bảng DOI_TAC</w:t>
       </w:r>
     </w:p>
     <w:p>
@@ -18716,15 +18426,7 @@
         </w:numPr>
       </w:pPr>
       <w:r>
-        <w:t xml:space="preserve">Có quyền xem </w:t>
-      </w:r>
-      <w:proofErr w:type="gramStart"/>
-      <w:r>
-        <w:t>MADT(</w:t>
-      </w:r>
-      <w:proofErr w:type="gramEnd"/>
-      <w:r>
-        <w:t>mã đối tác), TenDT(tên đối tác), NguoiDaiDien(Người đại diện), MaKV(mã khu vực), DiaChiKD(địa chỉ kinh doanh), SoDT(số điện thoại), Email trên bảng DOI_TAC</w:t>
+        <w:t>Có quyền xem MADT(mã đối tác), TenDT(tên đối tác), NguoiDaiDien(Người đại diện), MaKV(mã khu vực), DiaChiKD(địa chỉ kinh doanh), SoDT(số điện thoại), Email trên bảng DOI_TAC</w:t>
       </w:r>
     </w:p>
     <w:p>
@@ -18760,15 +18462,7 @@
         </w:numPr>
       </w:pPr>
       <w:r>
-        <w:t xml:space="preserve">Có quyền xem </w:t>
-      </w:r>
-      <w:proofErr w:type="gramStart"/>
-      <w:r>
-        <w:t>MaKH(</w:t>
-      </w:r>
-      <w:proofErr w:type="gramEnd"/>
-      <w:r>
-        <w:t>mã khách hàng), TenKH(tên khách hàng) trên bảng KHACH_HANG</w:t>
+        <w:t>Có quyền xem MaKH(mã khách hàng), TenKH(tên khách hàng) trên bảng KHACH_HANG</w:t>
       </w:r>
     </w:p>
     <w:p>
@@ -18780,15 +18474,7 @@
         </w:numPr>
       </w:pPr>
       <w:r>
-        <w:t xml:space="preserve">Có quyền xem </w:t>
-      </w:r>
-      <w:proofErr w:type="gramStart"/>
-      <w:r>
-        <w:t>MaSP(</w:t>
-      </w:r>
-      <w:proofErr w:type="gramEnd"/>
-      <w:r>
-        <w:t>mã sản phẩm), TenSanPham(TenSP), Gia(TenSP), Loai trên bảng SAN_PHAM</w:t>
+        <w:t>Có quyền xem MaSP(mã sản phẩm), TenSanPham(TenSP), Gia(TenSP), Loai trên bảng SAN_PHAM</w:t>
       </w:r>
     </w:p>
     <w:p>
@@ -18884,15 +18570,7 @@
         </w:numPr>
       </w:pPr>
       <w:r>
-        <w:t xml:space="preserve">Có quyền xem </w:t>
-      </w:r>
-      <w:proofErr w:type="gramStart"/>
-      <w:r>
-        <w:t>MaKH(</w:t>
-      </w:r>
-      <w:proofErr w:type="gramEnd"/>
-      <w:r>
-        <w:t>mã khách hàng), TenKH(tên khách hàng) trên bảng KHACH_HANG</w:t>
+        <w:t>Có quyền xem MaKH(mã khách hàng), TenKH(tên khách hàng) trên bảng KHACH_HANG</w:t>
       </w:r>
     </w:p>
     <w:p>
@@ -19796,23 +19474,7 @@
                 <w:rFonts w:eastAsiaTheme="minorEastAsia" w:cstheme="minorBidi"/>
                 <w:lang w:val="en-US"/>
               </w:rPr>
-              <w:t xml:space="preserve">@maSP </w:t>
-            </w:r>
-            <w:proofErr w:type="gramStart"/>
-            <w:r>
-              <w:rPr>
-                <w:rFonts w:eastAsiaTheme="minorEastAsia" w:cstheme="minorBidi"/>
-                <w:lang w:val="en-US"/>
-              </w:rPr>
-              <w:t>varchar(</w:t>
-            </w:r>
-            <w:proofErr w:type="gramEnd"/>
-            <w:r>
-              <w:rPr>
-                <w:rFonts w:eastAsiaTheme="minorEastAsia" w:cstheme="minorBidi"/>
-                <w:lang w:val="en-US"/>
-              </w:rPr>
-              <w:t>20), @maCN varchar(20), @tensanpham nvarchar(50), @loai varchar(20), @gia float</w:t>
+              <w:t>@maSP varchar(20), @maCN varchar(20), @tensanpham nvarchar(50), @loai varchar(20), @gia float</w:t>
             </w:r>
           </w:p>
         </w:tc>
@@ -19996,23 +19658,7 @@
                 <w:rFonts w:eastAsiaTheme="minorEastAsia" w:cstheme="minorBidi"/>
                 <w:lang w:val="en-US"/>
               </w:rPr>
-              <w:t xml:space="preserve">@maSP </w:t>
-            </w:r>
-            <w:proofErr w:type="gramStart"/>
-            <w:r>
-              <w:rPr>
-                <w:rFonts w:eastAsiaTheme="minorEastAsia" w:cstheme="minorBidi"/>
-                <w:lang w:val="en-US"/>
-              </w:rPr>
-              <w:t>varchar(</w:t>
-            </w:r>
-            <w:proofErr w:type="gramEnd"/>
-            <w:r>
-              <w:rPr>
-                <w:rFonts w:eastAsiaTheme="minorEastAsia" w:cstheme="minorBidi"/>
-                <w:lang w:val="en-US"/>
-              </w:rPr>
-              <w:t>20), @maCN varchar(20), @tensanpham nvarchar(50), @loai varchar(20), @gia float</w:t>
+              <w:t>@maSP varchar(20), @maCN varchar(20), @tensanpham nvarchar(50), @loai varchar(20), @gia float</w:t>
             </w:r>
           </w:p>
         </w:tc>
@@ -20185,23 +19831,7 @@
                 <w:rFonts w:eastAsiaTheme="minorEastAsia" w:cstheme="minorBidi"/>
                 <w:lang w:val="en-US"/>
               </w:rPr>
-              <w:t xml:space="preserve">@maSP </w:t>
-            </w:r>
-            <w:proofErr w:type="gramStart"/>
-            <w:r>
-              <w:rPr>
-                <w:rFonts w:eastAsiaTheme="minorEastAsia" w:cstheme="minorBidi"/>
-                <w:lang w:val="en-US"/>
-              </w:rPr>
-              <w:t>varchar(</w:t>
-            </w:r>
-            <w:proofErr w:type="gramEnd"/>
-            <w:r>
-              <w:rPr>
-                <w:rFonts w:eastAsiaTheme="minorEastAsia" w:cstheme="minorBidi"/>
-                <w:lang w:val="en-US"/>
-              </w:rPr>
-              <w:t>20), @maCN varchar(20), @tensanpham nvarchar(50), @loai varchar(20), @gia float</w:t>
+              <w:t>@maSP varchar(20), @maCN varchar(20), @tensanpham nvarchar(50), @loai varchar(20), @gia float</w:t>
             </w:r>
           </w:p>
         </w:tc>
@@ -20374,122 +20004,58 @@
                 <w:rFonts w:eastAsiaTheme="minorEastAsia" w:cstheme="minorBidi"/>
                 <w:lang w:val="en-US"/>
               </w:rPr>
-              <w:t xml:space="preserve">@madt </w:t>
-            </w:r>
-            <w:proofErr w:type="gramStart"/>
-            <w:r>
-              <w:rPr>
-                <w:rFonts w:eastAsiaTheme="minorEastAsia" w:cstheme="minorBidi"/>
-                <w:lang w:val="en-US"/>
-              </w:rPr>
-              <w:t>varchar(</w:t>
-            </w:r>
-            <w:proofErr w:type="gramEnd"/>
-            <w:r>
-              <w:rPr>
-                <w:rFonts w:eastAsiaTheme="minorEastAsia" w:cstheme="minorBidi"/>
-                <w:lang w:val="en-US"/>
-              </w:rPr>
-              <w:t>20),</w:t>
-            </w:r>
-          </w:p>
-          <w:p>
-            <w:pPr>
-              <w:spacing w:line="240" w:lineRule="auto"/>
-              <w:ind w:firstLine="0"/>
-              <w:rPr>
-                <w:rFonts w:eastAsiaTheme="minorEastAsia" w:cstheme="minorBidi"/>
-                <w:lang w:val="en-US"/>
-              </w:rPr>
-            </w:pPr>
-            <w:r>
-              <w:rPr>
-                <w:rFonts w:eastAsiaTheme="minorEastAsia" w:cstheme="minorBidi"/>
-                <w:lang w:val="en-US"/>
-              </w:rPr>
-              <w:t xml:space="preserve">@masp </w:t>
-            </w:r>
-            <w:proofErr w:type="gramStart"/>
-            <w:r>
-              <w:rPr>
-                <w:rFonts w:eastAsiaTheme="minorEastAsia" w:cstheme="minorBidi"/>
-                <w:lang w:val="en-US"/>
-              </w:rPr>
-              <w:t>varchar(</w:t>
-            </w:r>
-            <w:proofErr w:type="gramEnd"/>
-            <w:r>
-              <w:rPr>
-                <w:rFonts w:eastAsiaTheme="minorEastAsia" w:cstheme="minorBidi"/>
-                <w:lang w:val="en-US"/>
-              </w:rPr>
-              <w:t>20),</w:t>
-            </w:r>
-          </w:p>
-          <w:p>
-            <w:pPr>
-              <w:spacing w:line="240" w:lineRule="auto"/>
-              <w:ind w:firstLine="0"/>
-              <w:rPr>
-                <w:rFonts w:eastAsiaTheme="minorEastAsia" w:cstheme="minorBidi"/>
-                <w:lang w:val="en-US"/>
-              </w:rPr>
-            </w:pPr>
-            <w:r>
-              <w:rPr>
-                <w:rFonts w:eastAsiaTheme="minorEastAsia" w:cstheme="minorBidi"/>
-                <w:lang w:val="en-US"/>
-              </w:rPr>
-              <w:t xml:space="preserve">@makv </w:t>
-            </w:r>
-            <w:proofErr w:type="gramStart"/>
-            <w:r>
-              <w:rPr>
-                <w:rFonts w:eastAsiaTheme="minorEastAsia" w:cstheme="minorBidi"/>
-                <w:lang w:val="en-US"/>
-              </w:rPr>
-              <w:t>varchar(</w:t>
-            </w:r>
-            <w:proofErr w:type="gramEnd"/>
-            <w:r>
-              <w:rPr>
-                <w:rFonts w:eastAsiaTheme="minorEastAsia" w:cstheme="minorBidi"/>
-                <w:lang w:val="en-US"/>
-              </w:rPr>
-              <w:t>20),</w:t>
-            </w:r>
-          </w:p>
-          <w:p>
-            <w:pPr>
-              <w:spacing w:line="240" w:lineRule="auto"/>
-              <w:ind w:firstLine="0"/>
-              <w:rPr>
-                <w:rFonts w:eastAsiaTheme="minorEastAsia" w:cstheme="minorBidi"/>
-                <w:lang w:val="en-US"/>
-              </w:rPr>
-            </w:pPr>
-            <w:r>
-              <w:rPr>
-                <w:rFonts w:eastAsiaTheme="minorEastAsia" w:cstheme="minorBidi"/>
-                <w:lang w:val="en-US"/>
-              </w:rPr>
-              <w:t xml:space="preserve">@diachict </w:t>
-            </w:r>
-            <w:proofErr w:type="gramStart"/>
-            <w:r>
-              <w:rPr>
-                <w:rFonts w:eastAsiaTheme="minorEastAsia" w:cstheme="minorBidi"/>
-                <w:lang w:val="en-US"/>
-              </w:rPr>
-              <w:t>varchar(</w:t>
-            </w:r>
-            <w:proofErr w:type="gramEnd"/>
-            <w:r>
-              <w:rPr>
-                <w:rFonts w:eastAsiaTheme="minorEastAsia" w:cstheme="minorBidi"/>
-                <w:lang w:val="en-US"/>
-              </w:rPr>
-              <w:t>50)</w:t>
+              <w:t>@madt varchar(20),</w:t>
+            </w:r>
+          </w:p>
+          <w:p>
+            <w:pPr>
+              <w:spacing w:line="240" w:lineRule="auto"/>
+              <w:ind w:firstLine="0"/>
+              <w:rPr>
+                <w:rFonts w:eastAsiaTheme="minorEastAsia" w:cstheme="minorBidi"/>
+                <w:lang w:val="en-US"/>
+              </w:rPr>
+            </w:pPr>
+            <w:r>
+              <w:rPr>
+                <w:rFonts w:eastAsiaTheme="minorEastAsia" w:cstheme="minorBidi"/>
+                <w:lang w:val="en-US"/>
+              </w:rPr>
+              <w:t>@masp varchar(20),</w:t>
+            </w:r>
+          </w:p>
+          <w:p>
+            <w:pPr>
+              <w:spacing w:line="240" w:lineRule="auto"/>
+              <w:ind w:firstLine="0"/>
+              <w:rPr>
+                <w:rFonts w:eastAsiaTheme="minorEastAsia" w:cstheme="minorBidi"/>
+                <w:lang w:val="en-US"/>
+              </w:rPr>
+            </w:pPr>
+            <w:r>
+              <w:rPr>
+                <w:rFonts w:eastAsiaTheme="minorEastAsia" w:cstheme="minorBidi"/>
+                <w:lang w:val="en-US"/>
+              </w:rPr>
+              <w:t>@makv varchar(20),</w:t>
+            </w:r>
+          </w:p>
+          <w:p>
+            <w:pPr>
+              <w:spacing w:line="240" w:lineRule="auto"/>
+              <w:ind w:firstLine="0"/>
+              <w:rPr>
+                <w:rFonts w:eastAsiaTheme="minorEastAsia" w:cstheme="minorBidi"/>
+                <w:lang w:val="en-US"/>
+              </w:rPr>
+            </w:pPr>
+            <w:r>
+              <w:rPr>
+                <w:rFonts w:eastAsiaTheme="minorEastAsia" w:cstheme="minorBidi"/>
+                <w:lang w:val="en-US"/>
+              </w:rPr>
+              <w:t>@diachict varchar(50)</w:t>
             </w:r>
           </w:p>
         </w:tc>
@@ -20662,23 +20228,7 @@
                 <w:rFonts w:eastAsiaTheme="minorEastAsia" w:cstheme="minorBidi"/>
                 <w:lang w:val="en-US"/>
               </w:rPr>
-              <w:t xml:space="preserve">@madh </w:t>
-            </w:r>
-            <w:proofErr w:type="gramStart"/>
-            <w:r>
-              <w:rPr>
-                <w:rFonts w:eastAsiaTheme="minorEastAsia" w:cstheme="minorBidi"/>
-                <w:lang w:val="en-US"/>
-              </w:rPr>
-              <w:t>varchar(</w:t>
-            </w:r>
-            <w:proofErr w:type="gramEnd"/>
-            <w:r>
-              <w:rPr>
-                <w:rFonts w:eastAsiaTheme="minorEastAsia" w:cstheme="minorBidi"/>
-                <w:lang w:val="en-US"/>
-              </w:rPr>
-              <w:t>20)</w:t>
+              <w:t>@madh varchar(20)</w:t>
             </w:r>
           </w:p>
         </w:tc>
@@ -20852,23 +20402,7 @@
                 <w:rFonts w:eastAsiaTheme="minorEastAsia" w:cstheme="minorBidi"/>
                 <w:lang w:val="en-US"/>
               </w:rPr>
-              <w:t xml:space="preserve">@madt </w:t>
-            </w:r>
-            <w:proofErr w:type="gramStart"/>
-            <w:r>
-              <w:rPr>
-                <w:rFonts w:eastAsiaTheme="minorEastAsia" w:cstheme="minorBidi"/>
-                <w:lang w:val="en-US"/>
-              </w:rPr>
-              <w:t>varchar(</w:t>
-            </w:r>
-            <w:proofErr w:type="gramEnd"/>
-            <w:r>
-              <w:rPr>
-                <w:rFonts w:eastAsiaTheme="minorEastAsia" w:cstheme="minorBidi"/>
-                <w:lang w:val="en-US"/>
-              </w:rPr>
-              <w:t>20),  @madh varchar(20), @ttdh nvarchar(50)</w:t>
+              <w:t>@madt varchar(20),  @madh varchar(20), @ttdh nvarchar(50)</w:t>
             </w:r>
           </w:p>
         </w:tc>
@@ -21214,23 +20748,7 @@
                 <w:rFonts w:eastAsiaTheme="minorEastAsia" w:cstheme="minorBidi"/>
                 <w:lang w:val="en-US"/>
               </w:rPr>
-              <w:t xml:space="preserve">@madt </w:t>
-            </w:r>
-            <w:proofErr w:type="gramStart"/>
-            <w:r>
-              <w:rPr>
-                <w:rFonts w:eastAsiaTheme="minorEastAsia" w:cstheme="minorBidi"/>
-                <w:lang w:val="en-US"/>
-              </w:rPr>
-              <w:t>varchar(</w:t>
-            </w:r>
-            <w:proofErr w:type="gramEnd"/>
-            <w:r>
-              <w:rPr>
-                <w:rFonts w:eastAsiaTheme="minorEastAsia" w:cstheme="minorBidi"/>
-                <w:lang w:val="en-US"/>
-              </w:rPr>
-              <w:t>20)</w:t>
+              <w:t>@madt varchar(20)</w:t>
             </w:r>
           </w:p>
         </w:tc>
@@ -21403,23 +20921,7 @@
                 <w:rFonts w:eastAsiaTheme="minorEastAsia" w:cstheme="minorBidi"/>
                 <w:lang w:val="en-US"/>
               </w:rPr>
-              <w:t xml:space="preserve">@madh </w:t>
-            </w:r>
-            <w:proofErr w:type="gramStart"/>
-            <w:r>
-              <w:rPr>
-                <w:rFonts w:eastAsiaTheme="minorEastAsia" w:cstheme="minorBidi"/>
-                <w:lang w:val="en-US"/>
-              </w:rPr>
-              <w:t>varchar(</w:t>
-            </w:r>
-            <w:proofErr w:type="gramEnd"/>
-            <w:r>
-              <w:rPr>
-                <w:rFonts w:eastAsiaTheme="minorEastAsia" w:cstheme="minorBidi"/>
-                <w:lang w:val="en-US"/>
-              </w:rPr>
-              <w:t xml:space="preserve">20), @madt varchar(20), @makh varchar(20), @ht_tt nvarchar(50), @tenduong </w:t>
+              <w:t xml:space="preserve">@madh varchar(20), @madt varchar(20), @makh varchar(20), @ht_tt nvarchar(50), @tenduong </w:t>
             </w:r>
             <w:r>
               <w:rPr>
@@ -21610,23 +21112,7 @@
                 <w:rFonts w:eastAsiaTheme="minorEastAsia" w:cstheme="minorBidi"/>
                 <w:lang w:val="en-US"/>
               </w:rPr>
-              <w:t xml:space="preserve">@madh </w:t>
-            </w:r>
-            <w:proofErr w:type="gramStart"/>
-            <w:r>
-              <w:rPr>
-                <w:rFonts w:eastAsiaTheme="minorEastAsia" w:cstheme="minorBidi"/>
-                <w:lang w:val="en-US"/>
-              </w:rPr>
-              <w:t>varchar(</w:t>
-            </w:r>
-            <w:proofErr w:type="gramEnd"/>
-            <w:r>
-              <w:rPr>
-                <w:rFonts w:eastAsiaTheme="minorEastAsia" w:cstheme="minorBidi"/>
-                <w:lang w:val="en-US"/>
-              </w:rPr>
-              <w:t>20), @madt varchar(20), @makh varchar(20), @ht_tt nvarchar(50), @tenduong nvarchar(50), @makv varchar(20), @masp varchar(20), @soluong int</w:t>
+              <w:t>@madh varchar(20), @madt varchar(20), @makh varchar(20), @ht_tt nvarchar(50), @tenduong nvarchar(50), @makv varchar(20), @masp varchar(20), @soluong int</w:t>
             </w:r>
           </w:p>
         </w:tc>
@@ -21847,56 +21333,24 @@
                 <w:rFonts w:eastAsiaTheme="minorEastAsia" w:cstheme="minorBidi"/>
                 <w:lang w:val="en-US"/>
               </w:rPr>
-              <w:t xml:space="preserve">@madh </w:t>
-            </w:r>
-            <w:proofErr w:type="gramStart"/>
-            <w:r>
-              <w:rPr>
-                <w:rFonts w:eastAsiaTheme="minorEastAsia" w:cstheme="minorBidi"/>
-                <w:lang w:val="en-US"/>
-              </w:rPr>
-              <w:t>varchar(</w:t>
-            </w:r>
-            <w:proofErr w:type="gramEnd"/>
-            <w:r>
-              <w:rPr>
-                <w:rFonts w:eastAsiaTheme="minorEastAsia" w:cstheme="minorBidi"/>
-                <w:lang w:val="en-US"/>
-              </w:rPr>
-              <w:t>20),</w:t>
-            </w:r>
-          </w:p>
-          <w:p>
-            <w:pPr>
-              <w:spacing w:line="240" w:lineRule="auto"/>
-              <w:ind w:firstLine="0"/>
-              <w:rPr>
-                <w:rFonts w:eastAsiaTheme="minorEastAsia" w:cstheme="minorBidi"/>
-                <w:lang w:val="en-US"/>
-              </w:rPr>
-            </w:pPr>
-            <w:r>
-              <w:rPr>
-                <w:rFonts w:eastAsiaTheme="minorEastAsia" w:cstheme="minorBidi"/>
-                <w:lang w:val="en-US"/>
-              </w:rPr>
-              <w:t xml:space="preserve">@makh </w:t>
-            </w:r>
-            <w:proofErr w:type="gramStart"/>
-            <w:r>
-              <w:rPr>
-                <w:rFonts w:eastAsiaTheme="minorEastAsia" w:cstheme="minorBidi"/>
-                <w:lang w:val="en-US"/>
-              </w:rPr>
-              <w:t>varchar(</w:t>
-            </w:r>
-            <w:proofErr w:type="gramEnd"/>
-            <w:r>
-              <w:rPr>
-                <w:rFonts w:eastAsiaTheme="minorEastAsia" w:cstheme="minorBidi"/>
-                <w:lang w:val="en-US"/>
-              </w:rPr>
-              <w:t>20)</w:t>
+              <w:t>@madh varchar(20),</w:t>
+            </w:r>
+          </w:p>
+          <w:p>
+            <w:pPr>
+              <w:spacing w:line="240" w:lineRule="auto"/>
+              <w:ind w:firstLine="0"/>
+              <w:rPr>
+                <w:rFonts w:eastAsiaTheme="minorEastAsia" w:cstheme="minorBidi"/>
+                <w:lang w:val="en-US"/>
+              </w:rPr>
+            </w:pPr>
+            <w:r>
+              <w:rPr>
+                <w:rFonts w:eastAsiaTheme="minorEastAsia" w:cstheme="minorBidi"/>
+                <w:lang w:val="en-US"/>
+              </w:rPr>
+              <w:t>@makh varchar(20)</w:t>
             </w:r>
           </w:p>
           <w:p>
@@ -22079,23 +21533,7 @@
                 <w:rFonts w:eastAsiaTheme="minorEastAsia" w:cstheme="minorBidi"/>
                 <w:lang w:val="en-US"/>
               </w:rPr>
-              <w:t xml:space="preserve">@matx </w:t>
-            </w:r>
-            <w:proofErr w:type="gramStart"/>
-            <w:r>
-              <w:rPr>
-                <w:rFonts w:eastAsiaTheme="minorEastAsia" w:cstheme="minorBidi"/>
-                <w:lang w:val="en-US"/>
-              </w:rPr>
-              <w:t>varchar(</w:t>
-            </w:r>
-            <w:proofErr w:type="gramEnd"/>
-            <w:r>
-              <w:rPr>
-                <w:rFonts w:eastAsiaTheme="minorEastAsia" w:cstheme="minorBidi"/>
-                <w:lang w:val="en-US"/>
-              </w:rPr>
-              <w:t>20)</w:t>
+              <w:t>@matx varchar(20)</w:t>
             </w:r>
           </w:p>
         </w:tc>
@@ -22269,23 +21707,7 @@
                 <w:rFonts w:eastAsiaTheme="minorEastAsia" w:cstheme="minorBidi"/>
                 <w:lang w:val="en-US"/>
               </w:rPr>
-              <w:t xml:space="preserve">@maTX </w:t>
-            </w:r>
-            <w:proofErr w:type="gramStart"/>
-            <w:r>
-              <w:rPr>
-                <w:rFonts w:eastAsiaTheme="minorEastAsia" w:cstheme="minorBidi"/>
-                <w:lang w:val="en-US"/>
-              </w:rPr>
-              <w:t>varchar(</w:t>
-            </w:r>
-            <w:proofErr w:type="gramEnd"/>
-            <w:r>
-              <w:rPr>
-                <w:rFonts w:eastAsiaTheme="minorEastAsia" w:cstheme="minorBidi"/>
-                <w:lang w:val="en-US"/>
-              </w:rPr>
-              <w:t>20), @madh varchar(20)</w:t>
+              <w:t>@maTX varchar(20), @madh varchar(20)</w:t>
             </w:r>
           </w:p>
         </w:tc>
@@ -22458,23 +21880,7 @@
                 <w:rFonts w:eastAsiaTheme="minorEastAsia" w:cstheme="minorBidi"/>
                 <w:lang w:val="en-US"/>
               </w:rPr>
-              <w:t xml:space="preserve">@matx </w:t>
-            </w:r>
-            <w:proofErr w:type="gramStart"/>
-            <w:r>
-              <w:rPr>
-                <w:rFonts w:eastAsiaTheme="minorEastAsia" w:cstheme="minorBidi"/>
-                <w:lang w:val="en-US"/>
-              </w:rPr>
-              <w:t>varchar(</w:t>
-            </w:r>
-            <w:proofErr w:type="gramEnd"/>
-            <w:r>
-              <w:rPr>
-                <w:rFonts w:eastAsiaTheme="minorEastAsia" w:cstheme="minorBidi"/>
-                <w:lang w:val="en-US"/>
-              </w:rPr>
-              <w:t>20), @madh varchar(20), @ttdh nvarchar(50)</w:t>
+              <w:t>@matx varchar(20), @madh varchar(20), @ttdh nvarchar(50)</w:t>
             </w:r>
           </w:p>
         </w:tc>
@@ -22647,23 +22053,7 @@
                 <w:rFonts w:eastAsiaTheme="minorEastAsia" w:cstheme="minorBidi"/>
                 <w:lang w:val="en-US"/>
               </w:rPr>
-              <w:t xml:space="preserve">@matx </w:t>
-            </w:r>
-            <w:proofErr w:type="gramStart"/>
-            <w:r>
-              <w:rPr>
-                <w:rFonts w:eastAsiaTheme="minorEastAsia" w:cstheme="minorBidi"/>
-                <w:lang w:val="en-US"/>
-              </w:rPr>
-              <w:t>varchar(</w:t>
-            </w:r>
-            <w:proofErr w:type="gramEnd"/>
-            <w:r>
-              <w:rPr>
-                <w:rFonts w:eastAsiaTheme="minorEastAsia" w:cstheme="minorBidi"/>
-                <w:lang w:val="en-US"/>
-              </w:rPr>
-              <w:t>20)</w:t>
+              <w:t>@matx varchar(20)</w:t>
             </w:r>
           </w:p>
         </w:tc>
@@ -22836,23 +22226,7 @@
                 <w:rFonts w:eastAsiaTheme="minorEastAsia" w:cstheme="minorBidi"/>
                 <w:lang w:val="en-US"/>
               </w:rPr>
-              <w:t xml:space="preserve">@madt </w:t>
-            </w:r>
-            <w:proofErr w:type="gramStart"/>
-            <w:r>
-              <w:rPr>
-                <w:rFonts w:eastAsiaTheme="minorEastAsia" w:cstheme="minorBidi"/>
-                <w:lang w:val="en-US"/>
-              </w:rPr>
-              <w:t>varchar(</w:t>
-            </w:r>
-            <w:proofErr w:type="gramEnd"/>
-            <w:r>
-              <w:rPr>
-                <w:rFonts w:eastAsiaTheme="minorEastAsia" w:cstheme="minorBidi"/>
-                <w:lang w:val="en-US"/>
-              </w:rPr>
-              <w:t>20)</w:t>
+              <w:t>@madt varchar(20)</w:t>
             </w:r>
           </w:p>
         </w:tc>
@@ -23027,23 +22401,7 @@
                 <w:rFonts w:eastAsiaTheme="minorEastAsia" w:cstheme="minorBidi"/>
                 <w:lang w:val="en-US"/>
               </w:rPr>
-              <w:t xml:space="preserve">@madt </w:t>
-            </w:r>
-            <w:proofErr w:type="gramStart"/>
-            <w:r>
-              <w:rPr>
-                <w:rFonts w:eastAsiaTheme="minorEastAsia" w:cstheme="minorBidi"/>
-                <w:lang w:val="en-US"/>
-              </w:rPr>
-              <w:t>varchar(</w:t>
-            </w:r>
-            <w:proofErr w:type="gramEnd"/>
-            <w:r>
-              <w:rPr>
-                <w:rFonts w:eastAsiaTheme="minorEastAsia" w:cstheme="minorBidi"/>
-                <w:lang w:val="en-US"/>
-              </w:rPr>
-              <w:t>20)</w:t>
+              <w:t>@madt varchar(20)</w:t>
             </w:r>
           </w:p>
         </w:tc>
@@ -23216,56 +22574,24 @@
                 <w:rFonts w:eastAsiaTheme="minorEastAsia" w:cstheme="minorBidi"/>
                 <w:lang w:val="en-US"/>
               </w:rPr>
-              <w:t xml:space="preserve">@madh </w:t>
-            </w:r>
-            <w:proofErr w:type="gramStart"/>
-            <w:r>
-              <w:rPr>
-                <w:rFonts w:eastAsiaTheme="minorEastAsia" w:cstheme="minorBidi"/>
-                <w:lang w:val="en-US"/>
-              </w:rPr>
-              <w:t>varchar(</w:t>
-            </w:r>
-            <w:proofErr w:type="gramEnd"/>
-            <w:r>
-              <w:rPr>
-                <w:rFonts w:eastAsiaTheme="minorEastAsia" w:cstheme="minorBidi"/>
-                <w:lang w:val="en-US"/>
-              </w:rPr>
-              <w:t>20),</w:t>
-            </w:r>
-          </w:p>
-          <w:p>
-            <w:pPr>
-              <w:spacing w:line="240" w:lineRule="auto"/>
-              <w:ind w:firstLine="0"/>
-              <w:rPr>
-                <w:rFonts w:eastAsiaTheme="minorEastAsia" w:cstheme="minorBidi"/>
-                <w:lang w:val="en-US"/>
-              </w:rPr>
-            </w:pPr>
-            <w:r>
-              <w:rPr>
-                <w:rFonts w:eastAsiaTheme="minorEastAsia" w:cstheme="minorBidi"/>
-                <w:lang w:val="en-US"/>
-              </w:rPr>
-              <w:t xml:space="preserve">@madt </w:t>
-            </w:r>
-            <w:proofErr w:type="gramStart"/>
-            <w:r>
-              <w:rPr>
-                <w:rFonts w:eastAsiaTheme="minorEastAsia" w:cstheme="minorBidi"/>
-                <w:lang w:val="en-US"/>
-              </w:rPr>
-              <w:t>varchar(</w:t>
-            </w:r>
-            <w:proofErr w:type="gramEnd"/>
-            <w:r>
-              <w:rPr>
-                <w:rFonts w:eastAsiaTheme="minorEastAsia" w:cstheme="minorBidi"/>
-                <w:lang w:val="en-US"/>
-              </w:rPr>
-              <w:t>20),</w:t>
+              <w:t>@madh varchar(20),</w:t>
+            </w:r>
+          </w:p>
+          <w:p>
+            <w:pPr>
+              <w:spacing w:line="240" w:lineRule="auto"/>
+              <w:ind w:firstLine="0"/>
+              <w:rPr>
+                <w:rFonts w:eastAsiaTheme="minorEastAsia" w:cstheme="minorBidi"/>
+                <w:lang w:val="en-US"/>
+              </w:rPr>
+            </w:pPr>
+            <w:r>
+              <w:rPr>
+                <w:rFonts w:eastAsiaTheme="minorEastAsia" w:cstheme="minorBidi"/>
+                <w:lang w:val="en-US"/>
+              </w:rPr>
+              <w:t>@madt varchar(20),</w:t>
             </w:r>
           </w:p>
           <w:p>
@@ -23386,17 +22712,8 @@
                 <w:rFonts w:eastAsiaTheme="minorEastAsia" w:cstheme="minorBidi"/>
                 <w:lang w:val="en-US"/>
               </w:rPr>
-              <w:t xml:space="preserve">▪ Nếu phải, kiểm tra sự tồn tại của đối tác, mã hợp đồng hay thời gian hiệu lực và phần trăm hoa hồng truyền vào có hợp lê </w:t>
-            </w:r>
-            <w:proofErr w:type="gramStart"/>
-            <w:r>
-              <w:rPr>
-                <w:rFonts w:eastAsiaTheme="minorEastAsia" w:cstheme="minorBidi"/>
-                <w:lang w:val="en-US"/>
-              </w:rPr>
-              <w:t>không :</w:t>
-            </w:r>
-            <w:proofErr w:type="gramEnd"/>
+              <w:t>▪ Nếu phải, kiểm tra sự tồn tại của đối tác, mã hợp đồng hay thời gian hiệu lực và phần trăm hoa hồng truyền vào có hợp lê không :</w:t>
+            </w:r>
           </w:p>
           <w:p>
             <w:pPr>
@@ -23498,23 +22815,7 @@
                 <w:rFonts w:eastAsiaTheme="minorEastAsia" w:cstheme="minorBidi"/>
                 <w:lang w:val="en-US"/>
               </w:rPr>
-              <w:t xml:space="preserve">@masothue </w:t>
-            </w:r>
-            <w:proofErr w:type="gramStart"/>
-            <w:r>
-              <w:rPr>
-                <w:rFonts w:eastAsiaTheme="minorEastAsia" w:cstheme="minorBidi"/>
-                <w:lang w:val="en-US"/>
-              </w:rPr>
-              <w:t>varchar(</w:t>
-            </w:r>
-            <w:proofErr w:type="gramEnd"/>
-            <w:r>
-              <w:rPr>
-                <w:rFonts w:eastAsiaTheme="minorEastAsia" w:cstheme="minorBidi"/>
-                <w:lang w:val="en-US"/>
-              </w:rPr>
-              <w:t>20), @tg_hlhd date, @pthh float</w:t>
+              <w:t>@masothue varchar(20), @tg_hlhd date, @pthh float</w:t>
             </w:r>
           </w:p>
         </w:tc>
@@ -23720,23 +23021,7 @@
                 <w:rFonts w:eastAsiaTheme="minorEastAsia" w:cstheme="minorBidi"/>
                 <w:lang w:val="en-US"/>
               </w:rPr>
-              <w:t xml:space="preserve">@oldName </w:t>
-            </w:r>
-            <w:proofErr w:type="gramStart"/>
-            <w:r>
-              <w:rPr>
-                <w:rFonts w:eastAsiaTheme="minorEastAsia" w:cstheme="minorBidi"/>
-                <w:lang w:val="en-US"/>
-              </w:rPr>
-              <w:t>nvarchar(</w:t>
-            </w:r>
-            <w:proofErr w:type="gramEnd"/>
-            <w:r>
-              <w:rPr>
-                <w:rFonts w:eastAsiaTheme="minorEastAsia" w:cstheme="minorBidi"/>
-                <w:lang w:val="en-US"/>
-              </w:rPr>
-              <w:t>30), @newName nvarchar(30)</w:t>
+              <w:t>@oldName nvarchar(30), @newName nvarchar(30)</w:t>
             </w:r>
           </w:p>
         </w:tc>
@@ -23911,23 +23196,7 @@
                 <w:rFonts w:eastAsiaTheme="minorEastAsia" w:cstheme="minorBidi"/>
                 <w:lang w:val="en-US"/>
               </w:rPr>
-              <w:t xml:space="preserve">@loginName </w:t>
-            </w:r>
-            <w:proofErr w:type="gramStart"/>
-            <w:r>
-              <w:rPr>
-                <w:rFonts w:eastAsiaTheme="minorEastAsia" w:cstheme="minorBidi"/>
-                <w:lang w:val="en-US"/>
-              </w:rPr>
-              <w:t>nvarchar(</w:t>
-            </w:r>
-            <w:proofErr w:type="gramEnd"/>
-            <w:r>
-              <w:rPr>
-                <w:rFonts w:eastAsiaTheme="minorEastAsia" w:cstheme="minorBidi"/>
-                <w:lang w:val="en-US"/>
-              </w:rPr>
-              <w:t>30), @newPassword nvarchar(30)</w:t>
+              <w:t>@loginName nvarchar(30), @newPassword nvarchar(30)</w:t>
             </w:r>
           </w:p>
         </w:tc>
@@ -24100,23 +23369,7 @@
                 <w:rFonts w:eastAsiaTheme="minorEastAsia" w:cstheme="minorBidi"/>
                 <w:lang w:val="en-US"/>
               </w:rPr>
-              <w:t xml:space="preserve">@oldUsername </w:t>
-            </w:r>
-            <w:proofErr w:type="gramStart"/>
-            <w:r>
-              <w:rPr>
-                <w:rFonts w:eastAsiaTheme="minorEastAsia" w:cstheme="minorBidi"/>
-                <w:lang w:val="en-US"/>
-              </w:rPr>
-              <w:t>nvarchar(</w:t>
-            </w:r>
-            <w:proofErr w:type="gramEnd"/>
-            <w:r>
-              <w:rPr>
-                <w:rFonts w:eastAsiaTheme="minorEastAsia" w:cstheme="minorBidi"/>
-                <w:lang w:val="en-US"/>
-              </w:rPr>
-              <w:t>30), @newUsername nvarchar(30)</w:t>
+              <w:t>@oldUsername nvarchar(30), @newUsername nvarchar(30)</w:t>
             </w:r>
           </w:p>
         </w:tc>
@@ -24289,23 +23542,7 @@
                 <w:rFonts w:eastAsiaTheme="minorEastAsia" w:cstheme="minorBidi"/>
                 <w:lang w:val="en-US"/>
               </w:rPr>
-              <w:t xml:space="preserve">@loginName </w:t>
-            </w:r>
-            <w:proofErr w:type="gramStart"/>
-            <w:r>
-              <w:rPr>
-                <w:rFonts w:eastAsiaTheme="minorEastAsia" w:cstheme="minorBidi"/>
-                <w:lang w:val="en-US"/>
-              </w:rPr>
-              <w:t>nvarchar(</w:t>
-            </w:r>
-            <w:proofErr w:type="gramEnd"/>
-            <w:r>
-              <w:rPr>
-                <w:rFonts w:eastAsiaTheme="minorEastAsia" w:cstheme="minorBidi"/>
-                <w:lang w:val="en-US"/>
-              </w:rPr>
-              <w:t>30), @loginPassword nvarchar(30)</w:t>
+              <w:t>@loginName nvarchar(30), @loginPassword nvarchar(30)</w:t>
             </w:r>
           </w:p>
         </w:tc>
@@ -24478,23 +23715,7 @@
                 <w:rFonts w:eastAsiaTheme="minorEastAsia" w:cstheme="minorBidi"/>
                 <w:lang w:val="en-US"/>
               </w:rPr>
-              <w:t xml:space="preserve">@userName </w:t>
-            </w:r>
-            <w:proofErr w:type="gramStart"/>
-            <w:r>
-              <w:rPr>
-                <w:rFonts w:eastAsiaTheme="minorEastAsia" w:cstheme="minorBidi"/>
-                <w:lang w:val="en-US"/>
-              </w:rPr>
-              <w:t>nvarchar(</w:t>
-            </w:r>
-            <w:proofErr w:type="gramEnd"/>
-            <w:r>
-              <w:rPr>
-                <w:rFonts w:eastAsiaTheme="minorEastAsia" w:cstheme="minorBidi"/>
-                <w:lang w:val="en-US"/>
-              </w:rPr>
-              <w:t>30), @loginName nvarchar(30)</w:t>
+              <w:t>@userName nvarchar(30), @loginName nvarchar(30)</w:t>
             </w:r>
           </w:p>
         </w:tc>
@@ -24668,23 +23889,7 @@
                 <w:rFonts w:eastAsiaTheme="minorEastAsia" w:cstheme="minorBidi"/>
                 <w:lang w:val="en-US"/>
               </w:rPr>
-              <w:t xml:space="preserve">@userName </w:t>
-            </w:r>
-            <w:proofErr w:type="gramStart"/>
-            <w:r>
-              <w:rPr>
-                <w:rFonts w:eastAsiaTheme="minorEastAsia" w:cstheme="minorBidi"/>
-                <w:lang w:val="en-US"/>
-              </w:rPr>
-              <w:t>nvarchar(</w:t>
-            </w:r>
-            <w:proofErr w:type="gramEnd"/>
-            <w:r>
-              <w:rPr>
-                <w:rFonts w:eastAsiaTheme="minorEastAsia" w:cstheme="minorBidi"/>
-                <w:lang w:val="en-US"/>
-              </w:rPr>
-              <w:t>30), @loginName nvarchar(30)</w:t>
+              <w:t>@userName nvarchar(30), @loginName nvarchar(30)</w:t>
             </w:r>
           </w:p>
         </w:tc>
@@ -24857,23 +24062,7 @@
                 <w:rFonts w:eastAsiaTheme="minorEastAsia" w:cstheme="minorBidi"/>
                 <w:lang w:val="en-US"/>
               </w:rPr>
-              <w:t xml:space="preserve">@userName </w:t>
-            </w:r>
-            <w:proofErr w:type="gramStart"/>
-            <w:r>
-              <w:rPr>
-                <w:rFonts w:eastAsiaTheme="minorEastAsia" w:cstheme="minorBidi"/>
-                <w:lang w:val="en-US"/>
-              </w:rPr>
-              <w:t>nvarchar(</w:t>
-            </w:r>
-            <w:proofErr w:type="gramEnd"/>
-            <w:r>
-              <w:rPr>
-                <w:rFonts w:eastAsiaTheme="minorEastAsia" w:cstheme="minorBidi"/>
-                <w:lang w:val="en-US"/>
-              </w:rPr>
-              <w:t>30)</w:t>
+              <w:t>@userName nvarchar(30)</w:t>
             </w:r>
           </w:p>
         </w:tc>
@@ -25046,23 +24235,7 @@
                 <w:rFonts w:eastAsiaTheme="minorEastAsia" w:cstheme="minorBidi"/>
                 <w:lang w:val="en-US"/>
               </w:rPr>
-              <w:t xml:space="preserve">@loginName </w:t>
-            </w:r>
-            <w:proofErr w:type="gramStart"/>
-            <w:r>
-              <w:rPr>
-                <w:rFonts w:eastAsiaTheme="minorEastAsia" w:cstheme="minorBidi"/>
-                <w:lang w:val="en-US"/>
-              </w:rPr>
-              <w:t>nvarchar(</w:t>
-            </w:r>
-            <w:proofErr w:type="gramEnd"/>
-            <w:r>
-              <w:rPr>
-                <w:rFonts w:eastAsiaTheme="minorEastAsia" w:cstheme="minorBidi"/>
-                <w:lang w:val="en-US"/>
-              </w:rPr>
-              <w:t>30)</w:t>
+              <w:t>@loginName nvarchar(30)</w:t>
             </w:r>
           </w:p>
         </w:tc>
@@ -25235,23 +24408,7 @@
                 <w:rFonts w:eastAsiaTheme="minorEastAsia" w:cstheme="minorBidi"/>
                 <w:lang w:val="en-US"/>
               </w:rPr>
-              <w:t xml:space="preserve">@loginName </w:t>
-            </w:r>
-            <w:proofErr w:type="gramStart"/>
-            <w:r>
-              <w:rPr>
-                <w:rFonts w:eastAsiaTheme="minorEastAsia" w:cstheme="minorBidi"/>
-                <w:lang w:val="en-US"/>
-              </w:rPr>
-              <w:t>nvarchar(</w:t>
-            </w:r>
-            <w:proofErr w:type="gramEnd"/>
-            <w:r>
-              <w:rPr>
-                <w:rFonts w:eastAsiaTheme="minorEastAsia" w:cstheme="minorBidi"/>
-                <w:lang w:val="en-US"/>
-              </w:rPr>
-              <w:t>30)</w:t>
+              <w:t>@loginName nvarchar(30)</w:t>
             </w:r>
           </w:p>
         </w:tc>
@@ -25424,23 +24581,7 @@
                 <w:rFonts w:eastAsiaTheme="minorEastAsia" w:cstheme="minorBidi"/>
                 <w:lang w:val="en-US"/>
               </w:rPr>
-              <w:t xml:space="preserve">@userName </w:t>
-            </w:r>
-            <w:proofErr w:type="gramStart"/>
-            <w:r>
-              <w:rPr>
-                <w:rFonts w:eastAsiaTheme="minorEastAsia" w:cstheme="minorBidi"/>
-                <w:lang w:val="en-US"/>
-              </w:rPr>
-              <w:t>nvarchar(</w:t>
-            </w:r>
-            <w:proofErr w:type="gramEnd"/>
-            <w:r>
-              <w:rPr>
-                <w:rFonts w:eastAsiaTheme="minorEastAsia" w:cstheme="minorBidi"/>
-                <w:lang w:val="en-US"/>
-              </w:rPr>
-              <w:t>30)</w:t>
+              <w:t>@userName nvarchar(30)</w:t>
             </w:r>
           </w:p>
         </w:tc>
@@ -25615,23 +24756,7 @@
                 <w:rFonts w:eastAsiaTheme="minorEastAsia" w:cstheme="minorBidi"/>
                 <w:lang w:val="en-US"/>
               </w:rPr>
-              <w:t xml:space="preserve">@userName </w:t>
-            </w:r>
-            <w:proofErr w:type="gramStart"/>
-            <w:r>
-              <w:rPr>
-                <w:rFonts w:eastAsiaTheme="minorEastAsia" w:cstheme="minorBidi"/>
-                <w:lang w:val="en-US"/>
-              </w:rPr>
-              <w:t>nvarchar(</w:t>
-            </w:r>
-            <w:proofErr w:type="gramEnd"/>
-            <w:r>
-              <w:rPr>
-                <w:rFonts w:eastAsiaTheme="minorEastAsia" w:cstheme="minorBidi"/>
-                <w:lang w:val="en-US"/>
-              </w:rPr>
-              <w:t>30)</w:t>
+              <w:t>@userName nvarchar(30)</w:t>
             </w:r>
           </w:p>
         </w:tc>
@@ -25735,23 +24860,7 @@
                 <w:rFonts w:eastAsiaTheme="minorEastAsia" w:cstheme="minorBidi"/>
                 <w:lang w:val="en-US"/>
               </w:rPr>
-              <w:t xml:space="preserve">- Nếu hợp </w:t>
-            </w:r>
-            <w:proofErr w:type="gramStart"/>
-            <w:r>
-              <w:rPr>
-                <w:rFonts w:eastAsiaTheme="minorEastAsia" w:cstheme="minorBidi"/>
-                <w:lang w:val="en-US"/>
-              </w:rPr>
-              <w:t>lệ,  mở</w:t>
-            </w:r>
-            <w:proofErr w:type="gramEnd"/>
-            <w:r>
-              <w:rPr>
-                <w:rFonts w:eastAsiaTheme="minorEastAsia" w:cstheme="minorBidi"/>
-                <w:lang w:val="en-US"/>
-              </w:rPr>
-              <w:t xml:space="preserve"> khóa tài khoản người dùng của admin/ nhân viên</w:t>
+              <w:t>- Nếu hợp lệ,  mở khóa tài khoản người dùng của admin/ nhân viên</w:t>
             </w:r>
           </w:p>
         </w:tc>
@@ -25820,122 +24929,58 @@
                 <w:rFonts w:eastAsiaTheme="minorEastAsia" w:cstheme="minorBidi"/>
                 <w:lang w:val="en-US"/>
               </w:rPr>
-              <w:t xml:space="preserve">@maDT </w:t>
-            </w:r>
-            <w:proofErr w:type="gramStart"/>
-            <w:r>
-              <w:rPr>
-                <w:rFonts w:eastAsiaTheme="minorEastAsia" w:cstheme="minorBidi"/>
-                <w:lang w:val="en-US"/>
-              </w:rPr>
-              <w:t>varchar(</w:t>
-            </w:r>
-            <w:proofErr w:type="gramEnd"/>
-            <w:r>
-              <w:rPr>
-                <w:rFonts w:eastAsiaTheme="minorEastAsia" w:cstheme="minorBidi"/>
-                <w:lang w:val="en-US"/>
-              </w:rPr>
-              <w:t>20),</w:t>
-            </w:r>
-          </w:p>
-          <w:p>
-            <w:pPr>
-              <w:spacing w:line="240" w:lineRule="auto"/>
-              <w:ind w:firstLine="0"/>
-              <w:rPr>
-                <w:rFonts w:eastAsiaTheme="minorEastAsia" w:cstheme="minorBidi"/>
-                <w:lang w:val="en-US"/>
-              </w:rPr>
-            </w:pPr>
-            <w:r>
-              <w:rPr>
-                <w:rFonts w:eastAsiaTheme="minorEastAsia" w:cstheme="minorBidi"/>
-                <w:lang w:val="en-US"/>
-              </w:rPr>
-              <w:t xml:space="preserve">@tenDT </w:t>
-            </w:r>
-            <w:proofErr w:type="gramStart"/>
-            <w:r>
-              <w:rPr>
-                <w:rFonts w:eastAsiaTheme="minorEastAsia" w:cstheme="minorBidi"/>
-                <w:lang w:val="en-US"/>
-              </w:rPr>
-              <w:t>nvarchar(</w:t>
-            </w:r>
-            <w:proofErr w:type="gramEnd"/>
-            <w:r>
-              <w:rPr>
-                <w:rFonts w:eastAsiaTheme="minorEastAsia" w:cstheme="minorBidi"/>
-                <w:lang w:val="en-US"/>
-              </w:rPr>
-              <w:t>50),</w:t>
-            </w:r>
-          </w:p>
-          <w:p>
-            <w:pPr>
-              <w:spacing w:line="240" w:lineRule="auto"/>
-              <w:ind w:firstLine="0"/>
-              <w:rPr>
-                <w:rFonts w:eastAsiaTheme="minorEastAsia" w:cstheme="minorBidi"/>
-                <w:lang w:val="en-US"/>
-              </w:rPr>
-            </w:pPr>
-            <w:r>
-              <w:rPr>
-                <w:rFonts w:eastAsiaTheme="minorEastAsia" w:cstheme="minorBidi"/>
-                <w:lang w:val="en-US"/>
-              </w:rPr>
-              <w:t xml:space="preserve">@nguoiDaiDien </w:t>
-            </w:r>
-            <w:proofErr w:type="gramStart"/>
-            <w:r>
-              <w:rPr>
-                <w:rFonts w:eastAsiaTheme="minorEastAsia" w:cstheme="minorBidi"/>
-                <w:lang w:val="en-US"/>
-              </w:rPr>
-              <w:t>nvarchar(</w:t>
-            </w:r>
-            <w:proofErr w:type="gramEnd"/>
-            <w:r>
-              <w:rPr>
-                <w:rFonts w:eastAsiaTheme="minorEastAsia" w:cstheme="minorBidi"/>
-                <w:lang w:val="en-US"/>
-              </w:rPr>
-              <w:t>50),</w:t>
-            </w:r>
-          </w:p>
-          <w:p>
-            <w:pPr>
-              <w:spacing w:line="240" w:lineRule="auto"/>
-              <w:ind w:firstLine="0"/>
-              <w:rPr>
-                <w:rFonts w:eastAsiaTheme="minorEastAsia" w:cstheme="minorBidi"/>
-                <w:lang w:val="en-US"/>
-              </w:rPr>
-            </w:pPr>
-            <w:r>
-              <w:rPr>
-                <w:rFonts w:eastAsiaTheme="minorEastAsia" w:cstheme="minorBidi"/>
-                <w:lang w:val="en-US"/>
-              </w:rPr>
-              <w:t xml:space="preserve">@maKV </w:t>
-            </w:r>
-            <w:proofErr w:type="gramStart"/>
-            <w:r>
-              <w:rPr>
-                <w:rFonts w:eastAsiaTheme="minorEastAsia" w:cstheme="minorBidi"/>
-                <w:lang w:val="en-US"/>
-              </w:rPr>
-              <w:t>varchar(</w:t>
-            </w:r>
-            <w:proofErr w:type="gramEnd"/>
-            <w:r>
-              <w:rPr>
-                <w:rFonts w:eastAsiaTheme="minorEastAsia" w:cstheme="minorBidi"/>
-                <w:lang w:val="en-US"/>
-              </w:rPr>
-              <w:t>20),</w:t>
+              <w:t>@maDT varchar(20),</w:t>
+            </w:r>
+          </w:p>
+          <w:p>
+            <w:pPr>
+              <w:spacing w:line="240" w:lineRule="auto"/>
+              <w:ind w:firstLine="0"/>
+              <w:rPr>
+                <w:rFonts w:eastAsiaTheme="minorEastAsia" w:cstheme="minorBidi"/>
+                <w:lang w:val="en-US"/>
+              </w:rPr>
+            </w:pPr>
+            <w:r>
+              <w:rPr>
+                <w:rFonts w:eastAsiaTheme="minorEastAsia" w:cstheme="minorBidi"/>
+                <w:lang w:val="en-US"/>
+              </w:rPr>
+              <w:t>@tenDT nvarchar(50),</w:t>
+            </w:r>
+          </w:p>
+          <w:p>
+            <w:pPr>
+              <w:spacing w:line="240" w:lineRule="auto"/>
+              <w:ind w:firstLine="0"/>
+              <w:rPr>
+                <w:rFonts w:eastAsiaTheme="minorEastAsia" w:cstheme="minorBidi"/>
+                <w:lang w:val="en-US"/>
+              </w:rPr>
+            </w:pPr>
+            <w:r>
+              <w:rPr>
+                <w:rFonts w:eastAsiaTheme="minorEastAsia" w:cstheme="minorBidi"/>
+                <w:lang w:val="en-US"/>
+              </w:rPr>
+              <w:t>@nguoiDaiDien nvarchar(50),</w:t>
+            </w:r>
+          </w:p>
+          <w:p>
+            <w:pPr>
+              <w:spacing w:line="240" w:lineRule="auto"/>
+              <w:ind w:firstLine="0"/>
+              <w:rPr>
+                <w:rFonts w:eastAsiaTheme="minorEastAsia" w:cstheme="minorBidi"/>
+                <w:lang w:val="en-US"/>
+              </w:rPr>
+            </w:pPr>
+            <w:r>
+              <w:rPr>
+                <w:rFonts w:eastAsiaTheme="minorEastAsia" w:cstheme="minorBidi"/>
+                <w:lang w:val="en-US"/>
+              </w:rPr>
+              <w:t>@maKV varchar(20),</w:t>
             </w:r>
           </w:p>
           <w:p>
@@ -25986,155 +25031,75 @@
                 <w:rFonts w:eastAsiaTheme="minorEastAsia" w:cstheme="minorBidi"/>
                 <w:lang w:val="en-US"/>
               </w:rPr>
-              <w:t xml:space="preserve">@maLoai </w:t>
-            </w:r>
-            <w:proofErr w:type="gramStart"/>
-            <w:r>
-              <w:rPr>
-                <w:rFonts w:eastAsiaTheme="minorEastAsia" w:cstheme="minorBidi"/>
-                <w:lang w:val="en-US"/>
-              </w:rPr>
-              <w:t>varchar(</w:t>
-            </w:r>
-            <w:proofErr w:type="gramEnd"/>
-            <w:r>
-              <w:rPr>
-                <w:rFonts w:eastAsiaTheme="minorEastAsia" w:cstheme="minorBidi"/>
-                <w:lang w:val="en-US"/>
-              </w:rPr>
-              <w:t>20),</w:t>
-            </w:r>
-          </w:p>
-          <w:p>
-            <w:pPr>
-              <w:spacing w:line="240" w:lineRule="auto"/>
-              <w:ind w:firstLine="0"/>
-              <w:rPr>
-                <w:rFonts w:eastAsiaTheme="minorEastAsia" w:cstheme="minorBidi"/>
-                <w:lang w:val="en-US"/>
-              </w:rPr>
-            </w:pPr>
-            <w:r>
-              <w:rPr>
-                <w:rFonts w:eastAsiaTheme="minorEastAsia" w:cstheme="minorBidi"/>
-                <w:lang w:val="en-US"/>
-              </w:rPr>
-              <w:t xml:space="preserve">@diaChiKD </w:t>
-            </w:r>
-            <w:proofErr w:type="gramStart"/>
-            <w:r>
-              <w:rPr>
-                <w:rFonts w:eastAsiaTheme="minorEastAsia" w:cstheme="minorBidi"/>
-                <w:lang w:val="en-US"/>
-              </w:rPr>
-              <w:t>nvarchar(</w:t>
-            </w:r>
-            <w:proofErr w:type="gramEnd"/>
-            <w:r>
-              <w:rPr>
-                <w:rFonts w:eastAsiaTheme="minorEastAsia" w:cstheme="minorBidi"/>
-                <w:lang w:val="en-US"/>
-              </w:rPr>
-              <w:t>50),</w:t>
-            </w:r>
-          </w:p>
-          <w:p>
-            <w:pPr>
-              <w:spacing w:line="240" w:lineRule="auto"/>
-              <w:ind w:firstLine="0"/>
-              <w:rPr>
-                <w:rFonts w:eastAsiaTheme="minorEastAsia" w:cstheme="minorBidi"/>
-                <w:lang w:val="en-US"/>
-              </w:rPr>
-            </w:pPr>
-            <w:r>
-              <w:rPr>
-                <w:rFonts w:eastAsiaTheme="minorEastAsia" w:cstheme="minorBidi"/>
-                <w:lang w:val="en-US"/>
-              </w:rPr>
-              <w:t xml:space="preserve">@soDT </w:t>
-            </w:r>
-            <w:proofErr w:type="gramStart"/>
-            <w:r>
-              <w:rPr>
-                <w:rFonts w:eastAsiaTheme="minorEastAsia" w:cstheme="minorBidi"/>
-                <w:lang w:val="en-US"/>
-              </w:rPr>
-              <w:t>varchar(</w:t>
-            </w:r>
-            <w:proofErr w:type="gramEnd"/>
-            <w:r>
-              <w:rPr>
-                <w:rFonts w:eastAsiaTheme="minorEastAsia" w:cstheme="minorBidi"/>
-                <w:lang w:val="en-US"/>
-              </w:rPr>
-              <w:t>15),</w:t>
-            </w:r>
-          </w:p>
-          <w:p>
-            <w:pPr>
-              <w:spacing w:line="240" w:lineRule="auto"/>
-              <w:ind w:firstLine="0"/>
-              <w:rPr>
-                <w:rFonts w:eastAsiaTheme="minorEastAsia" w:cstheme="minorBidi"/>
-                <w:lang w:val="en-US"/>
-              </w:rPr>
-            </w:pPr>
-            <w:r>
-              <w:rPr>
-                <w:rFonts w:eastAsiaTheme="minorEastAsia" w:cstheme="minorBidi"/>
-                <w:lang w:val="en-US"/>
-              </w:rPr>
-              <w:t xml:space="preserve">@email </w:t>
-            </w:r>
-            <w:proofErr w:type="gramStart"/>
-            <w:r>
-              <w:rPr>
-                <w:rFonts w:eastAsiaTheme="minorEastAsia" w:cstheme="minorBidi"/>
-                <w:lang w:val="en-US"/>
-              </w:rPr>
-              <w:t>varchar(</w:t>
-            </w:r>
-            <w:proofErr w:type="gramEnd"/>
-            <w:r>
-              <w:rPr>
-                <w:rFonts w:eastAsiaTheme="minorEastAsia" w:cstheme="minorBidi"/>
-                <w:lang w:val="en-US"/>
-              </w:rPr>
-              <w:t>50),</w:t>
-            </w:r>
-          </w:p>
-          <w:p>
-            <w:pPr>
-              <w:spacing w:line="240" w:lineRule="auto"/>
-              <w:ind w:firstLine="0"/>
-              <w:rPr>
-                <w:rFonts w:eastAsiaTheme="minorEastAsia" w:cstheme="minorBidi"/>
-                <w:lang w:val="en-US"/>
-              </w:rPr>
-            </w:pPr>
-            <w:r>
-              <w:rPr>
-                <w:rFonts w:eastAsiaTheme="minorEastAsia" w:cstheme="minorBidi"/>
-                <w:lang w:val="en-US"/>
-              </w:rPr>
-              <w:t xml:space="preserve">@maSoThue </w:t>
-            </w:r>
-            <w:proofErr w:type="gramStart"/>
-            <w:r>
-              <w:rPr>
-                <w:rFonts w:eastAsiaTheme="minorEastAsia" w:cstheme="minorBidi"/>
-                <w:lang w:val="en-US"/>
-              </w:rPr>
-              <w:t>varchar(</w:t>
-            </w:r>
-            <w:proofErr w:type="gramEnd"/>
-            <w:r>
-              <w:rPr>
-                <w:rFonts w:eastAsiaTheme="minorEastAsia" w:cstheme="minorBidi"/>
-                <w:lang w:val="en-US"/>
-              </w:rPr>
-              <w:t>20),</w:t>
+              <w:t>@maLoai varchar(20),</w:t>
+            </w:r>
+          </w:p>
+          <w:p>
+            <w:pPr>
+              <w:spacing w:line="240" w:lineRule="auto"/>
+              <w:ind w:firstLine="0"/>
+              <w:rPr>
+                <w:rFonts w:eastAsiaTheme="minorEastAsia" w:cstheme="minorBidi"/>
+                <w:lang w:val="en-US"/>
+              </w:rPr>
+            </w:pPr>
+            <w:r>
+              <w:rPr>
+                <w:rFonts w:eastAsiaTheme="minorEastAsia" w:cstheme="minorBidi"/>
+                <w:lang w:val="en-US"/>
+              </w:rPr>
+              <w:t>@diaChiKD nvarchar(50),</w:t>
+            </w:r>
+          </w:p>
+          <w:p>
+            <w:pPr>
+              <w:spacing w:line="240" w:lineRule="auto"/>
+              <w:ind w:firstLine="0"/>
+              <w:rPr>
+                <w:rFonts w:eastAsiaTheme="minorEastAsia" w:cstheme="minorBidi"/>
+                <w:lang w:val="en-US"/>
+              </w:rPr>
+            </w:pPr>
+            <w:r>
+              <w:rPr>
+                <w:rFonts w:eastAsiaTheme="minorEastAsia" w:cstheme="minorBidi"/>
+                <w:lang w:val="en-US"/>
+              </w:rPr>
+              <w:t>@soDT varchar(15),</w:t>
+            </w:r>
+          </w:p>
+          <w:p>
+            <w:pPr>
+              <w:spacing w:line="240" w:lineRule="auto"/>
+              <w:ind w:firstLine="0"/>
+              <w:rPr>
+                <w:rFonts w:eastAsiaTheme="minorEastAsia" w:cstheme="minorBidi"/>
+                <w:lang w:val="en-US"/>
+              </w:rPr>
+            </w:pPr>
+            <w:r>
+              <w:rPr>
+                <w:rFonts w:eastAsiaTheme="minorEastAsia" w:cstheme="minorBidi"/>
+                <w:lang w:val="en-US"/>
+              </w:rPr>
+              <w:t>@email varchar(50),</w:t>
+            </w:r>
+          </w:p>
+          <w:p>
+            <w:pPr>
+              <w:spacing w:line="240" w:lineRule="auto"/>
+              <w:ind w:firstLine="0"/>
+              <w:rPr>
+                <w:rFonts w:eastAsiaTheme="minorEastAsia" w:cstheme="minorBidi"/>
+                <w:lang w:val="en-US"/>
+              </w:rPr>
+            </w:pPr>
+            <w:r>
+              <w:rPr>
+                <w:rFonts w:eastAsiaTheme="minorEastAsia" w:cstheme="minorBidi"/>
+                <w:lang w:val="en-US"/>
+              </w:rPr>
+              <w:t>@maSoThue varchar(20),</w:t>
             </w:r>
           </w:p>
           <w:p>
@@ -26324,56 +25289,24 @@
                 <w:rFonts w:eastAsiaTheme="minorEastAsia" w:cstheme="minorBidi"/>
                 <w:lang w:val="en-US"/>
               </w:rPr>
-              <w:t xml:space="preserve">@maKH </w:t>
-            </w:r>
-            <w:proofErr w:type="gramStart"/>
-            <w:r>
-              <w:rPr>
-                <w:rFonts w:eastAsiaTheme="minorEastAsia" w:cstheme="minorBidi"/>
-                <w:lang w:val="en-US"/>
-              </w:rPr>
-              <w:t>varchar(</w:t>
-            </w:r>
-            <w:proofErr w:type="gramEnd"/>
-            <w:r>
-              <w:rPr>
-                <w:rFonts w:eastAsiaTheme="minorEastAsia" w:cstheme="minorBidi"/>
-                <w:lang w:val="en-US"/>
-              </w:rPr>
-              <w:t>20),</w:t>
-            </w:r>
-          </w:p>
-          <w:p>
-            <w:pPr>
-              <w:spacing w:line="240" w:lineRule="auto"/>
-              <w:ind w:firstLine="0"/>
-              <w:rPr>
-                <w:rFonts w:eastAsiaTheme="minorEastAsia" w:cstheme="minorBidi"/>
-                <w:lang w:val="en-US"/>
-              </w:rPr>
-            </w:pPr>
-            <w:r>
-              <w:rPr>
-                <w:rFonts w:eastAsiaTheme="minorEastAsia" w:cstheme="minorBidi"/>
-                <w:lang w:val="en-US"/>
-              </w:rPr>
-              <w:t xml:space="preserve">@tenKH </w:t>
-            </w:r>
-            <w:proofErr w:type="gramStart"/>
-            <w:r>
-              <w:rPr>
-                <w:rFonts w:eastAsiaTheme="minorEastAsia" w:cstheme="minorBidi"/>
-                <w:lang w:val="en-US"/>
-              </w:rPr>
-              <w:t>nvarchar(</w:t>
-            </w:r>
-            <w:proofErr w:type="gramEnd"/>
-            <w:r>
-              <w:rPr>
-                <w:rFonts w:eastAsiaTheme="minorEastAsia" w:cstheme="minorBidi"/>
-                <w:lang w:val="en-US"/>
-              </w:rPr>
-              <w:t>50),</w:t>
+              <w:t>@maKH varchar(20),</w:t>
+            </w:r>
+          </w:p>
+          <w:p>
+            <w:pPr>
+              <w:spacing w:line="240" w:lineRule="auto"/>
+              <w:ind w:firstLine="0"/>
+              <w:rPr>
+                <w:rFonts w:eastAsiaTheme="minorEastAsia" w:cstheme="minorBidi"/>
+                <w:lang w:val="en-US"/>
+              </w:rPr>
+            </w:pPr>
+            <w:r>
+              <w:rPr>
+                <w:rFonts w:eastAsiaTheme="minorEastAsia" w:cstheme="minorBidi"/>
+                <w:lang w:val="en-US"/>
+              </w:rPr>
+              <w:t>@tenKH nvarchar(50),</w:t>
             </w:r>
           </w:p>
           <w:p>
@@ -26391,23 +25324,7 @@
                 <w:lang w:val="en-US"/>
               </w:rPr>
               <w:lastRenderedPageBreak/>
-              <w:t xml:space="preserve">@soDT </w:t>
-            </w:r>
-            <w:proofErr w:type="gramStart"/>
-            <w:r>
-              <w:rPr>
-                <w:rFonts w:eastAsiaTheme="minorEastAsia" w:cstheme="minorBidi"/>
-                <w:lang w:val="en-US"/>
-              </w:rPr>
-              <w:t>varchar(</w:t>
-            </w:r>
-            <w:proofErr w:type="gramEnd"/>
-            <w:r>
-              <w:rPr>
-                <w:rFonts w:eastAsiaTheme="minorEastAsia" w:cstheme="minorBidi"/>
-                <w:lang w:val="en-US"/>
-              </w:rPr>
-              <w:t>15)</w:t>
+              <w:t>@soDT varchar(15)</w:t>
             </w:r>
           </w:p>
         </w:tc>
@@ -26583,287 +25500,143 @@
                 <w:rFonts w:eastAsiaTheme="minorEastAsia" w:cstheme="minorBidi"/>
                 <w:lang w:val="en-US"/>
               </w:rPr>
-              <w:t xml:space="preserve">@maTX </w:t>
-            </w:r>
-            <w:proofErr w:type="gramStart"/>
-            <w:r>
-              <w:rPr>
-                <w:rFonts w:eastAsiaTheme="minorEastAsia" w:cstheme="minorBidi"/>
-                <w:lang w:val="en-US"/>
-              </w:rPr>
-              <w:t>varchar(</w:t>
-            </w:r>
-            <w:proofErr w:type="gramEnd"/>
-            <w:r>
-              <w:rPr>
-                <w:rFonts w:eastAsiaTheme="minorEastAsia" w:cstheme="minorBidi"/>
-                <w:lang w:val="en-US"/>
-              </w:rPr>
-              <w:t>20),</w:t>
-            </w:r>
-          </w:p>
-          <w:p>
-            <w:pPr>
-              <w:spacing w:line="240" w:lineRule="auto"/>
-              <w:ind w:firstLine="0"/>
-              <w:rPr>
-                <w:rFonts w:eastAsiaTheme="minorEastAsia" w:cstheme="minorBidi"/>
-                <w:lang w:val="en-US"/>
-              </w:rPr>
-            </w:pPr>
-            <w:r>
-              <w:rPr>
-                <w:rFonts w:eastAsiaTheme="minorEastAsia" w:cstheme="minorBidi"/>
-                <w:lang w:val="en-US"/>
-              </w:rPr>
-              <w:t xml:space="preserve">@tenTX </w:t>
-            </w:r>
-            <w:proofErr w:type="gramStart"/>
-            <w:r>
-              <w:rPr>
-                <w:rFonts w:eastAsiaTheme="minorEastAsia" w:cstheme="minorBidi"/>
-                <w:lang w:val="en-US"/>
-              </w:rPr>
-              <w:t>nvarchar(</w:t>
-            </w:r>
-            <w:proofErr w:type="gramEnd"/>
-            <w:r>
-              <w:rPr>
-                <w:rFonts w:eastAsiaTheme="minorEastAsia" w:cstheme="minorBidi"/>
-                <w:lang w:val="en-US"/>
-              </w:rPr>
-              <w:t>50),</w:t>
-            </w:r>
-          </w:p>
-          <w:p>
-            <w:pPr>
-              <w:spacing w:line="240" w:lineRule="auto"/>
-              <w:ind w:firstLine="0"/>
-              <w:rPr>
-                <w:rFonts w:eastAsiaTheme="minorEastAsia" w:cstheme="minorBidi"/>
-                <w:lang w:val="en-US"/>
-              </w:rPr>
-            </w:pPr>
-            <w:r>
-              <w:rPr>
-                <w:rFonts w:eastAsiaTheme="minorEastAsia" w:cstheme="minorBidi"/>
-                <w:lang w:val="en-US"/>
-              </w:rPr>
-              <w:t xml:space="preserve">@cmnd </w:t>
-            </w:r>
-            <w:proofErr w:type="gramStart"/>
-            <w:r>
-              <w:rPr>
-                <w:rFonts w:eastAsiaTheme="minorEastAsia" w:cstheme="minorBidi"/>
-                <w:lang w:val="en-US"/>
-              </w:rPr>
-              <w:t>varchar(</w:t>
-            </w:r>
-            <w:proofErr w:type="gramEnd"/>
-            <w:r>
-              <w:rPr>
-                <w:rFonts w:eastAsiaTheme="minorEastAsia" w:cstheme="minorBidi"/>
-                <w:lang w:val="en-US"/>
-              </w:rPr>
-              <w:t>15),</w:t>
-            </w:r>
-          </w:p>
-          <w:p>
-            <w:pPr>
-              <w:spacing w:line="240" w:lineRule="auto"/>
-              <w:ind w:firstLine="0"/>
-              <w:rPr>
-                <w:rFonts w:eastAsiaTheme="minorEastAsia" w:cstheme="minorBidi"/>
-                <w:lang w:val="en-US"/>
-              </w:rPr>
-            </w:pPr>
-            <w:r>
-              <w:rPr>
-                <w:rFonts w:eastAsiaTheme="minorEastAsia" w:cstheme="minorBidi"/>
-                <w:lang w:val="en-US"/>
-              </w:rPr>
-              <w:t xml:space="preserve">@soDT </w:t>
-            </w:r>
-            <w:proofErr w:type="gramStart"/>
-            <w:r>
-              <w:rPr>
-                <w:rFonts w:eastAsiaTheme="minorEastAsia" w:cstheme="minorBidi"/>
-                <w:lang w:val="en-US"/>
-              </w:rPr>
-              <w:t>varchar(</w:t>
-            </w:r>
-            <w:proofErr w:type="gramEnd"/>
-            <w:r>
-              <w:rPr>
-                <w:rFonts w:eastAsiaTheme="minorEastAsia" w:cstheme="minorBidi"/>
-                <w:lang w:val="en-US"/>
-              </w:rPr>
-              <w:t>15),</w:t>
-            </w:r>
-          </w:p>
-          <w:p>
-            <w:pPr>
-              <w:spacing w:line="240" w:lineRule="auto"/>
-              <w:ind w:firstLine="0"/>
-              <w:rPr>
-                <w:rFonts w:eastAsiaTheme="minorEastAsia" w:cstheme="minorBidi"/>
-                <w:lang w:val="en-US"/>
-              </w:rPr>
-            </w:pPr>
-            <w:r>
-              <w:rPr>
-                <w:rFonts w:eastAsiaTheme="minorEastAsia" w:cstheme="minorBidi"/>
-                <w:lang w:val="en-US"/>
-              </w:rPr>
-              <w:t xml:space="preserve">@diaChi </w:t>
-            </w:r>
-            <w:proofErr w:type="gramStart"/>
-            <w:r>
-              <w:rPr>
-                <w:rFonts w:eastAsiaTheme="minorEastAsia" w:cstheme="minorBidi"/>
-                <w:lang w:val="en-US"/>
-              </w:rPr>
-              <w:t>nvarchar(</w:t>
-            </w:r>
-            <w:proofErr w:type="gramEnd"/>
-            <w:r>
-              <w:rPr>
-                <w:rFonts w:eastAsiaTheme="minorEastAsia" w:cstheme="minorBidi"/>
-                <w:lang w:val="en-US"/>
-              </w:rPr>
-              <w:t>100),</w:t>
-            </w:r>
-          </w:p>
-          <w:p>
-            <w:pPr>
-              <w:spacing w:line="240" w:lineRule="auto"/>
-              <w:ind w:firstLine="0"/>
-              <w:rPr>
-                <w:rFonts w:eastAsiaTheme="minorEastAsia" w:cstheme="minorBidi"/>
-                <w:lang w:val="en-US"/>
-              </w:rPr>
-            </w:pPr>
-            <w:r>
-              <w:rPr>
-                <w:rFonts w:eastAsiaTheme="minorEastAsia" w:cstheme="minorBidi"/>
-                <w:lang w:val="en-US"/>
-              </w:rPr>
-              <w:t xml:space="preserve">@bienSo </w:t>
-            </w:r>
-            <w:proofErr w:type="gramStart"/>
-            <w:r>
-              <w:rPr>
-                <w:rFonts w:eastAsiaTheme="minorEastAsia" w:cstheme="minorBidi"/>
-                <w:lang w:val="en-US"/>
-              </w:rPr>
-              <w:t>varchar(</w:t>
-            </w:r>
-            <w:proofErr w:type="gramEnd"/>
-            <w:r>
-              <w:rPr>
-                <w:rFonts w:eastAsiaTheme="minorEastAsia" w:cstheme="minorBidi"/>
-                <w:lang w:val="en-US"/>
-              </w:rPr>
-              <w:t>15),</w:t>
-            </w:r>
-          </w:p>
-          <w:p>
-            <w:pPr>
-              <w:spacing w:line="240" w:lineRule="auto"/>
-              <w:ind w:firstLine="0"/>
-              <w:rPr>
-                <w:rFonts w:eastAsiaTheme="minorEastAsia" w:cstheme="minorBidi"/>
-                <w:lang w:val="en-US"/>
-              </w:rPr>
-            </w:pPr>
-            <w:r>
-              <w:rPr>
-                <w:rFonts w:eastAsiaTheme="minorEastAsia" w:cstheme="minorBidi"/>
-                <w:lang w:val="en-US"/>
-              </w:rPr>
-              <w:t xml:space="preserve">@maKV </w:t>
-            </w:r>
-            <w:proofErr w:type="gramStart"/>
-            <w:r>
-              <w:rPr>
-                <w:rFonts w:eastAsiaTheme="minorEastAsia" w:cstheme="minorBidi"/>
-                <w:lang w:val="en-US"/>
-              </w:rPr>
-              <w:t>varchar(</w:t>
-            </w:r>
-            <w:proofErr w:type="gramEnd"/>
-            <w:r>
-              <w:rPr>
-                <w:rFonts w:eastAsiaTheme="minorEastAsia" w:cstheme="minorBidi"/>
-                <w:lang w:val="en-US"/>
-              </w:rPr>
-              <w:t>20),</w:t>
-            </w:r>
-          </w:p>
-          <w:p>
-            <w:pPr>
-              <w:spacing w:line="240" w:lineRule="auto"/>
-              <w:ind w:firstLine="0"/>
-              <w:rPr>
-                <w:rFonts w:eastAsiaTheme="minorEastAsia" w:cstheme="minorBidi"/>
-                <w:lang w:val="en-US"/>
-              </w:rPr>
-            </w:pPr>
-            <w:r>
-              <w:rPr>
-                <w:rFonts w:eastAsiaTheme="minorEastAsia" w:cstheme="minorBidi"/>
-                <w:lang w:val="en-US"/>
-              </w:rPr>
-              <w:t xml:space="preserve">@email </w:t>
-            </w:r>
-            <w:proofErr w:type="gramStart"/>
-            <w:r>
-              <w:rPr>
-                <w:rFonts w:eastAsiaTheme="minorEastAsia" w:cstheme="minorBidi"/>
-                <w:lang w:val="en-US"/>
-              </w:rPr>
-              <w:t>varchar(</w:t>
-            </w:r>
-            <w:proofErr w:type="gramEnd"/>
-            <w:r>
-              <w:rPr>
-                <w:rFonts w:eastAsiaTheme="minorEastAsia" w:cstheme="minorBidi"/>
-                <w:lang w:val="en-US"/>
-              </w:rPr>
-              <w:t>50),</w:t>
-            </w:r>
-          </w:p>
-          <w:p>
-            <w:pPr>
-              <w:spacing w:line="240" w:lineRule="auto"/>
-              <w:ind w:firstLine="0"/>
-              <w:rPr>
-                <w:rFonts w:eastAsiaTheme="minorEastAsia" w:cstheme="minorBidi"/>
-                <w:lang w:val="en-US"/>
-              </w:rPr>
-            </w:pPr>
-            <w:r>
-              <w:rPr>
-                <w:rFonts w:eastAsiaTheme="minorEastAsia" w:cstheme="minorBidi"/>
-                <w:lang w:val="en-US"/>
-              </w:rPr>
-              <w:t xml:space="preserve">@taiKhoanNH </w:t>
-            </w:r>
-            <w:proofErr w:type="gramStart"/>
-            <w:r>
-              <w:rPr>
-                <w:rFonts w:eastAsiaTheme="minorEastAsia" w:cstheme="minorBidi"/>
-                <w:lang w:val="en-US"/>
-              </w:rPr>
-              <w:t>nvarchar(</w:t>
-            </w:r>
-            <w:proofErr w:type="gramEnd"/>
-            <w:r>
-              <w:rPr>
-                <w:rFonts w:eastAsiaTheme="minorEastAsia" w:cstheme="minorBidi"/>
-                <w:lang w:val="en-US"/>
-              </w:rPr>
-              <w:t>100)</w:t>
+              <w:t>@maTX varchar(20),</w:t>
+            </w:r>
+          </w:p>
+          <w:p>
+            <w:pPr>
+              <w:spacing w:line="240" w:lineRule="auto"/>
+              <w:ind w:firstLine="0"/>
+              <w:rPr>
+                <w:rFonts w:eastAsiaTheme="minorEastAsia" w:cstheme="minorBidi"/>
+                <w:lang w:val="en-US"/>
+              </w:rPr>
+            </w:pPr>
+            <w:r>
+              <w:rPr>
+                <w:rFonts w:eastAsiaTheme="minorEastAsia" w:cstheme="minorBidi"/>
+                <w:lang w:val="en-US"/>
+              </w:rPr>
+              <w:t>@tenTX nvarchar(50),</w:t>
+            </w:r>
+          </w:p>
+          <w:p>
+            <w:pPr>
+              <w:spacing w:line="240" w:lineRule="auto"/>
+              <w:ind w:firstLine="0"/>
+              <w:rPr>
+                <w:rFonts w:eastAsiaTheme="minorEastAsia" w:cstheme="minorBidi"/>
+                <w:lang w:val="en-US"/>
+              </w:rPr>
+            </w:pPr>
+            <w:r>
+              <w:rPr>
+                <w:rFonts w:eastAsiaTheme="minorEastAsia" w:cstheme="minorBidi"/>
+                <w:lang w:val="en-US"/>
+              </w:rPr>
+              <w:t>@cmnd varchar(15),</w:t>
+            </w:r>
+          </w:p>
+          <w:p>
+            <w:pPr>
+              <w:spacing w:line="240" w:lineRule="auto"/>
+              <w:ind w:firstLine="0"/>
+              <w:rPr>
+                <w:rFonts w:eastAsiaTheme="minorEastAsia" w:cstheme="minorBidi"/>
+                <w:lang w:val="en-US"/>
+              </w:rPr>
+            </w:pPr>
+            <w:r>
+              <w:rPr>
+                <w:rFonts w:eastAsiaTheme="minorEastAsia" w:cstheme="minorBidi"/>
+                <w:lang w:val="en-US"/>
+              </w:rPr>
+              <w:t>@soDT varchar(15),</w:t>
+            </w:r>
+          </w:p>
+          <w:p>
+            <w:pPr>
+              <w:spacing w:line="240" w:lineRule="auto"/>
+              <w:ind w:firstLine="0"/>
+              <w:rPr>
+                <w:rFonts w:eastAsiaTheme="minorEastAsia" w:cstheme="minorBidi"/>
+                <w:lang w:val="en-US"/>
+              </w:rPr>
+            </w:pPr>
+            <w:r>
+              <w:rPr>
+                <w:rFonts w:eastAsiaTheme="minorEastAsia" w:cstheme="minorBidi"/>
+                <w:lang w:val="en-US"/>
+              </w:rPr>
+              <w:t>@diaChi nvarchar(100),</w:t>
+            </w:r>
+          </w:p>
+          <w:p>
+            <w:pPr>
+              <w:spacing w:line="240" w:lineRule="auto"/>
+              <w:ind w:firstLine="0"/>
+              <w:rPr>
+                <w:rFonts w:eastAsiaTheme="minorEastAsia" w:cstheme="minorBidi"/>
+                <w:lang w:val="en-US"/>
+              </w:rPr>
+            </w:pPr>
+            <w:r>
+              <w:rPr>
+                <w:rFonts w:eastAsiaTheme="minorEastAsia" w:cstheme="minorBidi"/>
+                <w:lang w:val="en-US"/>
+              </w:rPr>
+              <w:t>@bienSo varchar(15),</w:t>
+            </w:r>
+          </w:p>
+          <w:p>
+            <w:pPr>
+              <w:spacing w:line="240" w:lineRule="auto"/>
+              <w:ind w:firstLine="0"/>
+              <w:rPr>
+                <w:rFonts w:eastAsiaTheme="minorEastAsia" w:cstheme="minorBidi"/>
+                <w:lang w:val="en-US"/>
+              </w:rPr>
+            </w:pPr>
+            <w:r>
+              <w:rPr>
+                <w:rFonts w:eastAsiaTheme="minorEastAsia" w:cstheme="minorBidi"/>
+                <w:lang w:val="en-US"/>
+              </w:rPr>
+              <w:t>@maKV varchar(20),</w:t>
+            </w:r>
+          </w:p>
+          <w:p>
+            <w:pPr>
+              <w:spacing w:line="240" w:lineRule="auto"/>
+              <w:ind w:firstLine="0"/>
+              <w:rPr>
+                <w:rFonts w:eastAsiaTheme="minorEastAsia" w:cstheme="minorBidi"/>
+                <w:lang w:val="en-US"/>
+              </w:rPr>
+            </w:pPr>
+            <w:r>
+              <w:rPr>
+                <w:rFonts w:eastAsiaTheme="minorEastAsia" w:cstheme="minorBidi"/>
+                <w:lang w:val="en-US"/>
+              </w:rPr>
+              <w:t>@email varchar(50),</w:t>
+            </w:r>
+          </w:p>
+          <w:p>
+            <w:pPr>
+              <w:spacing w:line="240" w:lineRule="auto"/>
+              <w:ind w:firstLine="0"/>
+              <w:rPr>
+                <w:rFonts w:eastAsiaTheme="minorEastAsia" w:cstheme="minorBidi"/>
+                <w:lang w:val="en-US"/>
+              </w:rPr>
+            </w:pPr>
+            <w:r>
+              <w:rPr>
+                <w:rFonts w:eastAsiaTheme="minorEastAsia" w:cstheme="minorBidi"/>
+                <w:lang w:val="en-US"/>
+              </w:rPr>
+              <w:t>@taiKhoanNH nvarchar(100)</w:t>
             </w:r>
           </w:p>
         </w:tc>
@@ -31116,25 +29889,7 @@
                 <w:szCs w:val="26"/>
                 <w:lang w:val="en-US"/>
               </w:rPr>
-              <w:t>SET @doanhsoban = (SELECT SUM(</w:t>
-            </w:r>
-            <w:proofErr w:type="gramStart"/>
-            <w:r>
-              <w:rPr>
-                <w:rFonts w:eastAsia="Calibri"/>
-                <w:szCs w:val="26"/>
-                <w:lang w:val="en-US"/>
-              </w:rPr>
-              <w:t>d.TongPhiSP</w:t>
-            </w:r>
-            <w:proofErr w:type="gramEnd"/>
-            <w:r>
-              <w:rPr>
-                <w:rFonts w:eastAsia="Calibri"/>
-                <w:szCs w:val="26"/>
-                <w:lang w:val="en-US"/>
-              </w:rPr>
-              <w:t>) FROM DON_HANG d WHERE d.MaDT = @madt)</w:t>
+              <w:t>SET @doanhsoban = (SELECT SUM(d.TongPhiSP) FROM DON_HANG d WHERE d.MaDT = @madt)</w:t>
             </w:r>
           </w:p>
           <w:p>
@@ -32107,25 +30862,7 @@
                 <w:szCs w:val="26"/>
                 <w:lang w:val="en-US"/>
               </w:rPr>
-              <w:t xml:space="preserve">SELECT * FROM SAN_PHAM sp JOIN CHI_NHANH cn on </w:t>
-            </w:r>
-            <w:proofErr w:type="gramStart"/>
-            <w:r>
-              <w:rPr>
-                <w:rFonts w:eastAsia="Calibri" w:cs="Times New Roman"/>
-                <w:szCs w:val="26"/>
-                <w:lang w:val="en-US"/>
-              </w:rPr>
-              <w:t>sp.MaCN</w:t>
-            </w:r>
-            <w:proofErr w:type="gramEnd"/>
-            <w:r>
-              <w:rPr>
-                <w:rFonts w:eastAsia="Calibri" w:cs="Times New Roman"/>
-                <w:szCs w:val="26"/>
-                <w:lang w:val="en-US"/>
-              </w:rPr>
-              <w:t xml:space="preserve"> = cn.MaCN and cn.MaDT = @madt</w:t>
+              <w:t>SELECT * FROM SAN_PHAM sp JOIN CHI_NHANH cn on sp.MaCN = cn.MaCN and cn.MaDT = @madt</w:t>
             </w:r>
           </w:p>
         </w:tc>
@@ -34364,7 +33101,7 @@
       <w:tr>
         <w:tc>
           <w:tcPr>
-            <w:tcW w:w="4425" w:type="dxa"/>
+            <w:tcW w:w="3098" w:type="dxa"/>
             <w:tcBorders>
               <w:top w:val="outset" w:sz="6" w:space="0" w:color="auto"/>
               <w:left w:val="outset" w:sz="6" w:space="0" w:color="auto"/>
@@ -34398,7 +33135,7 @@
         </w:tc>
         <w:tc>
           <w:tcPr>
-            <w:tcW w:w="4785" w:type="dxa"/>
+            <w:tcW w:w="3237" w:type="dxa"/>
             <w:tcBorders>
               <w:top w:val="outset" w:sz="6" w:space="0" w:color="auto"/>
               <w:left w:val="outset" w:sz="6" w:space="0" w:color="auto"/>
@@ -34432,7 +33169,7 @@
         </w:tc>
         <w:tc>
           <w:tcPr>
-            <w:tcW w:w="6090" w:type="dxa"/>
+            <w:tcW w:w="3009" w:type="dxa"/>
             <w:tcBorders>
               <w:top w:val="outset" w:sz="6" w:space="0" w:color="auto"/>
               <w:left w:val="outset" w:sz="6" w:space="0" w:color="auto"/>
@@ -34468,7 +33205,7 @@
       <w:tr>
         <w:tc>
           <w:tcPr>
-            <w:tcW w:w="4425" w:type="dxa"/>
+            <w:tcW w:w="3098" w:type="dxa"/>
             <w:tcBorders>
               <w:top w:val="nil"/>
               <w:left w:val="outset" w:sz="6" w:space="0" w:color="auto"/>
@@ -34491,31 +33228,13 @@
                 <w:szCs w:val="26"/>
                 <w:lang w:val="en-US"/>
               </w:rPr>
-              <w:t>SELECT h.TG_HieuLucHD FROM DOI_TAC d JOIN HOP_DONG h ON (</w:t>
-            </w:r>
-            <w:proofErr w:type="gramStart"/>
-            <w:r>
-              <w:rPr>
-                <w:rFonts w:eastAsia="Calibri" w:cs="Times New Roman"/>
-                <w:szCs w:val="26"/>
-                <w:lang w:val="en-US"/>
-              </w:rPr>
-              <w:t>d.MaDT</w:t>
-            </w:r>
-            <w:proofErr w:type="gramEnd"/>
-            <w:r>
-              <w:rPr>
-                <w:rFonts w:eastAsia="Calibri" w:cs="Times New Roman"/>
-                <w:szCs w:val="26"/>
-                <w:lang w:val="en-US"/>
-              </w:rPr>
-              <w:t xml:space="preserve"> = h.MaHD) WHERE d.MaSoThue = ‘123’</w:t>
-            </w:r>
-          </w:p>
-        </w:tc>
-        <w:tc>
-          <w:tcPr>
-            <w:tcW w:w="4785" w:type="dxa"/>
+              <w:t>SELECT h.TG_HieuLucHD FROM DOI_TAC d JOIN HOP_DONG h ON (d.MaDT = h.MaHD) WHERE d.MaSoThue = ‘123’</w:t>
+            </w:r>
+          </w:p>
+        </w:tc>
+        <w:tc>
+          <w:tcPr>
+            <w:tcW w:w="3237" w:type="dxa"/>
             <w:tcBorders>
               <w:top w:val="nil"/>
               <w:left w:val="outset" w:sz="6" w:space="0" w:color="auto"/>
@@ -34536,7 +33255,7 @@
         </w:tc>
         <w:tc>
           <w:tcPr>
-            <w:tcW w:w="6090" w:type="dxa"/>
+            <w:tcW w:w="3009" w:type="dxa"/>
             <w:tcBorders>
               <w:top w:val="nil"/>
               <w:left w:val="outset" w:sz="6" w:space="0" w:color="auto"/>
@@ -34585,7 +33304,7 @@
       <w:tr>
         <w:tc>
           <w:tcPr>
-            <w:tcW w:w="4425" w:type="dxa"/>
+            <w:tcW w:w="3098" w:type="dxa"/>
             <w:tcBorders>
               <w:top w:val="nil"/>
               <w:left w:val="outset" w:sz="6" w:space="0" w:color="auto"/>
@@ -34606,7 +33325,7 @@
         </w:tc>
         <w:tc>
           <w:tcPr>
-            <w:tcW w:w="4785" w:type="dxa"/>
+            <w:tcW w:w="3237" w:type="dxa"/>
             <w:tcBorders>
               <w:top w:val="nil"/>
               <w:left w:val="outset" w:sz="6" w:space="0" w:color="auto"/>
@@ -34629,31 +33348,13 @@
                 <w:szCs w:val="26"/>
                 <w:lang w:val="en-US"/>
               </w:rPr>
-              <w:t>SELECT h.TG_HieuLucHD FROM DOI_TAC d JOIN HOP_DONG h ON (</w:t>
-            </w:r>
-            <w:proofErr w:type="gramStart"/>
-            <w:r>
-              <w:rPr>
-                <w:rFonts w:eastAsia="Calibri" w:cs="Times New Roman"/>
-                <w:szCs w:val="26"/>
-                <w:lang w:val="en-US"/>
-              </w:rPr>
-              <w:t>d.MaDT</w:t>
-            </w:r>
-            <w:proofErr w:type="gramEnd"/>
-            <w:r>
-              <w:rPr>
-                <w:rFonts w:eastAsia="Calibri" w:cs="Times New Roman"/>
-                <w:szCs w:val="26"/>
-                <w:lang w:val="en-US"/>
-              </w:rPr>
-              <w:t xml:space="preserve"> = h.MaHD) WHERE d.MaSoThue = ‘123’</w:t>
-            </w:r>
-          </w:p>
-        </w:tc>
-        <w:tc>
-          <w:tcPr>
-            <w:tcW w:w="6090" w:type="dxa"/>
+              <w:t>SELECT h.TG_HieuLucHD FROM DOI_TAC d JOIN HOP_DONG h ON (d.MaDT = h.MaHD) WHERE d.MaSoThue = ‘123’</w:t>
+            </w:r>
+          </w:p>
+        </w:tc>
+        <w:tc>
+          <w:tcPr>
+            <w:tcW w:w="3009" w:type="dxa"/>
             <w:tcBorders>
               <w:top w:val="nil"/>
               <w:left w:val="outset" w:sz="6" w:space="0" w:color="auto"/>
@@ -34702,7 +33403,7 @@
       <w:tr>
         <w:tc>
           <w:tcPr>
-            <w:tcW w:w="4425" w:type="dxa"/>
+            <w:tcW w:w="3098" w:type="dxa"/>
             <w:tcBorders>
               <w:top w:val="nil"/>
               <w:left w:val="outset" w:sz="6" w:space="0" w:color="auto"/>
@@ -34723,7 +33424,7 @@
         </w:tc>
         <w:tc>
           <w:tcPr>
-            <w:tcW w:w="4785" w:type="dxa"/>
+            <w:tcW w:w="3237" w:type="dxa"/>
             <w:tcBorders>
               <w:top w:val="nil"/>
               <w:left w:val="outset" w:sz="6" w:space="0" w:color="auto"/>
@@ -34746,31 +33447,13 @@
                 <w:szCs w:val="26"/>
                 <w:lang w:val="en-US"/>
               </w:rPr>
-              <w:t>SELECT h.TG_HieuLucHD FROM DOI_TAC d JOIN HOP_DONG h ON (</w:t>
-            </w:r>
-            <w:proofErr w:type="gramStart"/>
-            <w:r>
-              <w:rPr>
-                <w:rFonts w:eastAsia="Calibri" w:cs="Times New Roman"/>
-                <w:szCs w:val="26"/>
-                <w:lang w:val="en-US"/>
-              </w:rPr>
-              <w:t>d.MaDT</w:t>
-            </w:r>
-            <w:proofErr w:type="gramEnd"/>
-            <w:r>
-              <w:rPr>
-                <w:rFonts w:eastAsia="Calibri" w:cs="Times New Roman"/>
-                <w:szCs w:val="26"/>
-                <w:lang w:val="en-US"/>
-              </w:rPr>
-              <w:t xml:space="preserve"> = h.MaHD) WHERE d.MaSoThue = ‘123’</w:t>
-            </w:r>
-          </w:p>
-        </w:tc>
-        <w:tc>
-          <w:tcPr>
-            <w:tcW w:w="6090" w:type="dxa"/>
+              <w:t>SELECT h.TG_HieuLucHD FROM DOI_TAC d JOIN HOP_DONG h ON (d.MaDT = h.MaHD) WHERE d.MaSoThue = ‘123’</w:t>
+            </w:r>
+          </w:p>
+        </w:tc>
+        <w:tc>
+          <w:tcPr>
+            <w:tcW w:w="3009" w:type="dxa"/>
             <w:tcBorders>
               <w:top w:val="nil"/>
               <w:left w:val="outset" w:sz="6" w:space="0" w:color="auto"/>
@@ -34801,7 +33484,7 @@
       <w:tr>
         <w:tc>
           <w:tcPr>
-            <w:tcW w:w="4425" w:type="dxa"/>
+            <w:tcW w:w="3098" w:type="dxa"/>
             <w:tcBorders>
               <w:top w:val="nil"/>
               <w:left w:val="outset" w:sz="6" w:space="0" w:color="auto"/>
@@ -34822,7 +33505,7 @@
         </w:tc>
         <w:tc>
           <w:tcPr>
-            <w:tcW w:w="4785" w:type="dxa"/>
+            <w:tcW w:w="3237" w:type="dxa"/>
             <w:tcBorders>
               <w:top w:val="nil"/>
               <w:left w:val="outset" w:sz="6" w:space="0" w:color="auto"/>
@@ -34845,31 +33528,31 @@
                 <w:szCs w:val="26"/>
                 <w:lang w:val="en-US"/>
               </w:rPr>
-              <w:t xml:space="preserve">SET @doanhsoban = (SELECT </w:t>
-            </w:r>
-            <w:proofErr w:type="gramStart"/>
-            <w:r>
-              <w:rPr>
-                <w:rFonts w:eastAsia="Calibri" w:cs="Times New Roman"/>
-                <w:szCs w:val="26"/>
-                <w:lang w:val="en-US"/>
-              </w:rPr>
-              <w:t>SUM(</w:t>
-            </w:r>
-            <w:proofErr w:type="gramEnd"/>
-            <w:r>
-              <w:rPr>
-                <w:rFonts w:eastAsia="Calibri" w:cs="Times New Roman"/>
-                <w:szCs w:val="26"/>
-                <w:lang w:val="en-US"/>
-              </w:rPr>
-              <w:t>dh.TongPhiSP) FROM DON_HANG dh JOIN DOI_TAC dt ON (dh.MaDT = dt.MaDT) WHERE dt.MaSoThue = ‘123’)</w:t>
-            </w:r>
-          </w:p>
-        </w:tc>
-        <w:tc>
-          <w:tcPr>
-            <w:tcW w:w="6090" w:type="dxa"/>
+              <w:t>UPDATE HOP_DONG</w:t>
+            </w:r>
+          </w:p>
+          <w:p>
+            <w:pPr>
+              <w:spacing w:before="100" w:beforeAutospacing="1" w:after="100" w:afterAutospacing="1" w:line="256" w:lineRule="auto"/>
+              <w:rPr>
+                <w:rFonts w:eastAsia="Calibri" w:cs="Times New Roman"/>
+                <w:szCs w:val="26"/>
+                <w:lang w:val="en-US"/>
+              </w:rPr>
+            </w:pPr>
+            <w:r>
+              <w:rPr>
+                <w:rFonts w:eastAsia="Calibri" w:cs="Times New Roman"/>
+                <w:szCs w:val="26"/>
+                <w:lang w:val="en-US"/>
+              </w:rPr>
+              <w:t>SET TG_HieuLucHD = @tg_hlhd, PhanTramHoaHong = @pthh WHERE MaDT IN (SELECT MaDT FROM DOI_TAC WHERE MaSoThue = ‘123’)</w:t>
+            </w:r>
+          </w:p>
+        </w:tc>
+        <w:tc>
+          <w:tcPr>
+            <w:tcW w:w="3009" w:type="dxa"/>
             <w:tcBorders>
               <w:top w:val="nil"/>
               <w:left w:val="outset" w:sz="6" w:space="0" w:color="auto"/>
@@ -34892,7 +33575,7 @@
                 <w:szCs w:val="26"/>
                 <w:lang w:val="en-US"/>
               </w:rPr>
-              <w:t>T2 tính toán doanh số bán để cập nhật phần trăm hoa hồng</w:t>
+              <w:t>T2 cập nhật thời gian hiệu lực và phần trăm hoa hồng</w:t>
             </w:r>
           </w:p>
         </w:tc>
@@ -34900,7 +33583,7 @@
       <w:tr>
         <w:tc>
           <w:tcPr>
-            <w:tcW w:w="4425" w:type="dxa"/>
+            <w:tcW w:w="3098" w:type="dxa"/>
             <w:tcBorders>
               <w:top w:val="nil"/>
               <w:left w:val="outset" w:sz="6" w:space="0" w:color="auto"/>
@@ -34921,7 +33604,7 @@
         </w:tc>
         <w:tc>
           <w:tcPr>
-            <w:tcW w:w="4785" w:type="dxa"/>
+            <w:tcW w:w="3237" w:type="dxa"/>
             <w:tcBorders>
               <w:top w:val="nil"/>
               <w:left w:val="outset" w:sz="6" w:space="0" w:color="auto"/>
@@ -34944,49 +33627,13 @@
                 <w:szCs w:val="26"/>
                 <w:lang w:val="en-US"/>
               </w:rPr>
-              <w:t>UPDATE HOP_DONG</w:t>
-            </w:r>
-          </w:p>
-          <w:p>
-            <w:pPr>
-              <w:spacing w:before="100" w:beforeAutospacing="1" w:after="100" w:afterAutospacing="1" w:line="256" w:lineRule="auto"/>
-              <w:rPr>
-                <w:rFonts w:eastAsia="Calibri" w:cs="Times New Roman"/>
-                <w:szCs w:val="26"/>
-                <w:lang w:val="en-US"/>
-              </w:rPr>
-            </w:pPr>
-            <w:r>
-              <w:rPr>
-                <w:rFonts w:eastAsia="Calibri" w:cs="Times New Roman"/>
-                <w:szCs w:val="26"/>
-                <w:lang w:val="en-US"/>
-              </w:rPr>
-              <w:t>SET TG_HieuLucHD = @tg_hlhd, PhanTramHoaHong = (@pthh * @doanhsoban) / 100</w:t>
-            </w:r>
-          </w:p>
-          <w:p>
-            <w:pPr>
-              <w:spacing w:before="100" w:beforeAutospacing="1" w:after="100" w:afterAutospacing="1" w:line="256" w:lineRule="auto"/>
-              <w:rPr>
-                <w:rFonts w:eastAsia="Calibri" w:cs="Times New Roman"/>
-                <w:szCs w:val="26"/>
-                <w:lang w:val="en-US"/>
-              </w:rPr>
-            </w:pPr>
-            <w:r>
-              <w:rPr>
-                <w:rFonts w:eastAsia="Calibri" w:cs="Times New Roman"/>
-                <w:szCs w:val="26"/>
-                <w:lang w:val="en-US"/>
-              </w:rPr>
-              <w:t>WHERE MaDT IN (SELECT MaDT FROM DOI_TAC WHERE MaSoThue = ‘123’)</w:t>
-            </w:r>
-          </w:p>
-        </w:tc>
-        <w:tc>
-          <w:tcPr>
-            <w:tcW w:w="6090" w:type="dxa"/>
+              <w:t>COMMIT</w:t>
+            </w:r>
+          </w:p>
+        </w:tc>
+        <w:tc>
+          <w:tcPr>
+            <w:tcW w:w="3009" w:type="dxa"/>
             <w:tcBorders>
               <w:top w:val="nil"/>
               <w:left w:val="outset" w:sz="6" w:space="0" w:color="auto"/>
@@ -35009,7 +33656,7 @@
                 <w:szCs w:val="26"/>
                 <w:lang w:val="en-US"/>
               </w:rPr>
-              <w:t>T2 cập nhật thời gian hiệu lực và phần trăm hoa hồng</w:t>
+              <w:t>T2 commit</w:t>
             </w:r>
           </w:p>
         </w:tc>
@@ -35017,7 +33664,7 @@
       <w:tr>
         <w:tc>
           <w:tcPr>
-            <w:tcW w:w="4425" w:type="dxa"/>
+            <w:tcW w:w="3098" w:type="dxa"/>
             <w:tcBorders>
               <w:top w:val="nil"/>
               <w:left w:val="outset" w:sz="6" w:space="0" w:color="auto"/>
@@ -35034,11 +33681,19 @@
                 <w:lang w:val="en-US"/>
               </w:rPr>
             </w:pPr>
-          </w:p>
-        </w:tc>
-        <w:tc>
-          <w:tcPr>
-            <w:tcW w:w="4785" w:type="dxa"/>
+            <w:r>
+              <w:rPr>
+                <w:rFonts w:eastAsia="Calibri" w:cs="Times New Roman"/>
+                <w:szCs w:val="26"/>
+                <w:lang w:val="en-US"/>
+              </w:rPr>
+              <w:t>SELECT h.TG_HieuLucHD FROM DOI_TAC d JOIN HOP_DONG h ON (d.MaDT = h.MaHD) WHERE d.MaSoThue = ‘123’</w:t>
+            </w:r>
+          </w:p>
+        </w:tc>
+        <w:tc>
+          <w:tcPr>
+            <w:tcW w:w="3237" w:type="dxa"/>
             <w:tcBorders>
               <w:top w:val="nil"/>
               <w:left w:val="outset" w:sz="6" w:space="0" w:color="auto"/>
@@ -35055,19 +33710,11 @@
                 <w:lang w:val="en-US"/>
               </w:rPr>
             </w:pPr>
-            <w:r>
-              <w:rPr>
-                <w:rFonts w:eastAsia="Calibri" w:cs="Times New Roman"/>
-                <w:szCs w:val="26"/>
-                <w:lang w:val="en-US"/>
-              </w:rPr>
-              <w:t>COMMIT</w:t>
-            </w:r>
-          </w:p>
-        </w:tc>
-        <w:tc>
-          <w:tcPr>
-            <w:tcW w:w="6090" w:type="dxa"/>
+          </w:p>
+        </w:tc>
+        <w:tc>
+          <w:tcPr>
+            <w:tcW w:w="3009" w:type="dxa"/>
             <w:tcBorders>
               <w:top w:val="nil"/>
               <w:left w:val="outset" w:sz="6" w:space="0" w:color="auto"/>
@@ -35090,7 +33737,29 @@
                 <w:szCs w:val="26"/>
                 <w:lang w:val="en-US"/>
               </w:rPr>
-              <w:t>T2 commit</w:t>
+              <w:t>T1 so sánh xem thời gian hiệu lực truyền vào từ input có hợp lệ không bằng cách so với thời gian hiệu lực hiện tại trong cơ sở dữ liệu</w:t>
+            </w:r>
+          </w:p>
+          <w:p>
+            <w:pPr>
+              <w:spacing w:before="100" w:beforeAutospacing="1" w:after="100" w:afterAutospacing="1" w:line="256" w:lineRule="auto"/>
+              <w:rPr>
+                <w:rFonts w:eastAsia="Calibri" w:cs="Times New Roman"/>
+                <w:b/>
+                <w:bCs/>
+                <w:szCs w:val="26"/>
+                <w:lang w:val="en-US"/>
+              </w:rPr>
+            </w:pPr>
+            <w:r>
+              <w:rPr>
+                <w:rFonts w:eastAsia="Calibri" w:cs="Times New Roman"/>
+                <w:b/>
+                <w:bCs/>
+                <w:szCs w:val="26"/>
+                <w:lang w:val="en-US"/>
+              </w:rPr>
+              <w:t>Lúc này, thời gian hiệu lực được select từ cơ sở dữ liệu đã không còn giống với lần select trước đó của T1 do T2 vừa cập nhật thời gian hiệu lực trên cùng một hợp đồng</w:t>
             </w:r>
           </w:p>
         </w:tc>
@@ -35098,7 +33767,7 @@
       <w:tr>
         <w:tc>
           <w:tcPr>
-            <w:tcW w:w="4425" w:type="dxa"/>
+            <w:tcW w:w="3098" w:type="dxa"/>
             <w:tcBorders>
               <w:top w:val="nil"/>
               <w:left w:val="outset" w:sz="6" w:space="0" w:color="auto"/>
@@ -35121,31 +33790,47 @@
                 <w:szCs w:val="26"/>
                 <w:lang w:val="en-US"/>
               </w:rPr>
-              <w:t>SELECT h.TG_HieuLucHD FROM DOI_TAC d JOIN HOP_DONG h ON (</w:t>
-            </w:r>
-            <w:proofErr w:type="gramStart"/>
-            <w:r>
-              <w:rPr>
-                <w:rFonts w:eastAsia="Calibri" w:cs="Times New Roman"/>
-                <w:szCs w:val="26"/>
-                <w:lang w:val="en-US"/>
-              </w:rPr>
-              <w:t>d.MaDT</w:t>
-            </w:r>
-            <w:proofErr w:type="gramEnd"/>
-            <w:r>
-              <w:rPr>
-                <w:rFonts w:eastAsia="Calibri" w:cs="Times New Roman"/>
-                <w:szCs w:val="26"/>
-                <w:lang w:val="en-US"/>
-              </w:rPr>
-              <w:t xml:space="preserve"> = h.MaHD) WHERE d.MaSoThue = ‘123’</w:t>
-            </w:r>
-          </w:p>
-        </w:tc>
-        <w:tc>
-          <w:tcPr>
-            <w:tcW w:w="4785" w:type="dxa"/>
+              <w:t>UPDATE HOP_DONG</w:t>
+            </w:r>
+          </w:p>
+          <w:p>
+            <w:pPr>
+              <w:spacing w:before="100" w:beforeAutospacing="1" w:after="100" w:afterAutospacing="1" w:line="256" w:lineRule="auto"/>
+              <w:rPr>
+                <w:rFonts w:eastAsia="Calibri" w:cs="Times New Roman"/>
+                <w:szCs w:val="26"/>
+                <w:lang w:val="en-US"/>
+              </w:rPr>
+            </w:pPr>
+            <w:r>
+              <w:rPr>
+                <w:rFonts w:eastAsia="Calibri" w:cs="Times New Roman"/>
+                <w:szCs w:val="26"/>
+                <w:lang w:val="en-US"/>
+              </w:rPr>
+              <w:t>SET TG_HieuLucHD = @tg_hlhd, PhanTramHoaHong = @pthh</w:t>
+            </w:r>
+            <w:r>
+              <w:rPr>
+                <w:rFonts w:eastAsia="Calibri" w:cs="Times New Roman"/>
+                <w:szCs w:val="26"/>
+                <w:lang w:val="en-US"/>
+              </w:rPr>
+              <w:t xml:space="preserve"> </w:t>
+            </w:r>
+            <w:r>
+              <w:rPr>
+                <w:rFonts w:eastAsia="Calibri" w:cs="Times New Roman"/>
+                <w:szCs w:val="26"/>
+                <w:lang w:val="en-US"/>
+              </w:rPr>
+              <w:t>WHERE MaDT IN (SELECT MaDT FROM DOI_TAC WHERE MaSoThue = ‘123’)</w:t>
+            </w:r>
+          </w:p>
+        </w:tc>
+        <w:tc>
+          <w:tcPr>
+            <w:tcW w:w="3237" w:type="dxa"/>
             <w:tcBorders>
               <w:top w:val="nil"/>
               <w:left w:val="outset" w:sz="6" w:space="0" w:color="auto"/>
@@ -35166,7 +33851,7 @@
         </w:tc>
         <w:tc>
           <w:tcPr>
-            <w:tcW w:w="6090" w:type="dxa"/>
+            <w:tcW w:w="3009" w:type="dxa"/>
             <w:tcBorders>
               <w:top w:val="nil"/>
               <w:left w:val="outset" w:sz="6" w:space="0" w:color="auto"/>
@@ -35189,29 +33874,7 @@
                 <w:szCs w:val="26"/>
                 <w:lang w:val="en-US"/>
               </w:rPr>
-              <w:t>T1 so sánh xem thời gian hiệu lực truyền vào từ input có hợp lệ không bằng cách so với thời gian hiệu lực hiện tại trong cơ sở dữ liệu</w:t>
-            </w:r>
-          </w:p>
-          <w:p>
-            <w:pPr>
-              <w:spacing w:before="100" w:beforeAutospacing="1" w:after="100" w:afterAutospacing="1" w:line="256" w:lineRule="auto"/>
-              <w:rPr>
-                <w:rFonts w:eastAsia="Calibri" w:cs="Times New Roman"/>
-                <w:b/>
-                <w:bCs/>
-                <w:szCs w:val="26"/>
-                <w:lang w:val="en-US"/>
-              </w:rPr>
-            </w:pPr>
-            <w:r>
-              <w:rPr>
-                <w:rFonts w:eastAsia="Calibri" w:cs="Times New Roman"/>
-                <w:b/>
-                <w:bCs/>
-                <w:szCs w:val="26"/>
-                <w:lang w:val="en-US"/>
-              </w:rPr>
-              <w:t>Lúc này, thời gian hiệu lực được select từ cơ sở dữ liệu đã không còn giống với lần select trước đó của T1 do T2 vừa cập nhật thời gian hiệu lực trên cùng một hợp đồng</w:t>
+              <w:t>T1 cập nhật thời gian hiệu lực và phần trăm hoa hồng</w:t>
             </w:r>
           </w:p>
         </w:tc>
@@ -35219,7 +33882,7 @@
       <w:tr>
         <w:tc>
           <w:tcPr>
-            <w:tcW w:w="4425" w:type="dxa"/>
+            <w:tcW w:w="3098" w:type="dxa"/>
             <w:tcBorders>
               <w:top w:val="nil"/>
               <w:left w:val="outset" w:sz="6" w:space="0" w:color="auto"/>
@@ -35242,31 +33905,13 @@
                 <w:szCs w:val="26"/>
                 <w:lang w:val="en-US"/>
               </w:rPr>
-              <w:t xml:space="preserve">SET @doanhsoban = (SELECT </w:t>
-            </w:r>
-            <w:proofErr w:type="gramStart"/>
-            <w:r>
-              <w:rPr>
-                <w:rFonts w:eastAsia="Calibri" w:cs="Times New Roman"/>
-                <w:szCs w:val="26"/>
-                <w:lang w:val="en-US"/>
-              </w:rPr>
-              <w:t>SUM(</w:t>
-            </w:r>
-            <w:proofErr w:type="gramEnd"/>
-            <w:r>
-              <w:rPr>
-                <w:rFonts w:eastAsia="Calibri" w:cs="Times New Roman"/>
-                <w:szCs w:val="26"/>
-                <w:lang w:val="en-US"/>
-              </w:rPr>
-              <w:t>dh.TongPhiSP) FROM DON_HANG dh JOIN DOI_TAC dt ON (dh.MaDT = dt.MaDT) WHERE dt.MaSoThue = ‘123’)</w:t>
-            </w:r>
-          </w:p>
-        </w:tc>
-        <w:tc>
-          <w:tcPr>
-            <w:tcW w:w="4785" w:type="dxa"/>
+              <w:t>COMMIT</w:t>
+            </w:r>
+          </w:p>
+        </w:tc>
+        <w:tc>
+          <w:tcPr>
+            <w:tcW w:w="3237" w:type="dxa"/>
             <w:tcBorders>
               <w:top w:val="nil"/>
               <w:left w:val="outset" w:sz="6" w:space="0" w:color="auto"/>
@@ -35287,206 +33932,7 @@
         </w:tc>
         <w:tc>
           <w:tcPr>
-            <w:tcW w:w="6090" w:type="dxa"/>
-            <w:tcBorders>
-              <w:top w:val="nil"/>
-              <w:left w:val="outset" w:sz="6" w:space="0" w:color="auto"/>
-              <w:bottom w:val="outset" w:sz="6" w:space="0" w:color="auto"/>
-              <w:right w:val="outset" w:sz="6" w:space="0" w:color="auto"/>
-            </w:tcBorders>
-          </w:tcPr>
-          <w:p>
-            <w:pPr>
-              <w:spacing w:before="100" w:beforeAutospacing="1" w:after="100" w:afterAutospacing="1" w:line="256" w:lineRule="auto"/>
-              <w:rPr>
-                <w:rFonts w:eastAsia="Calibri" w:cs="Times New Roman"/>
-                <w:szCs w:val="26"/>
-                <w:lang w:val="en-US"/>
-              </w:rPr>
-            </w:pPr>
-            <w:r>
-              <w:rPr>
-                <w:rFonts w:eastAsia="Calibri" w:cs="Times New Roman"/>
-                <w:szCs w:val="26"/>
-                <w:lang w:val="en-US"/>
-              </w:rPr>
-              <w:t>T1 tính toán doanh số bán để cập nhật phần trăm hoa hồng</w:t>
-            </w:r>
-          </w:p>
-        </w:tc>
-      </w:tr>
-      <w:tr>
-        <w:tc>
-          <w:tcPr>
-            <w:tcW w:w="4425" w:type="dxa"/>
-            <w:tcBorders>
-              <w:top w:val="nil"/>
-              <w:left w:val="outset" w:sz="6" w:space="0" w:color="auto"/>
-              <w:bottom w:val="outset" w:sz="6" w:space="0" w:color="auto"/>
-              <w:right w:val="outset" w:sz="6" w:space="0" w:color="auto"/>
-            </w:tcBorders>
-          </w:tcPr>
-          <w:p>
-            <w:pPr>
-              <w:spacing w:before="100" w:beforeAutospacing="1" w:after="100" w:afterAutospacing="1" w:line="256" w:lineRule="auto"/>
-              <w:rPr>
-                <w:rFonts w:eastAsia="Calibri" w:cs="Times New Roman"/>
-                <w:szCs w:val="26"/>
-                <w:lang w:val="en-US"/>
-              </w:rPr>
-            </w:pPr>
-            <w:r>
-              <w:rPr>
-                <w:rFonts w:eastAsia="Calibri" w:cs="Times New Roman"/>
-                <w:szCs w:val="26"/>
-                <w:lang w:val="en-US"/>
-              </w:rPr>
-              <w:t>UPDATE HOP_DONG</w:t>
-            </w:r>
-          </w:p>
-          <w:p>
-            <w:pPr>
-              <w:spacing w:before="100" w:beforeAutospacing="1" w:after="100" w:afterAutospacing="1" w:line="256" w:lineRule="auto"/>
-              <w:rPr>
-                <w:rFonts w:eastAsia="Calibri" w:cs="Times New Roman"/>
-                <w:szCs w:val="26"/>
-                <w:lang w:val="en-US"/>
-              </w:rPr>
-            </w:pPr>
-            <w:r>
-              <w:rPr>
-                <w:rFonts w:eastAsia="Calibri" w:cs="Times New Roman"/>
-                <w:szCs w:val="26"/>
-                <w:lang w:val="en-US"/>
-              </w:rPr>
-              <w:t>SET TG_HieuLucHD = @tg_hlhd, PhanTramHoaHong = (@pthh * @doanhsoban) / 100</w:t>
-            </w:r>
-          </w:p>
-          <w:p>
-            <w:pPr>
-              <w:spacing w:before="100" w:beforeAutospacing="1" w:after="100" w:afterAutospacing="1" w:line="256" w:lineRule="auto"/>
-              <w:rPr>
-                <w:rFonts w:eastAsia="Calibri" w:cs="Times New Roman"/>
-                <w:szCs w:val="26"/>
-                <w:lang w:val="en-US"/>
-              </w:rPr>
-            </w:pPr>
-            <w:r>
-              <w:rPr>
-                <w:rFonts w:eastAsia="Calibri" w:cs="Times New Roman"/>
-                <w:szCs w:val="26"/>
-                <w:lang w:val="en-US"/>
-              </w:rPr>
-              <w:lastRenderedPageBreak/>
-              <w:t>WHERE MaDT IN (SELECT MaDT FROM DOI_TAC WHERE MaSoThue = ‘123’)</w:t>
-            </w:r>
-          </w:p>
-        </w:tc>
-        <w:tc>
-          <w:tcPr>
-            <w:tcW w:w="4785" w:type="dxa"/>
-            <w:tcBorders>
-              <w:top w:val="nil"/>
-              <w:left w:val="outset" w:sz="6" w:space="0" w:color="auto"/>
-              <w:bottom w:val="outset" w:sz="6" w:space="0" w:color="auto"/>
-              <w:right w:val="outset" w:sz="6" w:space="0" w:color="auto"/>
-            </w:tcBorders>
-          </w:tcPr>
-          <w:p>
-            <w:pPr>
-              <w:spacing w:before="100" w:beforeAutospacing="1" w:after="100" w:afterAutospacing="1" w:line="256" w:lineRule="auto"/>
-              <w:rPr>
-                <w:rFonts w:eastAsia="Calibri" w:cs="Times New Roman"/>
-                <w:szCs w:val="26"/>
-                <w:lang w:val="en-US"/>
-              </w:rPr>
-            </w:pPr>
-          </w:p>
-        </w:tc>
-        <w:tc>
-          <w:tcPr>
-            <w:tcW w:w="6090" w:type="dxa"/>
-            <w:tcBorders>
-              <w:top w:val="nil"/>
-              <w:left w:val="outset" w:sz="6" w:space="0" w:color="auto"/>
-              <w:bottom w:val="outset" w:sz="6" w:space="0" w:color="auto"/>
-              <w:right w:val="outset" w:sz="6" w:space="0" w:color="auto"/>
-            </w:tcBorders>
-          </w:tcPr>
-          <w:p>
-            <w:pPr>
-              <w:spacing w:before="100" w:beforeAutospacing="1" w:after="100" w:afterAutospacing="1" w:line="256" w:lineRule="auto"/>
-              <w:rPr>
-                <w:rFonts w:eastAsia="Calibri" w:cs="Times New Roman"/>
-                <w:szCs w:val="26"/>
-                <w:lang w:val="en-US"/>
-              </w:rPr>
-            </w:pPr>
-            <w:r>
-              <w:rPr>
-                <w:rFonts w:eastAsia="Calibri" w:cs="Times New Roman"/>
-                <w:szCs w:val="26"/>
-                <w:lang w:val="en-US"/>
-              </w:rPr>
-              <w:t>T1 cập nhật thời gian hiệu lực và phần trăm hoa hồng</w:t>
-            </w:r>
-          </w:p>
-        </w:tc>
-      </w:tr>
-      <w:tr>
-        <w:tc>
-          <w:tcPr>
-            <w:tcW w:w="4425" w:type="dxa"/>
-            <w:tcBorders>
-              <w:top w:val="nil"/>
-              <w:left w:val="outset" w:sz="6" w:space="0" w:color="auto"/>
-              <w:bottom w:val="outset" w:sz="6" w:space="0" w:color="auto"/>
-              <w:right w:val="outset" w:sz="6" w:space="0" w:color="auto"/>
-            </w:tcBorders>
-          </w:tcPr>
-          <w:p>
-            <w:pPr>
-              <w:spacing w:before="100" w:beforeAutospacing="1" w:after="100" w:afterAutospacing="1" w:line="256" w:lineRule="auto"/>
-              <w:rPr>
-                <w:rFonts w:eastAsia="Calibri" w:cs="Times New Roman"/>
-                <w:szCs w:val="26"/>
-                <w:lang w:val="en-US"/>
-              </w:rPr>
-            </w:pPr>
-            <w:r>
-              <w:rPr>
-                <w:rFonts w:eastAsia="Calibri" w:cs="Times New Roman"/>
-                <w:szCs w:val="26"/>
-                <w:lang w:val="en-US"/>
-              </w:rPr>
-              <w:t>COMMIT</w:t>
-            </w:r>
-          </w:p>
-        </w:tc>
-        <w:tc>
-          <w:tcPr>
-            <w:tcW w:w="4785" w:type="dxa"/>
-            <w:tcBorders>
-              <w:top w:val="nil"/>
-              <w:left w:val="outset" w:sz="6" w:space="0" w:color="auto"/>
-              <w:bottom w:val="outset" w:sz="6" w:space="0" w:color="auto"/>
-              <w:right w:val="outset" w:sz="6" w:space="0" w:color="auto"/>
-            </w:tcBorders>
-          </w:tcPr>
-          <w:p>
-            <w:pPr>
-              <w:spacing w:before="100" w:beforeAutospacing="1" w:after="100" w:afterAutospacing="1" w:line="256" w:lineRule="auto"/>
-              <w:rPr>
-                <w:rFonts w:eastAsia="Calibri" w:cs="Times New Roman"/>
-                <w:szCs w:val="26"/>
-                <w:lang w:val="en-US"/>
-              </w:rPr>
-            </w:pPr>
-          </w:p>
-        </w:tc>
-        <w:tc>
-          <w:tcPr>
-            <w:tcW w:w="6090" w:type="dxa"/>
+            <w:tcW w:w="3009" w:type="dxa"/>
             <w:tcBorders>
               <w:top w:val="nil"/>
               <w:left w:val="outset" w:sz="6" w:space="0" w:color="auto"/>
@@ -35805,25 +34251,8 @@
                 <w:szCs w:val="26"/>
                 <w:lang w:val="en-US"/>
               </w:rPr>
-              <w:t xml:space="preserve">SELECT </w:t>
-            </w:r>
-            <w:proofErr w:type="gramStart"/>
-            <w:r>
-              <w:rPr>
-                <w:rFonts w:eastAsia="Calibri" w:cs="Times New Roman"/>
-                <w:szCs w:val="26"/>
-                <w:lang w:val="en-US"/>
-              </w:rPr>
-              <w:t>h.MaHD</w:t>
-            </w:r>
-            <w:proofErr w:type="gramEnd"/>
-            <w:r>
-              <w:rPr>
-                <w:rFonts w:eastAsia="Calibri" w:cs="Times New Roman"/>
-                <w:szCs w:val="26"/>
-                <w:lang w:val="en-US"/>
-              </w:rPr>
-              <w:t xml:space="preserve"> FROM HOP_DONG h WHERE MaDT = ‘abc’</w:t>
+              <w:lastRenderedPageBreak/>
+              <w:t>SELECT h.MaHD FROM HOP_DONG h WHERE MaDT = ‘abc’</w:t>
             </w:r>
           </w:p>
         </w:tc>
@@ -35943,25 +34372,7 @@
                 <w:szCs w:val="26"/>
                 <w:lang w:val="en-US"/>
               </w:rPr>
-              <w:t xml:space="preserve">SELECT </w:t>
-            </w:r>
-            <w:proofErr w:type="gramStart"/>
-            <w:r>
-              <w:rPr>
-                <w:rFonts w:eastAsia="Calibri" w:cs="Times New Roman"/>
-                <w:szCs w:val="26"/>
-                <w:lang w:val="en-US"/>
-              </w:rPr>
-              <w:t>h.MaHD</w:t>
-            </w:r>
-            <w:proofErr w:type="gramEnd"/>
-            <w:r>
-              <w:rPr>
-                <w:rFonts w:eastAsia="Calibri" w:cs="Times New Roman"/>
-                <w:szCs w:val="26"/>
-                <w:lang w:val="en-US"/>
-              </w:rPr>
-              <w:t xml:space="preserve"> FROM HOP_DONG h WHERE MaDT = ‘abc’</w:t>
+              <w:t>SELECT h.MaHD FROM HOP_DONG h WHERE MaDT = ‘abc’</w:t>
             </w:r>
           </w:p>
         </w:tc>
@@ -36060,25 +34471,7 @@
                 <w:szCs w:val="26"/>
                 <w:lang w:val="en-US"/>
               </w:rPr>
-              <w:t xml:space="preserve">SET @mahd = (SELECT </w:t>
-            </w:r>
-            <w:proofErr w:type="gramStart"/>
-            <w:r>
-              <w:rPr>
-                <w:rFonts w:eastAsia="Calibri" w:cs="Times New Roman"/>
-                <w:szCs w:val="26"/>
-                <w:lang w:val="en-US"/>
-              </w:rPr>
-              <w:t>h.MaHD</w:t>
-            </w:r>
-            <w:proofErr w:type="gramEnd"/>
-            <w:r>
-              <w:rPr>
-                <w:rFonts w:eastAsia="Calibri" w:cs="Times New Roman"/>
-                <w:szCs w:val="26"/>
-                <w:lang w:val="en-US"/>
-              </w:rPr>
-              <w:t xml:space="preserve"> FROM HOP_DONG h WHERE MaDT = ‘abc’)</w:t>
+              <w:t>SET @mahd = (SELECT h.MaHD FROM HOP_DONG h WHERE MaDT = ‘abc’)</w:t>
             </w:r>
           </w:p>
         </w:tc>
@@ -36417,25 +34810,7 @@
                 <w:szCs w:val="26"/>
                 <w:lang w:val="en-US"/>
               </w:rPr>
-              <w:t xml:space="preserve">SET @mahd = (SELECT </w:t>
-            </w:r>
-            <w:proofErr w:type="gramStart"/>
-            <w:r>
-              <w:rPr>
-                <w:rFonts w:eastAsia="Calibri" w:cs="Times New Roman"/>
-                <w:szCs w:val="26"/>
-                <w:lang w:val="en-US"/>
-              </w:rPr>
-              <w:t>h.MaHD</w:t>
-            </w:r>
-            <w:proofErr w:type="gramEnd"/>
-            <w:r>
-              <w:rPr>
-                <w:rFonts w:eastAsia="Calibri" w:cs="Times New Roman"/>
-                <w:szCs w:val="26"/>
-                <w:lang w:val="en-US"/>
-              </w:rPr>
-              <w:t xml:space="preserve"> FROM HOP_DONG h WHERE MaDT = ‘abc’)</w:t>
+              <w:t>SET @mahd = (SELECT h.MaHD FROM HOP_DONG h WHERE MaDT = ‘abc’)</w:t>
             </w:r>
           </w:p>
         </w:tc>
@@ -36635,6 +35010,7 @@
                 <w:szCs w:val="26"/>
                 <w:lang w:val="en-US"/>
               </w:rPr>
+              <w:lastRenderedPageBreak/>
               <w:t>DELETE FROM HOP_DONG</w:t>
             </w:r>
           </w:p>
@@ -36930,7 +35306,6 @@
           <w:szCs w:val="26"/>
           <w:lang w:val="en-US"/>
         </w:rPr>
-        <w:lastRenderedPageBreak/>
         <w:t xml:space="preserve">Giả sử khi đơn hàng có mã </w:t>
       </w:r>
       <w:r>
@@ -36951,7 +35326,6 @@
         </w:rPr>
         <w:t xml:space="preserve"> xuất một kho (Ví dụ tên kho là: Mê linh, Hà Nội), lúc này đối tác tìm đơn hàng có mã đơn hàng là </w:t>
       </w:r>
-      <w:proofErr w:type="gramStart"/>
       <w:r>
         <w:rPr>
           <w:rFonts w:eastAsia="Calibri"/>
@@ -36968,16 +35342,7 @@
           <w:szCs w:val="26"/>
           <w:lang w:val="en-US"/>
         </w:rPr>
-        <w:t xml:space="preserve"> đó</w:t>
-      </w:r>
-      <w:proofErr w:type="gramEnd"/>
-      <w:r>
-        <w:rPr>
-          <w:rFonts w:eastAsia="Calibri"/>
-          <w:szCs w:val="26"/>
-          <w:lang w:val="en-US"/>
-        </w:rPr>
-        <w:t xml:space="preserve"> để kiểm tra đơn hàng có trong kho không, sau đó đối tác sẽ cập nhật tình trạng đơn hàng </w:t>
+        <w:t xml:space="preserve"> đó để kiểm tra đơn hàng có trong kho không, sau đó đối tác sẽ cập nhật tình trạng đơn hàng </w:t>
       </w:r>
       <w:r>
         <w:rPr>
@@ -37135,25 +35500,7 @@
                 <w:szCs w:val="26"/>
                 <w:lang w:val="en-US"/>
               </w:rPr>
-              <w:t xml:space="preserve">SET </w:t>
-            </w:r>
-            <w:proofErr w:type="gramStart"/>
-            <w:r>
-              <w:rPr>
-                <w:rFonts w:eastAsia="Calibri" w:cs="Times New Roman"/>
-                <w:szCs w:val="26"/>
-                <w:lang w:val="en-US"/>
-              </w:rPr>
-              <w:t>TRAN  ISOLATION</w:t>
-            </w:r>
-            <w:proofErr w:type="gramEnd"/>
-            <w:r>
-              <w:rPr>
-                <w:rFonts w:eastAsia="Calibri" w:cs="Times New Roman"/>
-                <w:szCs w:val="26"/>
-                <w:lang w:val="en-US"/>
-              </w:rPr>
-              <w:t xml:space="preserve">  LEVEL  SERIALIZABLE</w:t>
+              <w:t>SET TRAN  ISOLATION  LEVEL  SERIALIZABLE</w:t>
             </w:r>
           </w:p>
         </w:tc>
@@ -37213,25 +35560,7 @@
                 <w:szCs w:val="26"/>
                 <w:lang w:val="en-US"/>
               </w:rPr>
-              <w:t>Shared_</w:t>
-            </w:r>
-            <w:proofErr w:type="gramStart"/>
-            <w:r>
-              <w:rPr>
-                <w:rFonts w:eastAsia="Calibri" w:cs="Times New Roman"/>
-                <w:szCs w:val="26"/>
-                <w:lang w:val="en-US"/>
-              </w:rPr>
-              <w:t>Lock(</w:t>
-            </w:r>
-            <w:proofErr w:type="gramEnd"/>
-            <w:r>
-              <w:rPr>
-                <w:rFonts w:eastAsia="Calibri" w:cs="Times New Roman"/>
-                <w:szCs w:val="26"/>
-                <w:lang w:val="en-US"/>
-              </w:rPr>
-              <w:t>DON_HANG)</w:t>
+              <w:t>Shared_Lock(DON_HANG)</w:t>
             </w:r>
           </w:p>
         </w:tc>
@@ -37312,25 +35641,7 @@
                 <w:szCs w:val="26"/>
                 <w:lang w:val="en-US"/>
               </w:rPr>
-              <w:t xml:space="preserve">IF </w:t>
-            </w:r>
-            <w:proofErr w:type="gramStart"/>
-            <w:r>
-              <w:rPr>
-                <w:rFonts w:eastAsia="Calibri" w:cs="Times New Roman"/>
-                <w:szCs w:val="26"/>
-                <w:lang w:val="en-US"/>
-              </w:rPr>
-              <w:t>EXISTS  (</w:t>
-            </w:r>
-            <w:proofErr w:type="gramEnd"/>
-            <w:r>
-              <w:rPr>
-                <w:rFonts w:eastAsia="Calibri" w:cs="Times New Roman"/>
-                <w:szCs w:val="26"/>
-                <w:lang w:val="en-US"/>
-              </w:rPr>
-              <w:t>Select * From DON_HANG Where MaDT = @madt AND MaDH = @madh);</w:t>
+              <w:t>IF EXISTS  (Select * From DON_HANG Where MaDT = @madt AND MaDH = @madh);</w:t>
             </w:r>
           </w:p>
         </w:tc>
@@ -37432,25 +35743,7 @@
                 <w:szCs w:val="26"/>
                 <w:lang w:val="en-US"/>
               </w:rPr>
-              <w:t>Shared_</w:t>
-            </w:r>
-            <w:proofErr w:type="gramStart"/>
-            <w:r>
-              <w:rPr>
-                <w:rFonts w:eastAsia="Calibri" w:cs="Times New Roman"/>
-                <w:szCs w:val="26"/>
-                <w:lang w:val="en-US"/>
-              </w:rPr>
-              <w:t>lock(</w:t>
-            </w:r>
-            <w:proofErr w:type="gramEnd"/>
-            <w:r>
-              <w:rPr>
-                <w:rFonts w:eastAsia="Calibri" w:cs="Times New Roman"/>
-                <w:szCs w:val="26"/>
-                <w:lang w:val="en-US"/>
-              </w:rPr>
-              <w:t>DON_HANG)</w:t>
+              <w:t>Shared_lock(DON_HANG)</w:t>
             </w:r>
           </w:p>
         </w:tc>
@@ -37479,7 +35772,16 @@
                 <w:szCs w:val="26"/>
                 <w:lang w:val="en-US"/>
               </w:rPr>
-              <w:t>Tài xế thành công xin khóa đọc trên bảng đơn hàng. Vì bảng đơn hàng đã bị chiếm với khóa shared lock nên có thể chiếm giữ khóa S cùng lúc được.</w:t>
+              <w:t xml:space="preserve">Tài xế thành công xin khóa đọc trên bảng đơn hàng. Vì bảng đơn hàng đã bị chiếm với khóa shared lock nên có thể </w:t>
+            </w:r>
+            <w:r>
+              <w:rPr>
+                <w:rFonts w:eastAsia="Calibri" w:cs="Times New Roman"/>
+                <w:szCs w:val="26"/>
+                <w:lang w:val="en-US"/>
+              </w:rPr>
+              <w:lastRenderedPageBreak/>
+              <w:t>chiếm giữ khóa S cùng lúc được.</w:t>
             </w:r>
           </w:p>
         </w:tc>
@@ -37531,25 +35833,7 @@
                 <w:szCs w:val="26"/>
                 <w:lang w:val="en-US"/>
               </w:rPr>
-              <w:t xml:space="preserve">Select TenDuong </w:t>
-            </w:r>
-            <w:proofErr w:type="gramStart"/>
-            <w:r>
-              <w:rPr>
-                <w:rFonts w:eastAsia="Calibri" w:cs="Times New Roman"/>
-                <w:szCs w:val="26"/>
-                <w:lang w:val="en-US"/>
-              </w:rPr>
-              <w:t>From</w:t>
-            </w:r>
-            <w:proofErr w:type="gramEnd"/>
-            <w:r>
-              <w:rPr>
-                <w:rFonts w:eastAsia="Calibri" w:cs="Times New Roman"/>
-                <w:szCs w:val="26"/>
-                <w:lang w:val="en-US"/>
-              </w:rPr>
-              <w:t xml:space="preserve"> DON_HANG Where MaDH = @madh</w:t>
+              <w:t>Select TenDuong From DON_HANG Where MaDH = @madh</w:t>
             </w:r>
           </w:p>
         </w:tc>
@@ -37630,25 +35914,7 @@
                 <w:szCs w:val="26"/>
                 <w:lang w:val="en-US"/>
               </w:rPr>
-              <w:t>Exclusive_</w:t>
-            </w:r>
-            <w:proofErr w:type="gramStart"/>
-            <w:r>
-              <w:rPr>
-                <w:rFonts w:eastAsia="Calibri" w:cs="Times New Roman"/>
-                <w:szCs w:val="26"/>
-                <w:lang w:val="en-US"/>
-              </w:rPr>
-              <w:t>Lock(</w:t>
-            </w:r>
-            <w:proofErr w:type="gramEnd"/>
-            <w:r>
-              <w:rPr>
-                <w:rFonts w:eastAsia="Calibri" w:cs="Times New Roman"/>
-                <w:szCs w:val="26"/>
-                <w:lang w:val="en-US"/>
-              </w:rPr>
-              <w:t>DON_HANG)</w:t>
+              <w:t>Exclusive_Lock(DON_HANG)</w:t>
             </w:r>
           </w:p>
           <w:p>
@@ -37762,25 +36028,7 @@
                 <w:szCs w:val="26"/>
                 <w:lang w:val="en-US"/>
               </w:rPr>
-              <w:t>Exclusive_</w:t>
-            </w:r>
-            <w:proofErr w:type="gramStart"/>
-            <w:r>
-              <w:rPr>
-                <w:rFonts w:eastAsia="Calibri" w:cs="Times New Roman"/>
-                <w:szCs w:val="26"/>
-                <w:lang w:val="en-US"/>
-              </w:rPr>
-              <w:t>Lock(</w:t>
-            </w:r>
-            <w:proofErr w:type="gramEnd"/>
-            <w:r>
-              <w:rPr>
-                <w:rFonts w:eastAsia="Calibri" w:cs="Times New Roman"/>
-                <w:szCs w:val="26"/>
-                <w:lang w:val="en-US"/>
-              </w:rPr>
-              <w:t>DON_HANG)</w:t>
+              <w:t>Exclusive_Lock(DON_HANG)</w:t>
             </w:r>
           </w:p>
           <w:p>
@@ -37798,7 +36046,6 @@
                 <w:szCs w:val="26"/>
                 <w:lang w:val="en-US"/>
               </w:rPr>
-              <w:lastRenderedPageBreak/>
               <w:t>UPDATE DON_HANG (TinhTrangDH)</w:t>
             </w:r>
           </w:p>
@@ -37885,16 +36132,7 @@
                 <w:szCs w:val="26"/>
                 <w:lang w:val="en-US"/>
               </w:rPr>
-              <w:t xml:space="preserve">Đối tác cũng không thể cập nhật được tình trạng đơn hàng vì không xin được khóa ghi do </w:t>
-            </w:r>
-            <w:r>
-              <w:rPr>
-                <w:rFonts w:eastAsia="Calibri" w:cs="Times New Roman"/>
-                <w:szCs w:val="26"/>
-                <w:lang w:val="en-US"/>
-              </w:rPr>
-              <w:lastRenderedPageBreak/>
-              <w:t xml:space="preserve">bảng đơn hàng đã bị chiếm bởi khóa đọc. </w:t>
+              <w:t xml:space="preserve">Đối tác cũng không thể cập nhật được tình trạng đơn hàng vì không xin được khóa ghi do bảng đơn hàng đã bị chiếm bởi khóa đọc. </w:t>
             </w:r>
           </w:p>
         </w:tc>
@@ -37915,7 +36153,6 @@
           <w:szCs w:val="26"/>
           <w:lang w:val="en-US"/>
         </w:rPr>
-        <w:lastRenderedPageBreak/>
         <w:t xml:space="preserve"> </w:t>
       </w:r>
     </w:p>
@@ -38148,25 +36385,8 @@
                 <w:szCs w:val="26"/>
                 <w:lang w:val="en-US"/>
               </w:rPr>
-              <w:t xml:space="preserve">SET </w:t>
-            </w:r>
-            <w:proofErr w:type="gramStart"/>
-            <w:r>
-              <w:rPr>
-                <w:rFonts w:eastAsia="Calibri" w:cs="Times New Roman"/>
-                <w:szCs w:val="26"/>
-                <w:lang w:val="en-US"/>
-              </w:rPr>
-              <w:t>TRAN  ISOLATION</w:t>
-            </w:r>
-            <w:proofErr w:type="gramEnd"/>
-            <w:r>
-              <w:rPr>
-                <w:rFonts w:eastAsia="Calibri" w:cs="Times New Roman"/>
-                <w:szCs w:val="26"/>
-                <w:lang w:val="en-US"/>
-              </w:rPr>
-              <w:t xml:space="preserve">  LEVEL  SERIALIZABLE</w:t>
+              <w:lastRenderedPageBreak/>
+              <w:t>SET TRAN  ISOLATION  LEVEL  SERIALIZABLE</w:t>
             </w:r>
           </w:p>
         </w:tc>
@@ -38226,25 +36446,7 @@
                 <w:szCs w:val="26"/>
                 <w:lang w:val="en-US"/>
               </w:rPr>
-              <w:t>Exclusive_</w:t>
-            </w:r>
-            <w:proofErr w:type="gramStart"/>
-            <w:r>
-              <w:rPr>
-                <w:rFonts w:eastAsia="Calibri" w:cs="Times New Roman"/>
-                <w:szCs w:val="26"/>
-                <w:lang w:val="en-US"/>
-              </w:rPr>
-              <w:t>Lock(</w:t>
-            </w:r>
-            <w:proofErr w:type="gramEnd"/>
-            <w:r>
-              <w:rPr>
-                <w:rFonts w:eastAsia="Calibri" w:cs="Times New Roman"/>
-                <w:szCs w:val="26"/>
-                <w:lang w:val="en-US"/>
-              </w:rPr>
-              <w:t>GIAO_HANG)</w:t>
+              <w:t>Exclusive_Lock(GIAO_HANG)</w:t>
             </w:r>
           </w:p>
         </w:tc>
@@ -38343,25 +36545,7 @@
                 <w:szCs w:val="26"/>
                 <w:lang w:val="en-US"/>
               </w:rPr>
-              <w:t>VALUES (@</w:t>
-            </w:r>
-            <w:proofErr w:type="gramStart"/>
-            <w:r>
-              <w:rPr>
-                <w:rFonts w:eastAsia="Calibri" w:cs="Times New Roman"/>
-                <w:szCs w:val="26"/>
-                <w:lang w:val="en-US"/>
-              </w:rPr>
-              <w:t>madh,@</w:t>
-            </w:r>
-            <w:proofErr w:type="gramEnd"/>
-            <w:r>
-              <w:rPr>
-                <w:rFonts w:eastAsia="Calibri" w:cs="Times New Roman"/>
-                <w:szCs w:val="26"/>
-                <w:lang w:val="en-US"/>
-              </w:rPr>
-              <w:t>matx)</w:t>
+              <w:t>VALUES (@madh,@matx)</w:t>
             </w:r>
           </w:p>
         </w:tc>
@@ -38463,25 +36647,7 @@
                 <w:szCs w:val="26"/>
                 <w:lang w:val="en-US"/>
               </w:rPr>
-              <w:t>Exclusive_</w:t>
-            </w:r>
-            <w:proofErr w:type="gramStart"/>
-            <w:r>
-              <w:rPr>
-                <w:rFonts w:eastAsia="Calibri" w:cs="Times New Roman"/>
-                <w:szCs w:val="26"/>
-                <w:lang w:val="en-US"/>
-              </w:rPr>
-              <w:t>Lock(</w:t>
-            </w:r>
-            <w:proofErr w:type="gramEnd"/>
-            <w:r>
-              <w:rPr>
-                <w:rFonts w:eastAsia="Calibri" w:cs="Times New Roman"/>
-                <w:szCs w:val="26"/>
-                <w:lang w:val="en-US"/>
-              </w:rPr>
-              <w:t>DON_HANG)</w:t>
+              <w:t>Exclusive_Lock(DON_HANG)</w:t>
             </w:r>
           </w:p>
         </w:tc>
@@ -38580,7 +36746,6 @@
                 <w:szCs w:val="26"/>
                 <w:lang w:val="en-US"/>
               </w:rPr>
-              <w:lastRenderedPageBreak/>
               <w:t>SET TinhTrangDH = ‘Đã xuất kho’</w:t>
             </w:r>
           </w:p>
@@ -38628,7 +36793,6 @@
                 <w:szCs w:val="26"/>
                 <w:lang w:val="en-US"/>
               </w:rPr>
-              <w:lastRenderedPageBreak/>
               <w:t>Đối tác cập nhật thành công tình trạng đơn hàng vì đã chiếm được khóa độc quyền trước đó.</w:t>
             </w:r>
           </w:p>
@@ -38681,25 +36845,7 @@
                 <w:szCs w:val="26"/>
                 <w:lang w:val="en-US"/>
               </w:rPr>
-              <w:t>Shared_</w:t>
-            </w:r>
-            <w:proofErr w:type="gramStart"/>
-            <w:r>
-              <w:rPr>
-                <w:rFonts w:eastAsia="Calibri" w:cs="Times New Roman"/>
-                <w:szCs w:val="26"/>
-                <w:lang w:val="en-US"/>
-              </w:rPr>
-              <w:t>Lock(</w:t>
-            </w:r>
-            <w:proofErr w:type="gramEnd"/>
-            <w:r>
-              <w:rPr>
-                <w:rFonts w:eastAsia="Calibri" w:cs="Times New Roman"/>
-                <w:szCs w:val="26"/>
-                <w:lang w:val="en-US"/>
-              </w:rPr>
-              <w:t>GIAO_HANG)</w:t>
+              <w:t>Shared_Lock(GIAO_HANG)</w:t>
             </w:r>
           </w:p>
           <w:p>
@@ -38813,25 +36959,7 @@
                 <w:szCs w:val="26"/>
                 <w:lang w:val="en-US"/>
               </w:rPr>
-              <w:t>Exclusive_</w:t>
-            </w:r>
-            <w:proofErr w:type="gramStart"/>
-            <w:r>
-              <w:rPr>
-                <w:rFonts w:eastAsia="Calibri" w:cs="Times New Roman"/>
-                <w:szCs w:val="26"/>
-                <w:lang w:val="en-US"/>
-              </w:rPr>
-              <w:t>Lock(</w:t>
-            </w:r>
-            <w:proofErr w:type="gramEnd"/>
-            <w:r>
-              <w:rPr>
-                <w:rFonts w:eastAsia="Calibri" w:cs="Times New Roman"/>
-                <w:szCs w:val="26"/>
-                <w:lang w:val="en-US"/>
-              </w:rPr>
-              <w:t>DON_HANG)</w:t>
+              <w:t>Exclusive_Lock(DON_HANG)</w:t>
             </w:r>
           </w:p>
           <w:p>
@@ -39188,15 +37316,7 @@
       </w:pPr>
       <w:bookmarkStart w:id="41" w:name="_Toc88495268"/>
       <w:r>
-        <w:t xml:space="preserve">Giao diện </w:t>
-      </w:r>
-      <w:proofErr w:type="gramStart"/>
-      <w:r>
-        <w:t>layout  test</w:t>
-      </w:r>
-      <w:proofErr w:type="gramEnd"/>
-      <w:r>
-        <w:t xml:space="preserve"> case 1 của Dirty read:</w:t>
+        <w:t>Giao diện layout  test case 1 của Dirty read:</w:t>
       </w:r>
       <w:bookmarkEnd w:id="41"/>
     </w:p>
@@ -39528,14 +37648,9 @@
       </w:pPr>
       <w:bookmarkStart w:id="42" w:name="_Toc88495269"/>
       <w:r>
-        <w:t xml:space="preserve">Giao diện layout test case 1 của Lost </w:t>
-      </w:r>
-      <w:proofErr w:type="gramStart"/>
-      <w:r>
-        <w:t>Update::</w:t>
+        <w:t>Giao diện layout test case 1 của Lost Update::</w:t>
       </w:r>
       <w:bookmarkEnd w:id="42"/>
-      <w:proofErr w:type="gramEnd"/>
     </w:p>
     <w:p>
       <w:pPr>
@@ -40734,6 +38849,7 @@
         <w:docPartGallery w:val="AutoText"/>
       </w:docPartObj>
     </w:sdtPr>
+    <w:sdtEndPr/>
     <w:sdtContent>
       <w:p>
         <w:pPr>
@@ -43577,10 +41693,23 @@
 </file>
 
 <file path=customXml/item3.xml><?xml version="1.0" encoding="utf-8"?>
-<b:Sources xmlns:b="http://schemas.openxmlformats.org/officeDocument/2006/bibliography" xmlns="http://schemas.openxmlformats.org/officeDocument/2006/bibliography" SelectedStyle="\APASixthEditionOfficeOnline.xsl" StyleName="APA" Version="6"/>
+<s:customData xmlns="http://www.wps.cn/officeDocument/2013/wpsCustomData" xmlns:s="http://www.wps.cn/officeDocument/2013/wpsCustomData">
+  <customSectProps>
+    <customSectPr/>
+  </customSectProps>
+  <customShpExts>
+    <customShpInfo spid="_x0000_s1026" textRotate="1"/>
+  </customShpExts>
+</s:customData>
 </file>
 
 <file path=customXml/item4.xml><?xml version="1.0" encoding="utf-8"?>
+<p:properties xmlns:p="http://schemas.microsoft.com/office/2006/metadata/properties" xmlns:xsi="http://www.w3.org/2001/XMLSchema-instance" xmlns:pc="http://schemas.microsoft.com/office/infopath/2007/PartnerControls">
+  <documentManagement/>
+</p:properties>
+</file>
+
+<file path=customXml/item5.xml><?xml version="1.0" encoding="utf-8"?>
 <?mso-contentType ?>
 <FormTemplates xmlns="http://schemas.microsoft.com/sharepoint/v3/contenttype/forms">
   <Display>DocumentLibraryForm</Display>
@@ -43589,21 +41718,8 @@
 </FormTemplates>
 </file>
 
-<file path=customXml/item5.xml><?xml version="1.0" encoding="utf-8"?>
-<p:properties xmlns:p="http://schemas.microsoft.com/office/2006/metadata/properties" xmlns:xsi="http://www.w3.org/2001/XMLSchema-instance" xmlns:pc="http://schemas.microsoft.com/office/infopath/2007/PartnerControls">
-  <documentManagement/>
-</p:properties>
-</file>
-
 <file path=customXml/item6.xml><?xml version="1.0" encoding="utf-8"?>
-<s:customData xmlns="http://www.wps.cn/officeDocument/2013/wpsCustomData" xmlns:s="http://www.wps.cn/officeDocument/2013/wpsCustomData">
-  <customSectProps>
-    <customSectPr/>
-  </customSectProps>
-  <customShpExts>
-    <customShpInfo spid="_x0000_s1026" textRotate="1"/>
-  </customShpExts>
-</s:customData>
+<b:Sources xmlns:b="http://schemas.openxmlformats.org/officeDocument/2006/bibliography" xmlns="http://schemas.openxmlformats.org/officeDocument/2006/bibliography" SelectedStyle="\APASixthEditionOfficeOnline.xsl" StyleName="APA" Version="6"/>
 </file>
 
 <file path=customXml/itemProps1.xml><?xml version="1.0" encoding="utf-8"?>
@@ -43634,22 +41750,14 @@
 </file>
 
 <file path=customXml/itemProps3.xml><?xml version="1.0" encoding="utf-8"?>
-<ds:datastoreItem xmlns:ds="http://schemas.openxmlformats.org/officeDocument/2006/customXml" ds:itemID="{6FA4B7FB-B91E-450B-AEF9-6342627E4BEF}">
+<ds:datastoreItem xmlns:ds="http://schemas.openxmlformats.org/officeDocument/2006/customXml" ds:itemID="{B1977F7D-205B-4081-913C-38D41E755F92}">
   <ds:schemaRefs>
-    <ds:schemaRef ds:uri="http://schemas.openxmlformats.org/officeDocument/2006/bibliography"/>
+    <ds:schemaRef ds:uri="http://www.wps.cn/officeDocument/2013/wpsCustomData"/>
   </ds:schemaRefs>
 </ds:datastoreItem>
 </file>
 
 <file path=customXml/itemProps4.xml><?xml version="1.0" encoding="utf-8"?>
-<ds:datastoreItem xmlns:ds="http://schemas.openxmlformats.org/officeDocument/2006/customXml" ds:itemID="{EC005BE5-6565-49E5-A05E-E6746210F820}">
-  <ds:schemaRefs>
-    <ds:schemaRef ds:uri="http://schemas.microsoft.com/sharepoint/v3/contenttype/forms"/>
-  </ds:schemaRefs>
-</ds:datastoreItem>
-</file>
-
-<file path=customXml/itemProps5.xml><?xml version="1.0" encoding="utf-8"?>
 <ds:datastoreItem xmlns:ds="http://schemas.openxmlformats.org/officeDocument/2006/customXml" ds:itemID="{41BA41BC-03BA-46F1-9FB9-487A85D678FF}">
   <ds:schemaRefs>
     <ds:schemaRef ds:uri="http://schemas.microsoft.com/office/2006/metadata/properties"/>
@@ -43658,10 +41766,18 @@
 </ds:datastoreItem>
 </file>
 
+<file path=customXml/itemProps5.xml><?xml version="1.0" encoding="utf-8"?>
+<ds:datastoreItem xmlns:ds="http://schemas.openxmlformats.org/officeDocument/2006/customXml" ds:itemID="{EC005BE5-6565-49E5-A05E-E6746210F820}">
+  <ds:schemaRefs>
+    <ds:schemaRef ds:uri="http://schemas.microsoft.com/sharepoint/v3/contenttype/forms"/>
+  </ds:schemaRefs>
+</ds:datastoreItem>
+</file>
+
 <file path=customXml/itemProps6.xml><?xml version="1.0" encoding="utf-8"?>
-<ds:datastoreItem xmlns:ds="http://schemas.openxmlformats.org/officeDocument/2006/customXml" ds:itemID="{B1977F7D-205B-4081-913C-38D41E755F92}">
+<ds:datastoreItem xmlns:ds="http://schemas.openxmlformats.org/officeDocument/2006/customXml" ds:itemID="{6FA4B7FB-B91E-450B-AEF9-6342627E4BEF}">
   <ds:schemaRefs>
-    <ds:schemaRef ds:uri="http://www.wps.cn/officeDocument/2013/wpsCustomData"/>
+    <ds:schemaRef ds:uri="http://schemas.openxmlformats.org/officeDocument/2006/bibliography"/>
   </ds:schemaRefs>
 </ds:datastoreItem>
 </file>
</xml_diff>

<commit_message>
new báo cáo (có github)
</commit_message>
<xml_diff>
--- a/document/BAOCAO-Group04_report.docx
+++ b/document/BAOCAO-Group04_report.docx
@@ -3229,7 +3229,7 @@
           </mc:Choice>
           <mc:Fallback>
             <w:pict>
-              <v:group w14:anchorId="05475DEA" id="Nhóm 2" o:spid="_x0000_s1026" style="position:absolute;left:0;text-align:left;margin-left:0;margin-top:0;width:151.7pt;height:718.55pt;z-index:-251657216;mso-height-percent:950;mso-left-percent:40;mso-position-horizontal-relative:page;mso-position-vertical:center;mso-position-vertical-relative:page;mso-height-percent:950;mso-left-percent:40" coordsize="21336,91257" o:gfxdata="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">
+              <v:group w14:anchorId="05475DEA" id="Nhóm 2" o:spid="_x0000_s1026" style="position:absolute;left:0;text-align:left;margin-left:0;margin-top:0;width:151.7pt;height:718.55pt;z-index:-251657216;mso-height-percent:950;mso-left-percent:40;mso-position-horizontal-relative:page;mso-position-vertical:center;mso-position-vertical-relative:page;mso-height-percent:950;mso-left-percent:40" coordsize="21336,91257" o:gfxdata="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">
                 <v:rect id="Hình chữ nhật 3" o:spid="_x0000_s1027" style="position:absolute;width:1945;height:91257;visibility:visible;mso-wrap-style:square;v-text-anchor:middle" o:gfxdata="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" fillcolor="#1f497d [3215]" stroked="f" strokeweight="2pt"/>
                 <v:shapetype id="_x0000_t15" coordsize="21600,21600" o:spt="15" adj="16200" path="m@0,l,,,21600@0,21600,21600,10800xe">
                   <v:stroke joinstyle="miter"/>
@@ -3515,7 +3515,7 @@
                 <v:stroke joinstyle="miter"/>
                 <v:path gradientshapeok="t" o:connecttype="rect"/>
               </v:shapetype>
-              <v:shape id="Hộp Văn bản 2" o:spid="_x0000_s1055" type="#_x0000_t202" style="position:absolute;left:0;text-align:left;margin-left:96pt;margin-top:-15.6pt;width:326.05pt;height:110.6pt;z-index:-251655168;visibility:visible;mso-wrap-style:square;mso-width-percent:0;mso-height-percent:200;mso-wrap-distance-left:9pt;mso-wrap-distance-top:3.6pt;mso-wrap-distance-right:9pt;mso-wrap-distance-bottom:3.6pt;mso-position-horizontal:absolute;mso-position-horizontal-relative:margin;mso-position-vertical:absolute;mso-position-vertical-relative:text;mso-width-percent:0;mso-height-percent:200;mso-width-relative:page;mso-height-relative:margin;v-text-anchor:top" o:gfxdata="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" strokecolor="white [3212]">
+              <v:shape id="Hộp Văn bản 2" o:spid="_x0000_s1055" type="#_x0000_t202" style="position:absolute;left:0;text-align:left;margin-left:96pt;margin-top:-15.6pt;width:326.05pt;height:110.6pt;z-index:-251655168;visibility:visible;mso-wrap-style:square;mso-width-percent:0;mso-height-percent:200;mso-wrap-distance-left:9pt;mso-wrap-distance-top:3.6pt;mso-wrap-distance-right:9pt;mso-wrap-distance-bottom:3.6pt;mso-position-horizontal:absolute;mso-position-horizontal-relative:margin;mso-position-vertical:absolute;mso-position-vertical-relative:text;mso-width-percent:0;mso-height-percent:200;mso-width-relative:page;mso-height-relative:margin;v-text-anchor:top" o:gfxdata="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" strokecolor="white [3212]">
                 <v:textbox style="mso-fit-shape-to-text:t">
                   <w:txbxContent>
                     <w:p>
@@ -3836,7 +3836,7 @@
               </mc:Choice>
               <mc:Fallback>
                 <w:pict>
-                  <v:shape w14:anchorId="00691FA8" id="_x0000_s1056" type="#_x0000_t202" style="position:absolute;margin-left:161.85pt;margin-top:293.35pt;width:250.2pt;height:110.6pt;z-index:251666432;visibility:visible;mso-wrap-style:square;mso-width-percent:0;mso-height-percent:200;mso-wrap-distance-left:9pt;mso-wrap-distance-top:3.6pt;mso-wrap-distance-right:9pt;mso-wrap-distance-bottom:3.6pt;mso-position-horizontal:absolute;mso-position-horizontal-relative:margin;mso-position-vertical:absolute;mso-position-vertical-relative:margin;mso-width-percent:0;mso-height-percent:200;mso-width-relative:page;mso-height-relative:margin;v-text-anchor:top" o:gfxdata="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" stroked="f">
+                  <v:shape w14:anchorId="00691FA8" id="_x0000_s1056" type="#_x0000_t202" style="position:absolute;margin-left:161.85pt;margin-top:293.35pt;width:250.2pt;height:110.6pt;z-index:251666432;visibility:visible;mso-wrap-style:square;mso-width-percent:0;mso-height-percent:200;mso-wrap-distance-left:9pt;mso-wrap-distance-top:3.6pt;mso-wrap-distance-right:9pt;mso-wrap-distance-bottom:3.6pt;mso-position-horizontal:absolute;mso-position-horizontal-relative:margin;mso-position-vertical:absolute;mso-position-vertical-relative:margin;mso-width-percent:0;mso-height-percent:200;mso-width-relative:page;mso-height-relative:margin;v-text-anchor:top" o:gfxdata="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" stroked="f">
                     <v:textbox style="mso-fit-shape-to-text:t">
                       <w:txbxContent>
                         <w:p>
@@ -3981,7 +3981,7 @@
               </mc:Choice>
               <mc:Fallback>
                 <w:pict>
-                  <v:shape w14:anchorId="25D437CE" id="Hộp Văn bản 52" o:spid="_x0000_s1057" type="#_x0000_t202" style="position:absolute;margin-left:116.65pt;margin-top:663.35pt;width:265.15pt;height:24.5pt;z-index:251665408;visibility:visible;mso-wrap-style:square;mso-wrap-distance-left:9pt;mso-wrap-distance-top:0;mso-wrap-distance-right:9pt;mso-wrap-distance-bottom:0;mso-position-horizontal:absolute;mso-position-horizontal-relative:margin;mso-position-vertical:absolute;mso-position-vertical-relative:margin;v-text-anchor:top" o:gfxdata="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" fillcolor="white [3201]" stroked="f" strokeweight=".5pt">
+                  <v:shape w14:anchorId="25D437CE" id="Hộp Văn bản 52" o:spid="_x0000_s1057" type="#_x0000_t202" style="position:absolute;margin-left:116.65pt;margin-top:663.35pt;width:265.15pt;height:24.5pt;z-index:251665408;visibility:visible;mso-wrap-style:square;mso-wrap-distance-left:9pt;mso-wrap-distance-top:0;mso-wrap-distance-right:9pt;mso-wrap-distance-bottom:0;mso-position-horizontal:absolute;mso-position-horizontal-relative:margin;mso-position-vertical:absolute;mso-position-vertical-relative:margin;v-text-anchor:top" o:gfxdata="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" fillcolor="white [3201]" stroked="f" strokeweight=".5pt">
                     <v:textbox>
                       <w:txbxContent>
                         <w:p>
@@ -4144,7 +4144,7 @@
               </mc:Choice>
               <mc:Fallback>
                 <w:pict>
-                  <v:shape w14:anchorId="5F95D0E6" id="Hộp Văn bản 51" o:spid="_x0000_s1058" type="#_x0000_t202" style="position:absolute;margin-left:253.8pt;margin-top:487.6pt;width:248.9pt;height:96pt;z-index:251664384;visibility:visible;mso-wrap-style:square;mso-wrap-distance-left:9pt;mso-wrap-distance-top:0;mso-wrap-distance-right:9pt;mso-wrap-distance-bottom:0;mso-position-horizontal:absolute;mso-position-horizontal-relative:text;mso-position-vertical:absolute;mso-position-vertical-relative:text;v-text-anchor:top" o:gfxdata="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" fillcolor="white [3212]" stroked="f" strokeweight=".5pt">
+                  <v:shape w14:anchorId="5F95D0E6" id="Hộp Văn bản 51" o:spid="_x0000_s1058" type="#_x0000_t202" style="position:absolute;margin-left:253.8pt;margin-top:487.6pt;width:248.9pt;height:96pt;z-index:251664384;visibility:visible;mso-wrap-style:square;mso-wrap-distance-left:9pt;mso-wrap-distance-top:0;mso-wrap-distance-right:9pt;mso-wrap-distance-bottom:0;mso-position-horizontal:absolute;mso-position-horizontal-relative:text;mso-position-vertical:absolute;mso-position-vertical-relative:text;v-text-anchor:top" o:gfxdata="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" fillcolor="white [3212]" stroked="f" strokeweight=".5pt">
                     <v:textbox>
                       <w:txbxContent>
                         <w:p>
@@ -4376,7 +4376,7 @@
               </mc:Choice>
               <mc:Fallback>
                 <w:pict>
-                  <v:shape w14:anchorId="5B0C5422" id="Hộp Văn bản 1" o:spid="_x0000_s1059" type="#_x0000_t202" style="position:absolute;margin-left:162pt;margin-top:166.25pt;width:394.2pt;height:97.7pt;z-index:251660288;visibility:visible;mso-wrap-style:square;mso-wrap-distance-left:9pt;mso-wrap-distance-top:0;mso-wrap-distance-right:9pt;mso-wrap-distance-bottom:0;mso-position-horizontal:absolute;mso-position-horizontal-relative:page;mso-position-vertical:absolute;mso-position-vertical-relative:page;v-text-anchor:top" o:gfxdata="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" filled="f" stroked="f" strokeweight=".5pt">
+                  <v:shape w14:anchorId="5B0C5422" id="Hộp Văn bản 1" o:spid="_x0000_s1059" type="#_x0000_t202" style="position:absolute;margin-left:162pt;margin-top:166.25pt;width:394.2pt;height:97.7pt;z-index:251660288;visibility:visible;mso-wrap-style:square;mso-wrap-distance-left:9pt;mso-wrap-distance-top:0;mso-wrap-distance-right:9pt;mso-wrap-distance-bottom:0;mso-position-horizontal:absolute;mso-position-horizontal-relative:page;mso-position-vertical:absolute;mso-position-vertical-relative:page;v-text-anchor:top" o:gfxdata="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" filled="f" stroked="f" strokeweight=".5pt">
                     <v:textbox inset="0,0,0,0">
                       <w:txbxContent>
                         <w:p>
@@ -4724,7 +4724,7 @@
                 <w:noProof/>
                 <w:webHidden/>
               </w:rPr>
-              <w:t>5</w:t>
+              <w:t>7</w:t>
             </w:r>
             <w:r>
               <w:rPr>
@@ -4795,7 +4795,7 @@
                 <w:noProof/>
                 <w:webHidden/>
               </w:rPr>
-              <w:t>6</w:t>
+              <w:t>8</w:t>
             </w:r>
             <w:r>
               <w:rPr>
@@ -4866,7 +4866,7 @@
                 <w:noProof/>
                 <w:webHidden/>
               </w:rPr>
-              <w:t>8</w:t>
+              <w:t>10</w:t>
             </w:r>
             <w:r>
               <w:rPr>
@@ -4937,7 +4937,7 @@
                 <w:noProof/>
                 <w:webHidden/>
               </w:rPr>
-              <w:t>10</w:t>
+              <w:t>12</w:t>
             </w:r>
             <w:r>
               <w:rPr>
@@ -5025,7 +5025,7 @@
                 <w:noProof/>
                 <w:webHidden/>
               </w:rPr>
-              <w:t>10</w:t>
+              <w:t>12</w:t>
             </w:r>
             <w:r>
               <w:rPr>
@@ -5113,7 +5113,7 @@
                 <w:noProof/>
                 <w:webHidden/>
               </w:rPr>
-              <w:t>10</w:t>
+              <w:t>12</w:t>
             </w:r>
             <w:r>
               <w:rPr>
@@ -5201,7 +5201,7 @@
                 <w:noProof/>
                 <w:webHidden/>
               </w:rPr>
-              <w:t>12</w:t>
+              <w:t>14</w:t>
             </w:r>
             <w:r>
               <w:rPr>
@@ -5272,7 +5272,7 @@
                 <w:noProof/>
                 <w:webHidden/>
               </w:rPr>
-              <w:t>16</w:t>
+              <w:t>18</w:t>
             </w:r>
             <w:r>
               <w:rPr>
@@ -5360,7 +5360,7 @@
                 <w:noProof/>
                 <w:webHidden/>
               </w:rPr>
-              <w:t>16</w:t>
+              <w:t>18</w:t>
             </w:r>
             <w:r>
               <w:rPr>
@@ -5431,7 +5431,7 @@
                 <w:noProof/>
                 <w:webHidden/>
               </w:rPr>
-              <w:t>18</w:t>
+              <w:t>20</w:t>
             </w:r>
             <w:r>
               <w:rPr>
@@ -5502,7 +5502,7 @@
                 <w:noProof/>
                 <w:webHidden/>
               </w:rPr>
-              <w:t>18</w:t>
+              <w:t>20</w:t>
             </w:r>
             <w:r>
               <w:rPr>
@@ -5573,7 +5573,7 @@
                 <w:noProof/>
                 <w:webHidden/>
               </w:rPr>
-              <w:t>18</w:t>
+              <w:t>20</w:t>
             </w:r>
             <w:r>
               <w:rPr>
@@ -5644,7 +5644,7 @@
                 <w:noProof/>
                 <w:webHidden/>
               </w:rPr>
-              <w:t>27</w:t>
+              <w:t>29</w:t>
             </w:r>
             <w:r>
               <w:rPr>
@@ -5715,7 +5715,7 @@
                 <w:noProof/>
                 <w:webHidden/>
               </w:rPr>
-              <w:t>27</w:t>
+              <w:t>29</w:t>
             </w:r>
             <w:r>
               <w:rPr>
@@ -5805,7 +5805,7 @@
                 <w:noProof/>
                 <w:webHidden/>
               </w:rPr>
-              <w:t>27</w:t>
+              <w:t>29</w:t>
             </w:r>
             <w:r>
               <w:rPr>
@@ -5895,7 +5895,7 @@
                 <w:noProof/>
                 <w:webHidden/>
               </w:rPr>
-              <w:t>29</w:t>
+              <w:t>31</w:t>
             </w:r>
             <w:r>
               <w:rPr>
@@ -5985,7 +5985,7 @@
                 <w:noProof/>
                 <w:webHidden/>
               </w:rPr>
-              <w:t>31</w:t>
+              <w:t>33</w:t>
             </w:r>
             <w:r>
               <w:rPr>
@@ -6056,7 +6056,7 @@
                 <w:noProof/>
                 <w:webHidden/>
               </w:rPr>
-              <w:t>33</w:t>
+              <w:t>35</w:t>
             </w:r>
             <w:r>
               <w:rPr>
@@ -6157,7 +6157,7 @@
                 <w:noProof/>
                 <w:webHidden/>
               </w:rPr>
-              <w:t>33</w:t>
+              <w:t>35</w:t>
             </w:r>
             <w:r>
               <w:rPr>
@@ -6258,7 +6258,7 @@
                 <w:noProof/>
                 <w:webHidden/>
               </w:rPr>
-              <w:t>35</w:t>
+              <w:t>37</w:t>
             </w:r>
             <w:r>
               <w:rPr>
@@ -6359,7 +6359,7 @@
                 <w:noProof/>
                 <w:webHidden/>
               </w:rPr>
-              <w:t>37</w:t>
+              <w:t>39</w:t>
             </w:r>
             <w:r>
               <w:rPr>
@@ -6438,7 +6438,7 @@
                 <w:noProof/>
                 <w:webHidden/>
               </w:rPr>
-              <w:t>39</w:t>
+              <w:t>41</w:t>
             </w:r>
             <w:r>
               <w:rPr>
@@ -6530,7 +6530,7 @@
                 <w:noProof/>
                 <w:webHidden/>
               </w:rPr>
-              <w:t>39</w:t>
+              <w:t>41</w:t>
             </w:r>
             <w:r>
               <w:rPr>
@@ -6622,7 +6622,7 @@
                 <w:noProof/>
                 <w:webHidden/>
               </w:rPr>
-              <w:t>44</w:t>
+              <w:t>46</w:t>
             </w:r>
             <w:r>
               <w:rPr>
@@ -6694,7 +6694,7 @@
                 <w:noProof/>
                 <w:webHidden/>
               </w:rPr>
-              <w:t>48</w:t>
+              <w:t>50</w:t>
             </w:r>
             <w:r>
               <w:rPr>
@@ -6786,7 +6786,7 @@
                 <w:noProof/>
                 <w:webHidden/>
               </w:rPr>
-              <w:t>48</w:t>
+              <w:t>50</w:t>
             </w:r>
             <w:r>
               <w:rPr>
@@ -6858,7 +6858,7 @@
                 <w:noProof/>
                 <w:webHidden/>
               </w:rPr>
-              <w:t>51</w:t>
+              <w:t>53</w:t>
             </w:r>
             <w:r>
               <w:rPr>
@@ -6930,7 +6930,7 @@
                 <w:noProof/>
                 <w:webHidden/>
               </w:rPr>
-              <w:t>51</w:t>
+              <w:t>53</w:t>
             </w:r>
             <w:r>
               <w:rPr>
@@ -6981,7 +6981,25 @@
                 <w:noProof/>
                 <w:lang w:val="en-US"/>
               </w:rPr>
-              <w:t>TEST CASE 1:</w:t>
+              <w:t>TEST CA</w:t>
+            </w:r>
+            <w:r>
+              <w:rPr>
+                <w:rStyle w:val="Siuktni"/>
+                <w:rFonts w:eastAsia="Calibri"/>
+                <w:noProof/>
+                <w:lang w:val="en-US"/>
+              </w:rPr>
+              <w:t>S</w:t>
+            </w:r>
+            <w:r>
+              <w:rPr>
+                <w:rStyle w:val="Siuktni"/>
+                <w:rFonts w:eastAsia="Calibri"/>
+                <w:noProof/>
+                <w:lang w:val="en-US"/>
+              </w:rPr>
+              <w:t>E 1:</w:t>
             </w:r>
             <w:r>
               <w:rPr>
@@ -7022,7 +7040,7 @@
                 <w:noProof/>
                 <w:webHidden/>
               </w:rPr>
-              <w:t>51</w:t>
+              <w:t>53</w:t>
             </w:r>
             <w:r>
               <w:rPr>
@@ -7095,7 +7113,7 @@
                 <w:noProof/>
                 <w:webHidden/>
               </w:rPr>
-              <w:t>54</w:t>
+              <w:t>56</w:t>
             </w:r>
             <w:r>
               <w:rPr>
@@ -7187,7 +7205,7 @@
                 <w:noProof/>
                 <w:webHidden/>
               </w:rPr>
-              <w:t>54</w:t>
+              <w:t>56</w:t>
             </w:r>
             <w:r>
               <w:rPr>
@@ -7983,7 +8001,10 @@
               <w:jc w:val="center"/>
             </w:pPr>
             <w:r>
-              <w:t>100%</w:t>
+              <w:t>35</w:t>
+            </w:r>
+            <w:r>
+              <w:t>%</w:t>
             </w:r>
           </w:p>
         </w:tc>
@@ -8074,7 +8095,10 @@
               <w:jc w:val="center"/>
             </w:pPr>
             <w:r>
-              <w:t>100%</w:t>
+              <w:t>35</w:t>
+            </w:r>
+            <w:r>
+              <w:t>%</w:t>
             </w:r>
           </w:p>
         </w:tc>
@@ -8165,7 +8189,10 @@
               <w:jc w:val="center"/>
             </w:pPr>
             <w:r>
-              <w:t>90%</w:t>
+              <w:t>30</w:t>
+            </w:r>
+            <w:r>
+              <w:t>%</w:t>
             </w:r>
           </w:p>
         </w:tc>
@@ -8198,12 +8225,697 @@
     <w:p/>
     <w:p/>
     <w:p/>
+    <w:p>
+      <w:pPr>
+        <w:pStyle w:val="u1"/>
+      </w:pPr>
+      <w:r>
+        <w:t>Đánh giá cá nhân và nhóm</w:t>
+      </w:r>
+    </w:p>
+    <w:tbl>
+      <w:tblPr>
+        <w:tblStyle w:val="LiBang"/>
+        <w:tblW w:w="10710" w:type="dxa"/>
+        <w:tblInd w:w="-545" w:type="dxa"/>
+        <w:tblLook w:val="04A0" w:firstRow="1" w:lastRow="0" w:firstColumn="1" w:lastColumn="0" w:noHBand="0" w:noVBand="1"/>
+      </w:tblPr>
+      <w:tblGrid>
+        <w:gridCol w:w="680"/>
+        <w:gridCol w:w="1570"/>
+        <w:gridCol w:w="1260"/>
+        <w:gridCol w:w="1260"/>
+        <w:gridCol w:w="900"/>
+        <w:gridCol w:w="1260"/>
+        <w:gridCol w:w="1464"/>
+        <w:gridCol w:w="1160"/>
+        <w:gridCol w:w="1156"/>
+      </w:tblGrid>
+      <w:tr>
+        <w:tc>
+          <w:tcPr>
+            <w:tcW w:w="680" w:type="dxa"/>
+          </w:tcPr>
+          <w:p>
+            <w:pPr>
+              <w:ind w:firstLine="0"/>
+            </w:pPr>
+            <w:r>
+              <w:t>STT</w:t>
+            </w:r>
+          </w:p>
+        </w:tc>
+        <w:tc>
+          <w:tcPr>
+            <w:tcW w:w="1570" w:type="dxa"/>
+          </w:tcPr>
+          <w:p>
+            <w:pPr>
+              <w:ind w:firstLine="0"/>
+            </w:pPr>
+            <w:r>
+              <w:t xml:space="preserve">Họ và tên sinh viên </w:t>
+            </w:r>
+          </w:p>
+        </w:tc>
+        <w:tc>
+          <w:tcPr>
+            <w:tcW w:w="1260" w:type="dxa"/>
+          </w:tcPr>
+          <w:p>
+            <w:pPr>
+              <w:ind w:firstLine="0"/>
+            </w:pPr>
+            <w:r>
+              <w:t>MSSV</w:t>
+            </w:r>
+          </w:p>
+        </w:tc>
+        <w:tc>
+          <w:tcPr>
+            <w:tcW w:w="1260" w:type="dxa"/>
+          </w:tcPr>
+          <w:p>
+            <w:pPr>
+              <w:ind w:firstLine="0"/>
+            </w:pPr>
+            <w:r>
+              <w:t>Thiết kế cơ sở dữ liệu (10%)</w:t>
+            </w:r>
+          </w:p>
+        </w:tc>
+        <w:tc>
+          <w:tcPr>
+            <w:tcW w:w="900" w:type="dxa"/>
+          </w:tcPr>
+          <w:p>
+            <w:pPr>
+              <w:ind w:firstLine="0"/>
+            </w:pPr>
+            <w:r>
+              <w:t>Phân quyền (5%)</w:t>
+            </w:r>
+          </w:p>
+        </w:tc>
+        <w:tc>
+          <w:tcPr>
+            <w:tcW w:w="1260" w:type="dxa"/>
+          </w:tcPr>
+          <w:p>
+            <w:pPr>
+              <w:ind w:firstLine="0"/>
+            </w:pPr>
+            <w:r>
+              <w:t>Tranh chấp đồng thời (30%)</w:t>
+            </w:r>
+          </w:p>
+        </w:tc>
+        <w:tc>
+          <w:tcPr>
+            <w:tcW w:w="1464" w:type="dxa"/>
+          </w:tcPr>
+          <w:p>
+            <w:pPr>
+              <w:ind w:firstLine="0"/>
+            </w:pPr>
+            <w:r>
+              <w:t>Xử lý tranh chấp đồng thời (20%)</w:t>
+            </w:r>
+          </w:p>
+        </w:tc>
+        <w:tc>
+          <w:tcPr>
+            <w:tcW w:w="1160" w:type="dxa"/>
+          </w:tcPr>
+          <w:p>
+            <w:pPr>
+              <w:ind w:firstLine="0"/>
+            </w:pPr>
+            <w:r>
+              <w:t>Demo + Giao diện (35%)</w:t>
+            </w:r>
+          </w:p>
+        </w:tc>
+        <w:tc>
+          <w:tcPr>
+            <w:tcW w:w="1156" w:type="dxa"/>
+          </w:tcPr>
+          <w:p>
+            <w:pPr>
+              <w:ind w:firstLine="0"/>
+            </w:pPr>
+            <w:r>
+              <w:t xml:space="preserve">Tổng đạt được </w:t>
+            </w:r>
+          </w:p>
+        </w:tc>
+      </w:tr>
+      <w:tr>
+        <w:tc>
+          <w:tcPr>
+            <w:tcW w:w="680" w:type="dxa"/>
+          </w:tcPr>
+          <w:p>
+            <w:pPr>
+              <w:ind w:firstLine="0"/>
+            </w:pPr>
+            <w:r>
+              <w:t>1</w:t>
+            </w:r>
+          </w:p>
+        </w:tc>
+        <w:tc>
+          <w:tcPr>
+            <w:tcW w:w="1570" w:type="dxa"/>
+          </w:tcPr>
+          <w:p>
+            <w:pPr>
+              <w:ind w:firstLine="0"/>
+            </w:pPr>
+            <w:r>
+              <w:t>Huỳnh Bá Huy</w:t>
+            </w:r>
+          </w:p>
+        </w:tc>
+        <w:tc>
+          <w:tcPr>
+            <w:tcW w:w="1260" w:type="dxa"/>
+            <w:vAlign w:val="center"/>
+          </w:tcPr>
+          <w:p>
+            <w:pPr>
+              <w:ind w:firstLine="0"/>
+            </w:pPr>
+            <w:r>
+              <w:t>19127420</w:t>
+            </w:r>
+          </w:p>
+        </w:tc>
+        <w:tc>
+          <w:tcPr>
+            <w:tcW w:w="1260" w:type="dxa"/>
+          </w:tcPr>
+          <w:p>
+            <w:pPr>
+              <w:ind w:firstLine="0"/>
+            </w:pPr>
+            <w:r>
+              <w:t>3</w:t>
+            </w:r>
+          </w:p>
+        </w:tc>
+        <w:tc>
+          <w:tcPr>
+            <w:tcW w:w="900" w:type="dxa"/>
+          </w:tcPr>
+          <w:p>
+            <w:pPr>
+              <w:ind w:firstLine="0"/>
+            </w:pPr>
+            <w:r>
+              <w:t>2</w:t>
+            </w:r>
+          </w:p>
+        </w:tc>
+        <w:tc>
+          <w:tcPr>
+            <w:tcW w:w="1260" w:type="dxa"/>
+          </w:tcPr>
+          <w:p>
+            <w:pPr>
+              <w:ind w:firstLine="0"/>
+            </w:pPr>
+            <w:r>
+              <w:t>8</w:t>
+            </w:r>
+          </w:p>
+        </w:tc>
+        <w:tc>
+          <w:tcPr>
+            <w:tcW w:w="1464" w:type="dxa"/>
+          </w:tcPr>
+          <w:p>
+            <w:pPr>
+              <w:ind w:firstLine="0"/>
+            </w:pPr>
+            <w:r>
+              <w:t>7</w:t>
+            </w:r>
+          </w:p>
+        </w:tc>
+        <w:tc>
+          <w:tcPr>
+            <w:tcW w:w="1160" w:type="dxa"/>
+          </w:tcPr>
+          <w:p>
+            <w:pPr>
+              <w:ind w:firstLine="0"/>
+            </w:pPr>
+            <w:r>
+              <w:t>15</w:t>
+            </w:r>
+          </w:p>
+        </w:tc>
+        <w:tc>
+          <w:tcPr>
+            <w:tcW w:w="1156" w:type="dxa"/>
+          </w:tcPr>
+          <w:p>
+            <w:pPr>
+              <w:ind w:firstLine="0"/>
+            </w:pPr>
+            <w:r>
+              <w:t>35</w:t>
+            </w:r>
+          </w:p>
+        </w:tc>
+      </w:tr>
+      <w:tr>
+        <w:tc>
+          <w:tcPr>
+            <w:tcW w:w="680" w:type="dxa"/>
+          </w:tcPr>
+          <w:p>
+            <w:pPr>
+              <w:ind w:firstLine="0"/>
+            </w:pPr>
+            <w:r>
+              <w:t>2</w:t>
+            </w:r>
+          </w:p>
+        </w:tc>
+        <w:tc>
+          <w:tcPr>
+            <w:tcW w:w="1570" w:type="dxa"/>
+          </w:tcPr>
+          <w:p>
+            <w:pPr>
+              <w:ind w:firstLine="0"/>
+            </w:pPr>
+            <w:r>
+              <w:t>Dương Lê Xuân Khang</w:t>
+            </w:r>
+          </w:p>
+        </w:tc>
+        <w:tc>
+          <w:tcPr>
+            <w:tcW w:w="1260" w:type="dxa"/>
+            <w:vAlign w:val="center"/>
+          </w:tcPr>
+          <w:p>
+            <w:pPr>
+              <w:ind w:firstLine="0"/>
+            </w:pPr>
+            <w:r>
+              <w:t>19127432</w:t>
+            </w:r>
+          </w:p>
+        </w:tc>
+        <w:tc>
+          <w:tcPr>
+            <w:tcW w:w="1260" w:type="dxa"/>
+          </w:tcPr>
+          <w:p>
+            <w:pPr>
+              <w:ind w:firstLine="0"/>
+            </w:pPr>
+            <w:r>
+              <w:t>4</w:t>
+            </w:r>
+          </w:p>
+        </w:tc>
+        <w:tc>
+          <w:tcPr>
+            <w:tcW w:w="900" w:type="dxa"/>
+          </w:tcPr>
+          <w:p>
+            <w:pPr>
+              <w:ind w:firstLine="0"/>
+            </w:pPr>
+            <w:r>
+              <w:t>2</w:t>
+            </w:r>
+          </w:p>
+        </w:tc>
+        <w:tc>
+          <w:tcPr>
+            <w:tcW w:w="1260" w:type="dxa"/>
+          </w:tcPr>
+          <w:p>
+            <w:pPr>
+              <w:ind w:firstLine="0"/>
+            </w:pPr>
+            <w:r>
+              <w:t>8</w:t>
+            </w:r>
+          </w:p>
+        </w:tc>
+        <w:tc>
+          <w:tcPr>
+            <w:tcW w:w="1464" w:type="dxa"/>
+          </w:tcPr>
+          <w:p>
+            <w:pPr>
+              <w:ind w:firstLine="0"/>
+            </w:pPr>
+            <w:r>
+              <w:t>7</w:t>
+            </w:r>
+          </w:p>
+        </w:tc>
+        <w:tc>
+          <w:tcPr>
+            <w:tcW w:w="1160" w:type="dxa"/>
+          </w:tcPr>
+          <w:p>
+            <w:pPr>
+              <w:ind w:firstLine="0"/>
+            </w:pPr>
+            <w:r>
+              <w:t>15</w:t>
+            </w:r>
+          </w:p>
+        </w:tc>
+        <w:tc>
+          <w:tcPr>
+            <w:tcW w:w="1156" w:type="dxa"/>
+          </w:tcPr>
+          <w:p>
+            <w:pPr>
+              <w:ind w:firstLine="0"/>
+            </w:pPr>
+            <w:r>
+              <w:t>3</w:t>
+            </w:r>
+            <w:r>
+              <w:t>6</w:t>
+            </w:r>
+          </w:p>
+        </w:tc>
+      </w:tr>
+      <w:tr>
+        <w:tc>
+          <w:tcPr>
+            <w:tcW w:w="680" w:type="dxa"/>
+          </w:tcPr>
+          <w:p>
+            <w:pPr>
+              <w:ind w:firstLine="0"/>
+            </w:pPr>
+            <w:r>
+              <w:t>3</w:t>
+            </w:r>
+          </w:p>
+        </w:tc>
+        <w:tc>
+          <w:tcPr>
+            <w:tcW w:w="1570" w:type="dxa"/>
+          </w:tcPr>
+          <w:p>
+            <w:pPr>
+              <w:ind w:firstLine="0"/>
+            </w:pPr>
+            <w:r>
+              <w:t>Huỳnh Thu Thảo</w:t>
+            </w:r>
+          </w:p>
+        </w:tc>
+        <w:tc>
+          <w:tcPr>
+            <w:tcW w:w="1260" w:type="dxa"/>
+            <w:vAlign w:val="center"/>
+          </w:tcPr>
+          <w:p>
+            <w:pPr>
+              <w:ind w:firstLine="0"/>
+            </w:pPr>
+            <w:r>
+              <w:t>19127551</w:t>
+            </w:r>
+          </w:p>
+        </w:tc>
+        <w:tc>
+          <w:tcPr>
+            <w:tcW w:w="1260" w:type="dxa"/>
+          </w:tcPr>
+          <w:p>
+            <w:pPr>
+              <w:ind w:firstLine="0"/>
+            </w:pPr>
+            <w:r>
+              <w:t>3</w:t>
+            </w:r>
+          </w:p>
+        </w:tc>
+        <w:tc>
+          <w:tcPr>
+            <w:tcW w:w="900" w:type="dxa"/>
+          </w:tcPr>
+          <w:p>
+            <w:pPr>
+              <w:ind w:firstLine="0"/>
+            </w:pPr>
+            <w:r>
+              <w:t>1</w:t>
+            </w:r>
+          </w:p>
+        </w:tc>
+        <w:tc>
+          <w:tcPr>
+            <w:tcW w:w="1260" w:type="dxa"/>
+          </w:tcPr>
+          <w:p>
+            <w:pPr>
+              <w:ind w:firstLine="0"/>
+            </w:pPr>
+            <w:r>
+              <w:t>1</w:t>
+            </w:r>
+            <w:r>
+              <w:t>0</w:t>
+            </w:r>
+          </w:p>
+        </w:tc>
+        <w:tc>
+          <w:tcPr>
+            <w:tcW w:w="1464" w:type="dxa"/>
+          </w:tcPr>
+          <w:p>
+            <w:pPr>
+              <w:ind w:firstLine="0"/>
+            </w:pPr>
+            <w:r>
+              <w:t>6</w:t>
+            </w:r>
+          </w:p>
+        </w:tc>
+        <w:tc>
+          <w:tcPr>
+            <w:tcW w:w="1160" w:type="dxa"/>
+          </w:tcPr>
+          <w:p>
+            <w:pPr>
+              <w:ind w:firstLine="0"/>
+            </w:pPr>
+            <w:r>
+              <w:t>5</w:t>
+            </w:r>
+          </w:p>
+        </w:tc>
+        <w:tc>
+          <w:tcPr>
+            <w:tcW w:w="1156" w:type="dxa"/>
+          </w:tcPr>
+          <w:p>
+            <w:pPr>
+              <w:ind w:firstLine="0"/>
+            </w:pPr>
+            <w:r>
+              <w:t>2</w:t>
+            </w:r>
+            <w:r>
+              <w:t>5</w:t>
+            </w:r>
+          </w:p>
+        </w:tc>
+      </w:tr>
+      <w:tr>
+        <w:tc>
+          <w:tcPr>
+            <w:tcW w:w="9554" w:type="dxa"/>
+            <w:gridSpan w:val="8"/>
+          </w:tcPr>
+          <w:p>
+            <w:pPr>
+              <w:jc w:val="center"/>
+            </w:pPr>
+            <w:r>
+              <w:t xml:space="preserve">Nhóm đạt được </w:t>
+            </w:r>
+          </w:p>
+        </w:tc>
+        <w:tc>
+          <w:tcPr>
+            <w:tcW w:w="1156" w:type="dxa"/>
+          </w:tcPr>
+          <w:p>
+            <w:pPr>
+              <w:ind w:firstLine="0"/>
+            </w:pPr>
+            <w:r>
+              <w:t>9</w:t>
+            </w:r>
+            <w:r>
+              <w:t>3</w:t>
+            </w:r>
+          </w:p>
+        </w:tc>
+      </w:tr>
+    </w:tbl>
+    <w:p>
+      <w:r>
+        <w:t xml:space="preserve"> </w:t>
+      </w:r>
+    </w:p>
+    <w:p>
+      <w:pPr>
+        <w:pStyle w:val="u1"/>
+      </w:pPr>
+      <w:r>
+        <w:lastRenderedPageBreak/>
+        <w:t xml:space="preserve">Github </w:t>
+      </w:r>
+    </w:p>
+    <w:p>
+      <w:r>
+        <w:rPr>
+          <w:noProof/>
+        </w:rPr>
+        <w:drawing>
+          <wp:inline distT="0" distB="0" distL="0" distR="0" wp14:anchorId="0DEB41A8" wp14:editId="089CFE89">
+            <wp:extent cx="5943600" cy="3343275"/>
+            <wp:effectExtent l="0" t="0" r="0" b="9525"/>
+            <wp:docPr id="32" name="Hình ảnh 32" descr="Ảnh có chứa văn bản, màn hình, ảnh chụp màn hình, đen&#10;&#10;Mô tả được tạo tự động"/>
+            <wp:cNvGraphicFramePr>
+              <a:graphicFrameLocks xmlns:a="http://schemas.openxmlformats.org/drawingml/2006/main" noChangeAspect="1"/>
+            </wp:cNvGraphicFramePr>
+            <a:graphic xmlns:a="http://schemas.openxmlformats.org/drawingml/2006/main">
+              <a:graphicData uri="http://schemas.openxmlformats.org/drawingml/2006/picture">
+                <pic:pic xmlns:pic="http://schemas.openxmlformats.org/drawingml/2006/picture">
+                  <pic:nvPicPr>
+                    <pic:cNvPr id="32" name="Hình ảnh 32" descr="Ảnh có chứa văn bản, màn hình, ảnh chụp màn hình, đen&#10;&#10;Mô tả được tạo tự động"/>
+                    <pic:cNvPicPr/>
+                  </pic:nvPicPr>
+                  <pic:blipFill>
+                    <a:blip r:embed="rId18"/>
+                    <a:stretch>
+                      <a:fillRect/>
+                    </a:stretch>
+                  </pic:blipFill>
+                  <pic:spPr>
+                    <a:xfrm>
+                      <a:off x="0" y="0"/>
+                      <a:ext cx="5943600" cy="3343275"/>
+                    </a:xfrm>
+                    <a:prstGeom prst="rect">
+                      <a:avLst/>
+                    </a:prstGeom>
+                  </pic:spPr>
+                </pic:pic>
+              </a:graphicData>
+            </a:graphic>
+          </wp:inline>
+        </w:drawing>
+      </w:r>
+    </w:p>
     <w:p/>
     <w:p/>
+    <w:p>
+      <w:r>
+        <w:rPr>
+          <w:noProof/>
+        </w:rPr>
+        <w:drawing>
+          <wp:inline distT="0" distB="0" distL="0" distR="0" wp14:anchorId="585EEF3B" wp14:editId="0ED480FE">
+            <wp:extent cx="5943600" cy="3343275"/>
+            <wp:effectExtent l="0" t="0" r="0" b="9525"/>
+            <wp:docPr id="34" name="Hình ảnh 34" descr="Ảnh có chứa văn bản, màn hình, ảnh chụp màn hình, thiết bị điện tử&#10;&#10;Mô tả được tạo tự động"/>
+            <wp:cNvGraphicFramePr>
+              <a:graphicFrameLocks xmlns:a="http://schemas.openxmlformats.org/drawingml/2006/main" noChangeAspect="1"/>
+            </wp:cNvGraphicFramePr>
+            <a:graphic xmlns:a="http://schemas.openxmlformats.org/drawingml/2006/main">
+              <a:graphicData uri="http://schemas.openxmlformats.org/drawingml/2006/picture">
+                <pic:pic xmlns:pic="http://schemas.openxmlformats.org/drawingml/2006/picture">
+                  <pic:nvPicPr>
+                    <pic:cNvPr id="34" name="Hình ảnh 34" descr="Ảnh có chứa văn bản, màn hình, ảnh chụp màn hình, thiết bị điện tử&#10;&#10;Mô tả được tạo tự động"/>
+                    <pic:cNvPicPr/>
+                  </pic:nvPicPr>
+                  <pic:blipFill>
+                    <a:blip r:embed="rId19"/>
+                    <a:stretch>
+                      <a:fillRect/>
+                    </a:stretch>
+                  </pic:blipFill>
+                  <pic:spPr>
+                    <a:xfrm>
+                      <a:off x="0" y="0"/>
+                      <a:ext cx="5943600" cy="3343275"/>
+                    </a:xfrm>
+                    <a:prstGeom prst="rect">
+                      <a:avLst/>
+                    </a:prstGeom>
+                  </pic:spPr>
+                </pic:pic>
+              </a:graphicData>
+            </a:graphic>
+          </wp:inline>
+        </w:drawing>
+      </w:r>
+    </w:p>
     <w:p/>
-    <w:p/>
-    <w:p/>
-    <w:p/>
+    <w:p>
+      <w:r>
+        <w:rPr>
+          <w:noProof/>
+        </w:rPr>
+        <w:lastRenderedPageBreak/>
+        <w:drawing>
+          <wp:inline distT="0" distB="0" distL="0" distR="0" wp14:anchorId="5F7DE94B" wp14:editId="7F2C0801">
+            <wp:extent cx="5943600" cy="3343275"/>
+            <wp:effectExtent l="0" t="0" r="0" b="9525"/>
+            <wp:docPr id="35" name="Hình ảnh 35"/>
+            <wp:cNvGraphicFramePr>
+              <a:graphicFrameLocks xmlns:a="http://schemas.openxmlformats.org/drawingml/2006/main" noChangeAspect="1"/>
+            </wp:cNvGraphicFramePr>
+            <a:graphic xmlns:a="http://schemas.openxmlformats.org/drawingml/2006/main">
+              <a:graphicData uri="http://schemas.openxmlformats.org/drawingml/2006/picture">
+                <pic:pic xmlns:pic="http://schemas.openxmlformats.org/drawingml/2006/picture">
+                  <pic:nvPicPr>
+                    <pic:cNvPr id="1" name=""/>
+                    <pic:cNvPicPr/>
+                  </pic:nvPicPr>
+                  <pic:blipFill>
+                    <a:blip r:embed="rId20"/>
+                    <a:stretch>
+                      <a:fillRect/>
+                    </a:stretch>
+                  </pic:blipFill>
+                  <pic:spPr>
+                    <a:xfrm>
+                      <a:off x="0" y="0"/>
+                      <a:ext cx="5943600" cy="3343275"/>
+                    </a:xfrm>
+                    <a:prstGeom prst="rect">
+                      <a:avLst/>
+                    </a:prstGeom>
+                  </pic:spPr>
+                </pic:pic>
+              </a:graphicData>
+            </a:graphic>
+          </wp:inline>
+        </w:drawing>
+      </w:r>
+    </w:p>
     <w:p/>
     <w:p/>
     <w:p/>
@@ -10725,7 +11437,13 @@
               <w:rPr>
                 <w:lang w:val="en-US"/>
               </w:rPr>
-              <w:t>+ Chọn mua đơn hàng cho khách hàng.</w:t>
+              <w:t xml:space="preserve">+ Chọn mua </w:t>
+            </w:r>
+            <w:r>
+              <w:rPr>
+                <w:lang w:val="en-US"/>
+              </w:rPr>
+              <w:t>sản phẩm theo từng đối tác cho khách hàng.</w:t>
             </w:r>
           </w:p>
           <w:p>
@@ -13059,7 +13777,7 @@
                     </pic:cNvPicPr>
                   </pic:nvPicPr>
                   <pic:blipFill>
-                    <a:blip r:embed="rId18"/>
+                    <a:blip r:embed="rId21"/>
                     <a:stretch>
                       <a:fillRect/>
                     </a:stretch>
@@ -19435,13 +20153,13 @@
       <w:pPr>
         <w:pStyle w:val="u1"/>
       </w:pPr>
-      <w:bookmarkStart w:id="14" w:name="_Hlk88407208"/>
-      <w:bookmarkStart w:id="15" w:name="_Toc90822677"/>
+      <w:bookmarkStart w:id="14" w:name="_Toc90822677"/>
+      <w:bookmarkStart w:id="15" w:name="_Hlk88407208"/>
       <w:r>
         <w:lastRenderedPageBreak/>
         <w:t>Phân quyền người dùng</w:t>
       </w:r>
-      <w:bookmarkEnd w:id="15"/>
+      <w:bookmarkEnd w:id="14"/>
     </w:p>
     <w:p>
       <w:pPr>
@@ -19452,7 +20170,7 @@
         </w:numPr>
       </w:pPr>
       <w:bookmarkStart w:id="16" w:name="_Toc90822678"/>
-      <w:bookmarkEnd w:id="14"/>
+      <w:bookmarkEnd w:id="15"/>
       <w:r>
         <w:t>Phân quyền trên các role user:</w:t>
       </w:r>
@@ -44496,7 +45214,22 @@
                 <w:szCs w:val="26"/>
                 <w:lang w:val="en-US"/>
               </w:rPr>
-              <w:t>SET TinhTrangDH = “Tài xế đã nhận đơn hàng”</w:t>
+              <w:t>SET TinhTrangDH = “</w:t>
+            </w:r>
+            <w:r>
+              <w:rPr>
+                <w:rFonts w:eastAsia="Calibri"/>
+                <w:szCs w:val="26"/>
+              </w:rPr>
+              <w:t>Đang giao hàng</w:t>
+            </w:r>
+            <w:r>
+              <w:rPr>
+                <w:rFonts w:eastAsia="Calibri"/>
+                <w:szCs w:val="26"/>
+                <w:lang w:val="en-US"/>
+              </w:rPr>
+              <w:t>”</w:t>
             </w:r>
           </w:p>
           <w:p>
@@ -44610,7 +45343,23 @@
                 <w:szCs w:val="26"/>
                 <w:lang w:val="en-US"/>
               </w:rPr>
-              <w:t>SET TinhTrangDH = “Đã xuất kho Mê Linh Hà Nội”</w:t>
+              <w:t>SET TinhTrangDH = “</w:t>
+            </w:r>
+            <w:r>
+              <w:rPr>
+                <w:rFonts w:eastAsia="Calibri"/>
+                <w:szCs w:val="26"/>
+                <w:lang w:val="en-US"/>
+              </w:rPr>
+              <w:t>Đã bàn giao cho tài xế</w:t>
+            </w:r>
+            <w:r>
+              <w:rPr>
+                <w:rFonts w:eastAsia="Calibri"/>
+                <w:szCs w:val="26"/>
+                <w:lang w:val="en-US"/>
+              </w:rPr>
+              <w:t>”</w:t>
             </w:r>
           </w:p>
           <w:p>
@@ -45147,7 +45896,23 @@
                 <w:szCs w:val="26"/>
                 <w:lang w:val="en-US"/>
               </w:rPr>
-              <w:t>SET TinhTrangDH = “Đã xuất kho Mê Linh Hà Nội”</w:t>
+              <w:t>SET TinhTrangDH = “</w:t>
+            </w:r>
+            <w:r>
+              <w:rPr>
+                <w:rFonts w:eastAsia="Calibri"/>
+                <w:szCs w:val="26"/>
+                <w:lang w:val="en-US"/>
+              </w:rPr>
+              <w:t>Đã bàn giao cho tài xế</w:t>
+            </w:r>
+            <w:r>
+              <w:rPr>
+                <w:rFonts w:eastAsia="Calibri"/>
+                <w:szCs w:val="26"/>
+                <w:lang w:val="en-US"/>
+              </w:rPr>
+              <w:t>”</w:t>
             </w:r>
           </w:p>
           <w:p>
@@ -45483,7 +46248,23 @@
                 <w:szCs w:val="26"/>
                 <w:lang w:val="en-US"/>
               </w:rPr>
-              <w:t>SET TinhTrangDH = “Tài xế đã nhận đơn hàng”</w:t>
+              <w:t>SET TinhTrangDH = “</w:t>
+            </w:r>
+            <w:r>
+              <w:rPr>
+                <w:rFonts w:eastAsia="Calibri"/>
+                <w:szCs w:val="26"/>
+                <w:lang w:val="en-US"/>
+              </w:rPr>
+              <w:t>Đang giao hàng</w:t>
+            </w:r>
+            <w:r>
+              <w:rPr>
+                <w:rFonts w:eastAsia="Calibri"/>
+                <w:szCs w:val="26"/>
+                <w:lang w:val="en-US"/>
+              </w:rPr>
+              <w:t>”</w:t>
             </w:r>
           </w:p>
           <w:p>
@@ -47599,7 +48380,7 @@
       </w:pPr>
     </w:p>
     <w:sectPr>
-      <w:footerReference w:type="default" r:id="rId19"/>
+      <w:footerReference w:type="default" r:id="rId22"/>
       <w:pgSz w:w="12240" w:h="15840"/>
       <w:pgMar w:top="1440" w:right="1440" w:bottom="1440" w:left="1440" w:header="720" w:footer="720" w:gutter="0"/>
       <w:pgNumType w:start="0"/>
@@ -50375,27 +51156,6 @@
 </file>
 
 <file path=customXml/item2.xml><?xml version="1.0" encoding="utf-8"?>
-<b:Sources xmlns:b="http://schemas.openxmlformats.org/officeDocument/2006/bibliography" xmlns="http://schemas.openxmlformats.org/officeDocument/2006/bibliography" SelectedStyle="\APASixthEditionOfficeOnline.xsl" StyleName="APA" Version="6"/>
-</file>
-
-<file path=customXml/item3.xml><?xml version="1.0" encoding="utf-8"?>
-<p:properties xmlns:p="http://schemas.microsoft.com/office/2006/metadata/properties" xmlns:xsi="http://www.w3.org/2001/XMLSchema-instance" xmlns:pc="http://schemas.microsoft.com/office/infopath/2007/PartnerControls">
-  <documentManagement/>
-</p:properties>
-</file>
-
-<file path=customXml/item4.xml><?xml version="1.0" encoding="utf-8"?>
-<s:customData xmlns="http://www.wps.cn/officeDocument/2013/wpsCustomData" xmlns:s="http://www.wps.cn/officeDocument/2013/wpsCustomData">
-  <customSectProps>
-    <customSectPr/>
-  </customSectProps>
-  <customShpExts>
-    <customShpInfo spid="_x0000_s1026" textRotate="1"/>
-  </customShpExts>
-</s:customData>
-</file>
-
-<file path=customXml/item5.xml><?xml version="1.0" encoding="utf-8"?>
 <?mso-contentType ?>
 <FormTemplates xmlns="http://schemas.microsoft.com/sharepoint/v3/contenttype/forms">
   <Display>DocumentLibraryForm</Display>
@@ -50404,7 +51164,7 @@
 </FormTemplates>
 </file>
 
-<file path=customXml/item6.xml><?xml version="1.0" encoding="utf-8"?>
+<file path=customXml/item3.xml><?xml version="1.0" encoding="utf-8"?>
 <ct:contentTypeSchema xmlns:ct="http://schemas.microsoft.com/office/2006/metadata/contentType" xmlns:ma="http://schemas.microsoft.com/office/2006/metadata/properties/metaAttributes" ct:_="" ma:_="" ma:contentTypeName="Document" ma:contentTypeID="0x0101007750B8783F7CCE42992953BEDF8CD171" ma:contentTypeVersion="7" ma:contentTypeDescription="Create a new document." ma:contentTypeScope="" ma:versionID="59f96243fb608cef690e62da8c776747">
   <xsd:schema xmlns:xsd="http://www.w3.org/2001/XMLSchema" xmlns:xs="http://www.w3.org/2001/XMLSchema" xmlns:p="http://schemas.microsoft.com/office/2006/metadata/properties" xmlns:ns3="20274700-39b7-41b1-be3e-5561b0ea6bd7" xmlns:ns4="c67f3c91-0bdf-47f7-879d-8919b1e4d785" targetNamespace="http://schemas.microsoft.com/office/2006/metadata/properties" ma:root="true" ma:fieldsID="d34c84d20443e835891388321a3311f3" ns3:_="" ns4:_="">
     <xsd:import namespace="20274700-39b7-41b1-be3e-5561b0ea6bd7"/>
@@ -50589,6 +51349,27 @@
 </ct:contentTypeSchema>
 </file>
 
+<file path=customXml/item4.xml><?xml version="1.0" encoding="utf-8"?>
+<b:Sources xmlns:b="http://schemas.openxmlformats.org/officeDocument/2006/bibliography" xmlns="http://schemas.openxmlformats.org/officeDocument/2006/bibliography" SelectedStyle="\APASixthEditionOfficeOnline.xsl" StyleName="APA" Version="6"/>
+</file>
+
+<file path=customXml/item5.xml><?xml version="1.0" encoding="utf-8"?>
+<p:properties xmlns:p="http://schemas.microsoft.com/office/2006/metadata/properties" xmlns:xsi="http://www.w3.org/2001/XMLSchema-instance" xmlns:pc="http://schemas.microsoft.com/office/infopath/2007/PartnerControls">
+  <documentManagement/>
+</p:properties>
+</file>
+
+<file path=customXml/item6.xml><?xml version="1.0" encoding="utf-8"?>
+<s:customData xmlns="http://www.wps.cn/officeDocument/2013/wpsCustomData" xmlns:s="http://www.wps.cn/officeDocument/2013/wpsCustomData">
+  <customSectProps>
+    <customSectPr/>
+  </customSectProps>
+  <customShpExts>
+    <customShpInfo spid="_x0000_s1026" textRotate="1"/>
+  </customShpExts>
+</s:customData>
+</file>
+
 <file path=customXml/itemProps1.xml><?xml version="1.0" encoding="utf-8"?>
 <ds:datastoreItem xmlns:ds="http://schemas.openxmlformats.org/officeDocument/2006/customXml" ds:itemID="{55AF091B-3C7A-41E3-B477-F2FDAA23CFDA}">
   <ds:schemaRefs>
@@ -50598,31 +51379,6 @@
 </file>
 
 <file path=customXml/itemProps2.xml><?xml version="1.0" encoding="utf-8"?>
-<ds:datastoreItem xmlns:ds="http://schemas.openxmlformats.org/officeDocument/2006/customXml" ds:itemID="{6FA4B7FB-B91E-450B-AEF9-6342627E4BEF}">
-  <ds:schemaRefs>
-    <ds:schemaRef ds:uri="http://schemas.openxmlformats.org/officeDocument/2006/bibliography"/>
-  </ds:schemaRefs>
-</ds:datastoreItem>
-</file>
-
-<file path=customXml/itemProps3.xml><?xml version="1.0" encoding="utf-8"?>
-<ds:datastoreItem xmlns:ds="http://schemas.openxmlformats.org/officeDocument/2006/customXml" ds:itemID="{41BA41BC-03BA-46F1-9FB9-487A85D678FF}">
-  <ds:schemaRefs>
-    <ds:schemaRef ds:uri="http://schemas.microsoft.com/office/2006/metadata/properties"/>
-    <ds:schemaRef ds:uri="http://schemas.microsoft.com/office/infopath/2007/PartnerControls"/>
-  </ds:schemaRefs>
-</ds:datastoreItem>
-</file>
-
-<file path=customXml/itemProps4.xml><?xml version="1.0" encoding="utf-8"?>
-<ds:datastoreItem xmlns:ds="http://schemas.openxmlformats.org/officeDocument/2006/customXml" ds:itemID="{B1977F7D-205B-4081-913C-38D41E755F92}">
-  <ds:schemaRefs>
-    <ds:schemaRef ds:uri="http://www.wps.cn/officeDocument/2013/wpsCustomData"/>
-  </ds:schemaRefs>
-</ds:datastoreItem>
-</file>
-
-<file path=customXml/itemProps5.xml><?xml version="1.0" encoding="utf-8"?>
 <ds:datastoreItem xmlns:ds="http://schemas.openxmlformats.org/officeDocument/2006/customXml" ds:itemID="{EC005BE5-6565-49E5-A05E-E6746210F820}">
   <ds:schemaRefs>
     <ds:schemaRef ds:uri="http://schemas.microsoft.com/sharepoint/v3/contenttype/forms"/>
@@ -50630,7 +51386,7 @@
 </ds:datastoreItem>
 </file>
 
-<file path=customXml/itemProps6.xml><?xml version="1.0" encoding="utf-8"?>
+<file path=customXml/itemProps3.xml><?xml version="1.0" encoding="utf-8"?>
 <ds:datastoreItem xmlns:ds="http://schemas.openxmlformats.org/officeDocument/2006/customXml" ds:itemID="{811EF7EC-2788-49AA-BFA1-17AA1B55F36D}">
   <ds:schemaRefs>
     <ds:schemaRef ds:uri="http://schemas.microsoft.com/office/2006/metadata/contentType"/>
@@ -50647,4 +51403,29 @@
     <ds:schemaRef ds:uri="http://schemas.microsoft.com/internal/obd"/>
   </ds:schemaRefs>
 </ds:datastoreItem>
+</file>
+
+<file path=customXml/itemProps4.xml><?xml version="1.0" encoding="utf-8"?>
+<ds:datastoreItem xmlns:ds="http://schemas.openxmlformats.org/officeDocument/2006/customXml" ds:itemID="{6FA4B7FB-B91E-450B-AEF9-6342627E4BEF}">
+  <ds:schemaRefs>
+    <ds:schemaRef ds:uri="http://schemas.openxmlformats.org/officeDocument/2006/bibliography"/>
+  </ds:schemaRefs>
+</ds:datastoreItem>
+</file>
+
+<file path=customXml/itemProps5.xml><?xml version="1.0" encoding="utf-8"?>
+<ds:datastoreItem xmlns:ds="http://schemas.openxmlformats.org/officeDocument/2006/customXml" ds:itemID="{41BA41BC-03BA-46F1-9FB9-487A85D678FF}">
+  <ds:schemaRefs>
+    <ds:schemaRef ds:uri="http://schemas.microsoft.com/office/2006/metadata/properties"/>
+    <ds:schemaRef ds:uri="http://schemas.microsoft.com/office/infopath/2007/PartnerControls"/>
+  </ds:schemaRefs>
+</ds:datastoreItem>
+</file>
+
+<file path=customXml/itemProps6.xml><?xml version="1.0" encoding="utf-8"?>
+<ds:datastoreItem xmlns:ds="http://schemas.openxmlformats.org/officeDocument/2006/customXml" ds:itemID="{B1977F7D-205B-4081-913C-38D41E755F92}">
+  <ds:schemaRefs>
+    <ds:schemaRef ds:uri="http://www.wps.cn/officeDocument/2013/wpsCustomData"/>
+  </ds:schemaRefs>
+</ds:datastoreItem>
 </file>
</xml_diff>